<commit_message>
fixed tracking requirement #9
</commit_message>
<xml_diff>
--- a/utilities/tracking.docx
+++ b/utilities/tracking.docx
@@ -9223,8 +9223,6 @@
             </w:r>
           </w:p>
         </w:tc>
-        <w:bookmarkStart w:id="0" w:name="_GoBack"/>
-        <w:bookmarkEnd w:id="0"/>
       </w:tr>
       <w:tr>
         <w:tc>
@@ -10260,6 +10258,4179 @@
         <w:t>delete those tracks --&gt; blobs will be assigned to new track in next update step</w:t>
       </w:r>
     </w:p>
+    <w:p>
+      <w:pPr>
+        <w:rPr>
+          <w:lang w:val="en-US"/>
+        </w:rPr>
+      </w:pPr>
+      <w:r>
+        <w:rPr>
+          <w:lang w:val="en-US"/>
+        </w:rPr>
+        <w:br w:type="page"/>
+      </w:r>
+    </w:p>
+    <w:p>
+      <w:pPr>
+        <w:tabs>
+          <w:tab w:val="left" w:pos="916"/>
+          <w:tab w:val="left" w:pos="1832"/>
+          <w:tab w:val="left" w:pos="2748"/>
+          <w:tab w:val="left" w:pos="3664"/>
+          <w:tab w:val="left" w:pos="4580"/>
+          <w:tab w:val="left" w:pos="5496"/>
+          <w:tab w:val="left" w:pos="6412"/>
+          <w:tab w:val="left" w:pos="7328"/>
+          <w:tab w:val="left" w:pos="8244"/>
+          <w:tab w:val="left" w:pos="9160"/>
+          <w:tab w:val="left" w:pos="10076"/>
+          <w:tab w:val="left" w:pos="10992"/>
+          <w:tab w:val="left" w:pos="11908"/>
+          <w:tab w:val="left" w:pos="12824"/>
+          <w:tab w:val="left" w:pos="13740"/>
+          <w:tab w:val="left" w:pos="14656"/>
+        </w:tabs>
+        <w:spacing w:after="0" w:line="240" w:lineRule="auto"/>
+        <w:rPr>
+          <w:b/>
+          <w:i/>
+          <w:sz w:val="28"/>
+          <w:szCs w:val="28"/>
+          <w:lang w:val="en-US"/>
+        </w:rPr>
+      </w:pPr>
+      <w:r>
+        <w:rPr>
+          <w:b/>
+          <w:i/>
+          <w:sz w:val="28"/>
+          <w:szCs w:val="28"/>
+          <w:lang w:val="en-US"/>
+        </w:rPr>
+        <w:lastRenderedPageBreak/>
+        <w:t>Requirement #8</w:t>
+      </w:r>
+      <w:r>
+        <w:rPr>
+          <w:b/>
+          <w:i/>
+          <w:sz w:val="28"/>
+          <w:szCs w:val="28"/>
+          <w:lang w:val="en-US"/>
+        </w:rPr>
+        <w:t xml:space="preserve"> (closed</w:t>
+      </w:r>
+      <w:r>
+        <w:rPr>
+          <w:b/>
+          <w:i/>
+          <w:sz w:val="28"/>
+          <w:szCs w:val="28"/>
+          <w:lang w:val="en-US"/>
+        </w:rPr>
+        <w:t>)</w:t>
+      </w:r>
+    </w:p>
+    <w:p>
+      <w:pPr>
+        <w:pStyle w:val="Listenabsatz"/>
+        <w:numPr>
+          <w:ilvl w:val="0"/>
+          <w:numId w:val="11"/>
+        </w:numPr>
+        <w:tabs>
+          <w:tab w:val="left" w:pos="916"/>
+          <w:tab w:val="left" w:pos="1832"/>
+          <w:tab w:val="left" w:pos="2748"/>
+          <w:tab w:val="left" w:pos="3664"/>
+          <w:tab w:val="left" w:pos="4580"/>
+          <w:tab w:val="left" w:pos="5496"/>
+          <w:tab w:val="left" w:pos="6412"/>
+          <w:tab w:val="left" w:pos="7328"/>
+          <w:tab w:val="left" w:pos="8244"/>
+          <w:tab w:val="left" w:pos="9160"/>
+          <w:tab w:val="left" w:pos="10076"/>
+          <w:tab w:val="left" w:pos="10992"/>
+          <w:tab w:val="left" w:pos="11908"/>
+          <w:tab w:val="left" w:pos="12824"/>
+          <w:tab w:val="left" w:pos="13740"/>
+          <w:tab w:val="left" w:pos="14656"/>
+        </w:tabs>
+        <w:spacing w:after="0" w:line="240" w:lineRule="auto"/>
+        <w:rPr>
+          <w:lang w:val="en-US"/>
+        </w:rPr>
+      </w:pPr>
+      <w:r>
+        <w:rPr>
+          <w:lang w:val="en-US"/>
+        </w:rPr>
+        <w:t xml:space="preserve">track leaving </w:t>
+      </w:r>
+      <w:proofErr w:type="spellStart"/>
+      <w:r>
+        <w:rPr>
+          <w:lang w:val="en-US"/>
+        </w:rPr>
+        <w:t>roi</w:t>
+      </w:r>
+      <w:proofErr w:type="spellEnd"/>
+      <w:r>
+        <w:rPr>
+          <w:lang w:val="en-US"/>
+        </w:rPr>
+        <w:t xml:space="preserve"> AND inversing direction must be assigned as new track </w:t>
+      </w:r>
+    </w:p>
+    <w:p>
+      <w:pPr>
+        <w:pStyle w:val="Listenabsatz"/>
+        <w:numPr>
+          <w:ilvl w:val="0"/>
+          <w:numId w:val="11"/>
+        </w:numPr>
+        <w:tabs>
+          <w:tab w:val="left" w:pos="916"/>
+          <w:tab w:val="left" w:pos="1832"/>
+          <w:tab w:val="left" w:pos="2748"/>
+          <w:tab w:val="left" w:pos="3664"/>
+          <w:tab w:val="left" w:pos="4580"/>
+          <w:tab w:val="left" w:pos="5496"/>
+          <w:tab w:val="left" w:pos="6412"/>
+          <w:tab w:val="left" w:pos="7328"/>
+          <w:tab w:val="left" w:pos="8244"/>
+          <w:tab w:val="left" w:pos="9160"/>
+          <w:tab w:val="left" w:pos="10076"/>
+          <w:tab w:val="left" w:pos="10992"/>
+          <w:tab w:val="left" w:pos="11908"/>
+          <w:tab w:val="left" w:pos="12824"/>
+          <w:tab w:val="left" w:pos="13740"/>
+          <w:tab w:val="left" w:pos="14656"/>
+        </w:tabs>
+        <w:spacing w:after="0" w:line="240" w:lineRule="auto"/>
+        <w:rPr>
+          <w:lang w:val="en-US"/>
+        </w:rPr>
+      </w:pPr>
+      <w:r>
+        <w:rPr>
+          <w:lang w:val="en-US"/>
+        </w:rPr>
+        <w:t xml:space="preserve">intersection of two cars at the edge of </w:t>
+      </w:r>
+      <w:proofErr w:type="spellStart"/>
+      <w:r>
+        <w:rPr>
+          <w:lang w:val="en-US"/>
+        </w:rPr>
+        <w:t>roi</w:t>
+      </w:r>
+      <w:proofErr w:type="spellEnd"/>
+      <w:r>
+        <w:rPr>
+          <w:lang w:val="en-US"/>
+        </w:rPr>
+        <w:t xml:space="preserve"> can only be determined by </w:t>
+      </w:r>
+      <w:r>
+        <w:rPr>
+          <w:lang w:val="en-US"/>
+        </w:rPr>
+        <w:t>velocity reversion</w:t>
+      </w:r>
+    </w:p>
+    <w:p>
+      <w:pPr>
+        <w:pStyle w:val="Listenabsatz"/>
+        <w:numPr>
+          <w:ilvl w:val="0"/>
+          <w:numId w:val="11"/>
+        </w:numPr>
+        <w:tabs>
+          <w:tab w:val="left" w:pos="916"/>
+          <w:tab w:val="left" w:pos="1832"/>
+          <w:tab w:val="left" w:pos="2748"/>
+          <w:tab w:val="left" w:pos="3664"/>
+          <w:tab w:val="left" w:pos="4580"/>
+          <w:tab w:val="left" w:pos="5496"/>
+          <w:tab w:val="left" w:pos="6412"/>
+          <w:tab w:val="left" w:pos="7328"/>
+          <w:tab w:val="left" w:pos="8244"/>
+          <w:tab w:val="left" w:pos="9160"/>
+          <w:tab w:val="left" w:pos="10076"/>
+          <w:tab w:val="left" w:pos="10992"/>
+          <w:tab w:val="left" w:pos="11908"/>
+          <w:tab w:val="left" w:pos="12824"/>
+          <w:tab w:val="left" w:pos="13740"/>
+          <w:tab w:val="left" w:pos="14656"/>
+        </w:tabs>
+        <w:spacing w:after="0" w:line="240" w:lineRule="auto"/>
+        <w:rPr>
+          <w:lang w:val="en-US"/>
+        </w:rPr>
+      </w:pPr>
+      <w:r>
+        <w:rPr>
+          <w:lang w:val="en-US"/>
+        </w:rPr>
+        <w:t>at low frame rate (10fps) tracks could jump in other direction</w:t>
+      </w:r>
+      <w:r>
+        <w:rPr>
+          <w:lang w:val="en-US"/>
+        </w:rPr>
+        <w:t>, inversing direction cannot be determined by reversed velocity (as moving average is calculated over 5 steps)</w:t>
+      </w:r>
+    </w:p>
+    <w:p>
+      <w:pPr>
+        <w:tabs>
+          <w:tab w:val="left" w:pos="916"/>
+          <w:tab w:val="left" w:pos="1832"/>
+          <w:tab w:val="left" w:pos="2748"/>
+          <w:tab w:val="left" w:pos="3664"/>
+          <w:tab w:val="left" w:pos="4580"/>
+          <w:tab w:val="left" w:pos="5496"/>
+          <w:tab w:val="left" w:pos="6412"/>
+          <w:tab w:val="left" w:pos="7328"/>
+          <w:tab w:val="left" w:pos="8244"/>
+          <w:tab w:val="left" w:pos="9160"/>
+          <w:tab w:val="left" w:pos="10076"/>
+          <w:tab w:val="left" w:pos="10992"/>
+          <w:tab w:val="left" w:pos="11908"/>
+          <w:tab w:val="left" w:pos="12824"/>
+          <w:tab w:val="left" w:pos="13740"/>
+          <w:tab w:val="left" w:pos="14656"/>
+        </w:tabs>
+        <w:spacing w:after="0" w:line="240" w:lineRule="auto"/>
+        <w:rPr>
+          <w:lang w:val="en-US"/>
+        </w:rPr>
+      </w:pPr>
+    </w:p>
+    <w:tbl>
+      <w:tblPr>
+        <w:tblStyle w:val="Tabellenraster"/>
+        <w:tblW w:w="9288" w:type="dxa"/>
+        <w:tblLook w:val="04A0" w:firstRow="1" w:lastRow="0" w:firstColumn="1" w:lastColumn="0" w:noHBand="0" w:noVBand="1"/>
+      </w:tblPr>
+      <w:tblGrid>
+        <w:gridCol w:w="2486"/>
+        <w:gridCol w:w="2710"/>
+        <w:gridCol w:w="4092"/>
+      </w:tblGrid>
+      <w:tr>
+        <w:tc>
+          <w:tcPr>
+            <w:tcW w:w="2486" w:type="dxa"/>
+          </w:tcPr>
+          <w:p>
+            <w:pPr>
+              <w:tabs>
+                <w:tab w:val="left" w:pos="916"/>
+                <w:tab w:val="left" w:pos="1832"/>
+                <w:tab w:val="left" w:pos="2748"/>
+                <w:tab w:val="left" w:pos="3664"/>
+                <w:tab w:val="left" w:pos="4580"/>
+                <w:tab w:val="left" w:pos="5496"/>
+                <w:tab w:val="left" w:pos="6412"/>
+                <w:tab w:val="left" w:pos="7328"/>
+                <w:tab w:val="left" w:pos="8244"/>
+                <w:tab w:val="left" w:pos="9160"/>
+                <w:tab w:val="left" w:pos="10076"/>
+                <w:tab w:val="left" w:pos="10992"/>
+                <w:tab w:val="left" w:pos="11908"/>
+                <w:tab w:val="left" w:pos="12824"/>
+                <w:tab w:val="left" w:pos="13740"/>
+                <w:tab w:val="left" w:pos="14656"/>
+              </w:tabs>
+              <w:rPr>
+                <w:lang w:val="en-US"/>
+              </w:rPr>
+            </w:pPr>
+          </w:p>
+        </w:tc>
+        <w:tc>
+          <w:tcPr>
+            <w:tcW w:w="2710" w:type="dxa"/>
+          </w:tcPr>
+          <w:p>
+            <w:pPr>
+              <w:tabs>
+                <w:tab w:val="left" w:pos="916"/>
+                <w:tab w:val="left" w:pos="1832"/>
+                <w:tab w:val="left" w:pos="2748"/>
+                <w:tab w:val="left" w:pos="3664"/>
+                <w:tab w:val="left" w:pos="4580"/>
+                <w:tab w:val="left" w:pos="5496"/>
+                <w:tab w:val="left" w:pos="6412"/>
+                <w:tab w:val="left" w:pos="7328"/>
+                <w:tab w:val="left" w:pos="8244"/>
+                <w:tab w:val="left" w:pos="9160"/>
+                <w:tab w:val="left" w:pos="10076"/>
+                <w:tab w:val="left" w:pos="10992"/>
+                <w:tab w:val="left" w:pos="11908"/>
+                <w:tab w:val="left" w:pos="12824"/>
+                <w:tab w:val="left" w:pos="13740"/>
+                <w:tab w:val="left" w:pos="14656"/>
+              </w:tabs>
+              <w:rPr>
+                <w:b/>
+                <w:lang w:val="en-US"/>
+              </w:rPr>
+            </w:pPr>
+            <w:r>
+              <w:rPr>
+                <w:b/>
+                <w:lang w:val="en-US"/>
+              </w:rPr>
+              <w:t>wrong</w:t>
+            </w:r>
+          </w:p>
+          <w:p>
+            <w:pPr>
+              <w:tabs>
+                <w:tab w:val="left" w:pos="916"/>
+                <w:tab w:val="left" w:pos="1832"/>
+                <w:tab w:val="left" w:pos="2748"/>
+                <w:tab w:val="left" w:pos="3664"/>
+                <w:tab w:val="left" w:pos="4580"/>
+                <w:tab w:val="left" w:pos="5496"/>
+                <w:tab w:val="left" w:pos="6412"/>
+                <w:tab w:val="left" w:pos="7328"/>
+                <w:tab w:val="left" w:pos="8244"/>
+                <w:tab w:val="left" w:pos="9160"/>
+                <w:tab w:val="left" w:pos="10076"/>
+                <w:tab w:val="left" w:pos="10992"/>
+                <w:tab w:val="left" w:pos="11908"/>
+                <w:tab w:val="left" w:pos="12824"/>
+                <w:tab w:val="left" w:pos="13740"/>
+                <w:tab w:val="left" w:pos="14656"/>
+              </w:tabs>
+              <w:rPr>
+                <w:lang w:val="en-US"/>
+              </w:rPr>
+            </w:pPr>
+            <w:r>
+              <w:rPr>
+                <w:lang w:val="en-US"/>
+              </w:rPr>
+              <w:t>/</w:t>
+            </w:r>
+            <w:r>
+              <w:rPr>
+                <w:lang w:val="en-US"/>
+              </w:rPr>
+              <w:t>2018-12-19_20h_56m_53s</w:t>
+            </w:r>
+          </w:p>
+        </w:tc>
+        <w:tc>
+          <w:tcPr>
+            <w:tcW w:w="4092" w:type="dxa"/>
+          </w:tcPr>
+          <w:p>
+            <w:pPr>
+              <w:tabs>
+                <w:tab w:val="left" w:pos="916"/>
+                <w:tab w:val="left" w:pos="1832"/>
+                <w:tab w:val="left" w:pos="2748"/>
+                <w:tab w:val="left" w:pos="3664"/>
+                <w:tab w:val="left" w:pos="4580"/>
+                <w:tab w:val="left" w:pos="5496"/>
+                <w:tab w:val="left" w:pos="6412"/>
+                <w:tab w:val="left" w:pos="7328"/>
+                <w:tab w:val="left" w:pos="8244"/>
+                <w:tab w:val="left" w:pos="9160"/>
+                <w:tab w:val="left" w:pos="10076"/>
+                <w:tab w:val="left" w:pos="10992"/>
+                <w:tab w:val="left" w:pos="11908"/>
+                <w:tab w:val="left" w:pos="12824"/>
+                <w:tab w:val="left" w:pos="13740"/>
+                <w:tab w:val="left" w:pos="14656"/>
+              </w:tabs>
+              <w:rPr>
+                <w:b/>
+                <w:lang w:val="en-US"/>
+              </w:rPr>
+            </w:pPr>
+            <w:r>
+              <w:rPr>
+                <w:b/>
+                <w:lang w:val="en-US"/>
+              </w:rPr>
+              <w:t>right</w:t>
+            </w:r>
+          </w:p>
+          <w:p>
+            <w:pPr>
+              <w:tabs>
+                <w:tab w:val="left" w:pos="916"/>
+                <w:tab w:val="left" w:pos="1832"/>
+                <w:tab w:val="left" w:pos="2748"/>
+                <w:tab w:val="left" w:pos="3664"/>
+                <w:tab w:val="left" w:pos="4580"/>
+                <w:tab w:val="left" w:pos="5496"/>
+                <w:tab w:val="left" w:pos="6412"/>
+                <w:tab w:val="left" w:pos="7328"/>
+                <w:tab w:val="left" w:pos="8244"/>
+                <w:tab w:val="left" w:pos="9160"/>
+                <w:tab w:val="left" w:pos="10076"/>
+                <w:tab w:val="left" w:pos="10992"/>
+                <w:tab w:val="left" w:pos="11908"/>
+                <w:tab w:val="left" w:pos="12824"/>
+                <w:tab w:val="left" w:pos="13740"/>
+                <w:tab w:val="left" w:pos="14656"/>
+              </w:tabs>
+              <w:rPr>
+                <w:lang w:val="en-US"/>
+              </w:rPr>
+            </w:pPr>
+            <w:r>
+              <w:rPr>
+                <w:lang w:val="en-US"/>
+              </w:rPr>
+              <w:t>/</w:t>
+            </w:r>
+            <w:r>
+              <w:rPr>
+                <w:lang w:val="en-US"/>
+              </w:rPr>
+              <w:t>2018-12-23_13h_23m_17s</w:t>
+            </w:r>
+          </w:p>
+        </w:tc>
+      </w:tr>
+      <w:tr>
+        <w:tc>
+          <w:tcPr>
+            <w:tcW w:w="2486" w:type="dxa"/>
+          </w:tcPr>
+          <w:p>
+            <w:pPr>
+              <w:tabs>
+                <w:tab w:val="left" w:pos="916"/>
+                <w:tab w:val="left" w:pos="1832"/>
+                <w:tab w:val="left" w:pos="2748"/>
+                <w:tab w:val="left" w:pos="3664"/>
+                <w:tab w:val="left" w:pos="4580"/>
+                <w:tab w:val="left" w:pos="5496"/>
+                <w:tab w:val="left" w:pos="6412"/>
+                <w:tab w:val="left" w:pos="7328"/>
+                <w:tab w:val="left" w:pos="8244"/>
+                <w:tab w:val="left" w:pos="9160"/>
+                <w:tab w:val="left" w:pos="10076"/>
+                <w:tab w:val="left" w:pos="10992"/>
+                <w:tab w:val="left" w:pos="11908"/>
+                <w:tab w:val="left" w:pos="12824"/>
+                <w:tab w:val="left" w:pos="13740"/>
+                <w:tab w:val="left" w:pos="14656"/>
+              </w:tabs>
+              <w:rPr>
+                <w:lang w:val="en-US"/>
+              </w:rPr>
+            </w:pPr>
+            <w:r>
+              <w:rPr>
+                <w:lang w:val="en-US"/>
+              </w:rPr>
+              <w:t>debug_10.png</w:t>
+            </w:r>
+          </w:p>
+          <w:p>
+            <w:pPr>
+              <w:tabs>
+                <w:tab w:val="left" w:pos="916"/>
+                <w:tab w:val="left" w:pos="1832"/>
+                <w:tab w:val="left" w:pos="2748"/>
+                <w:tab w:val="left" w:pos="3664"/>
+                <w:tab w:val="left" w:pos="4580"/>
+                <w:tab w:val="left" w:pos="5496"/>
+                <w:tab w:val="left" w:pos="6412"/>
+                <w:tab w:val="left" w:pos="7328"/>
+                <w:tab w:val="left" w:pos="8244"/>
+                <w:tab w:val="left" w:pos="9160"/>
+                <w:tab w:val="left" w:pos="10076"/>
+                <w:tab w:val="left" w:pos="10992"/>
+                <w:tab w:val="left" w:pos="11908"/>
+                <w:tab w:val="left" w:pos="12824"/>
+                <w:tab w:val="left" w:pos="13740"/>
+                <w:tab w:val="left" w:pos="14656"/>
+              </w:tabs>
+              <w:rPr>
+                <w:lang w:val="en-US"/>
+              </w:rPr>
+            </w:pPr>
+            <w:r>
+              <w:rPr>
+                <w:noProof/>
+                <w:lang w:eastAsia="de-DE"/>
+              </w:rPr>
+              <w:drawing>
+                <wp:inline distT="0" distB="0" distL="0" distR="0">
+                  <wp:extent cx="952500" cy="952500"/>
+                  <wp:effectExtent l="0" t="0" r="0" b="0"/>
+                  <wp:docPr id="69" name="Grafik 69"/>
+                  <wp:cNvGraphicFramePr>
+                    <a:graphicFrameLocks xmlns:a="http://schemas.openxmlformats.org/drawingml/2006/main" noChangeAspect="1"/>
+                  </wp:cNvGraphicFramePr>
+                  <a:graphic xmlns:a="http://schemas.openxmlformats.org/drawingml/2006/main">
+                    <a:graphicData uri="http://schemas.openxmlformats.org/drawingml/2006/picture">
+                      <pic:pic xmlns:pic="http://schemas.openxmlformats.org/drawingml/2006/picture">
+                        <pic:nvPicPr>
+                          <pic:cNvPr id="0" name="debug_10.png"/>
+                          <pic:cNvPicPr/>
+                        </pic:nvPicPr>
+                        <pic:blipFill>
+                          <a:blip r:embed="rId48">
+                            <a:extLst>
+                              <a:ext uri="{28A0092B-C50C-407E-A947-70E740481C1C}">
+                                <a14:useLocalDpi xmlns:a14="http://schemas.microsoft.com/office/drawing/2010/main" val="0"/>
+                              </a:ext>
+                            </a:extLst>
+                          </a:blip>
+                          <a:stretch>
+                            <a:fillRect/>
+                          </a:stretch>
+                        </pic:blipFill>
+                        <pic:spPr>
+                          <a:xfrm>
+                            <a:off x="0" y="0"/>
+                            <a:ext cx="952500" cy="952500"/>
+                          </a:xfrm>
+                          <a:prstGeom prst="rect">
+                            <a:avLst/>
+                          </a:prstGeom>
+                        </pic:spPr>
+                      </pic:pic>
+                    </a:graphicData>
+                  </a:graphic>
+                </wp:inline>
+              </w:drawing>
+            </w:r>
+          </w:p>
+        </w:tc>
+        <w:tc>
+          <w:tcPr>
+            <w:tcW w:w="2710" w:type="dxa"/>
+          </w:tcPr>
+          <w:p>
+            <w:pPr>
+              <w:tabs>
+                <w:tab w:val="left" w:pos="916"/>
+                <w:tab w:val="left" w:pos="1832"/>
+                <w:tab w:val="left" w:pos="2748"/>
+                <w:tab w:val="left" w:pos="3664"/>
+                <w:tab w:val="left" w:pos="4580"/>
+                <w:tab w:val="left" w:pos="5496"/>
+                <w:tab w:val="left" w:pos="6412"/>
+                <w:tab w:val="left" w:pos="7328"/>
+                <w:tab w:val="left" w:pos="8244"/>
+                <w:tab w:val="left" w:pos="9160"/>
+                <w:tab w:val="left" w:pos="10076"/>
+                <w:tab w:val="left" w:pos="10992"/>
+                <w:tab w:val="left" w:pos="11908"/>
+                <w:tab w:val="left" w:pos="12824"/>
+                <w:tab w:val="left" w:pos="13740"/>
+                <w:tab w:val="left" w:pos="14656"/>
+              </w:tabs>
+              <w:rPr>
+                <w:lang w:val="en-US"/>
+              </w:rPr>
+            </w:pPr>
+            <w:r>
+              <w:rPr>
+                <w:lang w:val="en-US"/>
+              </w:rPr>
+              <w:t>track_10.png</w:t>
+            </w:r>
+          </w:p>
+          <w:p>
+            <w:pPr>
+              <w:tabs>
+                <w:tab w:val="left" w:pos="916"/>
+                <w:tab w:val="left" w:pos="1832"/>
+                <w:tab w:val="left" w:pos="2748"/>
+                <w:tab w:val="left" w:pos="3664"/>
+                <w:tab w:val="left" w:pos="4580"/>
+                <w:tab w:val="left" w:pos="5496"/>
+                <w:tab w:val="left" w:pos="6412"/>
+                <w:tab w:val="left" w:pos="7328"/>
+                <w:tab w:val="left" w:pos="8244"/>
+                <w:tab w:val="left" w:pos="9160"/>
+                <w:tab w:val="left" w:pos="10076"/>
+                <w:tab w:val="left" w:pos="10992"/>
+                <w:tab w:val="left" w:pos="11908"/>
+                <w:tab w:val="left" w:pos="12824"/>
+                <w:tab w:val="left" w:pos="13740"/>
+                <w:tab w:val="left" w:pos="14656"/>
+              </w:tabs>
+              <w:rPr>
+                <w:lang w:val="en-US"/>
+              </w:rPr>
+            </w:pPr>
+            <w:r>
+              <w:rPr>
+                <w:noProof/>
+                <w:lang w:eastAsia="de-DE"/>
+              </w:rPr>
+              <w:drawing>
+                <wp:inline distT="0" distB="0" distL="0" distR="0">
+                  <wp:extent cx="952500" cy="952500"/>
+                  <wp:effectExtent l="0" t="0" r="0" b="0"/>
+                  <wp:docPr id="68" name="Grafik 68"/>
+                  <wp:cNvGraphicFramePr>
+                    <a:graphicFrameLocks xmlns:a="http://schemas.openxmlformats.org/drawingml/2006/main" noChangeAspect="1"/>
+                  </wp:cNvGraphicFramePr>
+                  <a:graphic xmlns:a="http://schemas.openxmlformats.org/drawingml/2006/main">
+                    <a:graphicData uri="http://schemas.openxmlformats.org/drawingml/2006/picture">
+                      <pic:pic xmlns:pic="http://schemas.openxmlformats.org/drawingml/2006/picture">
+                        <pic:nvPicPr>
+                          <pic:cNvPr id="0" name="track_10.png"/>
+                          <pic:cNvPicPr/>
+                        </pic:nvPicPr>
+                        <pic:blipFill>
+                          <a:blip r:embed="rId49">
+                            <a:extLst>
+                              <a:ext uri="{28A0092B-C50C-407E-A947-70E740481C1C}">
+                                <a14:useLocalDpi xmlns:a14="http://schemas.microsoft.com/office/drawing/2010/main" val="0"/>
+                              </a:ext>
+                            </a:extLst>
+                          </a:blip>
+                          <a:stretch>
+                            <a:fillRect/>
+                          </a:stretch>
+                        </pic:blipFill>
+                        <pic:spPr>
+                          <a:xfrm>
+                            <a:off x="0" y="0"/>
+                            <a:ext cx="952500" cy="952500"/>
+                          </a:xfrm>
+                          <a:prstGeom prst="rect">
+                            <a:avLst/>
+                          </a:prstGeom>
+                        </pic:spPr>
+                      </pic:pic>
+                    </a:graphicData>
+                  </a:graphic>
+                </wp:inline>
+              </w:drawing>
+            </w:r>
+          </w:p>
+        </w:tc>
+        <w:tc>
+          <w:tcPr>
+            <w:tcW w:w="4092" w:type="dxa"/>
+          </w:tcPr>
+          <w:p>
+            <w:pPr>
+              <w:tabs>
+                <w:tab w:val="left" w:pos="916"/>
+                <w:tab w:val="left" w:pos="1832"/>
+                <w:tab w:val="left" w:pos="2748"/>
+                <w:tab w:val="left" w:pos="3664"/>
+                <w:tab w:val="left" w:pos="4580"/>
+                <w:tab w:val="left" w:pos="5496"/>
+                <w:tab w:val="left" w:pos="6412"/>
+                <w:tab w:val="left" w:pos="7328"/>
+                <w:tab w:val="left" w:pos="8244"/>
+                <w:tab w:val="left" w:pos="9160"/>
+                <w:tab w:val="left" w:pos="10076"/>
+                <w:tab w:val="left" w:pos="10992"/>
+                <w:tab w:val="left" w:pos="11908"/>
+                <w:tab w:val="left" w:pos="12824"/>
+                <w:tab w:val="left" w:pos="13740"/>
+                <w:tab w:val="left" w:pos="14656"/>
+              </w:tabs>
+              <w:rPr>
+                <w:lang w:val="en-US"/>
+              </w:rPr>
+            </w:pPr>
+            <w:r>
+              <w:rPr>
+                <w:lang w:val="en-US"/>
+              </w:rPr>
+              <w:t>track_10.png</w:t>
+            </w:r>
+          </w:p>
+          <w:p>
+            <w:pPr>
+              <w:tabs>
+                <w:tab w:val="left" w:pos="916"/>
+                <w:tab w:val="left" w:pos="1832"/>
+                <w:tab w:val="left" w:pos="2748"/>
+                <w:tab w:val="left" w:pos="3664"/>
+                <w:tab w:val="left" w:pos="4580"/>
+                <w:tab w:val="left" w:pos="5496"/>
+                <w:tab w:val="left" w:pos="6412"/>
+                <w:tab w:val="left" w:pos="7328"/>
+                <w:tab w:val="left" w:pos="8244"/>
+                <w:tab w:val="left" w:pos="9160"/>
+                <w:tab w:val="left" w:pos="10076"/>
+                <w:tab w:val="left" w:pos="10992"/>
+                <w:tab w:val="left" w:pos="11908"/>
+                <w:tab w:val="left" w:pos="12824"/>
+                <w:tab w:val="left" w:pos="13740"/>
+                <w:tab w:val="left" w:pos="14656"/>
+              </w:tabs>
+              <w:rPr>
+                <w:lang w:val="en-US"/>
+              </w:rPr>
+            </w:pPr>
+            <w:r>
+              <w:rPr>
+                <w:noProof/>
+                <w:lang w:eastAsia="de-DE"/>
+              </w:rPr>
+              <w:drawing>
+                <wp:inline distT="0" distB="0" distL="0" distR="0">
+                  <wp:extent cx="952500" cy="952500"/>
+                  <wp:effectExtent l="0" t="0" r="0" b="0"/>
+                  <wp:docPr id="53" name="Grafik 53"/>
+                  <wp:cNvGraphicFramePr>
+                    <a:graphicFrameLocks xmlns:a="http://schemas.openxmlformats.org/drawingml/2006/main" noChangeAspect="1"/>
+                  </wp:cNvGraphicFramePr>
+                  <a:graphic xmlns:a="http://schemas.openxmlformats.org/drawingml/2006/main">
+                    <a:graphicData uri="http://schemas.openxmlformats.org/drawingml/2006/picture">
+                      <pic:pic xmlns:pic="http://schemas.openxmlformats.org/drawingml/2006/picture">
+                        <pic:nvPicPr>
+                          <pic:cNvPr id="0" name="track_10.png"/>
+                          <pic:cNvPicPr/>
+                        </pic:nvPicPr>
+                        <pic:blipFill>
+                          <a:blip r:embed="rId50">
+                            <a:extLst>
+                              <a:ext uri="{28A0092B-C50C-407E-A947-70E740481C1C}">
+                                <a14:useLocalDpi xmlns:a14="http://schemas.microsoft.com/office/drawing/2010/main" val="0"/>
+                              </a:ext>
+                            </a:extLst>
+                          </a:blip>
+                          <a:stretch>
+                            <a:fillRect/>
+                          </a:stretch>
+                        </pic:blipFill>
+                        <pic:spPr>
+                          <a:xfrm>
+                            <a:off x="0" y="0"/>
+                            <a:ext cx="952500" cy="952500"/>
+                          </a:xfrm>
+                          <a:prstGeom prst="rect">
+                            <a:avLst/>
+                          </a:prstGeom>
+                        </pic:spPr>
+                      </pic:pic>
+                    </a:graphicData>
+                  </a:graphic>
+                </wp:inline>
+              </w:drawing>
+            </w:r>
+          </w:p>
+        </w:tc>
+      </w:tr>
+      <w:tr>
+        <w:tc>
+          <w:tcPr>
+            <w:tcW w:w="2486" w:type="dxa"/>
+          </w:tcPr>
+          <w:p>
+            <w:pPr>
+              <w:tabs>
+                <w:tab w:val="left" w:pos="916"/>
+                <w:tab w:val="left" w:pos="1832"/>
+                <w:tab w:val="left" w:pos="2748"/>
+                <w:tab w:val="left" w:pos="3664"/>
+                <w:tab w:val="left" w:pos="4580"/>
+                <w:tab w:val="left" w:pos="5496"/>
+                <w:tab w:val="left" w:pos="6412"/>
+                <w:tab w:val="left" w:pos="7328"/>
+                <w:tab w:val="left" w:pos="8244"/>
+                <w:tab w:val="left" w:pos="9160"/>
+                <w:tab w:val="left" w:pos="10076"/>
+                <w:tab w:val="left" w:pos="10992"/>
+                <w:tab w:val="left" w:pos="11908"/>
+                <w:tab w:val="left" w:pos="12824"/>
+                <w:tab w:val="left" w:pos="13740"/>
+                <w:tab w:val="left" w:pos="14656"/>
+              </w:tabs>
+              <w:rPr>
+                <w:lang w:val="en-US"/>
+              </w:rPr>
+            </w:pPr>
+            <w:r>
+              <w:rPr>
+                <w:lang w:val="en-US"/>
+              </w:rPr>
+              <w:t>debug_11.png</w:t>
+            </w:r>
+          </w:p>
+          <w:p>
+            <w:pPr>
+              <w:tabs>
+                <w:tab w:val="left" w:pos="916"/>
+                <w:tab w:val="left" w:pos="1832"/>
+                <w:tab w:val="left" w:pos="2748"/>
+                <w:tab w:val="left" w:pos="3664"/>
+                <w:tab w:val="left" w:pos="4580"/>
+                <w:tab w:val="left" w:pos="5496"/>
+                <w:tab w:val="left" w:pos="6412"/>
+                <w:tab w:val="left" w:pos="7328"/>
+                <w:tab w:val="left" w:pos="8244"/>
+                <w:tab w:val="left" w:pos="9160"/>
+                <w:tab w:val="left" w:pos="10076"/>
+                <w:tab w:val="left" w:pos="10992"/>
+                <w:tab w:val="left" w:pos="11908"/>
+                <w:tab w:val="left" w:pos="12824"/>
+                <w:tab w:val="left" w:pos="13740"/>
+                <w:tab w:val="left" w:pos="14656"/>
+              </w:tabs>
+              <w:rPr>
+                <w:lang w:val="en-US"/>
+              </w:rPr>
+            </w:pPr>
+            <w:r>
+              <w:rPr>
+                <w:noProof/>
+                <w:lang w:eastAsia="de-DE"/>
+              </w:rPr>
+              <w:drawing>
+                <wp:inline distT="0" distB="0" distL="0" distR="0">
+                  <wp:extent cx="952500" cy="952500"/>
+                  <wp:effectExtent l="0" t="0" r="0" b="0"/>
+                  <wp:docPr id="62" name="Grafik 62"/>
+                  <wp:cNvGraphicFramePr>
+                    <a:graphicFrameLocks xmlns:a="http://schemas.openxmlformats.org/drawingml/2006/main" noChangeAspect="1"/>
+                  </wp:cNvGraphicFramePr>
+                  <a:graphic xmlns:a="http://schemas.openxmlformats.org/drawingml/2006/main">
+                    <a:graphicData uri="http://schemas.openxmlformats.org/drawingml/2006/picture">
+                      <pic:pic xmlns:pic="http://schemas.openxmlformats.org/drawingml/2006/picture">
+                        <pic:nvPicPr>
+                          <pic:cNvPr id="0" name="debug_11.png"/>
+                          <pic:cNvPicPr/>
+                        </pic:nvPicPr>
+                        <pic:blipFill>
+                          <a:blip r:embed="rId51">
+                            <a:extLst>
+                              <a:ext uri="{28A0092B-C50C-407E-A947-70E740481C1C}">
+                                <a14:useLocalDpi xmlns:a14="http://schemas.microsoft.com/office/drawing/2010/main" val="0"/>
+                              </a:ext>
+                            </a:extLst>
+                          </a:blip>
+                          <a:stretch>
+                            <a:fillRect/>
+                          </a:stretch>
+                        </pic:blipFill>
+                        <pic:spPr>
+                          <a:xfrm>
+                            <a:off x="0" y="0"/>
+                            <a:ext cx="952500" cy="952500"/>
+                          </a:xfrm>
+                          <a:prstGeom prst="rect">
+                            <a:avLst/>
+                          </a:prstGeom>
+                        </pic:spPr>
+                      </pic:pic>
+                    </a:graphicData>
+                  </a:graphic>
+                </wp:inline>
+              </w:drawing>
+            </w:r>
+          </w:p>
+        </w:tc>
+        <w:tc>
+          <w:tcPr>
+            <w:tcW w:w="2710" w:type="dxa"/>
+          </w:tcPr>
+          <w:p>
+            <w:pPr>
+              <w:tabs>
+                <w:tab w:val="left" w:pos="916"/>
+                <w:tab w:val="left" w:pos="1832"/>
+                <w:tab w:val="left" w:pos="2748"/>
+                <w:tab w:val="left" w:pos="3664"/>
+                <w:tab w:val="left" w:pos="4580"/>
+                <w:tab w:val="left" w:pos="5496"/>
+                <w:tab w:val="left" w:pos="6412"/>
+                <w:tab w:val="left" w:pos="7328"/>
+                <w:tab w:val="left" w:pos="8244"/>
+                <w:tab w:val="left" w:pos="9160"/>
+                <w:tab w:val="left" w:pos="10076"/>
+                <w:tab w:val="left" w:pos="10992"/>
+                <w:tab w:val="left" w:pos="11908"/>
+                <w:tab w:val="left" w:pos="12824"/>
+                <w:tab w:val="left" w:pos="13740"/>
+                <w:tab w:val="left" w:pos="14656"/>
+              </w:tabs>
+              <w:rPr>
+                <w:lang w:val="en-US"/>
+              </w:rPr>
+            </w:pPr>
+            <w:r>
+              <w:rPr>
+                <w:lang w:val="en-US"/>
+              </w:rPr>
+              <w:t>track_11.png</w:t>
+            </w:r>
+          </w:p>
+          <w:p>
+            <w:pPr>
+              <w:tabs>
+                <w:tab w:val="left" w:pos="916"/>
+                <w:tab w:val="left" w:pos="1832"/>
+                <w:tab w:val="left" w:pos="2748"/>
+                <w:tab w:val="left" w:pos="3664"/>
+                <w:tab w:val="left" w:pos="4580"/>
+                <w:tab w:val="left" w:pos="5496"/>
+                <w:tab w:val="left" w:pos="6412"/>
+                <w:tab w:val="left" w:pos="7328"/>
+                <w:tab w:val="left" w:pos="8244"/>
+                <w:tab w:val="left" w:pos="9160"/>
+                <w:tab w:val="left" w:pos="10076"/>
+                <w:tab w:val="left" w:pos="10992"/>
+                <w:tab w:val="left" w:pos="11908"/>
+                <w:tab w:val="left" w:pos="12824"/>
+                <w:tab w:val="left" w:pos="13740"/>
+                <w:tab w:val="left" w:pos="14656"/>
+              </w:tabs>
+              <w:rPr>
+                <w:lang w:val="en-US"/>
+              </w:rPr>
+            </w:pPr>
+            <w:r>
+              <w:rPr>
+                <w:noProof/>
+                <w:lang w:eastAsia="de-DE"/>
+              </w:rPr>
+              <w:drawing>
+                <wp:inline distT="0" distB="0" distL="0" distR="0">
+                  <wp:extent cx="952500" cy="952500"/>
+                  <wp:effectExtent l="0" t="0" r="0" b="0"/>
+                  <wp:docPr id="65" name="Grafik 65"/>
+                  <wp:cNvGraphicFramePr>
+                    <a:graphicFrameLocks xmlns:a="http://schemas.openxmlformats.org/drawingml/2006/main" noChangeAspect="1"/>
+                  </wp:cNvGraphicFramePr>
+                  <a:graphic xmlns:a="http://schemas.openxmlformats.org/drawingml/2006/main">
+                    <a:graphicData uri="http://schemas.openxmlformats.org/drawingml/2006/picture">
+                      <pic:pic xmlns:pic="http://schemas.openxmlformats.org/drawingml/2006/picture">
+                        <pic:nvPicPr>
+                          <pic:cNvPr id="0" name="track_11.png"/>
+                          <pic:cNvPicPr/>
+                        </pic:nvPicPr>
+                        <pic:blipFill>
+                          <a:blip r:embed="rId52">
+                            <a:extLst>
+                              <a:ext uri="{28A0092B-C50C-407E-A947-70E740481C1C}">
+                                <a14:useLocalDpi xmlns:a14="http://schemas.microsoft.com/office/drawing/2010/main" val="0"/>
+                              </a:ext>
+                            </a:extLst>
+                          </a:blip>
+                          <a:stretch>
+                            <a:fillRect/>
+                          </a:stretch>
+                        </pic:blipFill>
+                        <pic:spPr>
+                          <a:xfrm>
+                            <a:off x="0" y="0"/>
+                            <a:ext cx="952500" cy="952500"/>
+                          </a:xfrm>
+                          <a:prstGeom prst="rect">
+                            <a:avLst/>
+                          </a:prstGeom>
+                        </pic:spPr>
+                      </pic:pic>
+                    </a:graphicData>
+                  </a:graphic>
+                </wp:inline>
+              </w:drawing>
+            </w:r>
+          </w:p>
+        </w:tc>
+        <w:tc>
+          <w:tcPr>
+            <w:tcW w:w="4092" w:type="dxa"/>
+          </w:tcPr>
+          <w:p>
+            <w:pPr>
+              <w:tabs>
+                <w:tab w:val="left" w:pos="916"/>
+                <w:tab w:val="left" w:pos="1832"/>
+                <w:tab w:val="left" w:pos="2748"/>
+                <w:tab w:val="left" w:pos="3664"/>
+                <w:tab w:val="left" w:pos="4580"/>
+                <w:tab w:val="left" w:pos="5496"/>
+                <w:tab w:val="left" w:pos="6412"/>
+                <w:tab w:val="left" w:pos="7328"/>
+                <w:tab w:val="left" w:pos="8244"/>
+                <w:tab w:val="left" w:pos="9160"/>
+                <w:tab w:val="left" w:pos="10076"/>
+                <w:tab w:val="left" w:pos="10992"/>
+                <w:tab w:val="left" w:pos="11908"/>
+                <w:tab w:val="left" w:pos="12824"/>
+                <w:tab w:val="left" w:pos="13740"/>
+                <w:tab w:val="left" w:pos="14656"/>
+              </w:tabs>
+              <w:rPr>
+                <w:lang w:val="en-US"/>
+              </w:rPr>
+            </w:pPr>
+            <w:r>
+              <w:rPr>
+                <w:lang w:val="en-US"/>
+              </w:rPr>
+              <w:t>track_11.png</w:t>
+            </w:r>
+          </w:p>
+          <w:p>
+            <w:pPr>
+              <w:tabs>
+                <w:tab w:val="left" w:pos="916"/>
+                <w:tab w:val="left" w:pos="1832"/>
+                <w:tab w:val="left" w:pos="2748"/>
+                <w:tab w:val="left" w:pos="3664"/>
+                <w:tab w:val="left" w:pos="4580"/>
+                <w:tab w:val="left" w:pos="5496"/>
+                <w:tab w:val="left" w:pos="6412"/>
+                <w:tab w:val="left" w:pos="7328"/>
+                <w:tab w:val="left" w:pos="8244"/>
+                <w:tab w:val="left" w:pos="9160"/>
+                <w:tab w:val="left" w:pos="10076"/>
+                <w:tab w:val="left" w:pos="10992"/>
+                <w:tab w:val="left" w:pos="11908"/>
+                <w:tab w:val="left" w:pos="12824"/>
+                <w:tab w:val="left" w:pos="13740"/>
+                <w:tab w:val="left" w:pos="14656"/>
+              </w:tabs>
+              <w:rPr>
+                <w:lang w:val="en-US"/>
+              </w:rPr>
+            </w:pPr>
+            <w:r>
+              <w:rPr>
+                <w:noProof/>
+                <w:lang w:eastAsia="de-DE"/>
+              </w:rPr>
+              <w:drawing>
+                <wp:inline distT="0" distB="0" distL="0" distR="0">
+                  <wp:extent cx="952500" cy="952500"/>
+                  <wp:effectExtent l="0" t="0" r="0" b="0"/>
+                  <wp:docPr id="54" name="Grafik 54"/>
+                  <wp:cNvGraphicFramePr>
+                    <a:graphicFrameLocks xmlns:a="http://schemas.openxmlformats.org/drawingml/2006/main" noChangeAspect="1"/>
+                  </wp:cNvGraphicFramePr>
+                  <a:graphic xmlns:a="http://schemas.openxmlformats.org/drawingml/2006/main">
+                    <a:graphicData uri="http://schemas.openxmlformats.org/drawingml/2006/picture">
+                      <pic:pic xmlns:pic="http://schemas.openxmlformats.org/drawingml/2006/picture">
+                        <pic:nvPicPr>
+                          <pic:cNvPr id="0" name="track_11.png"/>
+                          <pic:cNvPicPr/>
+                        </pic:nvPicPr>
+                        <pic:blipFill>
+                          <a:blip r:embed="rId53">
+                            <a:extLst>
+                              <a:ext uri="{28A0092B-C50C-407E-A947-70E740481C1C}">
+                                <a14:useLocalDpi xmlns:a14="http://schemas.microsoft.com/office/drawing/2010/main" val="0"/>
+                              </a:ext>
+                            </a:extLst>
+                          </a:blip>
+                          <a:stretch>
+                            <a:fillRect/>
+                          </a:stretch>
+                        </pic:blipFill>
+                        <pic:spPr>
+                          <a:xfrm>
+                            <a:off x="0" y="0"/>
+                            <a:ext cx="952500" cy="952500"/>
+                          </a:xfrm>
+                          <a:prstGeom prst="rect">
+                            <a:avLst/>
+                          </a:prstGeom>
+                        </pic:spPr>
+                      </pic:pic>
+                    </a:graphicData>
+                  </a:graphic>
+                </wp:inline>
+              </w:drawing>
+            </w:r>
+          </w:p>
+        </w:tc>
+      </w:tr>
+      <w:tr>
+        <w:tc>
+          <w:tcPr>
+            <w:tcW w:w="2486" w:type="dxa"/>
+          </w:tcPr>
+          <w:p>
+            <w:pPr>
+              <w:tabs>
+                <w:tab w:val="left" w:pos="916"/>
+                <w:tab w:val="left" w:pos="1832"/>
+                <w:tab w:val="left" w:pos="2748"/>
+                <w:tab w:val="left" w:pos="3664"/>
+                <w:tab w:val="left" w:pos="4580"/>
+                <w:tab w:val="left" w:pos="5496"/>
+                <w:tab w:val="left" w:pos="6412"/>
+                <w:tab w:val="left" w:pos="7328"/>
+                <w:tab w:val="left" w:pos="8244"/>
+                <w:tab w:val="left" w:pos="9160"/>
+                <w:tab w:val="left" w:pos="10076"/>
+                <w:tab w:val="left" w:pos="10992"/>
+                <w:tab w:val="left" w:pos="11908"/>
+                <w:tab w:val="left" w:pos="12824"/>
+                <w:tab w:val="left" w:pos="13740"/>
+                <w:tab w:val="left" w:pos="14656"/>
+              </w:tabs>
+              <w:rPr>
+                <w:lang w:val="en-US"/>
+              </w:rPr>
+            </w:pPr>
+            <w:r>
+              <w:rPr>
+                <w:lang w:val="en-US"/>
+              </w:rPr>
+              <w:t>debug_12.png</w:t>
+            </w:r>
+          </w:p>
+          <w:p>
+            <w:pPr>
+              <w:tabs>
+                <w:tab w:val="left" w:pos="916"/>
+                <w:tab w:val="left" w:pos="1832"/>
+                <w:tab w:val="left" w:pos="2748"/>
+                <w:tab w:val="left" w:pos="3664"/>
+                <w:tab w:val="left" w:pos="4580"/>
+                <w:tab w:val="left" w:pos="5496"/>
+                <w:tab w:val="left" w:pos="6412"/>
+                <w:tab w:val="left" w:pos="7328"/>
+                <w:tab w:val="left" w:pos="8244"/>
+                <w:tab w:val="left" w:pos="9160"/>
+                <w:tab w:val="left" w:pos="10076"/>
+                <w:tab w:val="left" w:pos="10992"/>
+                <w:tab w:val="left" w:pos="11908"/>
+                <w:tab w:val="left" w:pos="12824"/>
+                <w:tab w:val="left" w:pos="13740"/>
+                <w:tab w:val="left" w:pos="14656"/>
+              </w:tabs>
+              <w:rPr>
+                <w:lang w:val="en-US"/>
+              </w:rPr>
+            </w:pPr>
+            <w:r>
+              <w:rPr>
+                <w:noProof/>
+                <w:lang w:eastAsia="de-DE"/>
+              </w:rPr>
+              <w:drawing>
+                <wp:inline distT="0" distB="0" distL="0" distR="0">
+                  <wp:extent cx="952500" cy="952500"/>
+                  <wp:effectExtent l="0" t="0" r="0" b="0"/>
+                  <wp:docPr id="63" name="Grafik 63"/>
+                  <wp:cNvGraphicFramePr>
+                    <a:graphicFrameLocks xmlns:a="http://schemas.openxmlformats.org/drawingml/2006/main" noChangeAspect="1"/>
+                  </wp:cNvGraphicFramePr>
+                  <a:graphic xmlns:a="http://schemas.openxmlformats.org/drawingml/2006/main">
+                    <a:graphicData uri="http://schemas.openxmlformats.org/drawingml/2006/picture">
+                      <pic:pic xmlns:pic="http://schemas.openxmlformats.org/drawingml/2006/picture">
+                        <pic:nvPicPr>
+                          <pic:cNvPr id="0" name="debug_12.png"/>
+                          <pic:cNvPicPr/>
+                        </pic:nvPicPr>
+                        <pic:blipFill>
+                          <a:blip r:embed="rId54">
+                            <a:extLst>
+                              <a:ext uri="{28A0092B-C50C-407E-A947-70E740481C1C}">
+                                <a14:useLocalDpi xmlns:a14="http://schemas.microsoft.com/office/drawing/2010/main" val="0"/>
+                              </a:ext>
+                            </a:extLst>
+                          </a:blip>
+                          <a:stretch>
+                            <a:fillRect/>
+                          </a:stretch>
+                        </pic:blipFill>
+                        <pic:spPr>
+                          <a:xfrm>
+                            <a:off x="0" y="0"/>
+                            <a:ext cx="952500" cy="952500"/>
+                          </a:xfrm>
+                          <a:prstGeom prst="rect">
+                            <a:avLst/>
+                          </a:prstGeom>
+                        </pic:spPr>
+                      </pic:pic>
+                    </a:graphicData>
+                  </a:graphic>
+                </wp:inline>
+              </w:drawing>
+            </w:r>
+          </w:p>
+        </w:tc>
+        <w:tc>
+          <w:tcPr>
+            <w:tcW w:w="2710" w:type="dxa"/>
+          </w:tcPr>
+          <w:p>
+            <w:pPr>
+              <w:tabs>
+                <w:tab w:val="left" w:pos="916"/>
+                <w:tab w:val="left" w:pos="1832"/>
+                <w:tab w:val="left" w:pos="2748"/>
+                <w:tab w:val="left" w:pos="3664"/>
+                <w:tab w:val="left" w:pos="4580"/>
+                <w:tab w:val="left" w:pos="5496"/>
+                <w:tab w:val="left" w:pos="6412"/>
+                <w:tab w:val="left" w:pos="7328"/>
+                <w:tab w:val="left" w:pos="8244"/>
+                <w:tab w:val="left" w:pos="9160"/>
+                <w:tab w:val="left" w:pos="10076"/>
+                <w:tab w:val="left" w:pos="10992"/>
+                <w:tab w:val="left" w:pos="11908"/>
+                <w:tab w:val="left" w:pos="12824"/>
+                <w:tab w:val="left" w:pos="13740"/>
+                <w:tab w:val="left" w:pos="14656"/>
+              </w:tabs>
+              <w:rPr>
+                <w:lang w:val="en-US"/>
+              </w:rPr>
+            </w:pPr>
+            <w:r>
+              <w:rPr>
+                <w:lang w:val="en-US"/>
+              </w:rPr>
+              <w:t>track_12.png</w:t>
+            </w:r>
+          </w:p>
+          <w:p>
+            <w:pPr>
+              <w:tabs>
+                <w:tab w:val="left" w:pos="916"/>
+                <w:tab w:val="left" w:pos="1832"/>
+                <w:tab w:val="left" w:pos="2748"/>
+                <w:tab w:val="left" w:pos="3664"/>
+                <w:tab w:val="left" w:pos="4580"/>
+                <w:tab w:val="left" w:pos="5496"/>
+                <w:tab w:val="left" w:pos="6412"/>
+                <w:tab w:val="left" w:pos="7328"/>
+                <w:tab w:val="left" w:pos="8244"/>
+                <w:tab w:val="left" w:pos="9160"/>
+                <w:tab w:val="left" w:pos="10076"/>
+                <w:tab w:val="left" w:pos="10992"/>
+                <w:tab w:val="left" w:pos="11908"/>
+                <w:tab w:val="left" w:pos="12824"/>
+                <w:tab w:val="left" w:pos="13740"/>
+                <w:tab w:val="left" w:pos="14656"/>
+              </w:tabs>
+              <w:rPr>
+                <w:lang w:val="en-US"/>
+              </w:rPr>
+            </w:pPr>
+            <w:r>
+              <w:rPr>
+                <w:noProof/>
+                <w:lang w:eastAsia="de-DE"/>
+              </w:rPr>
+              <w:drawing>
+                <wp:inline distT="0" distB="0" distL="0" distR="0">
+                  <wp:extent cx="952500" cy="952500"/>
+                  <wp:effectExtent l="0" t="0" r="0" b="0"/>
+                  <wp:docPr id="66" name="Grafik 66"/>
+                  <wp:cNvGraphicFramePr>
+                    <a:graphicFrameLocks xmlns:a="http://schemas.openxmlformats.org/drawingml/2006/main" noChangeAspect="1"/>
+                  </wp:cNvGraphicFramePr>
+                  <a:graphic xmlns:a="http://schemas.openxmlformats.org/drawingml/2006/main">
+                    <a:graphicData uri="http://schemas.openxmlformats.org/drawingml/2006/picture">
+                      <pic:pic xmlns:pic="http://schemas.openxmlformats.org/drawingml/2006/picture">
+                        <pic:nvPicPr>
+                          <pic:cNvPr id="0" name="track_12.png"/>
+                          <pic:cNvPicPr/>
+                        </pic:nvPicPr>
+                        <pic:blipFill>
+                          <a:blip r:embed="rId55">
+                            <a:extLst>
+                              <a:ext uri="{28A0092B-C50C-407E-A947-70E740481C1C}">
+                                <a14:useLocalDpi xmlns:a14="http://schemas.microsoft.com/office/drawing/2010/main" val="0"/>
+                              </a:ext>
+                            </a:extLst>
+                          </a:blip>
+                          <a:stretch>
+                            <a:fillRect/>
+                          </a:stretch>
+                        </pic:blipFill>
+                        <pic:spPr>
+                          <a:xfrm>
+                            <a:off x="0" y="0"/>
+                            <a:ext cx="952500" cy="952500"/>
+                          </a:xfrm>
+                          <a:prstGeom prst="rect">
+                            <a:avLst/>
+                          </a:prstGeom>
+                        </pic:spPr>
+                      </pic:pic>
+                    </a:graphicData>
+                  </a:graphic>
+                </wp:inline>
+              </w:drawing>
+            </w:r>
+          </w:p>
+        </w:tc>
+        <w:tc>
+          <w:tcPr>
+            <w:tcW w:w="4092" w:type="dxa"/>
+          </w:tcPr>
+          <w:p>
+            <w:pPr>
+              <w:tabs>
+                <w:tab w:val="left" w:pos="916"/>
+                <w:tab w:val="left" w:pos="1832"/>
+                <w:tab w:val="left" w:pos="2748"/>
+                <w:tab w:val="left" w:pos="3664"/>
+                <w:tab w:val="left" w:pos="4580"/>
+                <w:tab w:val="left" w:pos="5496"/>
+                <w:tab w:val="left" w:pos="6412"/>
+                <w:tab w:val="left" w:pos="7328"/>
+                <w:tab w:val="left" w:pos="8244"/>
+                <w:tab w:val="left" w:pos="9160"/>
+                <w:tab w:val="left" w:pos="10076"/>
+                <w:tab w:val="left" w:pos="10992"/>
+                <w:tab w:val="left" w:pos="11908"/>
+                <w:tab w:val="left" w:pos="12824"/>
+                <w:tab w:val="left" w:pos="13740"/>
+                <w:tab w:val="left" w:pos="14656"/>
+              </w:tabs>
+              <w:rPr>
+                <w:lang w:val="en-US"/>
+              </w:rPr>
+            </w:pPr>
+            <w:r>
+              <w:rPr>
+                <w:lang w:val="en-US"/>
+              </w:rPr>
+              <w:t>track_12.png</w:t>
+            </w:r>
+          </w:p>
+          <w:p>
+            <w:pPr>
+              <w:tabs>
+                <w:tab w:val="left" w:pos="916"/>
+                <w:tab w:val="left" w:pos="1832"/>
+                <w:tab w:val="left" w:pos="2748"/>
+                <w:tab w:val="left" w:pos="3664"/>
+                <w:tab w:val="left" w:pos="4580"/>
+                <w:tab w:val="left" w:pos="5496"/>
+                <w:tab w:val="left" w:pos="6412"/>
+                <w:tab w:val="left" w:pos="7328"/>
+                <w:tab w:val="left" w:pos="8244"/>
+                <w:tab w:val="left" w:pos="9160"/>
+                <w:tab w:val="left" w:pos="10076"/>
+                <w:tab w:val="left" w:pos="10992"/>
+                <w:tab w:val="left" w:pos="11908"/>
+                <w:tab w:val="left" w:pos="12824"/>
+                <w:tab w:val="left" w:pos="13740"/>
+                <w:tab w:val="left" w:pos="14656"/>
+              </w:tabs>
+              <w:rPr>
+                <w:lang w:val="en-US"/>
+              </w:rPr>
+            </w:pPr>
+            <w:r>
+              <w:rPr>
+                <w:noProof/>
+                <w:lang w:eastAsia="de-DE"/>
+              </w:rPr>
+              <w:drawing>
+                <wp:inline distT="0" distB="0" distL="0" distR="0">
+                  <wp:extent cx="952500" cy="952500"/>
+                  <wp:effectExtent l="0" t="0" r="0" b="0"/>
+                  <wp:docPr id="55" name="Grafik 55"/>
+                  <wp:cNvGraphicFramePr>
+                    <a:graphicFrameLocks xmlns:a="http://schemas.openxmlformats.org/drawingml/2006/main" noChangeAspect="1"/>
+                  </wp:cNvGraphicFramePr>
+                  <a:graphic xmlns:a="http://schemas.openxmlformats.org/drawingml/2006/main">
+                    <a:graphicData uri="http://schemas.openxmlformats.org/drawingml/2006/picture">
+                      <pic:pic xmlns:pic="http://schemas.openxmlformats.org/drawingml/2006/picture">
+                        <pic:nvPicPr>
+                          <pic:cNvPr id="0" name="track_12.png"/>
+                          <pic:cNvPicPr/>
+                        </pic:nvPicPr>
+                        <pic:blipFill>
+                          <a:blip r:embed="rId56">
+                            <a:extLst>
+                              <a:ext uri="{28A0092B-C50C-407E-A947-70E740481C1C}">
+                                <a14:useLocalDpi xmlns:a14="http://schemas.microsoft.com/office/drawing/2010/main" val="0"/>
+                              </a:ext>
+                            </a:extLst>
+                          </a:blip>
+                          <a:stretch>
+                            <a:fillRect/>
+                          </a:stretch>
+                        </pic:blipFill>
+                        <pic:spPr>
+                          <a:xfrm>
+                            <a:off x="0" y="0"/>
+                            <a:ext cx="952500" cy="952500"/>
+                          </a:xfrm>
+                          <a:prstGeom prst="rect">
+                            <a:avLst/>
+                          </a:prstGeom>
+                        </pic:spPr>
+                      </pic:pic>
+                    </a:graphicData>
+                  </a:graphic>
+                </wp:inline>
+              </w:drawing>
+            </w:r>
+          </w:p>
+        </w:tc>
+      </w:tr>
+      <w:tr>
+        <w:tc>
+          <w:tcPr>
+            <w:tcW w:w="2486" w:type="dxa"/>
+          </w:tcPr>
+          <w:p>
+            <w:pPr>
+              <w:tabs>
+                <w:tab w:val="left" w:pos="916"/>
+                <w:tab w:val="left" w:pos="1832"/>
+                <w:tab w:val="left" w:pos="2748"/>
+                <w:tab w:val="left" w:pos="3664"/>
+                <w:tab w:val="left" w:pos="4580"/>
+                <w:tab w:val="left" w:pos="5496"/>
+                <w:tab w:val="left" w:pos="6412"/>
+                <w:tab w:val="left" w:pos="7328"/>
+                <w:tab w:val="left" w:pos="8244"/>
+                <w:tab w:val="left" w:pos="9160"/>
+                <w:tab w:val="left" w:pos="10076"/>
+                <w:tab w:val="left" w:pos="10992"/>
+                <w:tab w:val="left" w:pos="11908"/>
+                <w:tab w:val="left" w:pos="12824"/>
+                <w:tab w:val="left" w:pos="13740"/>
+                <w:tab w:val="left" w:pos="14656"/>
+              </w:tabs>
+              <w:rPr>
+                <w:lang w:val="en-US"/>
+              </w:rPr>
+            </w:pPr>
+            <w:r>
+              <w:rPr>
+                <w:lang w:val="en-US"/>
+              </w:rPr>
+              <w:t>debug_13.png</w:t>
+            </w:r>
+          </w:p>
+          <w:p>
+            <w:pPr>
+              <w:tabs>
+                <w:tab w:val="left" w:pos="916"/>
+                <w:tab w:val="left" w:pos="1832"/>
+                <w:tab w:val="left" w:pos="2748"/>
+                <w:tab w:val="left" w:pos="3664"/>
+                <w:tab w:val="left" w:pos="4580"/>
+                <w:tab w:val="left" w:pos="5496"/>
+                <w:tab w:val="left" w:pos="6412"/>
+                <w:tab w:val="left" w:pos="7328"/>
+                <w:tab w:val="left" w:pos="8244"/>
+                <w:tab w:val="left" w:pos="9160"/>
+                <w:tab w:val="left" w:pos="10076"/>
+                <w:tab w:val="left" w:pos="10992"/>
+                <w:tab w:val="left" w:pos="11908"/>
+                <w:tab w:val="left" w:pos="12824"/>
+                <w:tab w:val="left" w:pos="13740"/>
+                <w:tab w:val="left" w:pos="14656"/>
+              </w:tabs>
+              <w:rPr>
+                <w:lang w:val="en-US"/>
+              </w:rPr>
+            </w:pPr>
+            <w:r>
+              <w:rPr>
+                <w:noProof/>
+                <w:lang w:eastAsia="de-DE"/>
+              </w:rPr>
+              <w:drawing>
+                <wp:inline distT="0" distB="0" distL="0" distR="0">
+                  <wp:extent cx="952500" cy="952500"/>
+                  <wp:effectExtent l="0" t="0" r="0" b="0"/>
+                  <wp:docPr id="64" name="Grafik 64"/>
+                  <wp:cNvGraphicFramePr>
+                    <a:graphicFrameLocks xmlns:a="http://schemas.openxmlformats.org/drawingml/2006/main" noChangeAspect="1"/>
+                  </wp:cNvGraphicFramePr>
+                  <a:graphic xmlns:a="http://schemas.openxmlformats.org/drawingml/2006/main">
+                    <a:graphicData uri="http://schemas.openxmlformats.org/drawingml/2006/picture">
+                      <pic:pic xmlns:pic="http://schemas.openxmlformats.org/drawingml/2006/picture">
+                        <pic:nvPicPr>
+                          <pic:cNvPr id="0" name="debug_13.png"/>
+                          <pic:cNvPicPr/>
+                        </pic:nvPicPr>
+                        <pic:blipFill>
+                          <a:blip r:embed="rId57">
+                            <a:extLst>
+                              <a:ext uri="{28A0092B-C50C-407E-A947-70E740481C1C}">
+                                <a14:useLocalDpi xmlns:a14="http://schemas.microsoft.com/office/drawing/2010/main" val="0"/>
+                              </a:ext>
+                            </a:extLst>
+                          </a:blip>
+                          <a:stretch>
+                            <a:fillRect/>
+                          </a:stretch>
+                        </pic:blipFill>
+                        <pic:spPr>
+                          <a:xfrm>
+                            <a:off x="0" y="0"/>
+                            <a:ext cx="952500" cy="952500"/>
+                          </a:xfrm>
+                          <a:prstGeom prst="rect">
+                            <a:avLst/>
+                          </a:prstGeom>
+                        </pic:spPr>
+                      </pic:pic>
+                    </a:graphicData>
+                  </a:graphic>
+                </wp:inline>
+              </w:drawing>
+            </w:r>
+          </w:p>
+        </w:tc>
+        <w:tc>
+          <w:tcPr>
+            <w:tcW w:w="2710" w:type="dxa"/>
+          </w:tcPr>
+          <w:p>
+            <w:pPr>
+              <w:tabs>
+                <w:tab w:val="left" w:pos="916"/>
+                <w:tab w:val="left" w:pos="1832"/>
+                <w:tab w:val="left" w:pos="2748"/>
+                <w:tab w:val="left" w:pos="3664"/>
+                <w:tab w:val="left" w:pos="4580"/>
+                <w:tab w:val="left" w:pos="5496"/>
+                <w:tab w:val="left" w:pos="6412"/>
+                <w:tab w:val="left" w:pos="7328"/>
+                <w:tab w:val="left" w:pos="8244"/>
+                <w:tab w:val="left" w:pos="9160"/>
+                <w:tab w:val="left" w:pos="10076"/>
+                <w:tab w:val="left" w:pos="10992"/>
+                <w:tab w:val="left" w:pos="11908"/>
+                <w:tab w:val="left" w:pos="12824"/>
+                <w:tab w:val="left" w:pos="13740"/>
+                <w:tab w:val="left" w:pos="14656"/>
+              </w:tabs>
+              <w:rPr>
+                <w:lang w:val="en-US"/>
+              </w:rPr>
+            </w:pPr>
+            <w:r>
+              <w:rPr>
+                <w:lang w:val="en-US"/>
+              </w:rPr>
+              <w:t>track_13.png</w:t>
+            </w:r>
+          </w:p>
+          <w:p>
+            <w:pPr>
+              <w:tabs>
+                <w:tab w:val="left" w:pos="916"/>
+                <w:tab w:val="left" w:pos="1832"/>
+                <w:tab w:val="left" w:pos="2748"/>
+                <w:tab w:val="left" w:pos="3664"/>
+                <w:tab w:val="left" w:pos="4580"/>
+                <w:tab w:val="left" w:pos="5496"/>
+                <w:tab w:val="left" w:pos="6412"/>
+                <w:tab w:val="left" w:pos="7328"/>
+                <w:tab w:val="left" w:pos="8244"/>
+                <w:tab w:val="left" w:pos="9160"/>
+                <w:tab w:val="left" w:pos="10076"/>
+                <w:tab w:val="left" w:pos="10992"/>
+                <w:tab w:val="left" w:pos="11908"/>
+                <w:tab w:val="left" w:pos="12824"/>
+                <w:tab w:val="left" w:pos="13740"/>
+                <w:tab w:val="left" w:pos="14656"/>
+              </w:tabs>
+              <w:rPr>
+                <w:lang w:val="en-US"/>
+              </w:rPr>
+            </w:pPr>
+            <w:r>
+              <w:rPr>
+                <w:noProof/>
+                <w:lang w:eastAsia="de-DE"/>
+              </w:rPr>
+              <w:drawing>
+                <wp:inline distT="0" distB="0" distL="0" distR="0">
+                  <wp:extent cx="952500" cy="952500"/>
+                  <wp:effectExtent l="0" t="0" r="0" b="0"/>
+                  <wp:docPr id="67" name="Grafik 67"/>
+                  <wp:cNvGraphicFramePr>
+                    <a:graphicFrameLocks xmlns:a="http://schemas.openxmlformats.org/drawingml/2006/main" noChangeAspect="1"/>
+                  </wp:cNvGraphicFramePr>
+                  <a:graphic xmlns:a="http://schemas.openxmlformats.org/drawingml/2006/main">
+                    <a:graphicData uri="http://schemas.openxmlformats.org/drawingml/2006/picture">
+                      <pic:pic xmlns:pic="http://schemas.openxmlformats.org/drawingml/2006/picture">
+                        <pic:nvPicPr>
+                          <pic:cNvPr id="0" name="track_13.png"/>
+                          <pic:cNvPicPr/>
+                        </pic:nvPicPr>
+                        <pic:blipFill>
+                          <a:blip r:embed="rId58">
+                            <a:extLst>
+                              <a:ext uri="{28A0092B-C50C-407E-A947-70E740481C1C}">
+                                <a14:useLocalDpi xmlns:a14="http://schemas.microsoft.com/office/drawing/2010/main" val="0"/>
+                              </a:ext>
+                            </a:extLst>
+                          </a:blip>
+                          <a:stretch>
+                            <a:fillRect/>
+                          </a:stretch>
+                        </pic:blipFill>
+                        <pic:spPr>
+                          <a:xfrm>
+                            <a:off x="0" y="0"/>
+                            <a:ext cx="952500" cy="952500"/>
+                          </a:xfrm>
+                          <a:prstGeom prst="rect">
+                            <a:avLst/>
+                          </a:prstGeom>
+                        </pic:spPr>
+                      </pic:pic>
+                    </a:graphicData>
+                  </a:graphic>
+                </wp:inline>
+              </w:drawing>
+            </w:r>
+          </w:p>
+        </w:tc>
+        <w:tc>
+          <w:tcPr>
+            <w:tcW w:w="4092" w:type="dxa"/>
+          </w:tcPr>
+          <w:p>
+            <w:pPr>
+              <w:tabs>
+                <w:tab w:val="left" w:pos="916"/>
+                <w:tab w:val="left" w:pos="1832"/>
+                <w:tab w:val="left" w:pos="2748"/>
+                <w:tab w:val="left" w:pos="3664"/>
+                <w:tab w:val="left" w:pos="4580"/>
+                <w:tab w:val="left" w:pos="5496"/>
+                <w:tab w:val="left" w:pos="6412"/>
+                <w:tab w:val="left" w:pos="7328"/>
+                <w:tab w:val="left" w:pos="8244"/>
+                <w:tab w:val="left" w:pos="9160"/>
+                <w:tab w:val="left" w:pos="10076"/>
+                <w:tab w:val="left" w:pos="10992"/>
+                <w:tab w:val="left" w:pos="11908"/>
+                <w:tab w:val="left" w:pos="12824"/>
+                <w:tab w:val="left" w:pos="13740"/>
+                <w:tab w:val="left" w:pos="14656"/>
+              </w:tabs>
+              <w:rPr>
+                <w:lang w:val="en-US"/>
+              </w:rPr>
+            </w:pPr>
+            <w:r>
+              <w:rPr>
+                <w:lang w:val="en-US"/>
+              </w:rPr>
+              <w:t>track_13</w:t>
+            </w:r>
+            <w:r>
+              <w:rPr>
+                <w:lang w:val="en-US"/>
+              </w:rPr>
+              <w:t>.png</w:t>
+            </w:r>
+          </w:p>
+          <w:p>
+            <w:pPr>
+              <w:tabs>
+                <w:tab w:val="left" w:pos="916"/>
+                <w:tab w:val="left" w:pos="1832"/>
+                <w:tab w:val="left" w:pos="2748"/>
+                <w:tab w:val="left" w:pos="3664"/>
+                <w:tab w:val="left" w:pos="4580"/>
+                <w:tab w:val="left" w:pos="5496"/>
+                <w:tab w:val="left" w:pos="6412"/>
+                <w:tab w:val="left" w:pos="7328"/>
+                <w:tab w:val="left" w:pos="8244"/>
+                <w:tab w:val="left" w:pos="9160"/>
+                <w:tab w:val="left" w:pos="10076"/>
+                <w:tab w:val="left" w:pos="10992"/>
+                <w:tab w:val="left" w:pos="11908"/>
+                <w:tab w:val="left" w:pos="12824"/>
+                <w:tab w:val="left" w:pos="13740"/>
+                <w:tab w:val="left" w:pos="14656"/>
+              </w:tabs>
+              <w:rPr>
+                <w:lang w:val="en-US"/>
+              </w:rPr>
+            </w:pPr>
+            <w:r>
+              <w:rPr>
+                <w:noProof/>
+                <w:lang w:eastAsia="de-DE"/>
+              </w:rPr>
+              <w:drawing>
+                <wp:inline distT="0" distB="0" distL="0" distR="0">
+                  <wp:extent cx="952500" cy="952500"/>
+                  <wp:effectExtent l="0" t="0" r="0" b="0"/>
+                  <wp:docPr id="56" name="Grafik 56"/>
+                  <wp:cNvGraphicFramePr>
+                    <a:graphicFrameLocks xmlns:a="http://schemas.openxmlformats.org/drawingml/2006/main" noChangeAspect="1"/>
+                  </wp:cNvGraphicFramePr>
+                  <a:graphic xmlns:a="http://schemas.openxmlformats.org/drawingml/2006/main">
+                    <a:graphicData uri="http://schemas.openxmlformats.org/drawingml/2006/picture">
+                      <pic:pic xmlns:pic="http://schemas.openxmlformats.org/drawingml/2006/picture">
+                        <pic:nvPicPr>
+                          <pic:cNvPr id="0" name="track_13.png"/>
+                          <pic:cNvPicPr/>
+                        </pic:nvPicPr>
+                        <pic:blipFill>
+                          <a:blip r:embed="rId59">
+                            <a:extLst>
+                              <a:ext uri="{28A0092B-C50C-407E-A947-70E740481C1C}">
+                                <a14:useLocalDpi xmlns:a14="http://schemas.microsoft.com/office/drawing/2010/main" val="0"/>
+                              </a:ext>
+                            </a:extLst>
+                          </a:blip>
+                          <a:stretch>
+                            <a:fillRect/>
+                          </a:stretch>
+                        </pic:blipFill>
+                        <pic:spPr>
+                          <a:xfrm>
+                            <a:off x="0" y="0"/>
+                            <a:ext cx="952500" cy="952500"/>
+                          </a:xfrm>
+                          <a:prstGeom prst="rect">
+                            <a:avLst/>
+                          </a:prstGeom>
+                        </pic:spPr>
+                      </pic:pic>
+                    </a:graphicData>
+                  </a:graphic>
+                </wp:inline>
+              </w:drawing>
+            </w:r>
+          </w:p>
+        </w:tc>
+      </w:tr>
+    </w:tbl>
+    <w:p>
+      <w:pPr>
+        <w:tabs>
+          <w:tab w:val="left" w:pos="916"/>
+          <w:tab w:val="left" w:pos="1832"/>
+          <w:tab w:val="left" w:pos="2748"/>
+          <w:tab w:val="left" w:pos="3664"/>
+          <w:tab w:val="left" w:pos="4580"/>
+          <w:tab w:val="left" w:pos="5496"/>
+          <w:tab w:val="left" w:pos="6412"/>
+          <w:tab w:val="left" w:pos="7328"/>
+          <w:tab w:val="left" w:pos="8244"/>
+          <w:tab w:val="left" w:pos="9160"/>
+          <w:tab w:val="left" w:pos="10076"/>
+          <w:tab w:val="left" w:pos="10992"/>
+          <w:tab w:val="left" w:pos="11908"/>
+          <w:tab w:val="left" w:pos="12824"/>
+          <w:tab w:val="left" w:pos="13740"/>
+          <w:tab w:val="left" w:pos="14656"/>
+        </w:tabs>
+        <w:spacing w:after="0" w:line="240" w:lineRule="auto"/>
+        <w:rPr>
+          <w:lang w:val="en-US"/>
+        </w:rPr>
+      </w:pPr>
+    </w:p>
+    <w:p>
+      <w:pPr>
+        <w:tabs>
+          <w:tab w:val="left" w:pos="916"/>
+          <w:tab w:val="left" w:pos="1832"/>
+          <w:tab w:val="left" w:pos="2748"/>
+          <w:tab w:val="left" w:pos="3664"/>
+          <w:tab w:val="left" w:pos="4580"/>
+          <w:tab w:val="left" w:pos="5496"/>
+          <w:tab w:val="left" w:pos="6412"/>
+          <w:tab w:val="left" w:pos="7328"/>
+          <w:tab w:val="left" w:pos="8244"/>
+          <w:tab w:val="left" w:pos="9160"/>
+          <w:tab w:val="left" w:pos="10076"/>
+          <w:tab w:val="left" w:pos="10992"/>
+          <w:tab w:val="left" w:pos="11908"/>
+          <w:tab w:val="left" w:pos="12824"/>
+          <w:tab w:val="left" w:pos="13740"/>
+          <w:tab w:val="left" w:pos="14656"/>
+        </w:tabs>
+        <w:spacing w:after="0" w:line="240" w:lineRule="auto"/>
+        <w:rPr>
+          <w:b/>
+          <w:i/>
+          <w:lang w:val="en-US"/>
+        </w:rPr>
+      </w:pPr>
+      <w:r>
+        <w:rPr>
+          <w:b/>
+          <w:i/>
+          <w:lang w:val="en-US"/>
+        </w:rPr>
+        <w:t xml:space="preserve">Implementation </w:t>
+      </w:r>
+      <w:r>
+        <w:rPr>
+          <w:b/>
+          <w:i/>
+          <w:lang w:val="en-US"/>
+        </w:rPr>
+        <w:t>#8</w:t>
+      </w:r>
+    </w:p>
+    <w:p>
+      <w:pPr>
+        <w:tabs>
+          <w:tab w:val="left" w:pos="916"/>
+          <w:tab w:val="left" w:pos="1832"/>
+          <w:tab w:val="left" w:pos="2748"/>
+          <w:tab w:val="left" w:pos="3664"/>
+          <w:tab w:val="left" w:pos="4580"/>
+          <w:tab w:val="left" w:pos="5496"/>
+          <w:tab w:val="left" w:pos="6412"/>
+          <w:tab w:val="left" w:pos="7328"/>
+          <w:tab w:val="left" w:pos="8244"/>
+          <w:tab w:val="left" w:pos="9160"/>
+          <w:tab w:val="left" w:pos="10076"/>
+          <w:tab w:val="left" w:pos="10992"/>
+          <w:tab w:val="left" w:pos="11908"/>
+          <w:tab w:val="left" w:pos="12824"/>
+          <w:tab w:val="left" w:pos="13740"/>
+          <w:tab w:val="left" w:pos="14656"/>
+        </w:tabs>
+        <w:spacing w:after="0" w:line="240" w:lineRule="auto"/>
+        <w:rPr>
+          <w:b/>
+          <w:lang w:val="en-US"/>
+        </w:rPr>
+      </w:pPr>
+      <w:r>
+        <w:rPr>
+          <w:b/>
+          <w:lang w:val="en-US"/>
+        </w:rPr>
+        <w:t>Track::</w:t>
+      </w:r>
+      <w:proofErr w:type="spellStart"/>
+      <w:r>
+        <w:rPr>
+          <w:b/>
+          <w:lang w:val="en-US"/>
+        </w:rPr>
+        <w:t>updateAverageVelocit</w:t>
+      </w:r>
+      <w:r>
+        <w:rPr>
+          <w:b/>
+          <w:lang w:val="en-US"/>
+        </w:rPr>
+        <w:t>y</w:t>
+      </w:r>
+      <w:proofErr w:type="spellEnd"/>
+    </w:p>
+    <w:p>
+      <w:pPr>
+        <w:pStyle w:val="Listenabsatz"/>
+        <w:numPr>
+          <w:ilvl w:val="0"/>
+          <w:numId w:val="10"/>
+        </w:numPr>
+        <w:tabs>
+          <w:tab w:val="left" w:pos="916"/>
+          <w:tab w:val="left" w:pos="1832"/>
+          <w:tab w:val="left" w:pos="2748"/>
+          <w:tab w:val="left" w:pos="3664"/>
+          <w:tab w:val="left" w:pos="4580"/>
+          <w:tab w:val="left" w:pos="5496"/>
+          <w:tab w:val="left" w:pos="6412"/>
+          <w:tab w:val="left" w:pos="7328"/>
+          <w:tab w:val="left" w:pos="8244"/>
+          <w:tab w:val="left" w:pos="9160"/>
+          <w:tab w:val="left" w:pos="10076"/>
+          <w:tab w:val="left" w:pos="10992"/>
+          <w:tab w:val="left" w:pos="11908"/>
+          <w:tab w:val="left" w:pos="12824"/>
+          <w:tab w:val="left" w:pos="13740"/>
+          <w:tab w:val="left" w:pos="14656"/>
+        </w:tabs>
+        <w:spacing w:after="0" w:line="240" w:lineRule="auto"/>
+        <w:rPr>
+          <w:lang w:val="en-US"/>
+        </w:rPr>
+      </w:pPr>
+      <w:r>
+        <w:rPr>
+          <w:lang w:val="en-US"/>
+        </w:rPr>
+        <w:t xml:space="preserve">reduce window 5 </w:t>
+      </w:r>
+      <w:r>
+        <w:rPr>
+          <w:lang w:val="en-US"/>
+        </w:rPr>
+        <w:sym w:font="Wingdings" w:char="F0E0"/>
+      </w:r>
+      <w:r>
+        <w:rPr>
+          <w:lang w:val="en-US"/>
+        </w:rPr>
+        <w:t xml:space="preserve"> 3</w:t>
+      </w:r>
+    </w:p>
+    <w:p>
+      <w:pPr>
+        <w:tabs>
+          <w:tab w:val="left" w:pos="916"/>
+          <w:tab w:val="left" w:pos="1832"/>
+          <w:tab w:val="left" w:pos="2748"/>
+          <w:tab w:val="left" w:pos="3664"/>
+          <w:tab w:val="left" w:pos="4580"/>
+          <w:tab w:val="left" w:pos="5496"/>
+          <w:tab w:val="left" w:pos="6412"/>
+          <w:tab w:val="left" w:pos="7328"/>
+          <w:tab w:val="left" w:pos="8244"/>
+          <w:tab w:val="left" w:pos="9160"/>
+          <w:tab w:val="left" w:pos="10076"/>
+          <w:tab w:val="left" w:pos="10992"/>
+          <w:tab w:val="left" w:pos="11908"/>
+          <w:tab w:val="left" w:pos="12824"/>
+          <w:tab w:val="left" w:pos="13740"/>
+          <w:tab w:val="left" w:pos="14656"/>
+        </w:tabs>
+        <w:spacing w:after="0" w:line="240" w:lineRule="auto"/>
+        <w:rPr>
+          <w:b/>
+          <w:lang w:val="en-US"/>
+        </w:rPr>
+      </w:pPr>
+      <w:proofErr w:type="spellStart"/>
+      <w:r>
+        <w:rPr>
+          <w:b/>
+          <w:lang w:val="en-US"/>
+        </w:rPr>
+        <w:t>Scene</w:t>
+      </w:r>
+      <w:r>
+        <w:rPr>
+          <w:b/>
+          <w:lang w:val="en-US"/>
+        </w:rPr>
+        <w:t>Track</w:t>
+      </w:r>
+      <w:r>
+        <w:rPr>
+          <w:b/>
+          <w:lang w:val="en-US"/>
+        </w:rPr>
+        <w:t>er</w:t>
+      </w:r>
+      <w:proofErr w:type="spellEnd"/>
+      <w:r>
+        <w:rPr>
+          <w:b/>
+          <w:lang w:val="en-US"/>
+        </w:rPr>
+        <w:t>::</w:t>
+      </w:r>
+      <w:proofErr w:type="spellStart"/>
+      <w:r>
+        <w:rPr>
+          <w:b/>
+          <w:lang w:val="en-US"/>
+        </w:rPr>
+        <w:t>deleteReversingTracks</w:t>
+      </w:r>
+      <w:proofErr w:type="spellEnd"/>
+    </w:p>
+    <w:p>
+      <w:pPr>
+        <w:pStyle w:val="Listenabsatz"/>
+        <w:numPr>
+          <w:ilvl w:val="0"/>
+          <w:numId w:val="10"/>
+        </w:numPr>
+        <w:tabs>
+          <w:tab w:val="left" w:pos="916"/>
+          <w:tab w:val="left" w:pos="1832"/>
+          <w:tab w:val="left" w:pos="2748"/>
+          <w:tab w:val="left" w:pos="3664"/>
+          <w:tab w:val="left" w:pos="4580"/>
+          <w:tab w:val="left" w:pos="5496"/>
+          <w:tab w:val="left" w:pos="6412"/>
+          <w:tab w:val="left" w:pos="7328"/>
+          <w:tab w:val="left" w:pos="8244"/>
+          <w:tab w:val="left" w:pos="9160"/>
+          <w:tab w:val="left" w:pos="10076"/>
+          <w:tab w:val="left" w:pos="10992"/>
+          <w:tab w:val="left" w:pos="11908"/>
+          <w:tab w:val="left" w:pos="12824"/>
+          <w:tab w:val="left" w:pos="13740"/>
+          <w:tab w:val="left" w:pos="14656"/>
+        </w:tabs>
+        <w:spacing w:after="0" w:line="240" w:lineRule="auto"/>
+        <w:rPr>
+          <w:lang w:val="en-US"/>
+        </w:rPr>
+      </w:pPr>
+      <w:r>
+        <w:rPr>
+          <w:lang w:val="en-US"/>
+        </w:rPr>
+        <w:t xml:space="preserve">delete reversing tracks (even if they don't leave </w:t>
+      </w:r>
+      <w:proofErr w:type="spellStart"/>
+      <w:r>
+        <w:rPr>
+          <w:lang w:val="en-US"/>
+        </w:rPr>
+        <w:t>roi</w:t>
+      </w:r>
+      <w:proofErr w:type="spellEnd"/>
+      <w:r>
+        <w:rPr>
+          <w:lang w:val="en-US"/>
+        </w:rPr>
+        <w:t>)</w:t>
+      </w:r>
+      <w:r>
+        <w:rPr>
+          <w:lang w:val="en-US"/>
+        </w:rPr>
+        <w:t xml:space="preserve"> </w:t>
+      </w:r>
+    </w:p>
+    <w:p>
+      <w:pPr>
+        <w:pStyle w:val="Listenabsatz"/>
+        <w:numPr>
+          <w:ilvl w:val="0"/>
+          <w:numId w:val="10"/>
+        </w:numPr>
+        <w:tabs>
+          <w:tab w:val="left" w:pos="916"/>
+          <w:tab w:val="left" w:pos="1832"/>
+          <w:tab w:val="left" w:pos="2748"/>
+          <w:tab w:val="left" w:pos="3664"/>
+          <w:tab w:val="left" w:pos="4580"/>
+          <w:tab w:val="left" w:pos="5496"/>
+          <w:tab w:val="left" w:pos="6412"/>
+          <w:tab w:val="left" w:pos="7328"/>
+          <w:tab w:val="left" w:pos="8244"/>
+          <w:tab w:val="left" w:pos="9160"/>
+          <w:tab w:val="left" w:pos="10076"/>
+          <w:tab w:val="left" w:pos="10992"/>
+          <w:tab w:val="left" w:pos="11908"/>
+          <w:tab w:val="left" w:pos="12824"/>
+          <w:tab w:val="left" w:pos="13740"/>
+          <w:tab w:val="left" w:pos="14656"/>
+        </w:tabs>
+        <w:spacing w:after="0" w:line="240" w:lineRule="auto"/>
+        <w:rPr>
+          <w:lang w:val="en-US"/>
+        </w:rPr>
+      </w:pPr>
+      <w:r>
+        <w:rPr>
+          <w:lang w:val="en-US"/>
+        </w:rPr>
+        <w:t>TODO create new track for deleted one immediately</w:t>
+      </w:r>
+    </w:p>
+    <w:p>
+      <w:pPr>
+        <w:rPr>
+          <w:lang w:val="en-US"/>
+        </w:rPr>
+      </w:pPr>
+      <w:r>
+        <w:rPr>
+          <w:lang w:val="en-US"/>
+        </w:rPr>
+        <w:br w:type="page"/>
+      </w:r>
+    </w:p>
+    <w:p>
+      <w:pPr>
+        <w:tabs>
+          <w:tab w:val="left" w:pos="916"/>
+          <w:tab w:val="left" w:pos="1832"/>
+          <w:tab w:val="left" w:pos="2748"/>
+          <w:tab w:val="left" w:pos="3664"/>
+          <w:tab w:val="left" w:pos="4580"/>
+          <w:tab w:val="left" w:pos="5496"/>
+          <w:tab w:val="left" w:pos="6412"/>
+          <w:tab w:val="left" w:pos="7328"/>
+          <w:tab w:val="left" w:pos="8244"/>
+          <w:tab w:val="left" w:pos="9160"/>
+          <w:tab w:val="left" w:pos="10076"/>
+          <w:tab w:val="left" w:pos="10992"/>
+          <w:tab w:val="left" w:pos="11908"/>
+          <w:tab w:val="left" w:pos="12824"/>
+          <w:tab w:val="left" w:pos="13740"/>
+          <w:tab w:val="left" w:pos="14656"/>
+        </w:tabs>
+        <w:spacing w:after="0" w:line="240" w:lineRule="auto"/>
+        <w:rPr>
+          <w:b/>
+          <w:i/>
+          <w:sz w:val="28"/>
+          <w:szCs w:val="28"/>
+          <w:lang w:val="en-US"/>
+        </w:rPr>
+      </w:pPr>
+      <w:r>
+        <w:rPr>
+          <w:b/>
+          <w:i/>
+          <w:sz w:val="28"/>
+          <w:szCs w:val="28"/>
+          <w:lang w:val="en-US"/>
+        </w:rPr>
+        <w:lastRenderedPageBreak/>
+        <w:t>Requirement #</w:t>
+      </w:r>
+      <w:r>
+        <w:rPr>
+          <w:b/>
+          <w:i/>
+          <w:sz w:val="28"/>
+          <w:szCs w:val="28"/>
+          <w:lang w:val="en-US"/>
+        </w:rPr>
+        <w:t>9</w:t>
+      </w:r>
+      <w:r>
+        <w:rPr>
+          <w:b/>
+          <w:i/>
+          <w:sz w:val="28"/>
+          <w:szCs w:val="28"/>
+          <w:lang w:val="en-US"/>
+        </w:rPr>
+        <w:t xml:space="preserve"> (</w:t>
+      </w:r>
+      <w:r>
+        <w:rPr>
+          <w:b/>
+          <w:i/>
+          <w:sz w:val="28"/>
+          <w:szCs w:val="28"/>
+          <w:lang w:val="en-US"/>
+        </w:rPr>
+        <w:t>closed</w:t>
+      </w:r>
+      <w:r>
+        <w:rPr>
+          <w:b/>
+          <w:i/>
+          <w:sz w:val="28"/>
+          <w:szCs w:val="28"/>
+          <w:lang w:val="en-US"/>
+        </w:rPr>
+        <w:t>)</w:t>
+      </w:r>
+    </w:p>
+    <w:p>
+      <w:pPr>
+        <w:pStyle w:val="Listenabsatz"/>
+        <w:numPr>
+          <w:ilvl w:val="0"/>
+          <w:numId w:val="11"/>
+        </w:numPr>
+        <w:tabs>
+          <w:tab w:val="left" w:pos="916"/>
+          <w:tab w:val="left" w:pos="1832"/>
+          <w:tab w:val="left" w:pos="2748"/>
+          <w:tab w:val="left" w:pos="3664"/>
+          <w:tab w:val="left" w:pos="4580"/>
+          <w:tab w:val="left" w:pos="5496"/>
+          <w:tab w:val="left" w:pos="6412"/>
+          <w:tab w:val="left" w:pos="7328"/>
+          <w:tab w:val="left" w:pos="8244"/>
+          <w:tab w:val="left" w:pos="9160"/>
+          <w:tab w:val="left" w:pos="10076"/>
+          <w:tab w:val="left" w:pos="10992"/>
+          <w:tab w:val="left" w:pos="11908"/>
+          <w:tab w:val="left" w:pos="12824"/>
+          <w:tab w:val="left" w:pos="13740"/>
+          <w:tab w:val="left" w:pos="14656"/>
+        </w:tabs>
+        <w:spacing w:after="0" w:line="240" w:lineRule="auto"/>
+        <w:rPr>
+          <w:lang w:val="en-US"/>
+        </w:rPr>
+      </w:pPr>
+      <w:r>
+        <w:rPr>
+          <w:lang w:val="en-US"/>
+        </w:rPr>
+        <w:t xml:space="preserve">if track covers entire </w:t>
+      </w:r>
+      <w:proofErr w:type="spellStart"/>
+      <w:r>
+        <w:rPr>
+          <w:lang w:val="en-US"/>
+        </w:rPr>
+        <w:t>roi</w:t>
+      </w:r>
+      <w:proofErr w:type="spellEnd"/>
+      <w:r>
+        <w:rPr>
+          <w:lang w:val="en-US"/>
+        </w:rPr>
+        <w:t xml:space="preserve"> (e.g. occurs for busses, trucks): keep velocity before covering entire </w:t>
+      </w:r>
+      <w:proofErr w:type="spellStart"/>
+      <w:r>
+        <w:rPr>
+          <w:lang w:val="en-US"/>
+        </w:rPr>
+        <w:t>roi</w:t>
+      </w:r>
+      <w:proofErr w:type="spellEnd"/>
+    </w:p>
+    <w:p>
+      <w:pPr>
+        <w:pStyle w:val="Listenabsatz"/>
+        <w:numPr>
+          <w:ilvl w:val="0"/>
+          <w:numId w:val="11"/>
+        </w:numPr>
+        <w:tabs>
+          <w:tab w:val="left" w:pos="916"/>
+          <w:tab w:val="left" w:pos="1832"/>
+          <w:tab w:val="left" w:pos="2748"/>
+          <w:tab w:val="left" w:pos="3664"/>
+          <w:tab w:val="left" w:pos="4580"/>
+          <w:tab w:val="left" w:pos="5496"/>
+          <w:tab w:val="left" w:pos="6412"/>
+          <w:tab w:val="left" w:pos="7328"/>
+          <w:tab w:val="left" w:pos="8244"/>
+          <w:tab w:val="left" w:pos="9160"/>
+          <w:tab w:val="left" w:pos="10076"/>
+          <w:tab w:val="left" w:pos="10992"/>
+          <w:tab w:val="left" w:pos="11908"/>
+          <w:tab w:val="left" w:pos="12824"/>
+          <w:tab w:val="left" w:pos="13740"/>
+          <w:tab w:val="left" w:pos="14656"/>
+        </w:tabs>
+        <w:spacing w:after="0" w:line="240" w:lineRule="auto"/>
+        <w:rPr>
+          <w:lang w:val="en-US"/>
+        </w:rPr>
+      </w:pPr>
+      <w:r>
+        <w:rPr>
+          <w:lang w:val="en-US"/>
+        </w:rPr>
+        <w:t>otherwise velocity drops below zero and second track might be introduced</w:t>
+      </w:r>
+    </w:p>
+    <w:p>
+      <w:pPr>
+        <w:pStyle w:val="Listenabsatz"/>
+        <w:numPr>
+          <w:ilvl w:val="0"/>
+          <w:numId w:val="11"/>
+        </w:numPr>
+        <w:tabs>
+          <w:tab w:val="left" w:pos="916"/>
+          <w:tab w:val="left" w:pos="1832"/>
+          <w:tab w:val="left" w:pos="2748"/>
+          <w:tab w:val="left" w:pos="3664"/>
+          <w:tab w:val="left" w:pos="4580"/>
+          <w:tab w:val="left" w:pos="5496"/>
+          <w:tab w:val="left" w:pos="6412"/>
+          <w:tab w:val="left" w:pos="7328"/>
+          <w:tab w:val="left" w:pos="8244"/>
+          <w:tab w:val="left" w:pos="9160"/>
+          <w:tab w:val="left" w:pos="10076"/>
+          <w:tab w:val="left" w:pos="10992"/>
+          <w:tab w:val="left" w:pos="11908"/>
+          <w:tab w:val="left" w:pos="12824"/>
+          <w:tab w:val="left" w:pos="13740"/>
+          <w:tab w:val="left" w:pos="14656"/>
+        </w:tabs>
+        <w:spacing w:after="0" w:line="240" w:lineRule="auto"/>
+        <w:rPr>
+          <w:lang w:val="en-US"/>
+        </w:rPr>
+      </w:pPr>
+    </w:p>
+    <w:tbl>
+      <w:tblPr>
+        <w:tblStyle w:val="Tabellenraster"/>
+        <w:tblW w:w="9288" w:type="dxa"/>
+        <w:tblLook w:val="04A0" w:firstRow="1" w:lastRow="0" w:firstColumn="1" w:lastColumn="0" w:noHBand="0" w:noVBand="1"/>
+      </w:tblPr>
+      <w:tblGrid>
+        <w:gridCol w:w="2486"/>
+        <w:gridCol w:w="2710"/>
+        <w:gridCol w:w="4092"/>
+      </w:tblGrid>
+      <w:tr>
+        <w:tc>
+          <w:tcPr>
+            <w:tcW w:w="2486" w:type="dxa"/>
+          </w:tcPr>
+          <w:p>
+            <w:pPr>
+              <w:tabs>
+                <w:tab w:val="left" w:pos="916"/>
+                <w:tab w:val="left" w:pos="1832"/>
+                <w:tab w:val="left" w:pos="2748"/>
+                <w:tab w:val="left" w:pos="3664"/>
+                <w:tab w:val="left" w:pos="4580"/>
+                <w:tab w:val="left" w:pos="5496"/>
+                <w:tab w:val="left" w:pos="6412"/>
+                <w:tab w:val="left" w:pos="7328"/>
+                <w:tab w:val="left" w:pos="8244"/>
+                <w:tab w:val="left" w:pos="9160"/>
+                <w:tab w:val="left" w:pos="10076"/>
+                <w:tab w:val="left" w:pos="10992"/>
+                <w:tab w:val="left" w:pos="11908"/>
+                <w:tab w:val="left" w:pos="12824"/>
+                <w:tab w:val="left" w:pos="13740"/>
+                <w:tab w:val="left" w:pos="14656"/>
+              </w:tabs>
+              <w:rPr>
+                <w:lang w:val="en-US"/>
+              </w:rPr>
+            </w:pPr>
+          </w:p>
+        </w:tc>
+        <w:tc>
+          <w:tcPr>
+            <w:tcW w:w="2710" w:type="dxa"/>
+          </w:tcPr>
+          <w:p>
+            <w:pPr>
+              <w:tabs>
+                <w:tab w:val="left" w:pos="916"/>
+                <w:tab w:val="left" w:pos="1832"/>
+                <w:tab w:val="left" w:pos="2748"/>
+                <w:tab w:val="left" w:pos="3664"/>
+                <w:tab w:val="left" w:pos="4580"/>
+                <w:tab w:val="left" w:pos="5496"/>
+                <w:tab w:val="left" w:pos="6412"/>
+                <w:tab w:val="left" w:pos="7328"/>
+                <w:tab w:val="left" w:pos="8244"/>
+                <w:tab w:val="left" w:pos="9160"/>
+                <w:tab w:val="left" w:pos="10076"/>
+                <w:tab w:val="left" w:pos="10992"/>
+                <w:tab w:val="left" w:pos="11908"/>
+                <w:tab w:val="left" w:pos="12824"/>
+                <w:tab w:val="left" w:pos="13740"/>
+                <w:tab w:val="left" w:pos="14656"/>
+              </w:tabs>
+              <w:rPr>
+                <w:b/>
+                <w:lang w:val="en-US"/>
+              </w:rPr>
+            </w:pPr>
+            <w:r>
+              <w:rPr>
+                <w:b/>
+                <w:lang w:val="en-US"/>
+              </w:rPr>
+              <w:t>wrong</w:t>
+            </w:r>
+          </w:p>
+          <w:p>
+            <w:pPr>
+              <w:tabs>
+                <w:tab w:val="left" w:pos="916"/>
+                <w:tab w:val="left" w:pos="1832"/>
+                <w:tab w:val="left" w:pos="2748"/>
+                <w:tab w:val="left" w:pos="3664"/>
+                <w:tab w:val="left" w:pos="4580"/>
+                <w:tab w:val="left" w:pos="5496"/>
+                <w:tab w:val="left" w:pos="6412"/>
+                <w:tab w:val="left" w:pos="7328"/>
+                <w:tab w:val="left" w:pos="8244"/>
+                <w:tab w:val="left" w:pos="9160"/>
+                <w:tab w:val="left" w:pos="10076"/>
+                <w:tab w:val="left" w:pos="10992"/>
+                <w:tab w:val="left" w:pos="11908"/>
+                <w:tab w:val="left" w:pos="12824"/>
+                <w:tab w:val="left" w:pos="13740"/>
+                <w:tab w:val="left" w:pos="14656"/>
+              </w:tabs>
+              <w:rPr>
+                <w:lang w:val="en-US"/>
+              </w:rPr>
+            </w:pPr>
+            <w:r>
+              <w:rPr>
+                <w:lang w:val="en-US"/>
+              </w:rPr>
+              <w:t>/</w:t>
+            </w:r>
+            <w:r>
+              <w:rPr>
+                <w:lang w:val="en-US"/>
+              </w:rPr>
+              <w:t>2018-12-23_13h_54m_54s</w:t>
+            </w:r>
+          </w:p>
+        </w:tc>
+        <w:tc>
+          <w:tcPr>
+            <w:tcW w:w="4092" w:type="dxa"/>
+          </w:tcPr>
+          <w:p>
+            <w:pPr>
+              <w:tabs>
+                <w:tab w:val="left" w:pos="916"/>
+                <w:tab w:val="left" w:pos="1832"/>
+                <w:tab w:val="left" w:pos="2748"/>
+                <w:tab w:val="left" w:pos="3664"/>
+                <w:tab w:val="left" w:pos="4580"/>
+                <w:tab w:val="left" w:pos="5496"/>
+                <w:tab w:val="left" w:pos="6412"/>
+                <w:tab w:val="left" w:pos="7328"/>
+                <w:tab w:val="left" w:pos="8244"/>
+                <w:tab w:val="left" w:pos="9160"/>
+                <w:tab w:val="left" w:pos="10076"/>
+                <w:tab w:val="left" w:pos="10992"/>
+                <w:tab w:val="left" w:pos="11908"/>
+                <w:tab w:val="left" w:pos="12824"/>
+                <w:tab w:val="left" w:pos="13740"/>
+                <w:tab w:val="left" w:pos="14656"/>
+              </w:tabs>
+              <w:rPr>
+                <w:b/>
+                <w:lang w:val="en-US"/>
+              </w:rPr>
+            </w:pPr>
+            <w:r>
+              <w:rPr>
+                <w:b/>
+                <w:lang w:val="en-US"/>
+              </w:rPr>
+              <w:t>right</w:t>
+            </w:r>
+          </w:p>
+          <w:p>
+            <w:pPr>
+              <w:tabs>
+                <w:tab w:val="left" w:pos="916"/>
+                <w:tab w:val="left" w:pos="1832"/>
+                <w:tab w:val="left" w:pos="2748"/>
+                <w:tab w:val="left" w:pos="3664"/>
+                <w:tab w:val="left" w:pos="4580"/>
+                <w:tab w:val="left" w:pos="5496"/>
+                <w:tab w:val="left" w:pos="6412"/>
+                <w:tab w:val="left" w:pos="7328"/>
+                <w:tab w:val="left" w:pos="8244"/>
+                <w:tab w:val="left" w:pos="9160"/>
+                <w:tab w:val="left" w:pos="10076"/>
+                <w:tab w:val="left" w:pos="10992"/>
+                <w:tab w:val="left" w:pos="11908"/>
+                <w:tab w:val="left" w:pos="12824"/>
+                <w:tab w:val="left" w:pos="13740"/>
+                <w:tab w:val="left" w:pos="14656"/>
+              </w:tabs>
+              <w:rPr>
+                <w:lang w:val="en-US"/>
+              </w:rPr>
+            </w:pPr>
+            <w:r>
+              <w:rPr>
+                <w:lang w:val="en-US"/>
+              </w:rPr>
+              <w:t>/</w:t>
+            </w:r>
+            <w:r>
+              <w:rPr>
+                <w:lang w:val="en-US"/>
+              </w:rPr>
+              <w:t>2018-12-23_15h_55m_5s</w:t>
+            </w:r>
+          </w:p>
+        </w:tc>
+      </w:tr>
+      <w:tr>
+        <w:tc>
+          <w:tcPr>
+            <w:tcW w:w="2486" w:type="dxa"/>
+          </w:tcPr>
+          <w:p>
+            <w:pPr>
+              <w:tabs>
+                <w:tab w:val="left" w:pos="916"/>
+                <w:tab w:val="left" w:pos="1832"/>
+                <w:tab w:val="left" w:pos="2748"/>
+                <w:tab w:val="left" w:pos="3664"/>
+                <w:tab w:val="left" w:pos="4580"/>
+                <w:tab w:val="left" w:pos="5496"/>
+                <w:tab w:val="left" w:pos="6412"/>
+                <w:tab w:val="left" w:pos="7328"/>
+                <w:tab w:val="left" w:pos="8244"/>
+                <w:tab w:val="left" w:pos="9160"/>
+                <w:tab w:val="left" w:pos="10076"/>
+                <w:tab w:val="left" w:pos="10992"/>
+                <w:tab w:val="left" w:pos="11908"/>
+                <w:tab w:val="left" w:pos="12824"/>
+                <w:tab w:val="left" w:pos="13740"/>
+                <w:tab w:val="left" w:pos="14656"/>
+              </w:tabs>
+              <w:rPr>
+                <w:lang w:val="en-US"/>
+              </w:rPr>
+            </w:pPr>
+            <w:r>
+              <w:rPr>
+                <w:lang w:val="en-US"/>
+              </w:rPr>
+              <w:t>debug_663</w:t>
+            </w:r>
+            <w:r>
+              <w:rPr>
+                <w:lang w:val="en-US"/>
+              </w:rPr>
+              <w:t>.png</w:t>
+            </w:r>
+          </w:p>
+          <w:p>
+            <w:pPr>
+              <w:tabs>
+                <w:tab w:val="left" w:pos="916"/>
+                <w:tab w:val="left" w:pos="1832"/>
+                <w:tab w:val="left" w:pos="2748"/>
+                <w:tab w:val="left" w:pos="3664"/>
+                <w:tab w:val="left" w:pos="4580"/>
+                <w:tab w:val="left" w:pos="5496"/>
+                <w:tab w:val="left" w:pos="6412"/>
+                <w:tab w:val="left" w:pos="7328"/>
+                <w:tab w:val="left" w:pos="8244"/>
+                <w:tab w:val="left" w:pos="9160"/>
+                <w:tab w:val="left" w:pos="10076"/>
+                <w:tab w:val="left" w:pos="10992"/>
+                <w:tab w:val="left" w:pos="11908"/>
+                <w:tab w:val="left" w:pos="12824"/>
+                <w:tab w:val="left" w:pos="13740"/>
+                <w:tab w:val="left" w:pos="14656"/>
+              </w:tabs>
+              <w:rPr>
+                <w:lang w:val="en-US"/>
+              </w:rPr>
+            </w:pPr>
+            <w:r>
+              <w:rPr>
+                <w:noProof/>
+                <w:lang w:eastAsia="de-DE"/>
+              </w:rPr>
+              <w:drawing>
+                <wp:inline distT="0" distB="0" distL="0" distR="0">
+                  <wp:extent cx="952500" cy="952500"/>
+                  <wp:effectExtent l="0" t="0" r="0" b="0"/>
+                  <wp:docPr id="85" name="Grafik 85"/>
+                  <wp:cNvGraphicFramePr>
+                    <a:graphicFrameLocks xmlns:a="http://schemas.openxmlformats.org/drawingml/2006/main" noChangeAspect="1"/>
+                  </wp:cNvGraphicFramePr>
+                  <a:graphic xmlns:a="http://schemas.openxmlformats.org/drawingml/2006/main">
+                    <a:graphicData uri="http://schemas.openxmlformats.org/drawingml/2006/picture">
+                      <pic:pic xmlns:pic="http://schemas.openxmlformats.org/drawingml/2006/picture">
+                        <pic:nvPicPr>
+                          <pic:cNvPr id="0" name="debug_663.png"/>
+                          <pic:cNvPicPr/>
+                        </pic:nvPicPr>
+                        <pic:blipFill>
+                          <a:blip r:embed="rId60">
+                            <a:extLst>
+                              <a:ext uri="{28A0092B-C50C-407E-A947-70E740481C1C}">
+                                <a14:useLocalDpi xmlns:a14="http://schemas.microsoft.com/office/drawing/2010/main" val="0"/>
+                              </a:ext>
+                            </a:extLst>
+                          </a:blip>
+                          <a:stretch>
+                            <a:fillRect/>
+                          </a:stretch>
+                        </pic:blipFill>
+                        <pic:spPr>
+                          <a:xfrm>
+                            <a:off x="0" y="0"/>
+                            <a:ext cx="952500" cy="952500"/>
+                          </a:xfrm>
+                          <a:prstGeom prst="rect">
+                            <a:avLst/>
+                          </a:prstGeom>
+                        </pic:spPr>
+                      </pic:pic>
+                    </a:graphicData>
+                  </a:graphic>
+                </wp:inline>
+              </w:drawing>
+            </w:r>
+          </w:p>
+        </w:tc>
+        <w:tc>
+          <w:tcPr>
+            <w:tcW w:w="2710" w:type="dxa"/>
+          </w:tcPr>
+          <w:p>
+            <w:pPr>
+              <w:tabs>
+                <w:tab w:val="left" w:pos="916"/>
+                <w:tab w:val="left" w:pos="1832"/>
+                <w:tab w:val="left" w:pos="2748"/>
+                <w:tab w:val="left" w:pos="3664"/>
+                <w:tab w:val="left" w:pos="4580"/>
+                <w:tab w:val="left" w:pos="5496"/>
+                <w:tab w:val="left" w:pos="6412"/>
+                <w:tab w:val="left" w:pos="7328"/>
+                <w:tab w:val="left" w:pos="8244"/>
+                <w:tab w:val="left" w:pos="9160"/>
+                <w:tab w:val="left" w:pos="10076"/>
+                <w:tab w:val="left" w:pos="10992"/>
+                <w:tab w:val="left" w:pos="11908"/>
+                <w:tab w:val="left" w:pos="12824"/>
+                <w:tab w:val="left" w:pos="13740"/>
+                <w:tab w:val="left" w:pos="14656"/>
+              </w:tabs>
+              <w:rPr>
+                <w:lang w:val="en-US"/>
+              </w:rPr>
+            </w:pPr>
+            <w:r>
+              <w:rPr>
+                <w:lang w:val="en-US"/>
+              </w:rPr>
+              <w:t>track_663</w:t>
+            </w:r>
+            <w:r>
+              <w:rPr>
+                <w:lang w:val="en-US"/>
+              </w:rPr>
+              <w:t>.png</w:t>
+            </w:r>
+          </w:p>
+          <w:p>
+            <w:pPr>
+              <w:tabs>
+                <w:tab w:val="left" w:pos="916"/>
+                <w:tab w:val="left" w:pos="1832"/>
+                <w:tab w:val="left" w:pos="2748"/>
+                <w:tab w:val="left" w:pos="3664"/>
+                <w:tab w:val="left" w:pos="4580"/>
+                <w:tab w:val="left" w:pos="5496"/>
+                <w:tab w:val="left" w:pos="6412"/>
+                <w:tab w:val="left" w:pos="7328"/>
+                <w:tab w:val="left" w:pos="8244"/>
+                <w:tab w:val="left" w:pos="9160"/>
+                <w:tab w:val="left" w:pos="10076"/>
+                <w:tab w:val="left" w:pos="10992"/>
+                <w:tab w:val="left" w:pos="11908"/>
+                <w:tab w:val="left" w:pos="12824"/>
+                <w:tab w:val="left" w:pos="13740"/>
+                <w:tab w:val="left" w:pos="14656"/>
+              </w:tabs>
+              <w:rPr>
+                <w:lang w:val="en-US"/>
+              </w:rPr>
+            </w:pPr>
+            <w:r>
+              <w:rPr>
+                <w:noProof/>
+                <w:lang w:eastAsia="de-DE"/>
+              </w:rPr>
+              <w:drawing>
+                <wp:inline distT="0" distB="0" distL="0" distR="0">
+                  <wp:extent cx="952500" cy="952500"/>
+                  <wp:effectExtent l="0" t="0" r="0" b="0"/>
+                  <wp:docPr id="81" name="Grafik 81"/>
+                  <wp:cNvGraphicFramePr>
+                    <a:graphicFrameLocks xmlns:a="http://schemas.openxmlformats.org/drawingml/2006/main" noChangeAspect="1"/>
+                  </wp:cNvGraphicFramePr>
+                  <a:graphic xmlns:a="http://schemas.openxmlformats.org/drawingml/2006/main">
+                    <a:graphicData uri="http://schemas.openxmlformats.org/drawingml/2006/picture">
+                      <pic:pic xmlns:pic="http://schemas.openxmlformats.org/drawingml/2006/picture">
+                        <pic:nvPicPr>
+                          <pic:cNvPr id="0" name="track_663.png"/>
+                          <pic:cNvPicPr/>
+                        </pic:nvPicPr>
+                        <pic:blipFill>
+                          <a:blip r:embed="rId61">
+                            <a:extLst>
+                              <a:ext uri="{28A0092B-C50C-407E-A947-70E740481C1C}">
+                                <a14:useLocalDpi xmlns:a14="http://schemas.microsoft.com/office/drawing/2010/main" val="0"/>
+                              </a:ext>
+                            </a:extLst>
+                          </a:blip>
+                          <a:stretch>
+                            <a:fillRect/>
+                          </a:stretch>
+                        </pic:blipFill>
+                        <pic:spPr>
+                          <a:xfrm>
+                            <a:off x="0" y="0"/>
+                            <a:ext cx="952500" cy="952500"/>
+                          </a:xfrm>
+                          <a:prstGeom prst="rect">
+                            <a:avLst/>
+                          </a:prstGeom>
+                        </pic:spPr>
+                      </pic:pic>
+                    </a:graphicData>
+                  </a:graphic>
+                </wp:inline>
+              </w:drawing>
+            </w:r>
+          </w:p>
+        </w:tc>
+        <w:tc>
+          <w:tcPr>
+            <w:tcW w:w="4092" w:type="dxa"/>
+          </w:tcPr>
+          <w:p>
+            <w:pPr>
+              <w:tabs>
+                <w:tab w:val="left" w:pos="916"/>
+                <w:tab w:val="left" w:pos="1832"/>
+                <w:tab w:val="left" w:pos="2748"/>
+                <w:tab w:val="left" w:pos="3664"/>
+                <w:tab w:val="left" w:pos="4580"/>
+                <w:tab w:val="left" w:pos="5496"/>
+                <w:tab w:val="left" w:pos="6412"/>
+                <w:tab w:val="left" w:pos="7328"/>
+                <w:tab w:val="left" w:pos="8244"/>
+                <w:tab w:val="left" w:pos="9160"/>
+                <w:tab w:val="left" w:pos="10076"/>
+                <w:tab w:val="left" w:pos="10992"/>
+                <w:tab w:val="left" w:pos="11908"/>
+                <w:tab w:val="left" w:pos="12824"/>
+                <w:tab w:val="left" w:pos="13740"/>
+                <w:tab w:val="left" w:pos="14656"/>
+              </w:tabs>
+              <w:rPr>
+                <w:lang w:val="en-US"/>
+              </w:rPr>
+            </w:pPr>
+            <w:r>
+              <w:rPr>
+                <w:lang w:val="en-US"/>
+              </w:rPr>
+              <w:t>track_663</w:t>
+            </w:r>
+            <w:r>
+              <w:rPr>
+                <w:lang w:val="en-US"/>
+              </w:rPr>
+              <w:t>.png</w:t>
+            </w:r>
+          </w:p>
+          <w:p>
+            <w:pPr>
+              <w:tabs>
+                <w:tab w:val="left" w:pos="916"/>
+                <w:tab w:val="left" w:pos="1832"/>
+                <w:tab w:val="left" w:pos="2748"/>
+                <w:tab w:val="left" w:pos="3664"/>
+                <w:tab w:val="left" w:pos="4580"/>
+                <w:tab w:val="left" w:pos="5496"/>
+                <w:tab w:val="left" w:pos="6412"/>
+                <w:tab w:val="left" w:pos="7328"/>
+                <w:tab w:val="left" w:pos="8244"/>
+                <w:tab w:val="left" w:pos="9160"/>
+                <w:tab w:val="left" w:pos="10076"/>
+                <w:tab w:val="left" w:pos="10992"/>
+                <w:tab w:val="left" w:pos="11908"/>
+                <w:tab w:val="left" w:pos="12824"/>
+                <w:tab w:val="left" w:pos="13740"/>
+                <w:tab w:val="left" w:pos="14656"/>
+              </w:tabs>
+              <w:rPr>
+                <w:lang w:val="en-US"/>
+              </w:rPr>
+            </w:pPr>
+            <w:r>
+              <w:rPr>
+                <w:noProof/>
+                <w:lang w:eastAsia="de-DE"/>
+              </w:rPr>
+              <w:drawing>
+                <wp:inline distT="0" distB="0" distL="0" distR="0">
+                  <wp:extent cx="952500" cy="952500"/>
+                  <wp:effectExtent l="0" t="0" r="0" b="0"/>
+                  <wp:docPr id="89" name="Grafik 89"/>
+                  <wp:cNvGraphicFramePr>
+                    <a:graphicFrameLocks xmlns:a="http://schemas.openxmlformats.org/drawingml/2006/main" noChangeAspect="1"/>
+                  </wp:cNvGraphicFramePr>
+                  <a:graphic xmlns:a="http://schemas.openxmlformats.org/drawingml/2006/main">
+                    <a:graphicData uri="http://schemas.openxmlformats.org/drawingml/2006/picture">
+                      <pic:pic xmlns:pic="http://schemas.openxmlformats.org/drawingml/2006/picture">
+                        <pic:nvPicPr>
+                          <pic:cNvPr id="0" name="track_663.png"/>
+                          <pic:cNvPicPr/>
+                        </pic:nvPicPr>
+                        <pic:blipFill>
+                          <a:blip r:embed="rId61">
+                            <a:extLst>
+                              <a:ext uri="{28A0092B-C50C-407E-A947-70E740481C1C}">
+                                <a14:useLocalDpi xmlns:a14="http://schemas.microsoft.com/office/drawing/2010/main" val="0"/>
+                              </a:ext>
+                            </a:extLst>
+                          </a:blip>
+                          <a:stretch>
+                            <a:fillRect/>
+                          </a:stretch>
+                        </pic:blipFill>
+                        <pic:spPr>
+                          <a:xfrm>
+                            <a:off x="0" y="0"/>
+                            <a:ext cx="952500" cy="952500"/>
+                          </a:xfrm>
+                          <a:prstGeom prst="rect">
+                            <a:avLst/>
+                          </a:prstGeom>
+                        </pic:spPr>
+                      </pic:pic>
+                    </a:graphicData>
+                  </a:graphic>
+                </wp:inline>
+              </w:drawing>
+            </w:r>
+          </w:p>
+        </w:tc>
+      </w:tr>
+      <w:tr>
+        <w:tc>
+          <w:tcPr>
+            <w:tcW w:w="2486" w:type="dxa"/>
+          </w:tcPr>
+          <w:p>
+            <w:pPr>
+              <w:tabs>
+                <w:tab w:val="left" w:pos="916"/>
+                <w:tab w:val="left" w:pos="1832"/>
+                <w:tab w:val="left" w:pos="2748"/>
+                <w:tab w:val="left" w:pos="3664"/>
+                <w:tab w:val="left" w:pos="4580"/>
+                <w:tab w:val="left" w:pos="5496"/>
+                <w:tab w:val="left" w:pos="6412"/>
+                <w:tab w:val="left" w:pos="7328"/>
+                <w:tab w:val="left" w:pos="8244"/>
+                <w:tab w:val="left" w:pos="9160"/>
+                <w:tab w:val="left" w:pos="10076"/>
+                <w:tab w:val="left" w:pos="10992"/>
+                <w:tab w:val="left" w:pos="11908"/>
+                <w:tab w:val="left" w:pos="12824"/>
+                <w:tab w:val="left" w:pos="13740"/>
+                <w:tab w:val="left" w:pos="14656"/>
+              </w:tabs>
+              <w:rPr>
+                <w:lang w:val="en-US"/>
+              </w:rPr>
+            </w:pPr>
+            <w:r>
+              <w:rPr>
+                <w:lang w:val="en-US"/>
+              </w:rPr>
+              <w:t>debug_666.png</w:t>
+            </w:r>
+          </w:p>
+          <w:p>
+            <w:pPr>
+              <w:tabs>
+                <w:tab w:val="left" w:pos="916"/>
+                <w:tab w:val="left" w:pos="1832"/>
+                <w:tab w:val="left" w:pos="2748"/>
+                <w:tab w:val="left" w:pos="3664"/>
+                <w:tab w:val="left" w:pos="4580"/>
+                <w:tab w:val="left" w:pos="5496"/>
+                <w:tab w:val="left" w:pos="6412"/>
+                <w:tab w:val="left" w:pos="7328"/>
+                <w:tab w:val="left" w:pos="8244"/>
+                <w:tab w:val="left" w:pos="9160"/>
+                <w:tab w:val="left" w:pos="10076"/>
+                <w:tab w:val="left" w:pos="10992"/>
+                <w:tab w:val="left" w:pos="11908"/>
+                <w:tab w:val="left" w:pos="12824"/>
+                <w:tab w:val="left" w:pos="13740"/>
+                <w:tab w:val="left" w:pos="14656"/>
+              </w:tabs>
+              <w:rPr>
+                <w:lang w:val="en-US"/>
+              </w:rPr>
+            </w:pPr>
+            <w:r>
+              <w:rPr>
+                <w:noProof/>
+                <w:lang w:eastAsia="de-DE"/>
+              </w:rPr>
+              <w:drawing>
+                <wp:inline distT="0" distB="0" distL="0" distR="0">
+                  <wp:extent cx="952500" cy="952500"/>
+                  <wp:effectExtent l="0" t="0" r="0" b="0"/>
+                  <wp:docPr id="86" name="Grafik 86"/>
+                  <wp:cNvGraphicFramePr>
+                    <a:graphicFrameLocks xmlns:a="http://schemas.openxmlformats.org/drawingml/2006/main" noChangeAspect="1"/>
+                  </wp:cNvGraphicFramePr>
+                  <a:graphic xmlns:a="http://schemas.openxmlformats.org/drawingml/2006/main">
+                    <a:graphicData uri="http://schemas.openxmlformats.org/drawingml/2006/picture">
+                      <pic:pic xmlns:pic="http://schemas.openxmlformats.org/drawingml/2006/picture">
+                        <pic:nvPicPr>
+                          <pic:cNvPr id="0" name="debug_666.png"/>
+                          <pic:cNvPicPr/>
+                        </pic:nvPicPr>
+                        <pic:blipFill>
+                          <a:blip r:embed="rId62">
+                            <a:extLst>
+                              <a:ext uri="{28A0092B-C50C-407E-A947-70E740481C1C}">
+                                <a14:useLocalDpi xmlns:a14="http://schemas.microsoft.com/office/drawing/2010/main" val="0"/>
+                              </a:ext>
+                            </a:extLst>
+                          </a:blip>
+                          <a:stretch>
+                            <a:fillRect/>
+                          </a:stretch>
+                        </pic:blipFill>
+                        <pic:spPr>
+                          <a:xfrm>
+                            <a:off x="0" y="0"/>
+                            <a:ext cx="952500" cy="952500"/>
+                          </a:xfrm>
+                          <a:prstGeom prst="rect">
+                            <a:avLst/>
+                          </a:prstGeom>
+                        </pic:spPr>
+                      </pic:pic>
+                    </a:graphicData>
+                  </a:graphic>
+                </wp:inline>
+              </w:drawing>
+            </w:r>
+          </w:p>
+        </w:tc>
+        <w:tc>
+          <w:tcPr>
+            <w:tcW w:w="2710" w:type="dxa"/>
+          </w:tcPr>
+          <w:p>
+            <w:pPr>
+              <w:tabs>
+                <w:tab w:val="left" w:pos="916"/>
+                <w:tab w:val="left" w:pos="1832"/>
+                <w:tab w:val="left" w:pos="2748"/>
+                <w:tab w:val="left" w:pos="3664"/>
+                <w:tab w:val="left" w:pos="4580"/>
+                <w:tab w:val="left" w:pos="5496"/>
+                <w:tab w:val="left" w:pos="6412"/>
+                <w:tab w:val="left" w:pos="7328"/>
+                <w:tab w:val="left" w:pos="8244"/>
+                <w:tab w:val="left" w:pos="9160"/>
+                <w:tab w:val="left" w:pos="10076"/>
+                <w:tab w:val="left" w:pos="10992"/>
+                <w:tab w:val="left" w:pos="11908"/>
+                <w:tab w:val="left" w:pos="12824"/>
+                <w:tab w:val="left" w:pos="13740"/>
+                <w:tab w:val="left" w:pos="14656"/>
+              </w:tabs>
+              <w:rPr>
+                <w:lang w:val="en-US"/>
+              </w:rPr>
+            </w:pPr>
+            <w:r>
+              <w:rPr>
+                <w:lang w:val="en-US"/>
+              </w:rPr>
+              <w:t>track_666</w:t>
+            </w:r>
+            <w:r>
+              <w:rPr>
+                <w:lang w:val="en-US"/>
+              </w:rPr>
+              <w:t>.png</w:t>
+            </w:r>
+          </w:p>
+          <w:p>
+            <w:pPr>
+              <w:tabs>
+                <w:tab w:val="left" w:pos="916"/>
+                <w:tab w:val="left" w:pos="1832"/>
+                <w:tab w:val="left" w:pos="2748"/>
+                <w:tab w:val="left" w:pos="3664"/>
+                <w:tab w:val="left" w:pos="4580"/>
+                <w:tab w:val="left" w:pos="5496"/>
+                <w:tab w:val="left" w:pos="6412"/>
+                <w:tab w:val="left" w:pos="7328"/>
+                <w:tab w:val="left" w:pos="8244"/>
+                <w:tab w:val="left" w:pos="9160"/>
+                <w:tab w:val="left" w:pos="10076"/>
+                <w:tab w:val="left" w:pos="10992"/>
+                <w:tab w:val="left" w:pos="11908"/>
+                <w:tab w:val="left" w:pos="12824"/>
+                <w:tab w:val="left" w:pos="13740"/>
+                <w:tab w:val="left" w:pos="14656"/>
+              </w:tabs>
+              <w:rPr>
+                <w:lang w:val="en-US"/>
+              </w:rPr>
+            </w:pPr>
+            <w:r>
+              <w:rPr>
+                <w:noProof/>
+                <w:lang w:eastAsia="de-DE"/>
+              </w:rPr>
+              <w:drawing>
+                <wp:inline distT="0" distB="0" distL="0" distR="0">
+                  <wp:extent cx="952500" cy="952500"/>
+                  <wp:effectExtent l="0" t="0" r="0" b="0"/>
+                  <wp:docPr id="82" name="Grafik 82"/>
+                  <wp:cNvGraphicFramePr>
+                    <a:graphicFrameLocks xmlns:a="http://schemas.openxmlformats.org/drawingml/2006/main" noChangeAspect="1"/>
+                  </wp:cNvGraphicFramePr>
+                  <a:graphic xmlns:a="http://schemas.openxmlformats.org/drawingml/2006/main">
+                    <a:graphicData uri="http://schemas.openxmlformats.org/drawingml/2006/picture">
+                      <pic:pic xmlns:pic="http://schemas.openxmlformats.org/drawingml/2006/picture">
+                        <pic:nvPicPr>
+                          <pic:cNvPr id="0" name="track_666.png"/>
+                          <pic:cNvPicPr/>
+                        </pic:nvPicPr>
+                        <pic:blipFill>
+                          <a:blip r:embed="rId63">
+                            <a:extLst>
+                              <a:ext uri="{28A0092B-C50C-407E-A947-70E740481C1C}">
+                                <a14:useLocalDpi xmlns:a14="http://schemas.microsoft.com/office/drawing/2010/main" val="0"/>
+                              </a:ext>
+                            </a:extLst>
+                          </a:blip>
+                          <a:stretch>
+                            <a:fillRect/>
+                          </a:stretch>
+                        </pic:blipFill>
+                        <pic:spPr>
+                          <a:xfrm>
+                            <a:off x="0" y="0"/>
+                            <a:ext cx="952500" cy="952500"/>
+                          </a:xfrm>
+                          <a:prstGeom prst="rect">
+                            <a:avLst/>
+                          </a:prstGeom>
+                        </pic:spPr>
+                      </pic:pic>
+                    </a:graphicData>
+                  </a:graphic>
+                </wp:inline>
+              </w:drawing>
+            </w:r>
+          </w:p>
+        </w:tc>
+        <w:tc>
+          <w:tcPr>
+            <w:tcW w:w="4092" w:type="dxa"/>
+          </w:tcPr>
+          <w:p>
+            <w:pPr>
+              <w:tabs>
+                <w:tab w:val="left" w:pos="916"/>
+                <w:tab w:val="left" w:pos="1832"/>
+                <w:tab w:val="left" w:pos="2748"/>
+                <w:tab w:val="left" w:pos="3664"/>
+                <w:tab w:val="left" w:pos="4580"/>
+                <w:tab w:val="left" w:pos="5496"/>
+                <w:tab w:val="left" w:pos="6412"/>
+                <w:tab w:val="left" w:pos="7328"/>
+                <w:tab w:val="left" w:pos="8244"/>
+                <w:tab w:val="left" w:pos="9160"/>
+                <w:tab w:val="left" w:pos="10076"/>
+                <w:tab w:val="left" w:pos="10992"/>
+                <w:tab w:val="left" w:pos="11908"/>
+                <w:tab w:val="left" w:pos="12824"/>
+                <w:tab w:val="left" w:pos="13740"/>
+                <w:tab w:val="left" w:pos="14656"/>
+              </w:tabs>
+              <w:rPr>
+                <w:lang w:val="en-US"/>
+              </w:rPr>
+            </w:pPr>
+            <w:r>
+              <w:rPr>
+                <w:lang w:val="en-US"/>
+              </w:rPr>
+              <w:t>track_666</w:t>
+            </w:r>
+            <w:r>
+              <w:rPr>
+                <w:lang w:val="en-US"/>
+              </w:rPr>
+              <w:t>.png</w:t>
+            </w:r>
+          </w:p>
+          <w:p>
+            <w:pPr>
+              <w:tabs>
+                <w:tab w:val="left" w:pos="916"/>
+                <w:tab w:val="left" w:pos="1832"/>
+                <w:tab w:val="left" w:pos="2748"/>
+                <w:tab w:val="left" w:pos="3664"/>
+                <w:tab w:val="left" w:pos="4580"/>
+                <w:tab w:val="left" w:pos="5496"/>
+                <w:tab w:val="left" w:pos="6412"/>
+                <w:tab w:val="left" w:pos="7328"/>
+                <w:tab w:val="left" w:pos="8244"/>
+                <w:tab w:val="left" w:pos="9160"/>
+                <w:tab w:val="left" w:pos="10076"/>
+                <w:tab w:val="left" w:pos="10992"/>
+                <w:tab w:val="left" w:pos="11908"/>
+                <w:tab w:val="left" w:pos="12824"/>
+                <w:tab w:val="left" w:pos="13740"/>
+                <w:tab w:val="left" w:pos="14656"/>
+              </w:tabs>
+              <w:rPr>
+                <w:lang w:val="en-US"/>
+              </w:rPr>
+            </w:pPr>
+            <w:r>
+              <w:rPr>
+                <w:noProof/>
+                <w:lang w:eastAsia="de-DE"/>
+              </w:rPr>
+              <w:drawing>
+                <wp:inline distT="0" distB="0" distL="0" distR="0">
+                  <wp:extent cx="952500" cy="952500"/>
+                  <wp:effectExtent l="0" t="0" r="0" b="0"/>
+                  <wp:docPr id="90" name="Grafik 90"/>
+                  <wp:cNvGraphicFramePr>
+                    <a:graphicFrameLocks xmlns:a="http://schemas.openxmlformats.org/drawingml/2006/main" noChangeAspect="1"/>
+                  </wp:cNvGraphicFramePr>
+                  <a:graphic xmlns:a="http://schemas.openxmlformats.org/drawingml/2006/main">
+                    <a:graphicData uri="http://schemas.openxmlformats.org/drawingml/2006/picture">
+                      <pic:pic xmlns:pic="http://schemas.openxmlformats.org/drawingml/2006/picture">
+                        <pic:nvPicPr>
+                          <pic:cNvPr id="0" name="track_666.png"/>
+                          <pic:cNvPicPr/>
+                        </pic:nvPicPr>
+                        <pic:blipFill>
+                          <a:blip r:embed="rId64">
+                            <a:extLst>
+                              <a:ext uri="{28A0092B-C50C-407E-A947-70E740481C1C}">
+                                <a14:useLocalDpi xmlns:a14="http://schemas.microsoft.com/office/drawing/2010/main" val="0"/>
+                              </a:ext>
+                            </a:extLst>
+                          </a:blip>
+                          <a:stretch>
+                            <a:fillRect/>
+                          </a:stretch>
+                        </pic:blipFill>
+                        <pic:spPr>
+                          <a:xfrm>
+                            <a:off x="0" y="0"/>
+                            <a:ext cx="952500" cy="952500"/>
+                          </a:xfrm>
+                          <a:prstGeom prst="rect">
+                            <a:avLst/>
+                          </a:prstGeom>
+                        </pic:spPr>
+                      </pic:pic>
+                    </a:graphicData>
+                  </a:graphic>
+                </wp:inline>
+              </w:drawing>
+            </w:r>
+          </w:p>
+        </w:tc>
+      </w:tr>
+      <w:tr>
+        <w:tc>
+          <w:tcPr>
+            <w:tcW w:w="2486" w:type="dxa"/>
+          </w:tcPr>
+          <w:p>
+            <w:pPr>
+              <w:tabs>
+                <w:tab w:val="left" w:pos="916"/>
+                <w:tab w:val="left" w:pos="1832"/>
+                <w:tab w:val="left" w:pos="2748"/>
+                <w:tab w:val="left" w:pos="3664"/>
+                <w:tab w:val="left" w:pos="4580"/>
+                <w:tab w:val="left" w:pos="5496"/>
+                <w:tab w:val="left" w:pos="6412"/>
+                <w:tab w:val="left" w:pos="7328"/>
+                <w:tab w:val="left" w:pos="8244"/>
+                <w:tab w:val="left" w:pos="9160"/>
+                <w:tab w:val="left" w:pos="10076"/>
+                <w:tab w:val="left" w:pos="10992"/>
+                <w:tab w:val="left" w:pos="11908"/>
+                <w:tab w:val="left" w:pos="12824"/>
+                <w:tab w:val="left" w:pos="13740"/>
+                <w:tab w:val="left" w:pos="14656"/>
+              </w:tabs>
+              <w:rPr>
+                <w:lang w:val="en-US"/>
+              </w:rPr>
+            </w:pPr>
+            <w:r>
+              <w:rPr>
+                <w:lang w:val="en-US"/>
+              </w:rPr>
+              <w:t>debug_667.png</w:t>
+            </w:r>
+          </w:p>
+          <w:p>
+            <w:pPr>
+              <w:tabs>
+                <w:tab w:val="left" w:pos="916"/>
+                <w:tab w:val="left" w:pos="1832"/>
+                <w:tab w:val="left" w:pos="2748"/>
+                <w:tab w:val="left" w:pos="3664"/>
+                <w:tab w:val="left" w:pos="4580"/>
+                <w:tab w:val="left" w:pos="5496"/>
+                <w:tab w:val="left" w:pos="6412"/>
+                <w:tab w:val="left" w:pos="7328"/>
+                <w:tab w:val="left" w:pos="8244"/>
+                <w:tab w:val="left" w:pos="9160"/>
+                <w:tab w:val="left" w:pos="10076"/>
+                <w:tab w:val="left" w:pos="10992"/>
+                <w:tab w:val="left" w:pos="11908"/>
+                <w:tab w:val="left" w:pos="12824"/>
+                <w:tab w:val="left" w:pos="13740"/>
+                <w:tab w:val="left" w:pos="14656"/>
+              </w:tabs>
+              <w:rPr>
+                <w:lang w:val="en-US"/>
+              </w:rPr>
+            </w:pPr>
+            <w:r>
+              <w:rPr>
+                <w:noProof/>
+                <w:lang w:eastAsia="de-DE"/>
+              </w:rPr>
+              <w:drawing>
+                <wp:inline distT="0" distB="0" distL="0" distR="0">
+                  <wp:extent cx="952500" cy="952500"/>
+                  <wp:effectExtent l="0" t="0" r="0" b="0"/>
+                  <wp:docPr id="87" name="Grafik 87"/>
+                  <wp:cNvGraphicFramePr>
+                    <a:graphicFrameLocks xmlns:a="http://schemas.openxmlformats.org/drawingml/2006/main" noChangeAspect="1"/>
+                  </wp:cNvGraphicFramePr>
+                  <a:graphic xmlns:a="http://schemas.openxmlformats.org/drawingml/2006/main">
+                    <a:graphicData uri="http://schemas.openxmlformats.org/drawingml/2006/picture">
+                      <pic:pic xmlns:pic="http://schemas.openxmlformats.org/drawingml/2006/picture">
+                        <pic:nvPicPr>
+                          <pic:cNvPr id="0" name="debug_667.png"/>
+                          <pic:cNvPicPr/>
+                        </pic:nvPicPr>
+                        <pic:blipFill>
+                          <a:blip r:embed="rId65">
+                            <a:extLst>
+                              <a:ext uri="{28A0092B-C50C-407E-A947-70E740481C1C}">
+                                <a14:useLocalDpi xmlns:a14="http://schemas.microsoft.com/office/drawing/2010/main" val="0"/>
+                              </a:ext>
+                            </a:extLst>
+                          </a:blip>
+                          <a:stretch>
+                            <a:fillRect/>
+                          </a:stretch>
+                        </pic:blipFill>
+                        <pic:spPr>
+                          <a:xfrm>
+                            <a:off x="0" y="0"/>
+                            <a:ext cx="952500" cy="952500"/>
+                          </a:xfrm>
+                          <a:prstGeom prst="rect">
+                            <a:avLst/>
+                          </a:prstGeom>
+                        </pic:spPr>
+                      </pic:pic>
+                    </a:graphicData>
+                  </a:graphic>
+                </wp:inline>
+              </w:drawing>
+            </w:r>
+          </w:p>
+        </w:tc>
+        <w:tc>
+          <w:tcPr>
+            <w:tcW w:w="2710" w:type="dxa"/>
+          </w:tcPr>
+          <w:p>
+            <w:pPr>
+              <w:tabs>
+                <w:tab w:val="left" w:pos="916"/>
+                <w:tab w:val="left" w:pos="1832"/>
+                <w:tab w:val="left" w:pos="2748"/>
+                <w:tab w:val="left" w:pos="3664"/>
+                <w:tab w:val="left" w:pos="4580"/>
+                <w:tab w:val="left" w:pos="5496"/>
+                <w:tab w:val="left" w:pos="6412"/>
+                <w:tab w:val="left" w:pos="7328"/>
+                <w:tab w:val="left" w:pos="8244"/>
+                <w:tab w:val="left" w:pos="9160"/>
+                <w:tab w:val="left" w:pos="10076"/>
+                <w:tab w:val="left" w:pos="10992"/>
+                <w:tab w:val="left" w:pos="11908"/>
+                <w:tab w:val="left" w:pos="12824"/>
+                <w:tab w:val="left" w:pos="13740"/>
+                <w:tab w:val="left" w:pos="14656"/>
+              </w:tabs>
+              <w:rPr>
+                <w:lang w:val="en-US"/>
+              </w:rPr>
+            </w:pPr>
+            <w:r>
+              <w:rPr>
+                <w:lang w:val="en-US"/>
+              </w:rPr>
+              <w:t>track_667</w:t>
+            </w:r>
+            <w:r>
+              <w:rPr>
+                <w:lang w:val="en-US"/>
+              </w:rPr>
+              <w:t>.png</w:t>
+            </w:r>
+          </w:p>
+          <w:p>
+            <w:pPr>
+              <w:tabs>
+                <w:tab w:val="left" w:pos="916"/>
+                <w:tab w:val="left" w:pos="1832"/>
+                <w:tab w:val="left" w:pos="2748"/>
+                <w:tab w:val="left" w:pos="3664"/>
+                <w:tab w:val="left" w:pos="4580"/>
+                <w:tab w:val="left" w:pos="5496"/>
+                <w:tab w:val="left" w:pos="6412"/>
+                <w:tab w:val="left" w:pos="7328"/>
+                <w:tab w:val="left" w:pos="8244"/>
+                <w:tab w:val="left" w:pos="9160"/>
+                <w:tab w:val="left" w:pos="10076"/>
+                <w:tab w:val="left" w:pos="10992"/>
+                <w:tab w:val="left" w:pos="11908"/>
+                <w:tab w:val="left" w:pos="12824"/>
+                <w:tab w:val="left" w:pos="13740"/>
+                <w:tab w:val="left" w:pos="14656"/>
+              </w:tabs>
+              <w:rPr>
+                <w:lang w:val="en-US"/>
+              </w:rPr>
+            </w:pPr>
+            <w:r>
+              <w:rPr>
+                <w:noProof/>
+                <w:lang w:eastAsia="de-DE"/>
+              </w:rPr>
+              <w:drawing>
+                <wp:inline distT="0" distB="0" distL="0" distR="0">
+                  <wp:extent cx="952500" cy="952500"/>
+                  <wp:effectExtent l="0" t="0" r="0" b="0"/>
+                  <wp:docPr id="83" name="Grafik 83"/>
+                  <wp:cNvGraphicFramePr>
+                    <a:graphicFrameLocks xmlns:a="http://schemas.openxmlformats.org/drawingml/2006/main" noChangeAspect="1"/>
+                  </wp:cNvGraphicFramePr>
+                  <a:graphic xmlns:a="http://schemas.openxmlformats.org/drawingml/2006/main">
+                    <a:graphicData uri="http://schemas.openxmlformats.org/drawingml/2006/picture">
+                      <pic:pic xmlns:pic="http://schemas.openxmlformats.org/drawingml/2006/picture">
+                        <pic:nvPicPr>
+                          <pic:cNvPr id="0" name="track_667.png"/>
+                          <pic:cNvPicPr/>
+                        </pic:nvPicPr>
+                        <pic:blipFill>
+                          <a:blip r:embed="rId66">
+                            <a:extLst>
+                              <a:ext uri="{28A0092B-C50C-407E-A947-70E740481C1C}">
+                                <a14:useLocalDpi xmlns:a14="http://schemas.microsoft.com/office/drawing/2010/main" val="0"/>
+                              </a:ext>
+                            </a:extLst>
+                          </a:blip>
+                          <a:stretch>
+                            <a:fillRect/>
+                          </a:stretch>
+                        </pic:blipFill>
+                        <pic:spPr>
+                          <a:xfrm>
+                            <a:off x="0" y="0"/>
+                            <a:ext cx="952500" cy="952500"/>
+                          </a:xfrm>
+                          <a:prstGeom prst="rect">
+                            <a:avLst/>
+                          </a:prstGeom>
+                        </pic:spPr>
+                      </pic:pic>
+                    </a:graphicData>
+                  </a:graphic>
+                </wp:inline>
+              </w:drawing>
+            </w:r>
+          </w:p>
+        </w:tc>
+        <w:tc>
+          <w:tcPr>
+            <w:tcW w:w="4092" w:type="dxa"/>
+          </w:tcPr>
+          <w:p>
+            <w:pPr>
+              <w:tabs>
+                <w:tab w:val="left" w:pos="916"/>
+                <w:tab w:val="left" w:pos="1832"/>
+                <w:tab w:val="left" w:pos="2748"/>
+                <w:tab w:val="left" w:pos="3664"/>
+                <w:tab w:val="left" w:pos="4580"/>
+                <w:tab w:val="left" w:pos="5496"/>
+                <w:tab w:val="left" w:pos="6412"/>
+                <w:tab w:val="left" w:pos="7328"/>
+                <w:tab w:val="left" w:pos="8244"/>
+                <w:tab w:val="left" w:pos="9160"/>
+                <w:tab w:val="left" w:pos="10076"/>
+                <w:tab w:val="left" w:pos="10992"/>
+                <w:tab w:val="left" w:pos="11908"/>
+                <w:tab w:val="left" w:pos="12824"/>
+                <w:tab w:val="left" w:pos="13740"/>
+                <w:tab w:val="left" w:pos="14656"/>
+              </w:tabs>
+              <w:rPr>
+                <w:lang w:val="en-US"/>
+              </w:rPr>
+            </w:pPr>
+            <w:r>
+              <w:rPr>
+                <w:lang w:val="en-US"/>
+              </w:rPr>
+              <w:t>track_667</w:t>
+            </w:r>
+            <w:r>
+              <w:rPr>
+                <w:lang w:val="en-US"/>
+              </w:rPr>
+              <w:t>.png</w:t>
+            </w:r>
+          </w:p>
+          <w:p>
+            <w:pPr>
+              <w:tabs>
+                <w:tab w:val="left" w:pos="916"/>
+                <w:tab w:val="left" w:pos="1832"/>
+                <w:tab w:val="left" w:pos="2748"/>
+                <w:tab w:val="left" w:pos="3664"/>
+                <w:tab w:val="left" w:pos="4580"/>
+                <w:tab w:val="left" w:pos="5496"/>
+                <w:tab w:val="left" w:pos="6412"/>
+                <w:tab w:val="left" w:pos="7328"/>
+                <w:tab w:val="left" w:pos="8244"/>
+                <w:tab w:val="left" w:pos="9160"/>
+                <w:tab w:val="left" w:pos="10076"/>
+                <w:tab w:val="left" w:pos="10992"/>
+                <w:tab w:val="left" w:pos="11908"/>
+                <w:tab w:val="left" w:pos="12824"/>
+                <w:tab w:val="left" w:pos="13740"/>
+                <w:tab w:val="left" w:pos="14656"/>
+              </w:tabs>
+              <w:rPr>
+                <w:lang w:val="en-US"/>
+              </w:rPr>
+            </w:pPr>
+            <w:r>
+              <w:rPr>
+                <w:noProof/>
+                <w:lang w:eastAsia="de-DE"/>
+              </w:rPr>
+              <w:drawing>
+                <wp:inline distT="0" distB="0" distL="0" distR="0">
+                  <wp:extent cx="952500" cy="952500"/>
+                  <wp:effectExtent l="0" t="0" r="0" b="0"/>
+                  <wp:docPr id="91" name="Grafik 91"/>
+                  <wp:cNvGraphicFramePr>
+                    <a:graphicFrameLocks xmlns:a="http://schemas.openxmlformats.org/drawingml/2006/main" noChangeAspect="1"/>
+                  </wp:cNvGraphicFramePr>
+                  <a:graphic xmlns:a="http://schemas.openxmlformats.org/drawingml/2006/main">
+                    <a:graphicData uri="http://schemas.openxmlformats.org/drawingml/2006/picture">
+                      <pic:pic xmlns:pic="http://schemas.openxmlformats.org/drawingml/2006/picture">
+                        <pic:nvPicPr>
+                          <pic:cNvPr id="0" name="track_667.png"/>
+                          <pic:cNvPicPr/>
+                        </pic:nvPicPr>
+                        <pic:blipFill>
+                          <a:blip r:embed="rId67">
+                            <a:extLst>
+                              <a:ext uri="{28A0092B-C50C-407E-A947-70E740481C1C}">
+                                <a14:useLocalDpi xmlns:a14="http://schemas.microsoft.com/office/drawing/2010/main" val="0"/>
+                              </a:ext>
+                            </a:extLst>
+                          </a:blip>
+                          <a:stretch>
+                            <a:fillRect/>
+                          </a:stretch>
+                        </pic:blipFill>
+                        <pic:spPr>
+                          <a:xfrm>
+                            <a:off x="0" y="0"/>
+                            <a:ext cx="952500" cy="952500"/>
+                          </a:xfrm>
+                          <a:prstGeom prst="rect">
+                            <a:avLst/>
+                          </a:prstGeom>
+                        </pic:spPr>
+                      </pic:pic>
+                    </a:graphicData>
+                  </a:graphic>
+                </wp:inline>
+              </w:drawing>
+            </w:r>
+          </w:p>
+        </w:tc>
+      </w:tr>
+      <w:tr>
+        <w:tc>
+          <w:tcPr>
+            <w:tcW w:w="2486" w:type="dxa"/>
+          </w:tcPr>
+          <w:p>
+            <w:pPr>
+              <w:tabs>
+                <w:tab w:val="left" w:pos="916"/>
+                <w:tab w:val="left" w:pos="1832"/>
+                <w:tab w:val="left" w:pos="2748"/>
+                <w:tab w:val="left" w:pos="3664"/>
+                <w:tab w:val="left" w:pos="4580"/>
+                <w:tab w:val="left" w:pos="5496"/>
+                <w:tab w:val="left" w:pos="6412"/>
+                <w:tab w:val="left" w:pos="7328"/>
+                <w:tab w:val="left" w:pos="8244"/>
+                <w:tab w:val="left" w:pos="9160"/>
+                <w:tab w:val="left" w:pos="10076"/>
+                <w:tab w:val="left" w:pos="10992"/>
+                <w:tab w:val="left" w:pos="11908"/>
+                <w:tab w:val="left" w:pos="12824"/>
+                <w:tab w:val="left" w:pos="13740"/>
+                <w:tab w:val="left" w:pos="14656"/>
+              </w:tabs>
+              <w:rPr>
+                <w:lang w:val="en-US"/>
+              </w:rPr>
+            </w:pPr>
+            <w:r>
+              <w:rPr>
+                <w:lang w:val="en-US"/>
+              </w:rPr>
+              <w:t>debug_668.png</w:t>
+            </w:r>
+          </w:p>
+          <w:p>
+            <w:pPr>
+              <w:tabs>
+                <w:tab w:val="left" w:pos="916"/>
+                <w:tab w:val="left" w:pos="1832"/>
+                <w:tab w:val="left" w:pos="2748"/>
+                <w:tab w:val="left" w:pos="3664"/>
+                <w:tab w:val="left" w:pos="4580"/>
+                <w:tab w:val="left" w:pos="5496"/>
+                <w:tab w:val="left" w:pos="6412"/>
+                <w:tab w:val="left" w:pos="7328"/>
+                <w:tab w:val="left" w:pos="8244"/>
+                <w:tab w:val="left" w:pos="9160"/>
+                <w:tab w:val="left" w:pos="10076"/>
+                <w:tab w:val="left" w:pos="10992"/>
+                <w:tab w:val="left" w:pos="11908"/>
+                <w:tab w:val="left" w:pos="12824"/>
+                <w:tab w:val="left" w:pos="13740"/>
+                <w:tab w:val="left" w:pos="14656"/>
+              </w:tabs>
+              <w:rPr>
+                <w:lang w:val="en-US"/>
+              </w:rPr>
+            </w:pPr>
+            <w:r>
+              <w:rPr>
+                <w:noProof/>
+                <w:lang w:eastAsia="de-DE"/>
+              </w:rPr>
+              <w:drawing>
+                <wp:inline distT="0" distB="0" distL="0" distR="0">
+                  <wp:extent cx="952500" cy="952500"/>
+                  <wp:effectExtent l="0" t="0" r="0" b="0"/>
+                  <wp:docPr id="88" name="Grafik 88"/>
+                  <wp:cNvGraphicFramePr>
+                    <a:graphicFrameLocks xmlns:a="http://schemas.openxmlformats.org/drawingml/2006/main" noChangeAspect="1"/>
+                  </wp:cNvGraphicFramePr>
+                  <a:graphic xmlns:a="http://schemas.openxmlformats.org/drawingml/2006/main">
+                    <a:graphicData uri="http://schemas.openxmlformats.org/drawingml/2006/picture">
+                      <pic:pic xmlns:pic="http://schemas.openxmlformats.org/drawingml/2006/picture">
+                        <pic:nvPicPr>
+                          <pic:cNvPr id="0" name="debug_668.png"/>
+                          <pic:cNvPicPr/>
+                        </pic:nvPicPr>
+                        <pic:blipFill>
+                          <a:blip r:embed="rId68">
+                            <a:extLst>
+                              <a:ext uri="{28A0092B-C50C-407E-A947-70E740481C1C}">
+                                <a14:useLocalDpi xmlns:a14="http://schemas.microsoft.com/office/drawing/2010/main" val="0"/>
+                              </a:ext>
+                            </a:extLst>
+                          </a:blip>
+                          <a:stretch>
+                            <a:fillRect/>
+                          </a:stretch>
+                        </pic:blipFill>
+                        <pic:spPr>
+                          <a:xfrm>
+                            <a:off x="0" y="0"/>
+                            <a:ext cx="952500" cy="952500"/>
+                          </a:xfrm>
+                          <a:prstGeom prst="rect">
+                            <a:avLst/>
+                          </a:prstGeom>
+                        </pic:spPr>
+                      </pic:pic>
+                    </a:graphicData>
+                  </a:graphic>
+                </wp:inline>
+              </w:drawing>
+            </w:r>
+          </w:p>
+        </w:tc>
+        <w:tc>
+          <w:tcPr>
+            <w:tcW w:w="2710" w:type="dxa"/>
+          </w:tcPr>
+          <w:p>
+            <w:pPr>
+              <w:tabs>
+                <w:tab w:val="left" w:pos="916"/>
+                <w:tab w:val="left" w:pos="1832"/>
+                <w:tab w:val="left" w:pos="2748"/>
+                <w:tab w:val="left" w:pos="3664"/>
+                <w:tab w:val="left" w:pos="4580"/>
+                <w:tab w:val="left" w:pos="5496"/>
+                <w:tab w:val="left" w:pos="6412"/>
+                <w:tab w:val="left" w:pos="7328"/>
+                <w:tab w:val="left" w:pos="8244"/>
+                <w:tab w:val="left" w:pos="9160"/>
+                <w:tab w:val="left" w:pos="10076"/>
+                <w:tab w:val="left" w:pos="10992"/>
+                <w:tab w:val="left" w:pos="11908"/>
+                <w:tab w:val="left" w:pos="12824"/>
+                <w:tab w:val="left" w:pos="13740"/>
+                <w:tab w:val="left" w:pos="14656"/>
+              </w:tabs>
+              <w:rPr>
+                <w:lang w:val="en-US"/>
+              </w:rPr>
+            </w:pPr>
+            <w:r>
+              <w:rPr>
+                <w:lang w:val="en-US"/>
+              </w:rPr>
+              <w:t>track_668</w:t>
+            </w:r>
+            <w:r>
+              <w:rPr>
+                <w:lang w:val="en-US"/>
+              </w:rPr>
+              <w:t>.png</w:t>
+            </w:r>
+          </w:p>
+          <w:p>
+            <w:pPr>
+              <w:tabs>
+                <w:tab w:val="left" w:pos="916"/>
+                <w:tab w:val="left" w:pos="1832"/>
+                <w:tab w:val="left" w:pos="2748"/>
+                <w:tab w:val="left" w:pos="3664"/>
+                <w:tab w:val="left" w:pos="4580"/>
+                <w:tab w:val="left" w:pos="5496"/>
+                <w:tab w:val="left" w:pos="6412"/>
+                <w:tab w:val="left" w:pos="7328"/>
+                <w:tab w:val="left" w:pos="8244"/>
+                <w:tab w:val="left" w:pos="9160"/>
+                <w:tab w:val="left" w:pos="10076"/>
+                <w:tab w:val="left" w:pos="10992"/>
+                <w:tab w:val="left" w:pos="11908"/>
+                <w:tab w:val="left" w:pos="12824"/>
+                <w:tab w:val="left" w:pos="13740"/>
+                <w:tab w:val="left" w:pos="14656"/>
+              </w:tabs>
+              <w:rPr>
+                <w:lang w:val="en-US"/>
+              </w:rPr>
+            </w:pPr>
+            <w:r>
+              <w:rPr>
+                <w:noProof/>
+                <w:lang w:eastAsia="de-DE"/>
+              </w:rPr>
+              <w:drawing>
+                <wp:inline distT="0" distB="0" distL="0" distR="0">
+                  <wp:extent cx="952500" cy="952500"/>
+                  <wp:effectExtent l="0" t="0" r="0" b="0"/>
+                  <wp:docPr id="84" name="Grafik 84"/>
+                  <wp:cNvGraphicFramePr>
+                    <a:graphicFrameLocks xmlns:a="http://schemas.openxmlformats.org/drawingml/2006/main" noChangeAspect="1"/>
+                  </wp:cNvGraphicFramePr>
+                  <a:graphic xmlns:a="http://schemas.openxmlformats.org/drawingml/2006/main">
+                    <a:graphicData uri="http://schemas.openxmlformats.org/drawingml/2006/picture">
+                      <pic:pic xmlns:pic="http://schemas.openxmlformats.org/drawingml/2006/picture">
+                        <pic:nvPicPr>
+                          <pic:cNvPr id="0" name="track_668.png"/>
+                          <pic:cNvPicPr/>
+                        </pic:nvPicPr>
+                        <pic:blipFill>
+                          <a:blip r:embed="rId69">
+                            <a:extLst>
+                              <a:ext uri="{28A0092B-C50C-407E-A947-70E740481C1C}">
+                                <a14:useLocalDpi xmlns:a14="http://schemas.microsoft.com/office/drawing/2010/main" val="0"/>
+                              </a:ext>
+                            </a:extLst>
+                          </a:blip>
+                          <a:stretch>
+                            <a:fillRect/>
+                          </a:stretch>
+                        </pic:blipFill>
+                        <pic:spPr>
+                          <a:xfrm>
+                            <a:off x="0" y="0"/>
+                            <a:ext cx="952500" cy="952500"/>
+                          </a:xfrm>
+                          <a:prstGeom prst="rect">
+                            <a:avLst/>
+                          </a:prstGeom>
+                        </pic:spPr>
+                      </pic:pic>
+                    </a:graphicData>
+                  </a:graphic>
+                </wp:inline>
+              </w:drawing>
+            </w:r>
+          </w:p>
+        </w:tc>
+        <w:tc>
+          <w:tcPr>
+            <w:tcW w:w="4092" w:type="dxa"/>
+          </w:tcPr>
+          <w:p>
+            <w:pPr>
+              <w:tabs>
+                <w:tab w:val="left" w:pos="916"/>
+                <w:tab w:val="left" w:pos="1832"/>
+                <w:tab w:val="left" w:pos="2748"/>
+                <w:tab w:val="left" w:pos="3664"/>
+                <w:tab w:val="left" w:pos="4580"/>
+                <w:tab w:val="left" w:pos="5496"/>
+                <w:tab w:val="left" w:pos="6412"/>
+                <w:tab w:val="left" w:pos="7328"/>
+                <w:tab w:val="left" w:pos="8244"/>
+                <w:tab w:val="left" w:pos="9160"/>
+                <w:tab w:val="left" w:pos="10076"/>
+                <w:tab w:val="left" w:pos="10992"/>
+                <w:tab w:val="left" w:pos="11908"/>
+                <w:tab w:val="left" w:pos="12824"/>
+                <w:tab w:val="left" w:pos="13740"/>
+                <w:tab w:val="left" w:pos="14656"/>
+              </w:tabs>
+              <w:rPr>
+                <w:lang w:val="en-US"/>
+              </w:rPr>
+            </w:pPr>
+            <w:r>
+              <w:rPr>
+                <w:lang w:val="en-US"/>
+              </w:rPr>
+              <w:t>track_</w:t>
+            </w:r>
+            <w:r>
+              <w:rPr>
+                <w:lang w:val="en-US"/>
+              </w:rPr>
+              <w:t>668.png</w:t>
+            </w:r>
+          </w:p>
+          <w:p>
+            <w:pPr>
+              <w:tabs>
+                <w:tab w:val="left" w:pos="916"/>
+                <w:tab w:val="left" w:pos="1832"/>
+                <w:tab w:val="left" w:pos="2748"/>
+                <w:tab w:val="left" w:pos="3664"/>
+                <w:tab w:val="left" w:pos="4580"/>
+                <w:tab w:val="left" w:pos="5496"/>
+                <w:tab w:val="left" w:pos="6412"/>
+                <w:tab w:val="left" w:pos="7328"/>
+                <w:tab w:val="left" w:pos="8244"/>
+                <w:tab w:val="left" w:pos="9160"/>
+                <w:tab w:val="left" w:pos="10076"/>
+                <w:tab w:val="left" w:pos="10992"/>
+                <w:tab w:val="left" w:pos="11908"/>
+                <w:tab w:val="left" w:pos="12824"/>
+                <w:tab w:val="left" w:pos="13740"/>
+                <w:tab w:val="left" w:pos="14656"/>
+              </w:tabs>
+              <w:rPr>
+                <w:lang w:val="en-US"/>
+              </w:rPr>
+            </w:pPr>
+            <w:r>
+              <w:rPr>
+                <w:noProof/>
+                <w:lang w:eastAsia="de-DE"/>
+              </w:rPr>
+              <w:drawing>
+                <wp:inline distT="0" distB="0" distL="0" distR="0">
+                  <wp:extent cx="952500" cy="952500"/>
+                  <wp:effectExtent l="0" t="0" r="0" b="0"/>
+                  <wp:docPr id="92" name="Grafik 92"/>
+                  <wp:cNvGraphicFramePr>
+                    <a:graphicFrameLocks xmlns:a="http://schemas.openxmlformats.org/drawingml/2006/main" noChangeAspect="1"/>
+                  </wp:cNvGraphicFramePr>
+                  <a:graphic xmlns:a="http://schemas.openxmlformats.org/drawingml/2006/main">
+                    <a:graphicData uri="http://schemas.openxmlformats.org/drawingml/2006/picture">
+                      <pic:pic xmlns:pic="http://schemas.openxmlformats.org/drawingml/2006/picture">
+                        <pic:nvPicPr>
+                          <pic:cNvPr id="0" name="track_668.png"/>
+                          <pic:cNvPicPr/>
+                        </pic:nvPicPr>
+                        <pic:blipFill>
+                          <a:blip r:embed="rId70">
+                            <a:extLst>
+                              <a:ext uri="{28A0092B-C50C-407E-A947-70E740481C1C}">
+                                <a14:useLocalDpi xmlns:a14="http://schemas.microsoft.com/office/drawing/2010/main" val="0"/>
+                              </a:ext>
+                            </a:extLst>
+                          </a:blip>
+                          <a:stretch>
+                            <a:fillRect/>
+                          </a:stretch>
+                        </pic:blipFill>
+                        <pic:spPr>
+                          <a:xfrm>
+                            <a:off x="0" y="0"/>
+                            <a:ext cx="952500" cy="952500"/>
+                          </a:xfrm>
+                          <a:prstGeom prst="rect">
+                            <a:avLst/>
+                          </a:prstGeom>
+                        </pic:spPr>
+                      </pic:pic>
+                    </a:graphicData>
+                  </a:graphic>
+                </wp:inline>
+              </w:drawing>
+            </w:r>
+          </w:p>
+        </w:tc>
+      </w:tr>
+    </w:tbl>
+    <w:p>
+      <w:pPr>
+        <w:tabs>
+          <w:tab w:val="left" w:pos="916"/>
+          <w:tab w:val="left" w:pos="1832"/>
+          <w:tab w:val="left" w:pos="2748"/>
+          <w:tab w:val="left" w:pos="3664"/>
+          <w:tab w:val="left" w:pos="4580"/>
+          <w:tab w:val="left" w:pos="5496"/>
+          <w:tab w:val="left" w:pos="6412"/>
+          <w:tab w:val="left" w:pos="7328"/>
+          <w:tab w:val="left" w:pos="8244"/>
+          <w:tab w:val="left" w:pos="9160"/>
+          <w:tab w:val="left" w:pos="10076"/>
+          <w:tab w:val="left" w:pos="10992"/>
+          <w:tab w:val="left" w:pos="11908"/>
+          <w:tab w:val="left" w:pos="12824"/>
+          <w:tab w:val="left" w:pos="13740"/>
+          <w:tab w:val="left" w:pos="14656"/>
+        </w:tabs>
+        <w:spacing w:after="0" w:line="240" w:lineRule="auto"/>
+        <w:rPr>
+          <w:lang w:val="en-US"/>
+        </w:rPr>
+      </w:pPr>
+    </w:p>
+    <w:p>
+      <w:pPr>
+        <w:tabs>
+          <w:tab w:val="left" w:pos="916"/>
+          <w:tab w:val="left" w:pos="1832"/>
+          <w:tab w:val="left" w:pos="2748"/>
+          <w:tab w:val="left" w:pos="3664"/>
+          <w:tab w:val="left" w:pos="4580"/>
+          <w:tab w:val="left" w:pos="5496"/>
+          <w:tab w:val="left" w:pos="6412"/>
+          <w:tab w:val="left" w:pos="7328"/>
+          <w:tab w:val="left" w:pos="8244"/>
+          <w:tab w:val="left" w:pos="9160"/>
+          <w:tab w:val="left" w:pos="10076"/>
+          <w:tab w:val="left" w:pos="10992"/>
+          <w:tab w:val="left" w:pos="11908"/>
+          <w:tab w:val="left" w:pos="12824"/>
+          <w:tab w:val="left" w:pos="13740"/>
+          <w:tab w:val="left" w:pos="14656"/>
+        </w:tabs>
+        <w:spacing w:after="0" w:line="240" w:lineRule="auto"/>
+        <w:rPr>
+          <w:b/>
+          <w:i/>
+          <w:lang w:val="en-US"/>
+        </w:rPr>
+      </w:pPr>
+      <w:r>
+        <w:rPr>
+          <w:b/>
+          <w:i/>
+          <w:lang w:val="en-US"/>
+        </w:rPr>
+        <w:t xml:space="preserve">Implementation </w:t>
+      </w:r>
+      <w:r>
+        <w:rPr>
+          <w:b/>
+          <w:i/>
+          <w:lang w:val="en-US"/>
+        </w:rPr>
+        <w:t>#9</w:t>
+      </w:r>
+    </w:p>
+    <w:p>
+      <w:pPr>
+        <w:tabs>
+          <w:tab w:val="left" w:pos="916"/>
+          <w:tab w:val="left" w:pos="1832"/>
+          <w:tab w:val="left" w:pos="2748"/>
+          <w:tab w:val="left" w:pos="3664"/>
+          <w:tab w:val="left" w:pos="4580"/>
+          <w:tab w:val="left" w:pos="5496"/>
+          <w:tab w:val="left" w:pos="6412"/>
+          <w:tab w:val="left" w:pos="7328"/>
+          <w:tab w:val="left" w:pos="8244"/>
+          <w:tab w:val="left" w:pos="9160"/>
+          <w:tab w:val="left" w:pos="10076"/>
+          <w:tab w:val="left" w:pos="10992"/>
+          <w:tab w:val="left" w:pos="11908"/>
+          <w:tab w:val="left" w:pos="12824"/>
+          <w:tab w:val="left" w:pos="13740"/>
+          <w:tab w:val="left" w:pos="14656"/>
+        </w:tabs>
+        <w:spacing w:after="0" w:line="240" w:lineRule="auto"/>
+        <w:rPr>
+          <w:b/>
+          <w:lang w:val="en-US"/>
+        </w:rPr>
+      </w:pPr>
+      <w:r>
+        <w:rPr>
+          <w:b/>
+          <w:lang w:val="en-US"/>
+        </w:rPr>
+        <w:t>Track::</w:t>
+      </w:r>
+      <w:proofErr w:type="spellStart"/>
+      <w:r>
+        <w:rPr>
+          <w:b/>
+          <w:lang w:val="en-US"/>
+        </w:rPr>
+        <w:t>updateAverageVelocity</w:t>
+      </w:r>
+      <w:proofErr w:type="spellEnd"/>
+    </w:p>
+    <w:p>
+      <w:pPr>
+        <w:pStyle w:val="Listenabsatz"/>
+        <w:numPr>
+          <w:ilvl w:val="0"/>
+          <w:numId w:val="10"/>
+        </w:numPr>
+        <w:tabs>
+          <w:tab w:val="left" w:pos="916"/>
+          <w:tab w:val="left" w:pos="1832"/>
+          <w:tab w:val="left" w:pos="2748"/>
+          <w:tab w:val="left" w:pos="3664"/>
+          <w:tab w:val="left" w:pos="4580"/>
+          <w:tab w:val="left" w:pos="5496"/>
+          <w:tab w:val="left" w:pos="6412"/>
+          <w:tab w:val="left" w:pos="7328"/>
+          <w:tab w:val="left" w:pos="8244"/>
+          <w:tab w:val="left" w:pos="9160"/>
+          <w:tab w:val="left" w:pos="10076"/>
+          <w:tab w:val="left" w:pos="10992"/>
+          <w:tab w:val="left" w:pos="11908"/>
+          <w:tab w:val="left" w:pos="12824"/>
+          <w:tab w:val="left" w:pos="13740"/>
+          <w:tab w:val="left" w:pos="14656"/>
+        </w:tabs>
+        <w:spacing w:after="0" w:line="240" w:lineRule="auto"/>
+        <w:rPr>
+          <w:lang w:val="en-US"/>
+        </w:rPr>
+      </w:pPr>
+      <w:r>
+        <w:rPr>
+          <w:lang w:val="en-US"/>
+        </w:rPr>
+        <w:t xml:space="preserve">if </w:t>
+      </w:r>
+      <w:proofErr w:type="spellStart"/>
+      <w:r>
+        <w:rPr>
+          <w:lang w:val="en-US"/>
+        </w:rPr>
+        <w:t>trackEntry.</w:t>
+      </w:r>
+      <w:r>
+        <w:rPr>
+          <w:lang w:val="en-US"/>
+        </w:rPr>
+        <w:t>leftEdge</w:t>
+      </w:r>
+      <w:proofErr w:type="spellEnd"/>
+      <w:r>
+        <w:rPr>
+          <w:lang w:val="en-US"/>
+        </w:rPr>
+        <w:t xml:space="preserve"> &lt; </w:t>
+      </w:r>
+      <w:r>
+        <w:rPr>
+          <w:lang w:val="en-US"/>
+        </w:rPr>
+        <w:t xml:space="preserve">5% </w:t>
+      </w:r>
+      <w:r>
+        <w:rPr>
+          <w:lang w:val="en-US"/>
+        </w:rPr>
+        <w:t xml:space="preserve">* </w:t>
+      </w:r>
+      <w:proofErr w:type="spellStart"/>
+      <w:r>
+        <w:rPr>
+          <w:lang w:val="en-US"/>
+        </w:rPr>
+        <w:t>roi</w:t>
+      </w:r>
+      <w:r>
+        <w:rPr>
+          <w:lang w:val="en-US"/>
+        </w:rPr>
+        <w:t>.width</w:t>
+      </w:r>
+      <w:proofErr w:type="spellEnd"/>
+      <w:r>
+        <w:rPr>
+          <w:lang w:val="en-US"/>
+        </w:rPr>
+        <w:br/>
+      </w:r>
+      <w:r>
+        <w:rPr>
+          <w:lang w:val="en-US"/>
+        </w:rPr>
+        <w:t>or</w:t>
+      </w:r>
+      <w:r>
+        <w:rPr>
+          <w:lang w:val="en-US"/>
+        </w:rPr>
+        <w:t xml:space="preserve"> </w:t>
+      </w:r>
+      <w:proofErr w:type="spellStart"/>
+      <w:r>
+        <w:rPr>
+          <w:lang w:val="en-US"/>
+        </w:rPr>
+        <w:t>trackEntry.rightEdge</w:t>
+      </w:r>
+      <w:proofErr w:type="spellEnd"/>
+      <w:r>
+        <w:rPr>
+          <w:lang w:val="en-US"/>
+        </w:rPr>
+        <w:t xml:space="preserve"> &gt; 95% </w:t>
+      </w:r>
+      <w:r>
+        <w:rPr>
+          <w:lang w:val="en-US"/>
+        </w:rPr>
+        <w:t xml:space="preserve">* </w:t>
+      </w:r>
+      <w:proofErr w:type="spellStart"/>
+      <w:r>
+        <w:rPr>
+          <w:lang w:val="en-US"/>
+        </w:rPr>
+        <w:t>roi</w:t>
+      </w:r>
+      <w:r>
+        <w:rPr>
+          <w:lang w:val="en-US"/>
+        </w:rPr>
+        <w:t>.width</w:t>
+      </w:r>
+      <w:bookmarkStart w:id="0" w:name="_GoBack"/>
+      <w:bookmarkEnd w:id="0"/>
+      <w:proofErr w:type="spellEnd"/>
+      <w:r>
+        <w:rPr>
+          <w:lang w:val="en-US"/>
+        </w:rPr>
+        <w:br/>
+      </w:r>
+      <w:r>
+        <w:rPr>
+          <w:lang w:val="en-US"/>
+        </w:rPr>
+        <w:sym w:font="Wingdings" w:char="F0E0"/>
+      </w:r>
+      <w:r>
+        <w:rPr>
+          <w:lang w:val="en-US"/>
+        </w:rPr>
+        <w:t xml:space="preserve"> </w:t>
+      </w:r>
+      <w:proofErr w:type="spellStart"/>
+      <w:r>
+        <w:rPr>
+          <w:lang w:val="en-US"/>
+        </w:rPr>
+        <w:t>avgVelocity</w:t>
+      </w:r>
+      <w:proofErr w:type="spellEnd"/>
+      <w:r>
+        <w:rPr>
+          <w:lang w:val="en-US"/>
+        </w:rPr>
+        <w:t xml:space="preserve"> = </w:t>
+      </w:r>
+      <w:proofErr w:type="spellStart"/>
+      <w:r>
+        <w:rPr>
+          <w:lang w:val="en-US"/>
+        </w:rPr>
+        <w:t>avgVelocity</w:t>
+      </w:r>
+      <w:proofErr w:type="spellEnd"/>
+    </w:p>
+    <w:p>
+      <w:pPr>
+        <w:tabs>
+          <w:tab w:val="left" w:pos="916"/>
+          <w:tab w:val="left" w:pos="1832"/>
+          <w:tab w:val="left" w:pos="2748"/>
+          <w:tab w:val="left" w:pos="3664"/>
+          <w:tab w:val="left" w:pos="4580"/>
+          <w:tab w:val="left" w:pos="5496"/>
+          <w:tab w:val="left" w:pos="6412"/>
+          <w:tab w:val="left" w:pos="7328"/>
+          <w:tab w:val="left" w:pos="8244"/>
+          <w:tab w:val="left" w:pos="9160"/>
+          <w:tab w:val="left" w:pos="10076"/>
+          <w:tab w:val="left" w:pos="10992"/>
+          <w:tab w:val="left" w:pos="11908"/>
+          <w:tab w:val="left" w:pos="12824"/>
+          <w:tab w:val="left" w:pos="13740"/>
+          <w:tab w:val="left" w:pos="14656"/>
+        </w:tabs>
+        <w:spacing w:after="0" w:line="240" w:lineRule="auto"/>
+        <w:rPr>
+          <w:lang w:val="en-US"/>
+        </w:rPr>
+      </w:pPr>
+    </w:p>
     <w:sectPr>
       <w:pgSz w:w="11906" w:h="16838"/>
       <w:pgMar w:top="1417" w:right="1417" w:bottom="1134" w:left="1417" w:header="708" w:footer="708" w:gutter="0"/>
@@ -10273,9 +14444,9 @@
 <file path=word/numbering.xml><?xml version="1.0" encoding="utf-8"?>
 <w:numbering xmlns:wpc="http://schemas.microsoft.com/office/word/2010/wordprocessingCanvas" xmlns:mc="http://schemas.openxmlformats.org/markup-compatibility/2006" xmlns:o="urn:schemas-microsoft-com:office:office" xmlns:r="http://schemas.openxmlformats.org/officeDocument/2006/relationships" xmlns:m="http://schemas.openxmlformats.org/officeDocument/2006/math" xmlns:v="urn:schemas-microsoft-com:vml" xmlns:wp14="http://schemas.microsoft.com/office/word/2010/wordprocessingDrawing" xmlns:wp="http://schemas.openxmlformats.org/drawingml/2006/wordprocessingDrawing" xmlns:w10="urn:schemas-microsoft-com:office:word" xmlns:w="http://schemas.openxmlformats.org/wordprocessingml/2006/main" xmlns:w14="http://schemas.microsoft.com/office/word/2010/wordml" xmlns:wpg="http://schemas.microsoft.com/office/word/2010/wordprocessingGroup" xmlns:wpi="http://schemas.microsoft.com/office/word/2010/wordprocessingInk" xmlns:wne="http://schemas.microsoft.com/office/word/2006/wordml" xmlns:wps="http://schemas.microsoft.com/office/word/2010/wordprocessingShape" mc:Ignorable="w14 wp14">
   <w:abstractNum w:abstractNumId="0">
-    <w:nsid w:val="4B8577B3"/>
+    <w:nsid w:val="356A666E"/>
     <w:multiLevelType w:val="hybridMultilevel"/>
-    <w:tmpl w:val="9ECC97F6"/>
+    <w:tmpl w:val="BD0AA506"/>
     <w:lvl w:ilvl="0" w:tplc="B870151E">
       <w:start w:val="1"/>
       <w:numFmt w:val="bullet"/>
@@ -10386,9 +14557,9 @@
     </w:lvl>
   </w:abstractNum>
   <w:abstractNum w:abstractNumId="1">
-    <w:nsid w:val="4DA87C27"/>
+    <w:nsid w:val="4B8577B3"/>
     <w:multiLevelType w:val="hybridMultilevel"/>
-    <w:tmpl w:val="7120411A"/>
+    <w:tmpl w:val="9ECC97F6"/>
     <w:lvl w:ilvl="0" w:tplc="B870151E">
       <w:start w:val="1"/>
       <w:numFmt w:val="bullet"/>
@@ -10499,9 +14670,9 @@
     </w:lvl>
   </w:abstractNum>
   <w:abstractNum w:abstractNumId="2">
-    <w:nsid w:val="4F925C4B"/>
+    <w:nsid w:val="4DA87C27"/>
     <w:multiLevelType w:val="hybridMultilevel"/>
-    <w:tmpl w:val="CA92F5DA"/>
+    <w:tmpl w:val="7120411A"/>
     <w:lvl w:ilvl="0" w:tplc="B870151E">
       <w:start w:val="1"/>
       <w:numFmt w:val="bullet"/>
@@ -10612,9 +14783,9 @@
     </w:lvl>
   </w:abstractNum>
   <w:abstractNum w:abstractNumId="3">
-    <w:nsid w:val="54B97C66"/>
+    <w:nsid w:val="4F925C4B"/>
     <w:multiLevelType w:val="hybridMultilevel"/>
-    <w:tmpl w:val="4538061E"/>
+    <w:tmpl w:val="CA92F5DA"/>
     <w:lvl w:ilvl="0" w:tplc="B870151E">
       <w:start w:val="1"/>
       <w:numFmt w:val="bullet"/>
@@ -10725,9 +14896,9 @@
     </w:lvl>
   </w:abstractNum>
   <w:abstractNum w:abstractNumId="4">
-    <w:nsid w:val="55630209"/>
+    <w:nsid w:val="54B97C66"/>
     <w:multiLevelType w:val="hybridMultilevel"/>
-    <w:tmpl w:val="7E168762"/>
+    <w:tmpl w:val="4538061E"/>
     <w:lvl w:ilvl="0" w:tplc="B870151E">
       <w:start w:val="1"/>
       <w:numFmt w:val="bullet"/>
@@ -10838,9 +15009,9 @@
     </w:lvl>
   </w:abstractNum>
   <w:abstractNum w:abstractNumId="5">
-    <w:nsid w:val="5DF4230F"/>
+    <w:nsid w:val="55630209"/>
     <w:multiLevelType w:val="hybridMultilevel"/>
-    <w:tmpl w:val="4A425578"/>
+    <w:tmpl w:val="7E168762"/>
     <w:lvl w:ilvl="0" w:tplc="B870151E">
       <w:start w:val="1"/>
       <w:numFmt w:val="bullet"/>
@@ -10951,9 +15122,9 @@
     </w:lvl>
   </w:abstractNum>
   <w:abstractNum w:abstractNumId="6">
-    <w:nsid w:val="63A87FA2"/>
+    <w:nsid w:val="5DF4230F"/>
     <w:multiLevelType w:val="hybridMultilevel"/>
-    <w:tmpl w:val="9FDAFDA6"/>
+    <w:tmpl w:val="4A425578"/>
     <w:lvl w:ilvl="0" w:tplc="B870151E">
       <w:start w:val="1"/>
       <w:numFmt w:val="bullet"/>
@@ -11064,9 +15235,9 @@
     </w:lvl>
   </w:abstractNum>
   <w:abstractNum w:abstractNumId="7">
-    <w:nsid w:val="6E590E84"/>
+    <w:nsid w:val="63A87FA2"/>
     <w:multiLevelType w:val="hybridMultilevel"/>
-    <w:tmpl w:val="236061BC"/>
+    <w:tmpl w:val="9FDAFDA6"/>
     <w:lvl w:ilvl="0" w:tplc="B870151E">
       <w:start w:val="1"/>
       <w:numFmt w:val="bullet"/>
@@ -11177,9 +15348,9 @@
     </w:lvl>
   </w:abstractNum>
   <w:abstractNum w:abstractNumId="8">
-    <w:nsid w:val="6FB95879"/>
+    <w:nsid w:val="6E590E84"/>
     <w:multiLevelType w:val="hybridMultilevel"/>
-    <w:tmpl w:val="EA02E80E"/>
+    <w:tmpl w:val="236061BC"/>
     <w:lvl w:ilvl="0" w:tplc="B870151E">
       <w:start w:val="1"/>
       <w:numFmt w:val="bullet"/>
@@ -11290,9 +15461,9 @@
     </w:lvl>
   </w:abstractNum>
   <w:abstractNum w:abstractNumId="9">
-    <w:nsid w:val="77D738F5"/>
+    <w:nsid w:val="6FB95879"/>
     <w:multiLevelType w:val="hybridMultilevel"/>
-    <w:tmpl w:val="9578857E"/>
+    <w:tmpl w:val="EA02E80E"/>
     <w:lvl w:ilvl="0" w:tplc="B870151E">
       <w:start w:val="1"/>
       <w:numFmt w:val="bullet"/>
@@ -11402,35 +15573,151 @@
       </w:rPr>
     </w:lvl>
   </w:abstractNum>
+  <w:abstractNum w:abstractNumId="10">
+    <w:nsid w:val="77D738F5"/>
+    <w:multiLevelType w:val="hybridMultilevel"/>
+    <w:tmpl w:val="9578857E"/>
+    <w:lvl w:ilvl="0" w:tplc="B870151E">
+      <w:start w:val="1"/>
+      <w:numFmt w:val="bullet"/>
+      <w:lvlText w:val="-"/>
+      <w:lvlJc w:val="left"/>
+      <w:pPr>
+        <w:ind w:left="720" w:hanging="360"/>
+      </w:pPr>
+      <w:rPr>
+        <w:rFonts w:ascii="Arial" w:hAnsi="Arial" w:hint="default"/>
+      </w:rPr>
+    </w:lvl>
+    <w:lvl w:ilvl="1" w:tplc="04070003" w:tentative="1">
+      <w:start w:val="1"/>
+      <w:numFmt w:val="bullet"/>
+      <w:lvlText w:val="o"/>
+      <w:lvlJc w:val="left"/>
+      <w:pPr>
+        <w:ind w:left="1440" w:hanging="360"/>
+      </w:pPr>
+      <w:rPr>
+        <w:rFonts w:ascii="Courier New" w:hAnsi="Courier New" w:cs="Courier New" w:hint="default"/>
+      </w:rPr>
+    </w:lvl>
+    <w:lvl w:ilvl="2" w:tplc="04070005" w:tentative="1">
+      <w:start w:val="1"/>
+      <w:numFmt w:val="bullet"/>
+      <w:lvlText w:val=""/>
+      <w:lvlJc w:val="left"/>
+      <w:pPr>
+        <w:ind w:left="2160" w:hanging="360"/>
+      </w:pPr>
+      <w:rPr>
+        <w:rFonts w:ascii="Wingdings" w:hAnsi="Wingdings" w:hint="default"/>
+      </w:rPr>
+    </w:lvl>
+    <w:lvl w:ilvl="3" w:tplc="04070001" w:tentative="1">
+      <w:start w:val="1"/>
+      <w:numFmt w:val="bullet"/>
+      <w:lvlText w:val=""/>
+      <w:lvlJc w:val="left"/>
+      <w:pPr>
+        <w:ind w:left="2880" w:hanging="360"/>
+      </w:pPr>
+      <w:rPr>
+        <w:rFonts w:ascii="Symbol" w:hAnsi="Symbol" w:hint="default"/>
+      </w:rPr>
+    </w:lvl>
+    <w:lvl w:ilvl="4" w:tplc="04070003" w:tentative="1">
+      <w:start w:val="1"/>
+      <w:numFmt w:val="bullet"/>
+      <w:lvlText w:val="o"/>
+      <w:lvlJc w:val="left"/>
+      <w:pPr>
+        <w:ind w:left="3600" w:hanging="360"/>
+      </w:pPr>
+      <w:rPr>
+        <w:rFonts w:ascii="Courier New" w:hAnsi="Courier New" w:cs="Courier New" w:hint="default"/>
+      </w:rPr>
+    </w:lvl>
+    <w:lvl w:ilvl="5" w:tplc="04070005" w:tentative="1">
+      <w:start w:val="1"/>
+      <w:numFmt w:val="bullet"/>
+      <w:lvlText w:val=""/>
+      <w:lvlJc w:val="left"/>
+      <w:pPr>
+        <w:ind w:left="4320" w:hanging="360"/>
+      </w:pPr>
+      <w:rPr>
+        <w:rFonts w:ascii="Wingdings" w:hAnsi="Wingdings" w:hint="default"/>
+      </w:rPr>
+    </w:lvl>
+    <w:lvl w:ilvl="6" w:tplc="04070001" w:tentative="1">
+      <w:start w:val="1"/>
+      <w:numFmt w:val="bullet"/>
+      <w:lvlText w:val=""/>
+      <w:lvlJc w:val="left"/>
+      <w:pPr>
+        <w:ind w:left="5040" w:hanging="360"/>
+      </w:pPr>
+      <w:rPr>
+        <w:rFonts w:ascii="Symbol" w:hAnsi="Symbol" w:hint="default"/>
+      </w:rPr>
+    </w:lvl>
+    <w:lvl w:ilvl="7" w:tplc="04070003" w:tentative="1">
+      <w:start w:val="1"/>
+      <w:numFmt w:val="bullet"/>
+      <w:lvlText w:val="o"/>
+      <w:lvlJc w:val="left"/>
+      <w:pPr>
+        <w:ind w:left="5760" w:hanging="360"/>
+      </w:pPr>
+      <w:rPr>
+        <w:rFonts w:ascii="Courier New" w:hAnsi="Courier New" w:cs="Courier New" w:hint="default"/>
+      </w:rPr>
+    </w:lvl>
+    <w:lvl w:ilvl="8" w:tplc="04070005" w:tentative="1">
+      <w:start w:val="1"/>
+      <w:numFmt w:val="bullet"/>
+      <w:lvlText w:val=""/>
+      <w:lvlJc w:val="left"/>
+      <w:pPr>
+        <w:ind w:left="6480" w:hanging="360"/>
+      </w:pPr>
+      <w:rPr>
+        <w:rFonts w:ascii="Wingdings" w:hAnsi="Wingdings" w:hint="default"/>
+      </w:rPr>
+    </w:lvl>
+  </w:abstractNum>
   <w:num w:numId="1">
-    <w:abstractNumId w:val="0"/>
+    <w:abstractNumId w:val="1"/>
   </w:num>
   <w:num w:numId="2">
+    <w:abstractNumId w:val="9"/>
+  </w:num>
+  <w:num w:numId="3">
+    <w:abstractNumId w:val="5"/>
+  </w:num>
+  <w:num w:numId="4">
+    <w:abstractNumId w:val="7"/>
+  </w:num>
+  <w:num w:numId="5">
+    <w:abstractNumId w:val="10"/>
+  </w:num>
+  <w:num w:numId="6">
+    <w:abstractNumId w:val="4"/>
+  </w:num>
+  <w:num w:numId="7">
     <w:abstractNumId w:val="8"/>
   </w:num>
-  <w:num w:numId="3">
-    <w:abstractNumId w:val="4"/>
+  <w:num w:numId="8">
+    <w:abstractNumId w:val="2"/>
   </w:num>
-  <w:num w:numId="4">
+  <w:num w:numId="9">
+    <w:abstractNumId w:val="3"/>
+  </w:num>
+  <w:num w:numId="10">
     <w:abstractNumId w:val="6"/>
   </w:num>
-  <w:num w:numId="5">
-    <w:abstractNumId w:val="9"/>
-  </w:num>
-  <w:num w:numId="6">
-    <w:abstractNumId w:val="3"/>
-  </w:num>
-  <w:num w:numId="7">
-    <w:abstractNumId w:val="7"/>
-  </w:num>
-  <w:num w:numId="8">
-    <w:abstractNumId w:val="1"/>
-  </w:num>
-  <w:num w:numId="9">
-    <w:abstractNumId w:val="2"/>
-  </w:num>
-  <w:num w:numId="10">
-    <w:abstractNumId w:val="5"/>
+  <w:num w:numId="11">
+    <w:abstractNumId w:val="0"/>
   </w:num>
 </w:numbering>
 </file>

</xml_diff>

<commit_message>
tracking requirement #10 implemented
</commit_message>
<xml_diff>
--- a/utilities/tracking.docx
+++ b/utilities/tracking.docx
@@ -6034,6 +6034,32 @@
         </w:tabs>
         <w:spacing w:after="0" w:line="240" w:lineRule="auto"/>
         <w:rPr>
+          <w:lang w:val="en-US"/>
+        </w:rPr>
+      </w:pPr>
+    </w:p>
+    <w:p>
+      <w:pPr>
+        <w:tabs>
+          <w:tab w:val="left" w:pos="916"/>
+          <w:tab w:val="left" w:pos="1832"/>
+          <w:tab w:val="left" w:pos="2748"/>
+          <w:tab w:val="left" w:pos="3664"/>
+          <w:tab w:val="left" w:pos="4580"/>
+          <w:tab w:val="left" w:pos="5496"/>
+          <w:tab w:val="left" w:pos="6412"/>
+          <w:tab w:val="left" w:pos="7328"/>
+          <w:tab w:val="left" w:pos="8244"/>
+          <w:tab w:val="left" w:pos="9160"/>
+          <w:tab w:val="left" w:pos="10076"/>
+          <w:tab w:val="left" w:pos="10992"/>
+          <w:tab w:val="left" w:pos="11908"/>
+          <w:tab w:val="left" w:pos="12824"/>
+          <w:tab w:val="left" w:pos="13740"/>
+          <w:tab w:val="left" w:pos="14656"/>
+        </w:tabs>
+        <w:spacing w:after="0" w:line="240" w:lineRule="auto"/>
+        <w:rPr>
           <w:b/>
           <w:i/>
           <w:sz w:val="28"/>
@@ -10359,6 +10385,52 @@
         </w:tabs>
         <w:spacing w:after="0" w:line="240" w:lineRule="auto"/>
         <w:rPr>
+          <w:b/>
+          <w:lang w:val="en-US"/>
+        </w:rPr>
+      </w:pPr>
+      <w:r>
+        <w:rPr>
+          <w:b/>
+          <w:lang w:val="en-US"/>
+        </w:rPr>
+        <w:t>rever</w:t>
+      </w:r>
+      <w:r>
+        <w:rPr>
+          <w:b/>
+          <w:lang w:val="en-US"/>
+        </w:rPr>
+        <w:t>sing tracks must be assigned to new track</w:t>
+      </w:r>
+    </w:p>
+    <w:p>
+      <w:pPr>
+        <w:pStyle w:val="Listenabsatz"/>
+        <w:numPr>
+          <w:ilvl w:val="0"/>
+          <w:numId w:val="11"/>
+        </w:numPr>
+        <w:tabs>
+          <w:tab w:val="left" w:pos="916"/>
+          <w:tab w:val="left" w:pos="1832"/>
+          <w:tab w:val="left" w:pos="2748"/>
+          <w:tab w:val="left" w:pos="3664"/>
+          <w:tab w:val="left" w:pos="4580"/>
+          <w:tab w:val="left" w:pos="5496"/>
+          <w:tab w:val="left" w:pos="6412"/>
+          <w:tab w:val="left" w:pos="7328"/>
+          <w:tab w:val="left" w:pos="8244"/>
+          <w:tab w:val="left" w:pos="9160"/>
+          <w:tab w:val="left" w:pos="10076"/>
+          <w:tab w:val="left" w:pos="10992"/>
+          <w:tab w:val="left" w:pos="11908"/>
+          <w:tab w:val="left" w:pos="12824"/>
+          <w:tab w:val="left" w:pos="13740"/>
+          <w:tab w:val="left" w:pos="14656"/>
+        </w:tabs>
+        <w:spacing w:after="0" w:line="240" w:lineRule="auto"/>
+        <w:rPr>
           <w:lang w:val="en-US"/>
         </w:rPr>
       </w:pPr>
@@ -12208,43 +12280,20 @@
           <w:lang w:val="en-US"/>
         </w:rPr>
       </w:pPr>
+      <w:r>
+        <w:rPr>
+          <w:b/>
+          <w:lang w:val="en-US"/>
+        </w:rPr>
+        <w:t>Track::</w:t>
+      </w:r>
       <w:proofErr w:type="spellStart"/>
       <w:r>
         <w:rPr>
           <w:b/>
           <w:lang w:val="en-US"/>
         </w:rPr>
-        <w:t>Scene</w:t>
-      </w:r>
-      <w:r>
-        <w:rPr>
-          <w:b/>
-          <w:lang w:val="en-US"/>
-        </w:rPr>
-        <w:t>Track</w:t>
-      </w:r>
-      <w:r>
-        <w:rPr>
-          <w:b/>
-          <w:lang w:val="en-US"/>
-        </w:rPr>
-        <w:t>er</w:t>
-      </w:r>
-      <w:proofErr w:type="spellEnd"/>
-      <w:r>
-        <w:rPr>
-          <w:b/>
-          <w:lang w:val="en-US"/>
-        </w:rPr>
-        <w:t>::</w:t>
-      </w:r>
-      <w:proofErr w:type="spellStart"/>
-      <w:r>
-        <w:rPr>
-          <w:b/>
-          <w:lang w:val="en-US"/>
-        </w:rPr>
-        <w:t>deleteReversingTracks</w:t>
+        <w:t>isReversingX</w:t>
       </w:r>
       <w:proofErr w:type="spellEnd"/>
     </w:p>
@@ -12282,28 +12331,80 @@
         <w:rPr>
           <w:lang w:val="en-US"/>
         </w:rPr>
-        <w:t xml:space="preserve">delete reversing tracks (even if they don't leave </w:t>
-      </w:r>
+        <w:t>true, if track reverses</w:t>
+      </w:r>
+      <w:r>
+        <w:rPr>
+          <w:lang w:val="en-US"/>
+        </w:rPr>
+        <w:t xml:space="preserve"> in x-direction</w:t>
+      </w:r>
+    </w:p>
+    <w:p>
+      <w:pPr>
+        <w:tabs>
+          <w:tab w:val="left" w:pos="916"/>
+          <w:tab w:val="left" w:pos="1832"/>
+          <w:tab w:val="left" w:pos="2748"/>
+          <w:tab w:val="left" w:pos="3664"/>
+          <w:tab w:val="left" w:pos="4580"/>
+          <w:tab w:val="left" w:pos="5496"/>
+          <w:tab w:val="left" w:pos="6412"/>
+          <w:tab w:val="left" w:pos="7328"/>
+          <w:tab w:val="left" w:pos="8244"/>
+          <w:tab w:val="left" w:pos="9160"/>
+          <w:tab w:val="left" w:pos="10076"/>
+          <w:tab w:val="left" w:pos="10992"/>
+          <w:tab w:val="left" w:pos="11908"/>
+          <w:tab w:val="left" w:pos="12824"/>
+          <w:tab w:val="left" w:pos="13740"/>
+          <w:tab w:val="left" w:pos="14656"/>
+        </w:tabs>
+        <w:spacing w:after="0" w:line="240" w:lineRule="auto"/>
+        <w:rPr>
+          <w:b/>
+          <w:lang w:val="en-US"/>
+        </w:rPr>
+      </w:pPr>
       <w:proofErr w:type="spellStart"/>
       <w:r>
         <w:rPr>
-          <w:lang w:val="en-US"/>
-        </w:rPr>
-        <w:t>roi</w:t>
+          <w:b/>
+          <w:lang w:val="en-US"/>
+        </w:rPr>
+        <w:t>Scene</w:t>
+      </w:r>
+      <w:r>
+        <w:rPr>
+          <w:b/>
+          <w:lang w:val="en-US"/>
+        </w:rPr>
+        <w:t>Track</w:t>
+      </w:r>
+      <w:r>
+        <w:rPr>
+          <w:b/>
+          <w:lang w:val="en-US"/>
+        </w:rPr>
+        <w:t>er</w:t>
       </w:r>
       <w:proofErr w:type="spellEnd"/>
       <w:r>
         <w:rPr>
-          <w:lang w:val="en-US"/>
-        </w:rPr>
-        <w:t>)</w:t>
-      </w:r>
-      <w:r>
-        <w:rPr>
-          <w:lang w:val="en-US"/>
-        </w:rPr>
-        <w:t xml:space="preserve"> </w:t>
-      </w:r>
+          <w:b/>
+          <w:lang w:val="en-US"/>
+        </w:rPr>
+        <w:t>::</w:t>
+      </w:r>
+      <w:proofErr w:type="spellStart"/>
+      <w:r>
+        <w:rPr>
+          <w:b/>
+          <w:lang w:val="en-US"/>
+        </w:rPr>
+        <w:t>deleteReversingTracks</w:t>
+      </w:r>
+      <w:proofErr w:type="spellEnd"/>
     </w:p>
     <w:p>
       <w:pPr>
@@ -12339,6 +12440,63 @@
         <w:rPr>
           <w:lang w:val="en-US"/>
         </w:rPr>
+        <w:t xml:space="preserve">delete reversing tracks (even if they don't leave </w:t>
+      </w:r>
+      <w:proofErr w:type="spellStart"/>
+      <w:r>
+        <w:rPr>
+          <w:lang w:val="en-US"/>
+        </w:rPr>
+        <w:t>roi</w:t>
+      </w:r>
+      <w:proofErr w:type="spellEnd"/>
+      <w:r>
+        <w:rPr>
+          <w:lang w:val="en-US"/>
+        </w:rPr>
+        <w:t>)</w:t>
+      </w:r>
+      <w:r>
+        <w:rPr>
+          <w:lang w:val="en-US"/>
+        </w:rPr>
+        <w:t xml:space="preserve"> </w:t>
+      </w:r>
+    </w:p>
+    <w:p>
+      <w:pPr>
+        <w:pStyle w:val="Listenabsatz"/>
+        <w:numPr>
+          <w:ilvl w:val="0"/>
+          <w:numId w:val="10"/>
+        </w:numPr>
+        <w:tabs>
+          <w:tab w:val="left" w:pos="916"/>
+          <w:tab w:val="left" w:pos="1832"/>
+          <w:tab w:val="left" w:pos="2748"/>
+          <w:tab w:val="left" w:pos="3664"/>
+          <w:tab w:val="left" w:pos="4580"/>
+          <w:tab w:val="left" w:pos="5496"/>
+          <w:tab w:val="left" w:pos="6412"/>
+          <w:tab w:val="left" w:pos="7328"/>
+          <w:tab w:val="left" w:pos="8244"/>
+          <w:tab w:val="left" w:pos="9160"/>
+          <w:tab w:val="left" w:pos="10076"/>
+          <w:tab w:val="left" w:pos="10992"/>
+          <w:tab w:val="left" w:pos="11908"/>
+          <w:tab w:val="left" w:pos="12824"/>
+          <w:tab w:val="left" w:pos="13740"/>
+          <w:tab w:val="left" w:pos="14656"/>
+        </w:tabs>
+        <w:spacing w:after="0" w:line="240" w:lineRule="auto"/>
+        <w:rPr>
+          <w:lang w:val="en-US"/>
+        </w:rPr>
+      </w:pPr>
+      <w:r>
+        <w:rPr>
+          <w:lang w:val="en-US"/>
+        </w:rPr>
         <w:t>TODO create new track for deleted one immediately</w:t>
       </w:r>
     </w:p>
@@ -12393,27 +12551,7 @@
           <w:lang w:val="en-US"/>
         </w:rPr>
         <w:lastRenderedPageBreak/>
-        <w:t>Requirement #</w:t>
-      </w:r>
-      <w:r>
-        <w:rPr>
-          <w:b/>
-          <w:i/>
-          <w:sz w:val="28"/>
-          <w:szCs w:val="28"/>
-          <w:lang w:val="en-US"/>
-        </w:rPr>
-        <w:t>9</w:t>
-      </w:r>
-      <w:r>
-        <w:rPr>
-          <w:b/>
-          <w:i/>
-          <w:sz w:val="28"/>
-          <w:szCs w:val="28"/>
-          <w:lang w:val="en-US"/>
-        </w:rPr>
-        <w:t xml:space="preserve"> (</w:t>
+        <w:t>Requirement #9 (</w:t>
       </w:r>
       <w:r>
         <w:rPr>
@@ -12789,13 +12927,7 @@
               <w:rPr>
                 <w:lang w:val="en-US"/>
               </w:rPr>
-              <w:t>debug_663</w:t>
-            </w:r>
-            <w:r>
-              <w:rPr>
-                <w:lang w:val="en-US"/>
-              </w:rPr>
-              <w:t>.png</w:t>
+              <w:t>debug_663.png</w:t>
             </w:r>
           </w:p>
           <w:p>
@@ -12903,13 +13035,7 @@
               <w:rPr>
                 <w:lang w:val="en-US"/>
               </w:rPr>
-              <w:t>track_663</w:t>
-            </w:r>
-            <w:r>
-              <w:rPr>
-                <w:lang w:val="en-US"/>
-              </w:rPr>
-              <w:t>.png</w:t>
+              <w:t>track_663.png</w:t>
             </w:r>
           </w:p>
           <w:p>
@@ -13017,13 +13143,7 @@
               <w:rPr>
                 <w:lang w:val="en-US"/>
               </w:rPr>
-              <w:t>track_663</w:t>
-            </w:r>
-            <w:r>
-              <w:rPr>
-                <w:lang w:val="en-US"/>
-              </w:rPr>
-              <w:t>.png</w:t>
+              <w:t>track_663.png</w:t>
             </w:r>
           </w:p>
           <w:p>
@@ -13241,13 +13361,7 @@
               <w:rPr>
                 <w:lang w:val="en-US"/>
               </w:rPr>
-              <w:t>track_666</w:t>
-            </w:r>
-            <w:r>
-              <w:rPr>
-                <w:lang w:val="en-US"/>
-              </w:rPr>
-              <w:t>.png</w:t>
+              <w:t>track_666.png</w:t>
             </w:r>
           </w:p>
           <w:p>
@@ -13355,13 +13469,7 @@
               <w:rPr>
                 <w:lang w:val="en-US"/>
               </w:rPr>
-              <w:t>track_666</w:t>
-            </w:r>
-            <w:r>
-              <w:rPr>
-                <w:lang w:val="en-US"/>
-              </w:rPr>
-              <w:t>.png</w:t>
+              <w:t>track_666.png</w:t>
             </w:r>
           </w:p>
           <w:p>
@@ -13579,13 +13687,7 @@
               <w:rPr>
                 <w:lang w:val="en-US"/>
               </w:rPr>
-              <w:t>track_667</w:t>
-            </w:r>
-            <w:r>
-              <w:rPr>
-                <w:lang w:val="en-US"/>
-              </w:rPr>
-              <w:t>.png</w:t>
+              <w:t>track_667.png</w:t>
             </w:r>
           </w:p>
           <w:p>
@@ -13693,13 +13795,7 @@
               <w:rPr>
                 <w:lang w:val="en-US"/>
               </w:rPr>
-              <w:t>track_667</w:t>
-            </w:r>
-            <w:r>
-              <w:rPr>
-                <w:lang w:val="en-US"/>
-              </w:rPr>
-              <w:t>.png</w:t>
+              <w:t>track_667.png</w:t>
             </w:r>
           </w:p>
           <w:p>
@@ -13917,13 +14013,7 @@
               <w:rPr>
                 <w:lang w:val="en-US"/>
               </w:rPr>
-              <w:t>track_668</w:t>
-            </w:r>
-            <w:r>
-              <w:rPr>
-                <w:lang w:val="en-US"/>
-              </w:rPr>
-              <w:t>.png</w:t>
+              <w:t>track_668.png</w:t>
             </w:r>
           </w:p>
           <w:p>
@@ -14031,13 +14121,7 @@
               <w:rPr>
                 <w:lang w:val="en-US"/>
               </w:rPr>
-              <w:t>track_</w:t>
-            </w:r>
-            <w:r>
-              <w:rPr>
-                <w:lang w:val="en-US"/>
-              </w:rPr>
-              <w:t>668.png</w:t>
+              <w:t>track_668.png</w:t>
             </w:r>
           </w:p>
           <w:p>
@@ -14269,26 +14353,60 @@
         <w:rPr>
           <w:lang w:val="en-US"/>
         </w:rPr>
-        <w:t>trackEntry.</w:t>
-      </w:r>
-      <w:r>
-        <w:rPr>
-          <w:lang w:val="en-US"/>
-        </w:rPr>
-        <w:t>leftEdge</w:t>
+        <w:t>trackEntry.leftEdge</w:t>
       </w:r>
       <w:proofErr w:type="spellEnd"/>
       <w:r>
         <w:rPr>
           <w:lang w:val="en-US"/>
         </w:rPr>
-        <w:t xml:space="preserve"> &lt; </w:t>
-      </w:r>
-      <w:r>
-        <w:rPr>
-          <w:lang w:val="en-US"/>
-        </w:rPr>
-        <w:t xml:space="preserve">5% </w:t>
+        <w:t xml:space="preserve"> &lt; 5% * </w:t>
+      </w:r>
+      <w:proofErr w:type="spellStart"/>
+      <w:r>
+        <w:rPr>
+          <w:lang w:val="en-US"/>
+        </w:rPr>
+        <w:t>roi</w:t>
+      </w:r>
+      <w:r>
+        <w:rPr>
+          <w:lang w:val="en-US"/>
+        </w:rPr>
+        <w:t>.width</w:t>
+      </w:r>
+      <w:proofErr w:type="spellEnd"/>
+      <w:r>
+        <w:rPr>
+          <w:lang w:val="en-US"/>
+        </w:rPr>
+        <w:br/>
+      </w:r>
+      <w:r>
+        <w:rPr>
+          <w:lang w:val="en-US"/>
+        </w:rPr>
+        <w:t>or</w:t>
+      </w:r>
+      <w:r>
+        <w:rPr>
+          <w:lang w:val="en-US"/>
+        </w:rPr>
+        <w:t xml:space="preserve"> </w:t>
+      </w:r>
+      <w:proofErr w:type="spellStart"/>
+      <w:r>
+        <w:rPr>
+          <w:lang w:val="en-US"/>
+        </w:rPr>
+        <w:t>trackEntry.rightEdge</w:t>
+      </w:r>
+      <w:proofErr w:type="spellEnd"/>
+      <w:r>
+        <w:rPr>
+          <w:lang w:val="en-US"/>
+        </w:rPr>
+        <w:t xml:space="preserve"> &gt; 95% </w:t>
       </w:r>
       <w:r>
         <w:rPr>
@@ -14320,7 +14438,7 @@
         <w:rPr>
           <w:lang w:val="en-US"/>
         </w:rPr>
-        <w:t>or</w:t>
+        <w:sym w:font="Wingdings" w:char="F0E0"/>
       </w:r>
       <w:r>
         <w:rPr>
@@ -14333,77 +14451,4188 @@
         <w:rPr>
           <w:lang w:val="en-US"/>
         </w:rPr>
-        <w:t>trackEntry.rightEdge</w:t>
+        <w:t>avgVelocity</w:t>
       </w:r>
       <w:proofErr w:type="spellEnd"/>
       <w:r>
         <w:rPr>
           <w:lang w:val="en-US"/>
         </w:rPr>
-        <w:t xml:space="preserve"> &gt; 95% </w:t>
-      </w:r>
-      <w:r>
-        <w:rPr>
-          <w:lang w:val="en-US"/>
-        </w:rPr>
-        <w:t xml:space="preserve">* </w:t>
+        <w:t xml:space="preserve"> = </w:t>
       </w:r>
       <w:proofErr w:type="spellStart"/>
       <w:r>
         <w:rPr>
           <w:lang w:val="en-US"/>
         </w:rPr>
-        <w:t>roi</w:t>
-      </w:r>
-      <w:r>
-        <w:rPr>
-          <w:lang w:val="en-US"/>
-        </w:rPr>
-        <w:t>.width</w:t>
-      </w:r>
-      <w:bookmarkStart w:id="0" w:name="_GoBack"/>
-      <w:bookmarkEnd w:id="0"/>
+        <w:t>avgVelocity</w:t>
+      </w:r>
       <w:proofErr w:type="spellEnd"/>
-      <w:r>
-        <w:rPr>
-          <w:lang w:val="en-US"/>
-        </w:rPr>
-        <w:br/>
-      </w:r>
-      <w:r>
-        <w:rPr>
-          <w:lang w:val="en-US"/>
-        </w:rPr>
-        <w:sym w:font="Wingdings" w:char="F0E0"/>
-      </w:r>
-      <w:r>
-        <w:rPr>
-          <w:lang w:val="en-US"/>
-        </w:rPr>
-        <w:t xml:space="preserve"> </w:t>
+    </w:p>
+    <w:p>
+      <w:pPr>
+        <w:rPr>
+          <w:lang w:val="en-US"/>
+        </w:rPr>
+      </w:pPr>
+      <w:r>
+        <w:rPr>
+          <w:lang w:val="en-US"/>
+        </w:rPr>
+        <w:br w:type="page"/>
+      </w:r>
+    </w:p>
+    <w:p>
+      <w:pPr>
+        <w:tabs>
+          <w:tab w:val="left" w:pos="916"/>
+          <w:tab w:val="left" w:pos="1832"/>
+          <w:tab w:val="left" w:pos="2748"/>
+          <w:tab w:val="left" w:pos="3664"/>
+          <w:tab w:val="left" w:pos="4580"/>
+          <w:tab w:val="left" w:pos="5496"/>
+          <w:tab w:val="left" w:pos="6412"/>
+          <w:tab w:val="left" w:pos="7328"/>
+          <w:tab w:val="left" w:pos="8244"/>
+          <w:tab w:val="left" w:pos="9160"/>
+          <w:tab w:val="left" w:pos="10076"/>
+          <w:tab w:val="left" w:pos="10992"/>
+          <w:tab w:val="left" w:pos="11908"/>
+          <w:tab w:val="left" w:pos="12824"/>
+          <w:tab w:val="left" w:pos="13740"/>
+          <w:tab w:val="left" w:pos="14656"/>
+        </w:tabs>
+        <w:spacing w:after="0" w:line="240" w:lineRule="auto"/>
+        <w:rPr>
+          <w:b/>
+          <w:i/>
+          <w:sz w:val="28"/>
+          <w:szCs w:val="28"/>
+          <w:lang w:val="en-US"/>
+        </w:rPr>
+      </w:pPr>
+      <w:r>
+        <w:rPr>
+          <w:b/>
+          <w:i/>
+          <w:sz w:val="28"/>
+          <w:szCs w:val="28"/>
+          <w:lang w:val="en-US"/>
+        </w:rPr>
+        <w:lastRenderedPageBreak/>
+        <w:t>Requirement #10 (closed</w:t>
+      </w:r>
+      <w:r>
+        <w:rPr>
+          <w:b/>
+          <w:i/>
+          <w:sz w:val="28"/>
+          <w:szCs w:val="28"/>
+          <w:lang w:val="en-US"/>
+        </w:rPr>
+        <w:t>)</w:t>
+      </w:r>
+    </w:p>
+    <w:p>
+      <w:pPr>
+        <w:pStyle w:val="Listenabsatz"/>
+        <w:numPr>
+          <w:ilvl w:val="0"/>
+          <w:numId w:val="11"/>
+        </w:numPr>
+        <w:tabs>
+          <w:tab w:val="left" w:pos="916"/>
+          <w:tab w:val="left" w:pos="1832"/>
+          <w:tab w:val="left" w:pos="2748"/>
+          <w:tab w:val="left" w:pos="3664"/>
+          <w:tab w:val="left" w:pos="4580"/>
+          <w:tab w:val="left" w:pos="5496"/>
+          <w:tab w:val="left" w:pos="6412"/>
+          <w:tab w:val="left" w:pos="7328"/>
+          <w:tab w:val="left" w:pos="8244"/>
+          <w:tab w:val="left" w:pos="9160"/>
+          <w:tab w:val="left" w:pos="10076"/>
+          <w:tab w:val="left" w:pos="10992"/>
+          <w:tab w:val="left" w:pos="11908"/>
+          <w:tab w:val="left" w:pos="12824"/>
+          <w:tab w:val="left" w:pos="13740"/>
+          <w:tab w:val="left" w:pos="14656"/>
+        </w:tabs>
+        <w:spacing w:after="0" w:line="240" w:lineRule="auto"/>
+        <w:rPr>
+          <w:b/>
+          <w:lang w:val="en-US"/>
+        </w:rPr>
+      </w:pPr>
+      <w:r>
+        <w:rPr>
+          <w:b/>
+          <w:lang w:val="en-US"/>
+        </w:rPr>
+        <w:t>rever</w:t>
+      </w:r>
+      <w:r>
+        <w:rPr>
+          <w:b/>
+          <w:lang w:val="en-US"/>
+        </w:rPr>
+        <w:t>sing tracks (outside backlash) must be assigned to new track</w:t>
+      </w:r>
+    </w:p>
+    <w:p>
+      <w:pPr>
+        <w:pStyle w:val="Listenabsatz"/>
+        <w:numPr>
+          <w:ilvl w:val="0"/>
+          <w:numId w:val="11"/>
+        </w:numPr>
+        <w:tabs>
+          <w:tab w:val="left" w:pos="916"/>
+          <w:tab w:val="left" w:pos="1832"/>
+          <w:tab w:val="left" w:pos="2748"/>
+          <w:tab w:val="left" w:pos="3664"/>
+          <w:tab w:val="left" w:pos="4580"/>
+          <w:tab w:val="left" w:pos="5496"/>
+          <w:tab w:val="left" w:pos="6412"/>
+          <w:tab w:val="left" w:pos="7328"/>
+          <w:tab w:val="left" w:pos="8244"/>
+          <w:tab w:val="left" w:pos="9160"/>
+          <w:tab w:val="left" w:pos="10076"/>
+          <w:tab w:val="left" w:pos="10992"/>
+          <w:tab w:val="left" w:pos="11908"/>
+          <w:tab w:val="left" w:pos="12824"/>
+          <w:tab w:val="left" w:pos="13740"/>
+          <w:tab w:val="left" w:pos="14656"/>
+        </w:tabs>
+        <w:spacing w:after="0" w:line="240" w:lineRule="auto"/>
+        <w:rPr>
+          <w:lang w:val="en-US"/>
+        </w:rPr>
+      </w:pPr>
+      <w:r>
+        <w:rPr>
+          <w:lang w:val="en-US"/>
+        </w:rPr>
+        <w:t>velocity difference must be significant in order to  avoid re-assigning tracks of stand still motion, e.g. waving leaves</w:t>
+      </w:r>
+    </w:p>
+    <w:p>
+      <w:pPr>
+        <w:pStyle w:val="Listenabsatz"/>
+        <w:tabs>
+          <w:tab w:val="left" w:pos="916"/>
+          <w:tab w:val="left" w:pos="1832"/>
+          <w:tab w:val="left" w:pos="2748"/>
+          <w:tab w:val="left" w:pos="3664"/>
+          <w:tab w:val="left" w:pos="4580"/>
+          <w:tab w:val="left" w:pos="5496"/>
+          <w:tab w:val="left" w:pos="6412"/>
+          <w:tab w:val="left" w:pos="7328"/>
+          <w:tab w:val="left" w:pos="8244"/>
+          <w:tab w:val="left" w:pos="9160"/>
+          <w:tab w:val="left" w:pos="10076"/>
+          <w:tab w:val="left" w:pos="10992"/>
+          <w:tab w:val="left" w:pos="11908"/>
+          <w:tab w:val="left" w:pos="12824"/>
+          <w:tab w:val="left" w:pos="13740"/>
+          <w:tab w:val="left" w:pos="14656"/>
+        </w:tabs>
+        <w:spacing w:after="0" w:line="240" w:lineRule="auto"/>
+        <w:rPr>
+          <w:lang w:val="en-US"/>
+        </w:rPr>
+      </w:pPr>
+    </w:p>
+    <w:tbl>
+      <w:tblPr>
+        <w:tblStyle w:val="Tabellenraster"/>
+        <w:tblW w:w="9288" w:type="dxa"/>
+        <w:tblLook w:val="04A0" w:firstRow="1" w:lastRow="0" w:firstColumn="1" w:lastColumn="0" w:noHBand="0" w:noVBand="1"/>
+      </w:tblPr>
+      <w:tblGrid>
+        <w:gridCol w:w="2943"/>
+        <w:gridCol w:w="3119"/>
+        <w:gridCol w:w="3226"/>
+      </w:tblGrid>
+      <w:tr>
+        <w:tc>
+          <w:tcPr>
+            <w:tcW w:w="2943" w:type="dxa"/>
+          </w:tcPr>
+          <w:p>
+            <w:pPr>
+              <w:tabs>
+                <w:tab w:val="left" w:pos="916"/>
+                <w:tab w:val="left" w:pos="1832"/>
+                <w:tab w:val="left" w:pos="2748"/>
+                <w:tab w:val="left" w:pos="3664"/>
+                <w:tab w:val="left" w:pos="4580"/>
+                <w:tab w:val="left" w:pos="5496"/>
+                <w:tab w:val="left" w:pos="6412"/>
+                <w:tab w:val="left" w:pos="7328"/>
+                <w:tab w:val="left" w:pos="8244"/>
+                <w:tab w:val="left" w:pos="9160"/>
+                <w:tab w:val="left" w:pos="10076"/>
+                <w:tab w:val="left" w:pos="10992"/>
+                <w:tab w:val="left" w:pos="11908"/>
+                <w:tab w:val="left" w:pos="12824"/>
+                <w:tab w:val="left" w:pos="13740"/>
+                <w:tab w:val="left" w:pos="14656"/>
+              </w:tabs>
+              <w:rPr>
+                <w:lang w:val="en-US"/>
+              </w:rPr>
+            </w:pPr>
+            <w:r>
+              <w:rPr>
+                <w:lang w:val="en-US"/>
+              </w:rPr>
+              <w:t>2017-09-18/opposite/2 - 40 cars multi 7m52s</w:t>
+            </w:r>
+          </w:p>
+        </w:tc>
+        <w:tc>
+          <w:tcPr>
+            <w:tcW w:w="3119" w:type="dxa"/>
+          </w:tcPr>
+          <w:p>
+            <w:pPr>
+              <w:tabs>
+                <w:tab w:val="left" w:pos="916"/>
+                <w:tab w:val="left" w:pos="1832"/>
+                <w:tab w:val="left" w:pos="2748"/>
+                <w:tab w:val="left" w:pos="3664"/>
+                <w:tab w:val="left" w:pos="4580"/>
+                <w:tab w:val="left" w:pos="5496"/>
+                <w:tab w:val="left" w:pos="6412"/>
+                <w:tab w:val="left" w:pos="7328"/>
+                <w:tab w:val="left" w:pos="8244"/>
+                <w:tab w:val="left" w:pos="9160"/>
+                <w:tab w:val="left" w:pos="10076"/>
+                <w:tab w:val="left" w:pos="10992"/>
+                <w:tab w:val="left" w:pos="11908"/>
+                <w:tab w:val="left" w:pos="12824"/>
+                <w:tab w:val="left" w:pos="13740"/>
+                <w:tab w:val="left" w:pos="14656"/>
+              </w:tabs>
+              <w:rPr>
+                <w:b/>
+                <w:lang w:val="en-US"/>
+              </w:rPr>
+            </w:pPr>
+            <w:r>
+              <w:rPr>
+                <w:b/>
+                <w:lang w:val="en-US"/>
+              </w:rPr>
+              <w:t>wrong</w:t>
+            </w:r>
+          </w:p>
+          <w:p>
+            <w:pPr>
+              <w:tabs>
+                <w:tab w:val="left" w:pos="916"/>
+                <w:tab w:val="left" w:pos="1832"/>
+                <w:tab w:val="left" w:pos="2748"/>
+                <w:tab w:val="left" w:pos="3664"/>
+                <w:tab w:val="left" w:pos="4580"/>
+                <w:tab w:val="left" w:pos="5496"/>
+                <w:tab w:val="left" w:pos="6412"/>
+                <w:tab w:val="left" w:pos="7328"/>
+                <w:tab w:val="left" w:pos="8244"/>
+                <w:tab w:val="left" w:pos="9160"/>
+                <w:tab w:val="left" w:pos="10076"/>
+                <w:tab w:val="left" w:pos="10992"/>
+                <w:tab w:val="left" w:pos="11908"/>
+                <w:tab w:val="left" w:pos="12824"/>
+                <w:tab w:val="left" w:pos="13740"/>
+                <w:tab w:val="left" w:pos="14656"/>
+              </w:tabs>
+              <w:rPr>
+                <w:lang w:val="en-US"/>
+              </w:rPr>
+            </w:pPr>
+            <w:r>
+              <w:rPr>
+                <w:lang w:val="en-US"/>
+              </w:rPr>
+              <w:t>/</w:t>
+            </w:r>
+            <w:r>
+              <w:t xml:space="preserve"> </w:t>
+            </w:r>
+            <w:r>
+              <w:rPr>
+                <w:lang w:val="en-US"/>
+              </w:rPr>
+              <w:t>2018-12-26_14h_50m_22s</w:t>
+            </w:r>
+          </w:p>
+        </w:tc>
+        <w:tc>
+          <w:tcPr>
+            <w:tcW w:w="3226" w:type="dxa"/>
+          </w:tcPr>
+          <w:p>
+            <w:pPr>
+              <w:tabs>
+                <w:tab w:val="left" w:pos="916"/>
+                <w:tab w:val="left" w:pos="1832"/>
+                <w:tab w:val="left" w:pos="2748"/>
+                <w:tab w:val="left" w:pos="3664"/>
+                <w:tab w:val="left" w:pos="4580"/>
+                <w:tab w:val="left" w:pos="5496"/>
+                <w:tab w:val="left" w:pos="6412"/>
+                <w:tab w:val="left" w:pos="7328"/>
+                <w:tab w:val="left" w:pos="8244"/>
+                <w:tab w:val="left" w:pos="9160"/>
+                <w:tab w:val="left" w:pos="10076"/>
+                <w:tab w:val="left" w:pos="10992"/>
+                <w:tab w:val="left" w:pos="11908"/>
+                <w:tab w:val="left" w:pos="12824"/>
+                <w:tab w:val="left" w:pos="13740"/>
+                <w:tab w:val="left" w:pos="14656"/>
+              </w:tabs>
+              <w:rPr>
+                <w:b/>
+                <w:lang w:val="en-US"/>
+              </w:rPr>
+            </w:pPr>
+            <w:r>
+              <w:rPr>
+                <w:b/>
+                <w:lang w:val="en-US"/>
+              </w:rPr>
+              <w:t>right</w:t>
+            </w:r>
+          </w:p>
+          <w:p>
+            <w:pPr>
+              <w:tabs>
+                <w:tab w:val="left" w:pos="916"/>
+                <w:tab w:val="left" w:pos="1832"/>
+                <w:tab w:val="left" w:pos="2748"/>
+                <w:tab w:val="left" w:pos="3664"/>
+                <w:tab w:val="left" w:pos="4580"/>
+                <w:tab w:val="left" w:pos="5496"/>
+                <w:tab w:val="left" w:pos="6412"/>
+                <w:tab w:val="left" w:pos="7328"/>
+                <w:tab w:val="left" w:pos="8244"/>
+                <w:tab w:val="left" w:pos="9160"/>
+                <w:tab w:val="left" w:pos="10076"/>
+                <w:tab w:val="left" w:pos="10992"/>
+                <w:tab w:val="left" w:pos="11908"/>
+                <w:tab w:val="left" w:pos="12824"/>
+                <w:tab w:val="left" w:pos="13740"/>
+                <w:tab w:val="left" w:pos="14656"/>
+              </w:tabs>
+              <w:rPr>
+                <w:lang w:val="en-US"/>
+              </w:rPr>
+            </w:pPr>
+            <w:r>
+              <w:rPr>
+                <w:lang w:val="en-US"/>
+              </w:rPr>
+              <w:t>/</w:t>
+            </w:r>
+            <w:r>
+              <w:t xml:space="preserve"> </w:t>
+            </w:r>
+            <w:r>
+              <w:rPr>
+                <w:lang w:val="en-US"/>
+              </w:rPr>
+              <w:t>2018-12-26_15h_50m_54s</w:t>
+            </w:r>
+          </w:p>
+        </w:tc>
+      </w:tr>
+      <w:tr>
+        <w:tc>
+          <w:tcPr>
+            <w:tcW w:w="2943" w:type="dxa"/>
+          </w:tcPr>
+          <w:p>
+            <w:pPr>
+              <w:tabs>
+                <w:tab w:val="left" w:pos="916"/>
+                <w:tab w:val="left" w:pos="1832"/>
+                <w:tab w:val="left" w:pos="2748"/>
+                <w:tab w:val="left" w:pos="3664"/>
+                <w:tab w:val="left" w:pos="4580"/>
+                <w:tab w:val="left" w:pos="5496"/>
+                <w:tab w:val="left" w:pos="6412"/>
+                <w:tab w:val="left" w:pos="7328"/>
+                <w:tab w:val="left" w:pos="8244"/>
+                <w:tab w:val="left" w:pos="9160"/>
+                <w:tab w:val="left" w:pos="10076"/>
+                <w:tab w:val="left" w:pos="10992"/>
+                <w:tab w:val="left" w:pos="11908"/>
+                <w:tab w:val="left" w:pos="12824"/>
+                <w:tab w:val="left" w:pos="13740"/>
+                <w:tab w:val="left" w:pos="14656"/>
+              </w:tabs>
+              <w:rPr>
+                <w:lang w:val="en-US"/>
+              </w:rPr>
+            </w:pPr>
+            <w:r>
+              <w:rPr>
+                <w:lang w:val="en-US"/>
+              </w:rPr>
+              <w:t>debug_5</w:t>
+            </w:r>
+            <w:r>
+              <w:rPr>
+                <w:lang w:val="en-US"/>
+              </w:rPr>
+              <w:t>.png</w:t>
+            </w:r>
+          </w:p>
+          <w:p>
+            <w:pPr>
+              <w:tabs>
+                <w:tab w:val="left" w:pos="916"/>
+                <w:tab w:val="left" w:pos="1832"/>
+                <w:tab w:val="left" w:pos="2748"/>
+                <w:tab w:val="left" w:pos="3664"/>
+                <w:tab w:val="left" w:pos="4580"/>
+                <w:tab w:val="left" w:pos="5496"/>
+                <w:tab w:val="left" w:pos="6412"/>
+                <w:tab w:val="left" w:pos="7328"/>
+                <w:tab w:val="left" w:pos="8244"/>
+                <w:tab w:val="left" w:pos="9160"/>
+                <w:tab w:val="left" w:pos="10076"/>
+                <w:tab w:val="left" w:pos="10992"/>
+                <w:tab w:val="left" w:pos="11908"/>
+                <w:tab w:val="left" w:pos="12824"/>
+                <w:tab w:val="left" w:pos="13740"/>
+                <w:tab w:val="left" w:pos="14656"/>
+              </w:tabs>
+              <w:rPr>
+                <w:lang w:val="en-US"/>
+              </w:rPr>
+            </w:pPr>
+            <w:r>
+              <w:rPr>
+                <w:noProof/>
+                <w:lang w:eastAsia="de-DE"/>
+              </w:rPr>
+              <w:drawing>
+                <wp:inline distT="0" distB="0" distL="0" distR="0" wp14:anchorId="15FA4B85" wp14:editId="3E2FDDDF">
+                  <wp:extent cx="952500" cy="952500"/>
+                  <wp:effectExtent l="0" t="0" r="0" b="0"/>
+                  <wp:docPr id="77" name="Grafik 77"/>
+                  <wp:cNvGraphicFramePr>
+                    <a:graphicFrameLocks xmlns:a="http://schemas.openxmlformats.org/drawingml/2006/main" noChangeAspect="1"/>
+                  </wp:cNvGraphicFramePr>
+                  <a:graphic xmlns:a="http://schemas.openxmlformats.org/drawingml/2006/main">
+                    <a:graphicData uri="http://schemas.openxmlformats.org/drawingml/2006/picture">
+                      <pic:pic xmlns:pic="http://schemas.openxmlformats.org/drawingml/2006/picture">
+                        <pic:nvPicPr>
+                          <pic:cNvPr id="0" name="debug_5.png"/>
+                          <pic:cNvPicPr/>
+                        </pic:nvPicPr>
+                        <pic:blipFill>
+                          <a:blip r:embed="rId71">
+                            <a:extLst>
+                              <a:ext uri="{28A0092B-C50C-407E-A947-70E740481C1C}">
+                                <a14:useLocalDpi xmlns:a14="http://schemas.microsoft.com/office/drawing/2010/main" val="0"/>
+                              </a:ext>
+                            </a:extLst>
+                          </a:blip>
+                          <a:stretch>
+                            <a:fillRect/>
+                          </a:stretch>
+                        </pic:blipFill>
+                        <pic:spPr>
+                          <a:xfrm>
+                            <a:off x="0" y="0"/>
+                            <a:ext cx="952500" cy="952500"/>
+                          </a:xfrm>
+                          <a:prstGeom prst="rect">
+                            <a:avLst/>
+                          </a:prstGeom>
+                        </pic:spPr>
+                      </pic:pic>
+                    </a:graphicData>
+                  </a:graphic>
+                </wp:inline>
+              </w:drawing>
+            </w:r>
+          </w:p>
+        </w:tc>
+        <w:tc>
+          <w:tcPr>
+            <w:tcW w:w="3119" w:type="dxa"/>
+          </w:tcPr>
+          <w:p>
+            <w:pPr>
+              <w:tabs>
+                <w:tab w:val="left" w:pos="916"/>
+                <w:tab w:val="left" w:pos="1832"/>
+                <w:tab w:val="left" w:pos="2748"/>
+                <w:tab w:val="left" w:pos="3664"/>
+                <w:tab w:val="left" w:pos="4580"/>
+                <w:tab w:val="left" w:pos="5496"/>
+                <w:tab w:val="left" w:pos="6412"/>
+                <w:tab w:val="left" w:pos="7328"/>
+                <w:tab w:val="left" w:pos="8244"/>
+                <w:tab w:val="left" w:pos="9160"/>
+                <w:tab w:val="left" w:pos="10076"/>
+                <w:tab w:val="left" w:pos="10992"/>
+                <w:tab w:val="left" w:pos="11908"/>
+                <w:tab w:val="left" w:pos="12824"/>
+                <w:tab w:val="left" w:pos="13740"/>
+                <w:tab w:val="left" w:pos="14656"/>
+              </w:tabs>
+              <w:rPr>
+                <w:lang w:val="en-US"/>
+              </w:rPr>
+            </w:pPr>
+            <w:r>
+              <w:rPr>
+                <w:lang w:val="en-US"/>
+              </w:rPr>
+              <w:t>track_5</w:t>
+            </w:r>
+            <w:r>
+              <w:rPr>
+                <w:lang w:val="en-US"/>
+              </w:rPr>
+              <w:t>.png</w:t>
+            </w:r>
+          </w:p>
+          <w:p>
+            <w:pPr>
+              <w:tabs>
+                <w:tab w:val="left" w:pos="916"/>
+                <w:tab w:val="left" w:pos="1832"/>
+                <w:tab w:val="left" w:pos="2748"/>
+                <w:tab w:val="left" w:pos="3664"/>
+                <w:tab w:val="left" w:pos="4580"/>
+                <w:tab w:val="left" w:pos="5496"/>
+                <w:tab w:val="left" w:pos="6412"/>
+                <w:tab w:val="left" w:pos="7328"/>
+                <w:tab w:val="left" w:pos="8244"/>
+                <w:tab w:val="left" w:pos="9160"/>
+                <w:tab w:val="left" w:pos="10076"/>
+                <w:tab w:val="left" w:pos="10992"/>
+                <w:tab w:val="left" w:pos="11908"/>
+                <w:tab w:val="left" w:pos="12824"/>
+                <w:tab w:val="left" w:pos="13740"/>
+                <w:tab w:val="left" w:pos="14656"/>
+              </w:tabs>
+              <w:rPr>
+                <w:lang w:val="en-US"/>
+              </w:rPr>
+            </w:pPr>
+            <w:r>
+              <w:rPr>
+                <w:noProof/>
+                <w:lang w:eastAsia="de-DE"/>
+              </w:rPr>
+              <w:drawing>
+                <wp:inline distT="0" distB="0" distL="0" distR="0" wp14:anchorId="4D5F8276" wp14:editId="641CC986">
+                  <wp:extent cx="952500" cy="952500"/>
+                  <wp:effectExtent l="0" t="0" r="0" b="0"/>
+                  <wp:docPr id="93" name="Grafik 93"/>
+                  <wp:cNvGraphicFramePr>
+                    <a:graphicFrameLocks xmlns:a="http://schemas.openxmlformats.org/drawingml/2006/main" noChangeAspect="1"/>
+                  </wp:cNvGraphicFramePr>
+                  <a:graphic xmlns:a="http://schemas.openxmlformats.org/drawingml/2006/main">
+                    <a:graphicData uri="http://schemas.openxmlformats.org/drawingml/2006/picture">
+                      <pic:pic xmlns:pic="http://schemas.openxmlformats.org/drawingml/2006/picture">
+                        <pic:nvPicPr>
+                          <pic:cNvPr id="0" name="track_5.png"/>
+                          <pic:cNvPicPr/>
+                        </pic:nvPicPr>
+                        <pic:blipFill>
+                          <a:blip r:embed="rId72">
+                            <a:extLst>
+                              <a:ext uri="{28A0092B-C50C-407E-A947-70E740481C1C}">
+                                <a14:useLocalDpi xmlns:a14="http://schemas.microsoft.com/office/drawing/2010/main" val="0"/>
+                              </a:ext>
+                            </a:extLst>
+                          </a:blip>
+                          <a:stretch>
+                            <a:fillRect/>
+                          </a:stretch>
+                        </pic:blipFill>
+                        <pic:spPr>
+                          <a:xfrm>
+                            <a:off x="0" y="0"/>
+                            <a:ext cx="952500" cy="952500"/>
+                          </a:xfrm>
+                          <a:prstGeom prst="rect">
+                            <a:avLst/>
+                          </a:prstGeom>
+                        </pic:spPr>
+                      </pic:pic>
+                    </a:graphicData>
+                  </a:graphic>
+                </wp:inline>
+              </w:drawing>
+            </w:r>
+          </w:p>
+        </w:tc>
+        <w:tc>
+          <w:tcPr>
+            <w:tcW w:w="3226" w:type="dxa"/>
+          </w:tcPr>
+          <w:p>
+            <w:pPr>
+              <w:tabs>
+                <w:tab w:val="left" w:pos="916"/>
+                <w:tab w:val="left" w:pos="1832"/>
+                <w:tab w:val="left" w:pos="2748"/>
+                <w:tab w:val="left" w:pos="3664"/>
+                <w:tab w:val="left" w:pos="4580"/>
+                <w:tab w:val="left" w:pos="5496"/>
+                <w:tab w:val="left" w:pos="6412"/>
+                <w:tab w:val="left" w:pos="7328"/>
+                <w:tab w:val="left" w:pos="8244"/>
+                <w:tab w:val="left" w:pos="9160"/>
+                <w:tab w:val="left" w:pos="10076"/>
+                <w:tab w:val="left" w:pos="10992"/>
+                <w:tab w:val="left" w:pos="11908"/>
+                <w:tab w:val="left" w:pos="12824"/>
+                <w:tab w:val="left" w:pos="13740"/>
+                <w:tab w:val="left" w:pos="14656"/>
+              </w:tabs>
+              <w:rPr>
+                <w:lang w:val="en-US"/>
+              </w:rPr>
+            </w:pPr>
+            <w:r>
+              <w:rPr>
+                <w:lang w:val="en-US"/>
+              </w:rPr>
+              <w:t>track_5</w:t>
+            </w:r>
+            <w:r>
+              <w:rPr>
+                <w:lang w:val="en-US"/>
+              </w:rPr>
+              <w:t>.png</w:t>
+            </w:r>
+          </w:p>
+          <w:p>
+            <w:pPr>
+              <w:tabs>
+                <w:tab w:val="left" w:pos="916"/>
+                <w:tab w:val="left" w:pos="1832"/>
+                <w:tab w:val="left" w:pos="2748"/>
+                <w:tab w:val="left" w:pos="3664"/>
+                <w:tab w:val="left" w:pos="4580"/>
+                <w:tab w:val="left" w:pos="5496"/>
+                <w:tab w:val="left" w:pos="6412"/>
+                <w:tab w:val="left" w:pos="7328"/>
+                <w:tab w:val="left" w:pos="8244"/>
+                <w:tab w:val="left" w:pos="9160"/>
+                <w:tab w:val="left" w:pos="10076"/>
+                <w:tab w:val="left" w:pos="10992"/>
+                <w:tab w:val="left" w:pos="11908"/>
+                <w:tab w:val="left" w:pos="12824"/>
+                <w:tab w:val="left" w:pos="13740"/>
+                <w:tab w:val="left" w:pos="14656"/>
+              </w:tabs>
+              <w:rPr>
+                <w:lang w:val="en-US"/>
+              </w:rPr>
+            </w:pPr>
+            <w:r>
+              <w:rPr>
+                <w:noProof/>
+                <w:lang w:eastAsia="de-DE"/>
+              </w:rPr>
+              <w:drawing>
+                <wp:inline distT="0" distB="0" distL="0" distR="0" wp14:anchorId="3F6BFFA8" wp14:editId="2D3BB20A">
+                  <wp:extent cx="952500" cy="952500"/>
+                  <wp:effectExtent l="0" t="0" r="0" b="0"/>
+                  <wp:docPr id="96" name="Grafik 96"/>
+                  <wp:cNvGraphicFramePr>
+                    <a:graphicFrameLocks xmlns:a="http://schemas.openxmlformats.org/drawingml/2006/main" noChangeAspect="1"/>
+                  </wp:cNvGraphicFramePr>
+                  <a:graphic xmlns:a="http://schemas.openxmlformats.org/drawingml/2006/main">
+                    <a:graphicData uri="http://schemas.openxmlformats.org/drawingml/2006/picture">
+                      <pic:pic xmlns:pic="http://schemas.openxmlformats.org/drawingml/2006/picture">
+                        <pic:nvPicPr>
+                          <pic:cNvPr id="0" name="track_5.png"/>
+                          <pic:cNvPicPr/>
+                        </pic:nvPicPr>
+                        <pic:blipFill>
+                          <a:blip r:embed="rId72">
+                            <a:extLst>
+                              <a:ext uri="{28A0092B-C50C-407E-A947-70E740481C1C}">
+                                <a14:useLocalDpi xmlns:a14="http://schemas.microsoft.com/office/drawing/2010/main" val="0"/>
+                              </a:ext>
+                            </a:extLst>
+                          </a:blip>
+                          <a:stretch>
+                            <a:fillRect/>
+                          </a:stretch>
+                        </pic:blipFill>
+                        <pic:spPr>
+                          <a:xfrm>
+                            <a:off x="0" y="0"/>
+                            <a:ext cx="952500" cy="952500"/>
+                          </a:xfrm>
+                          <a:prstGeom prst="rect">
+                            <a:avLst/>
+                          </a:prstGeom>
+                        </pic:spPr>
+                      </pic:pic>
+                    </a:graphicData>
+                  </a:graphic>
+                </wp:inline>
+              </w:drawing>
+            </w:r>
+          </w:p>
+        </w:tc>
+      </w:tr>
+      <w:tr>
+        <w:tc>
+          <w:tcPr>
+            <w:tcW w:w="2943" w:type="dxa"/>
+          </w:tcPr>
+          <w:p>
+            <w:pPr>
+              <w:tabs>
+                <w:tab w:val="left" w:pos="916"/>
+                <w:tab w:val="left" w:pos="1832"/>
+                <w:tab w:val="left" w:pos="2748"/>
+                <w:tab w:val="left" w:pos="3664"/>
+                <w:tab w:val="left" w:pos="4580"/>
+                <w:tab w:val="left" w:pos="5496"/>
+                <w:tab w:val="left" w:pos="6412"/>
+                <w:tab w:val="left" w:pos="7328"/>
+                <w:tab w:val="left" w:pos="8244"/>
+                <w:tab w:val="left" w:pos="9160"/>
+                <w:tab w:val="left" w:pos="10076"/>
+                <w:tab w:val="left" w:pos="10992"/>
+                <w:tab w:val="left" w:pos="11908"/>
+                <w:tab w:val="left" w:pos="12824"/>
+                <w:tab w:val="left" w:pos="13740"/>
+                <w:tab w:val="left" w:pos="14656"/>
+              </w:tabs>
+              <w:rPr>
+                <w:lang w:val="en-US"/>
+              </w:rPr>
+            </w:pPr>
+            <w:r>
+              <w:rPr>
+                <w:lang w:val="en-US"/>
+              </w:rPr>
+              <w:t>debug_</w:t>
+            </w:r>
+            <w:r>
+              <w:rPr>
+                <w:lang w:val="en-US"/>
+              </w:rPr>
+              <w:t>6.png</w:t>
+            </w:r>
+          </w:p>
+          <w:p>
+            <w:pPr>
+              <w:tabs>
+                <w:tab w:val="left" w:pos="916"/>
+                <w:tab w:val="left" w:pos="1832"/>
+                <w:tab w:val="left" w:pos="2748"/>
+                <w:tab w:val="left" w:pos="3664"/>
+                <w:tab w:val="left" w:pos="4580"/>
+                <w:tab w:val="left" w:pos="5496"/>
+                <w:tab w:val="left" w:pos="6412"/>
+                <w:tab w:val="left" w:pos="7328"/>
+                <w:tab w:val="left" w:pos="8244"/>
+                <w:tab w:val="left" w:pos="9160"/>
+                <w:tab w:val="left" w:pos="10076"/>
+                <w:tab w:val="left" w:pos="10992"/>
+                <w:tab w:val="left" w:pos="11908"/>
+                <w:tab w:val="left" w:pos="12824"/>
+                <w:tab w:val="left" w:pos="13740"/>
+                <w:tab w:val="left" w:pos="14656"/>
+              </w:tabs>
+              <w:rPr>
+                <w:lang w:val="en-US"/>
+              </w:rPr>
+            </w:pPr>
+            <w:r>
+              <w:rPr>
+                <w:noProof/>
+                <w:lang w:eastAsia="de-DE"/>
+              </w:rPr>
+              <w:drawing>
+                <wp:inline distT="0" distB="0" distL="0" distR="0" wp14:anchorId="2D9D50E0" wp14:editId="07346B2F">
+                  <wp:extent cx="952500" cy="952500"/>
+                  <wp:effectExtent l="0" t="0" r="0" b="0"/>
+                  <wp:docPr id="78" name="Grafik 78"/>
+                  <wp:cNvGraphicFramePr>
+                    <a:graphicFrameLocks xmlns:a="http://schemas.openxmlformats.org/drawingml/2006/main" noChangeAspect="1"/>
+                  </wp:cNvGraphicFramePr>
+                  <a:graphic xmlns:a="http://schemas.openxmlformats.org/drawingml/2006/main">
+                    <a:graphicData uri="http://schemas.openxmlformats.org/drawingml/2006/picture">
+                      <pic:pic xmlns:pic="http://schemas.openxmlformats.org/drawingml/2006/picture">
+                        <pic:nvPicPr>
+                          <pic:cNvPr id="0" name="debug_6.png"/>
+                          <pic:cNvPicPr/>
+                        </pic:nvPicPr>
+                        <pic:blipFill>
+                          <a:blip r:embed="rId73">
+                            <a:extLst>
+                              <a:ext uri="{28A0092B-C50C-407E-A947-70E740481C1C}">
+                                <a14:useLocalDpi xmlns:a14="http://schemas.microsoft.com/office/drawing/2010/main" val="0"/>
+                              </a:ext>
+                            </a:extLst>
+                          </a:blip>
+                          <a:stretch>
+                            <a:fillRect/>
+                          </a:stretch>
+                        </pic:blipFill>
+                        <pic:spPr>
+                          <a:xfrm>
+                            <a:off x="0" y="0"/>
+                            <a:ext cx="952500" cy="952500"/>
+                          </a:xfrm>
+                          <a:prstGeom prst="rect">
+                            <a:avLst/>
+                          </a:prstGeom>
+                        </pic:spPr>
+                      </pic:pic>
+                    </a:graphicData>
+                  </a:graphic>
+                </wp:inline>
+              </w:drawing>
+            </w:r>
+          </w:p>
+        </w:tc>
+        <w:tc>
+          <w:tcPr>
+            <w:tcW w:w="3119" w:type="dxa"/>
+          </w:tcPr>
+          <w:p>
+            <w:pPr>
+              <w:tabs>
+                <w:tab w:val="left" w:pos="916"/>
+                <w:tab w:val="left" w:pos="1832"/>
+                <w:tab w:val="left" w:pos="2748"/>
+                <w:tab w:val="left" w:pos="3664"/>
+                <w:tab w:val="left" w:pos="4580"/>
+                <w:tab w:val="left" w:pos="5496"/>
+                <w:tab w:val="left" w:pos="6412"/>
+                <w:tab w:val="left" w:pos="7328"/>
+                <w:tab w:val="left" w:pos="8244"/>
+                <w:tab w:val="left" w:pos="9160"/>
+                <w:tab w:val="left" w:pos="10076"/>
+                <w:tab w:val="left" w:pos="10992"/>
+                <w:tab w:val="left" w:pos="11908"/>
+                <w:tab w:val="left" w:pos="12824"/>
+                <w:tab w:val="left" w:pos="13740"/>
+                <w:tab w:val="left" w:pos="14656"/>
+              </w:tabs>
+              <w:rPr>
+                <w:lang w:val="en-US"/>
+              </w:rPr>
+            </w:pPr>
+            <w:r>
+              <w:rPr>
+                <w:lang w:val="en-US"/>
+              </w:rPr>
+              <w:t>track_</w:t>
+            </w:r>
+            <w:r>
+              <w:rPr>
+                <w:lang w:val="en-US"/>
+              </w:rPr>
+              <w:t>6.png</w:t>
+            </w:r>
+          </w:p>
+          <w:p>
+            <w:pPr>
+              <w:tabs>
+                <w:tab w:val="left" w:pos="916"/>
+                <w:tab w:val="left" w:pos="1832"/>
+                <w:tab w:val="left" w:pos="2748"/>
+                <w:tab w:val="left" w:pos="3664"/>
+                <w:tab w:val="left" w:pos="4580"/>
+                <w:tab w:val="left" w:pos="5496"/>
+                <w:tab w:val="left" w:pos="6412"/>
+                <w:tab w:val="left" w:pos="7328"/>
+                <w:tab w:val="left" w:pos="8244"/>
+                <w:tab w:val="left" w:pos="9160"/>
+                <w:tab w:val="left" w:pos="10076"/>
+                <w:tab w:val="left" w:pos="10992"/>
+                <w:tab w:val="left" w:pos="11908"/>
+                <w:tab w:val="left" w:pos="12824"/>
+                <w:tab w:val="left" w:pos="13740"/>
+                <w:tab w:val="left" w:pos="14656"/>
+              </w:tabs>
+              <w:rPr>
+                <w:lang w:val="en-US"/>
+              </w:rPr>
+            </w:pPr>
+            <w:r>
+              <w:rPr>
+                <w:noProof/>
+                <w:lang w:eastAsia="de-DE"/>
+              </w:rPr>
+              <w:drawing>
+                <wp:inline distT="0" distB="0" distL="0" distR="0" wp14:anchorId="01009A55" wp14:editId="0F2D6175">
+                  <wp:extent cx="952500" cy="952500"/>
+                  <wp:effectExtent l="0" t="0" r="0" b="0"/>
+                  <wp:docPr id="94" name="Grafik 94"/>
+                  <wp:cNvGraphicFramePr>
+                    <a:graphicFrameLocks xmlns:a="http://schemas.openxmlformats.org/drawingml/2006/main" noChangeAspect="1"/>
+                  </wp:cNvGraphicFramePr>
+                  <a:graphic xmlns:a="http://schemas.openxmlformats.org/drawingml/2006/main">
+                    <a:graphicData uri="http://schemas.openxmlformats.org/drawingml/2006/picture">
+                      <pic:pic xmlns:pic="http://schemas.openxmlformats.org/drawingml/2006/picture">
+                        <pic:nvPicPr>
+                          <pic:cNvPr id="0" name="track_6.png"/>
+                          <pic:cNvPicPr/>
+                        </pic:nvPicPr>
+                        <pic:blipFill>
+                          <a:blip r:embed="rId74">
+                            <a:extLst>
+                              <a:ext uri="{28A0092B-C50C-407E-A947-70E740481C1C}">
+                                <a14:useLocalDpi xmlns:a14="http://schemas.microsoft.com/office/drawing/2010/main" val="0"/>
+                              </a:ext>
+                            </a:extLst>
+                          </a:blip>
+                          <a:stretch>
+                            <a:fillRect/>
+                          </a:stretch>
+                        </pic:blipFill>
+                        <pic:spPr>
+                          <a:xfrm>
+                            <a:off x="0" y="0"/>
+                            <a:ext cx="952500" cy="952500"/>
+                          </a:xfrm>
+                          <a:prstGeom prst="rect">
+                            <a:avLst/>
+                          </a:prstGeom>
+                        </pic:spPr>
+                      </pic:pic>
+                    </a:graphicData>
+                  </a:graphic>
+                </wp:inline>
+              </w:drawing>
+            </w:r>
+          </w:p>
+        </w:tc>
+        <w:tc>
+          <w:tcPr>
+            <w:tcW w:w="3226" w:type="dxa"/>
+          </w:tcPr>
+          <w:p>
+            <w:pPr>
+              <w:tabs>
+                <w:tab w:val="left" w:pos="916"/>
+                <w:tab w:val="left" w:pos="1832"/>
+                <w:tab w:val="left" w:pos="2748"/>
+                <w:tab w:val="left" w:pos="3664"/>
+                <w:tab w:val="left" w:pos="4580"/>
+                <w:tab w:val="left" w:pos="5496"/>
+                <w:tab w:val="left" w:pos="6412"/>
+                <w:tab w:val="left" w:pos="7328"/>
+                <w:tab w:val="left" w:pos="8244"/>
+                <w:tab w:val="left" w:pos="9160"/>
+                <w:tab w:val="left" w:pos="10076"/>
+                <w:tab w:val="left" w:pos="10992"/>
+                <w:tab w:val="left" w:pos="11908"/>
+                <w:tab w:val="left" w:pos="12824"/>
+                <w:tab w:val="left" w:pos="13740"/>
+                <w:tab w:val="left" w:pos="14656"/>
+              </w:tabs>
+              <w:rPr>
+                <w:lang w:val="en-US"/>
+              </w:rPr>
+            </w:pPr>
+            <w:r>
+              <w:rPr>
+                <w:lang w:val="en-US"/>
+              </w:rPr>
+              <w:t>track_</w:t>
+            </w:r>
+            <w:r>
+              <w:rPr>
+                <w:lang w:val="en-US"/>
+              </w:rPr>
+              <w:t>6.png</w:t>
+            </w:r>
+          </w:p>
+          <w:p>
+            <w:pPr>
+              <w:tabs>
+                <w:tab w:val="left" w:pos="916"/>
+                <w:tab w:val="left" w:pos="1832"/>
+                <w:tab w:val="left" w:pos="2748"/>
+                <w:tab w:val="left" w:pos="3664"/>
+                <w:tab w:val="left" w:pos="4580"/>
+                <w:tab w:val="left" w:pos="5496"/>
+                <w:tab w:val="left" w:pos="6412"/>
+                <w:tab w:val="left" w:pos="7328"/>
+                <w:tab w:val="left" w:pos="8244"/>
+                <w:tab w:val="left" w:pos="9160"/>
+                <w:tab w:val="left" w:pos="10076"/>
+                <w:tab w:val="left" w:pos="10992"/>
+                <w:tab w:val="left" w:pos="11908"/>
+                <w:tab w:val="left" w:pos="12824"/>
+                <w:tab w:val="left" w:pos="13740"/>
+                <w:tab w:val="left" w:pos="14656"/>
+              </w:tabs>
+              <w:rPr>
+                <w:lang w:val="en-US"/>
+              </w:rPr>
+            </w:pPr>
+            <w:r>
+              <w:rPr>
+                <w:noProof/>
+                <w:lang w:eastAsia="de-DE"/>
+              </w:rPr>
+              <w:drawing>
+                <wp:inline distT="0" distB="0" distL="0" distR="0" wp14:anchorId="5B009048" wp14:editId="3FAC0A23">
+                  <wp:extent cx="952500" cy="952500"/>
+                  <wp:effectExtent l="0" t="0" r="0" b="0"/>
+                  <wp:docPr id="97" name="Grafik 97"/>
+                  <wp:cNvGraphicFramePr>
+                    <a:graphicFrameLocks xmlns:a="http://schemas.openxmlformats.org/drawingml/2006/main" noChangeAspect="1"/>
+                  </wp:cNvGraphicFramePr>
+                  <a:graphic xmlns:a="http://schemas.openxmlformats.org/drawingml/2006/main">
+                    <a:graphicData uri="http://schemas.openxmlformats.org/drawingml/2006/picture">
+                      <pic:pic xmlns:pic="http://schemas.openxmlformats.org/drawingml/2006/picture">
+                        <pic:nvPicPr>
+                          <pic:cNvPr id="0" name="track_6.png"/>
+                          <pic:cNvPicPr/>
+                        </pic:nvPicPr>
+                        <pic:blipFill>
+                          <a:blip r:embed="rId75">
+                            <a:extLst>
+                              <a:ext uri="{28A0092B-C50C-407E-A947-70E740481C1C}">
+                                <a14:useLocalDpi xmlns:a14="http://schemas.microsoft.com/office/drawing/2010/main" val="0"/>
+                              </a:ext>
+                            </a:extLst>
+                          </a:blip>
+                          <a:stretch>
+                            <a:fillRect/>
+                          </a:stretch>
+                        </pic:blipFill>
+                        <pic:spPr>
+                          <a:xfrm>
+                            <a:off x="0" y="0"/>
+                            <a:ext cx="952500" cy="952500"/>
+                          </a:xfrm>
+                          <a:prstGeom prst="rect">
+                            <a:avLst/>
+                          </a:prstGeom>
+                        </pic:spPr>
+                      </pic:pic>
+                    </a:graphicData>
+                  </a:graphic>
+                </wp:inline>
+              </w:drawing>
+            </w:r>
+          </w:p>
+        </w:tc>
+      </w:tr>
+      <w:tr>
+        <w:tc>
+          <w:tcPr>
+            <w:tcW w:w="2943" w:type="dxa"/>
+          </w:tcPr>
+          <w:p>
+            <w:pPr>
+              <w:tabs>
+                <w:tab w:val="left" w:pos="916"/>
+                <w:tab w:val="left" w:pos="1832"/>
+                <w:tab w:val="left" w:pos="2748"/>
+                <w:tab w:val="left" w:pos="3664"/>
+                <w:tab w:val="left" w:pos="4580"/>
+                <w:tab w:val="left" w:pos="5496"/>
+                <w:tab w:val="left" w:pos="6412"/>
+                <w:tab w:val="left" w:pos="7328"/>
+                <w:tab w:val="left" w:pos="8244"/>
+                <w:tab w:val="left" w:pos="9160"/>
+                <w:tab w:val="left" w:pos="10076"/>
+                <w:tab w:val="left" w:pos="10992"/>
+                <w:tab w:val="left" w:pos="11908"/>
+                <w:tab w:val="left" w:pos="12824"/>
+                <w:tab w:val="left" w:pos="13740"/>
+                <w:tab w:val="left" w:pos="14656"/>
+              </w:tabs>
+              <w:rPr>
+                <w:lang w:val="en-US"/>
+              </w:rPr>
+            </w:pPr>
+            <w:r>
+              <w:rPr>
+                <w:lang w:val="en-US"/>
+              </w:rPr>
+              <w:t>debug_</w:t>
+            </w:r>
+            <w:r>
+              <w:rPr>
+                <w:lang w:val="en-US"/>
+              </w:rPr>
+              <w:t>7.png</w:t>
+            </w:r>
+          </w:p>
+          <w:p>
+            <w:pPr>
+              <w:tabs>
+                <w:tab w:val="left" w:pos="916"/>
+                <w:tab w:val="left" w:pos="1832"/>
+                <w:tab w:val="left" w:pos="2748"/>
+                <w:tab w:val="left" w:pos="3664"/>
+                <w:tab w:val="left" w:pos="4580"/>
+                <w:tab w:val="left" w:pos="5496"/>
+                <w:tab w:val="left" w:pos="6412"/>
+                <w:tab w:val="left" w:pos="7328"/>
+                <w:tab w:val="left" w:pos="8244"/>
+                <w:tab w:val="left" w:pos="9160"/>
+                <w:tab w:val="left" w:pos="10076"/>
+                <w:tab w:val="left" w:pos="10992"/>
+                <w:tab w:val="left" w:pos="11908"/>
+                <w:tab w:val="left" w:pos="12824"/>
+                <w:tab w:val="left" w:pos="13740"/>
+                <w:tab w:val="left" w:pos="14656"/>
+              </w:tabs>
+              <w:rPr>
+                <w:lang w:val="en-US"/>
+              </w:rPr>
+            </w:pPr>
+            <w:r>
+              <w:rPr>
+                <w:noProof/>
+                <w:lang w:eastAsia="de-DE"/>
+              </w:rPr>
+              <w:drawing>
+                <wp:inline distT="0" distB="0" distL="0" distR="0" wp14:anchorId="48787784" wp14:editId="508DD992">
+                  <wp:extent cx="952500" cy="952500"/>
+                  <wp:effectExtent l="0" t="0" r="0" b="0"/>
+                  <wp:docPr id="79" name="Grafik 79"/>
+                  <wp:cNvGraphicFramePr>
+                    <a:graphicFrameLocks xmlns:a="http://schemas.openxmlformats.org/drawingml/2006/main" noChangeAspect="1"/>
+                  </wp:cNvGraphicFramePr>
+                  <a:graphic xmlns:a="http://schemas.openxmlformats.org/drawingml/2006/main">
+                    <a:graphicData uri="http://schemas.openxmlformats.org/drawingml/2006/picture">
+                      <pic:pic xmlns:pic="http://schemas.openxmlformats.org/drawingml/2006/picture">
+                        <pic:nvPicPr>
+                          <pic:cNvPr id="0" name="debug_7.png"/>
+                          <pic:cNvPicPr/>
+                        </pic:nvPicPr>
+                        <pic:blipFill>
+                          <a:blip r:embed="rId76">
+                            <a:extLst>
+                              <a:ext uri="{28A0092B-C50C-407E-A947-70E740481C1C}">
+                                <a14:useLocalDpi xmlns:a14="http://schemas.microsoft.com/office/drawing/2010/main" val="0"/>
+                              </a:ext>
+                            </a:extLst>
+                          </a:blip>
+                          <a:stretch>
+                            <a:fillRect/>
+                          </a:stretch>
+                        </pic:blipFill>
+                        <pic:spPr>
+                          <a:xfrm>
+                            <a:off x="0" y="0"/>
+                            <a:ext cx="952500" cy="952500"/>
+                          </a:xfrm>
+                          <a:prstGeom prst="rect">
+                            <a:avLst/>
+                          </a:prstGeom>
+                        </pic:spPr>
+                      </pic:pic>
+                    </a:graphicData>
+                  </a:graphic>
+                </wp:inline>
+              </w:drawing>
+            </w:r>
+          </w:p>
+        </w:tc>
+        <w:tc>
+          <w:tcPr>
+            <w:tcW w:w="3119" w:type="dxa"/>
+          </w:tcPr>
+          <w:p>
+            <w:pPr>
+              <w:tabs>
+                <w:tab w:val="left" w:pos="916"/>
+                <w:tab w:val="left" w:pos="1832"/>
+                <w:tab w:val="left" w:pos="2748"/>
+                <w:tab w:val="left" w:pos="3664"/>
+                <w:tab w:val="left" w:pos="4580"/>
+                <w:tab w:val="left" w:pos="5496"/>
+                <w:tab w:val="left" w:pos="6412"/>
+                <w:tab w:val="left" w:pos="7328"/>
+                <w:tab w:val="left" w:pos="8244"/>
+                <w:tab w:val="left" w:pos="9160"/>
+                <w:tab w:val="left" w:pos="10076"/>
+                <w:tab w:val="left" w:pos="10992"/>
+                <w:tab w:val="left" w:pos="11908"/>
+                <w:tab w:val="left" w:pos="12824"/>
+                <w:tab w:val="left" w:pos="13740"/>
+                <w:tab w:val="left" w:pos="14656"/>
+              </w:tabs>
+              <w:rPr>
+                <w:lang w:val="en-US"/>
+              </w:rPr>
+            </w:pPr>
+            <w:r>
+              <w:rPr>
+                <w:lang w:val="en-US"/>
+              </w:rPr>
+              <w:t>track_</w:t>
+            </w:r>
+            <w:r>
+              <w:rPr>
+                <w:lang w:val="en-US"/>
+              </w:rPr>
+              <w:t>7.png</w:t>
+            </w:r>
+          </w:p>
+          <w:p>
+            <w:pPr>
+              <w:tabs>
+                <w:tab w:val="left" w:pos="916"/>
+                <w:tab w:val="left" w:pos="1832"/>
+                <w:tab w:val="left" w:pos="2748"/>
+                <w:tab w:val="left" w:pos="3664"/>
+                <w:tab w:val="left" w:pos="4580"/>
+                <w:tab w:val="left" w:pos="5496"/>
+                <w:tab w:val="left" w:pos="6412"/>
+                <w:tab w:val="left" w:pos="7328"/>
+                <w:tab w:val="left" w:pos="8244"/>
+                <w:tab w:val="left" w:pos="9160"/>
+                <w:tab w:val="left" w:pos="10076"/>
+                <w:tab w:val="left" w:pos="10992"/>
+                <w:tab w:val="left" w:pos="11908"/>
+                <w:tab w:val="left" w:pos="12824"/>
+                <w:tab w:val="left" w:pos="13740"/>
+                <w:tab w:val="left" w:pos="14656"/>
+              </w:tabs>
+              <w:rPr>
+                <w:lang w:val="en-US"/>
+              </w:rPr>
+            </w:pPr>
+            <w:r>
+              <w:rPr>
+                <w:noProof/>
+                <w:lang w:eastAsia="de-DE"/>
+              </w:rPr>
+              <w:drawing>
+                <wp:inline distT="0" distB="0" distL="0" distR="0" wp14:anchorId="6CE08EFA" wp14:editId="7DD9FDF5">
+                  <wp:extent cx="952500" cy="952500"/>
+                  <wp:effectExtent l="0" t="0" r="0" b="0"/>
+                  <wp:docPr id="95" name="Grafik 95"/>
+                  <wp:cNvGraphicFramePr>
+                    <a:graphicFrameLocks xmlns:a="http://schemas.openxmlformats.org/drawingml/2006/main" noChangeAspect="1"/>
+                  </wp:cNvGraphicFramePr>
+                  <a:graphic xmlns:a="http://schemas.openxmlformats.org/drawingml/2006/main">
+                    <a:graphicData uri="http://schemas.openxmlformats.org/drawingml/2006/picture">
+                      <pic:pic xmlns:pic="http://schemas.openxmlformats.org/drawingml/2006/picture">
+                        <pic:nvPicPr>
+                          <pic:cNvPr id="0" name="track_7.png"/>
+                          <pic:cNvPicPr/>
+                        </pic:nvPicPr>
+                        <pic:blipFill>
+                          <a:blip r:embed="rId77">
+                            <a:extLst>
+                              <a:ext uri="{28A0092B-C50C-407E-A947-70E740481C1C}">
+                                <a14:useLocalDpi xmlns:a14="http://schemas.microsoft.com/office/drawing/2010/main" val="0"/>
+                              </a:ext>
+                            </a:extLst>
+                          </a:blip>
+                          <a:stretch>
+                            <a:fillRect/>
+                          </a:stretch>
+                        </pic:blipFill>
+                        <pic:spPr>
+                          <a:xfrm>
+                            <a:off x="0" y="0"/>
+                            <a:ext cx="952500" cy="952500"/>
+                          </a:xfrm>
+                          <a:prstGeom prst="rect">
+                            <a:avLst/>
+                          </a:prstGeom>
+                        </pic:spPr>
+                      </pic:pic>
+                    </a:graphicData>
+                  </a:graphic>
+                </wp:inline>
+              </w:drawing>
+            </w:r>
+          </w:p>
+        </w:tc>
+        <w:tc>
+          <w:tcPr>
+            <w:tcW w:w="3226" w:type="dxa"/>
+          </w:tcPr>
+          <w:p>
+            <w:pPr>
+              <w:tabs>
+                <w:tab w:val="left" w:pos="916"/>
+                <w:tab w:val="left" w:pos="1832"/>
+                <w:tab w:val="left" w:pos="2748"/>
+                <w:tab w:val="left" w:pos="3664"/>
+                <w:tab w:val="left" w:pos="4580"/>
+                <w:tab w:val="left" w:pos="5496"/>
+                <w:tab w:val="left" w:pos="6412"/>
+                <w:tab w:val="left" w:pos="7328"/>
+                <w:tab w:val="left" w:pos="8244"/>
+                <w:tab w:val="left" w:pos="9160"/>
+                <w:tab w:val="left" w:pos="10076"/>
+                <w:tab w:val="left" w:pos="10992"/>
+                <w:tab w:val="left" w:pos="11908"/>
+                <w:tab w:val="left" w:pos="12824"/>
+                <w:tab w:val="left" w:pos="13740"/>
+                <w:tab w:val="left" w:pos="14656"/>
+              </w:tabs>
+              <w:rPr>
+                <w:lang w:val="en-US"/>
+              </w:rPr>
+            </w:pPr>
+            <w:r>
+              <w:rPr>
+                <w:lang w:val="en-US"/>
+              </w:rPr>
+              <w:t>track_</w:t>
+            </w:r>
+            <w:r>
+              <w:rPr>
+                <w:lang w:val="en-US"/>
+              </w:rPr>
+              <w:t>7.png</w:t>
+            </w:r>
+          </w:p>
+          <w:p>
+            <w:pPr>
+              <w:tabs>
+                <w:tab w:val="left" w:pos="916"/>
+                <w:tab w:val="left" w:pos="1832"/>
+                <w:tab w:val="left" w:pos="2748"/>
+                <w:tab w:val="left" w:pos="3664"/>
+                <w:tab w:val="left" w:pos="4580"/>
+                <w:tab w:val="left" w:pos="5496"/>
+                <w:tab w:val="left" w:pos="6412"/>
+                <w:tab w:val="left" w:pos="7328"/>
+                <w:tab w:val="left" w:pos="8244"/>
+                <w:tab w:val="left" w:pos="9160"/>
+                <w:tab w:val="left" w:pos="10076"/>
+                <w:tab w:val="left" w:pos="10992"/>
+                <w:tab w:val="left" w:pos="11908"/>
+                <w:tab w:val="left" w:pos="12824"/>
+                <w:tab w:val="left" w:pos="13740"/>
+                <w:tab w:val="left" w:pos="14656"/>
+              </w:tabs>
+              <w:rPr>
+                <w:lang w:val="en-US"/>
+              </w:rPr>
+            </w:pPr>
+            <w:r>
+              <w:rPr>
+                <w:noProof/>
+                <w:lang w:eastAsia="de-DE"/>
+              </w:rPr>
+              <w:drawing>
+                <wp:inline distT="0" distB="0" distL="0" distR="0" wp14:anchorId="2EF0AAFF" wp14:editId="61DCD060">
+                  <wp:extent cx="952500" cy="952500"/>
+                  <wp:effectExtent l="0" t="0" r="0" b="0"/>
+                  <wp:docPr id="98" name="Grafik 98"/>
+                  <wp:cNvGraphicFramePr>
+                    <a:graphicFrameLocks xmlns:a="http://schemas.openxmlformats.org/drawingml/2006/main" noChangeAspect="1"/>
+                  </wp:cNvGraphicFramePr>
+                  <a:graphic xmlns:a="http://schemas.openxmlformats.org/drawingml/2006/main">
+                    <a:graphicData uri="http://schemas.openxmlformats.org/drawingml/2006/picture">
+                      <pic:pic xmlns:pic="http://schemas.openxmlformats.org/drawingml/2006/picture">
+                        <pic:nvPicPr>
+                          <pic:cNvPr id="0" name="track_7.png"/>
+                          <pic:cNvPicPr/>
+                        </pic:nvPicPr>
+                        <pic:blipFill>
+                          <a:blip r:embed="rId78">
+                            <a:extLst>
+                              <a:ext uri="{28A0092B-C50C-407E-A947-70E740481C1C}">
+                                <a14:useLocalDpi xmlns:a14="http://schemas.microsoft.com/office/drawing/2010/main" val="0"/>
+                              </a:ext>
+                            </a:extLst>
+                          </a:blip>
+                          <a:stretch>
+                            <a:fillRect/>
+                          </a:stretch>
+                        </pic:blipFill>
+                        <pic:spPr>
+                          <a:xfrm>
+                            <a:off x="0" y="0"/>
+                            <a:ext cx="952500" cy="952500"/>
+                          </a:xfrm>
+                          <a:prstGeom prst="rect">
+                            <a:avLst/>
+                          </a:prstGeom>
+                        </pic:spPr>
+                      </pic:pic>
+                    </a:graphicData>
+                  </a:graphic>
+                </wp:inline>
+              </w:drawing>
+            </w:r>
+          </w:p>
+        </w:tc>
+      </w:tr>
+      <w:tr>
+        <w:tc>
+          <w:tcPr>
+            <w:tcW w:w="2943" w:type="dxa"/>
+          </w:tcPr>
+          <w:p>
+            <w:pPr>
+              <w:tabs>
+                <w:tab w:val="left" w:pos="916"/>
+                <w:tab w:val="left" w:pos="1832"/>
+                <w:tab w:val="left" w:pos="2748"/>
+                <w:tab w:val="left" w:pos="3664"/>
+                <w:tab w:val="left" w:pos="4580"/>
+                <w:tab w:val="left" w:pos="5496"/>
+                <w:tab w:val="left" w:pos="6412"/>
+                <w:tab w:val="left" w:pos="7328"/>
+                <w:tab w:val="left" w:pos="8244"/>
+                <w:tab w:val="left" w:pos="9160"/>
+                <w:tab w:val="left" w:pos="10076"/>
+                <w:tab w:val="left" w:pos="10992"/>
+                <w:tab w:val="left" w:pos="11908"/>
+                <w:tab w:val="left" w:pos="12824"/>
+                <w:tab w:val="left" w:pos="13740"/>
+                <w:tab w:val="left" w:pos="14656"/>
+              </w:tabs>
+              <w:rPr>
+                <w:lang w:val="en-US"/>
+              </w:rPr>
+            </w:pPr>
+            <w:r>
+              <w:rPr>
+                <w:lang w:val="en-US"/>
+              </w:rPr>
+              <w:t>debug_10</w:t>
+            </w:r>
+            <w:r>
+              <w:rPr>
+                <w:lang w:val="en-US"/>
+              </w:rPr>
+              <w:t>.png</w:t>
+            </w:r>
+          </w:p>
+          <w:p>
+            <w:pPr>
+              <w:tabs>
+                <w:tab w:val="left" w:pos="916"/>
+                <w:tab w:val="left" w:pos="1832"/>
+                <w:tab w:val="left" w:pos="2748"/>
+                <w:tab w:val="left" w:pos="3664"/>
+                <w:tab w:val="left" w:pos="4580"/>
+                <w:tab w:val="left" w:pos="5496"/>
+                <w:tab w:val="left" w:pos="6412"/>
+                <w:tab w:val="left" w:pos="7328"/>
+                <w:tab w:val="left" w:pos="8244"/>
+                <w:tab w:val="left" w:pos="9160"/>
+                <w:tab w:val="left" w:pos="10076"/>
+                <w:tab w:val="left" w:pos="10992"/>
+                <w:tab w:val="left" w:pos="11908"/>
+                <w:tab w:val="left" w:pos="12824"/>
+                <w:tab w:val="left" w:pos="13740"/>
+                <w:tab w:val="left" w:pos="14656"/>
+              </w:tabs>
+              <w:rPr>
+                <w:lang w:val="en-US"/>
+              </w:rPr>
+            </w:pPr>
+            <w:r>
+              <w:rPr>
+                <w:noProof/>
+                <w:lang w:eastAsia="de-DE"/>
+              </w:rPr>
+              <w:drawing>
+                <wp:inline distT="0" distB="0" distL="0" distR="0" wp14:anchorId="5C2933B7" wp14:editId="33B1ED17">
+                  <wp:extent cx="952500" cy="952500"/>
+                  <wp:effectExtent l="0" t="0" r="0" b="0"/>
+                  <wp:docPr id="101" name="Grafik 101"/>
+                  <wp:cNvGraphicFramePr>
+                    <a:graphicFrameLocks xmlns:a="http://schemas.openxmlformats.org/drawingml/2006/main" noChangeAspect="1"/>
+                  </wp:cNvGraphicFramePr>
+                  <a:graphic xmlns:a="http://schemas.openxmlformats.org/drawingml/2006/main">
+                    <a:graphicData uri="http://schemas.openxmlformats.org/drawingml/2006/picture">
+                      <pic:pic xmlns:pic="http://schemas.openxmlformats.org/drawingml/2006/picture">
+                        <pic:nvPicPr>
+                          <pic:cNvPr id="0" name="debug_10.png"/>
+                          <pic:cNvPicPr/>
+                        </pic:nvPicPr>
+                        <pic:blipFill>
+                          <a:blip r:embed="rId79">
+                            <a:extLst>
+                              <a:ext uri="{28A0092B-C50C-407E-A947-70E740481C1C}">
+                                <a14:useLocalDpi xmlns:a14="http://schemas.microsoft.com/office/drawing/2010/main" val="0"/>
+                              </a:ext>
+                            </a:extLst>
+                          </a:blip>
+                          <a:stretch>
+                            <a:fillRect/>
+                          </a:stretch>
+                        </pic:blipFill>
+                        <pic:spPr>
+                          <a:xfrm>
+                            <a:off x="0" y="0"/>
+                            <a:ext cx="952500" cy="952500"/>
+                          </a:xfrm>
+                          <a:prstGeom prst="rect">
+                            <a:avLst/>
+                          </a:prstGeom>
+                        </pic:spPr>
+                      </pic:pic>
+                    </a:graphicData>
+                  </a:graphic>
+                </wp:inline>
+              </w:drawing>
+            </w:r>
+          </w:p>
+        </w:tc>
+        <w:tc>
+          <w:tcPr>
+            <w:tcW w:w="3119" w:type="dxa"/>
+          </w:tcPr>
+          <w:p>
+            <w:pPr>
+              <w:tabs>
+                <w:tab w:val="left" w:pos="916"/>
+                <w:tab w:val="left" w:pos="1832"/>
+                <w:tab w:val="left" w:pos="2748"/>
+                <w:tab w:val="left" w:pos="3664"/>
+                <w:tab w:val="left" w:pos="4580"/>
+                <w:tab w:val="left" w:pos="5496"/>
+                <w:tab w:val="left" w:pos="6412"/>
+                <w:tab w:val="left" w:pos="7328"/>
+                <w:tab w:val="left" w:pos="8244"/>
+                <w:tab w:val="left" w:pos="9160"/>
+                <w:tab w:val="left" w:pos="10076"/>
+                <w:tab w:val="left" w:pos="10992"/>
+                <w:tab w:val="left" w:pos="11908"/>
+                <w:tab w:val="left" w:pos="12824"/>
+                <w:tab w:val="left" w:pos="13740"/>
+                <w:tab w:val="left" w:pos="14656"/>
+              </w:tabs>
+              <w:rPr>
+                <w:lang w:val="en-US"/>
+              </w:rPr>
+            </w:pPr>
+            <w:r>
+              <w:rPr>
+                <w:lang w:val="en-US"/>
+              </w:rPr>
+              <w:t>track_10</w:t>
+            </w:r>
+            <w:r>
+              <w:rPr>
+                <w:lang w:val="en-US"/>
+              </w:rPr>
+              <w:t>.png</w:t>
+            </w:r>
+          </w:p>
+          <w:p>
+            <w:pPr>
+              <w:tabs>
+                <w:tab w:val="left" w:pos="916"/>
+                <w:tab w:val="left" w:pos="1832"/>
+                <w:tab w:val="left" w:pos="2748"/>
+                <w:tab w:val="left" w:pos="3664"/>
+                <w:tab w:val="left" w:pos="4580"/>
+                <w:tab w:val="left" w:pos="5496"/>
+                <w:tab w:val="left" w:pos="6412"/>
+                <w:tab w:val="left" w:pos="7328"/>
+                <w:tab w:val="left" w:pos="8244"/>
+                <w:tab w:val="left" w:pos="9160"/>
+                <w:tab w:val="left" w:pos="10076"/>
+                <w:tab w:val="left" w:pos="10992"/>
+                <w:tab w:val="left" w:pos="11908"/>
+                <w:tab w:val="left" w:pos="12824"/>
+                <w:tab w:val="left" w:pos="13740"/>
+                <w:tab w:val="left" w:pos="14656"/>
+              </w:tabs>
+              <w:rPr>
+                <w:lang w:val="en-US"/>
+              </w:rPr>
+            </w:pPr>
+            <w:r>
+              <w:rPr>
+                <w:noProof/>
+                <w:lang w:eastAsia="de-DE"/>
+              </w:rPr>
+              <w:drawing>
+                <wp:inline distT="0" distB="0" distL="0" distR="0" wp14:anchorId="4BE15DA0" wp14:editId="1FD1ADE6">
+                  <wp:extent cx="952500" cy="952500"/>
+                  <wp:effectExtent l="0" t="0" r="0" b="0"/>
+                  <wp:docPr id="100" name="Grafik 100"/>
+                  <wp:cNvGraphicFramePr>
+                    <a:graphicFrameLocks xmlns:a="http://schemas.openxmlformats.org/drawingml/2006/main" noChangeAspect="1"/>
+                  </wp:cNvGraphicFramePr>
+                  <a:graphic xmlns:a="http://schemas.openxmlformats.org/drawingml/2006/main">
+                    <a:graphicData uri="http://schemas.openxmlformats.org/drawingml/2006/picture">
+                      <pic:pic xmlns:pic="http://schemas.openxmlformats.org/drawingml/2006/picture">
+                        <pic:nvPicPr>
+                          <pic:cNvPr id="0" name="track_10.png"/>
+                          <pic:cNvPicPr/>
+                        </pic:nvPicPr>
+                        <pic:blipFill>
+                          <a:blip r:embed="rId80">
+                            <a:extLst>
+                              <a:ext uri="{28A0092B-C50C-407E-A947-70E740481C1C}">
+                                <a14:useLocalDpi xmlns:a14="http://schemas.microsoft.com/office/drawing/2010/main" val="0"/>
+                              </a:ext>
+                            </a:extLst>
+                          </a:blip>
+                          <a:stretch>
+                            <a:fillRect/>
+                          </a:stretch>
+                        </pic:blipFill>
+                        <pic:spPr>
+                          <a:xfrm>
+                            <a:off x="0" y="0"/>
+                            <a:ext cx="952500" cy="952500"/>
+                          </a:xfrm>
+                          <a:prstGeom prst="rect">
+                            <a:avLst/>
+                          </a:prstGeom>
+                        </pic:spPr>
+                      </pic:pic>
+                    </a:graphicData>
+                  </a:graphic>
+                </wp:inline>
+              </w:drawing>
+            </w:r>
+          </w:p>
+        </w:tc>
+        <w:tc>
+          <w:tcPr>
+            <w:tcW w:w="3226" w:type="dxa"/>
+          </w:tcPr>
+          <w:p>
+            <w:pPr>
+              <w:tabs>
+                <w:tab w:val="left" w:pos="916"/>
+                <w:tab w:val="left" w:pos="1832"/>
+                <w:tab w:val="left" w:pos="2748"/>
+                <w:tab w:val="left" w:pos="3664"/>
+                <w:tab w:val="left" w:pos="4580"/>
+                <w:tab w:val="left" w:pos="5496"/>
+                <w:tab w:val="left" w:pos="6412"/>
+                <w:tab w:val="left" w:pos="7328"/>
+                <w:tab w:val="left" w:pos="8244"/>
+                <w:tab w:val="left" w:pos="9160"/>
+                <w:tab w:val="left" w:pos="10076"/>
+                <w:tab w:val="left" w:pos="10992"/>
+                <w:tab w:val="left" w:pos="11908"/>
+                <w:tab w:val="left" w:pos="12824"/>
+                <w:tab w:val="left" w:pos="13740"/>
+                <w:tab w:val="left" w:pos="14656"/>
+              </w:tabs>
+              <w:rPr>
+                <w:lang w:val="en-US"/>
+              </w:rPr>
+            </w:pPr>
+            <w:r>
+              <w:rPr>
+                <w:lang w:val="en-US"/>
+              </w:rPr>
+              <w:t>track_10</w:t>
+            </w:r>
+            <w:r>
+              <w:rPr>
+                <w:lang w:val="en-US"/>
+              </w:rPr>
+              <w:t>.png</w:t>
+            </w:r>
+          </w:p>
+          <w:p>
+            <w:pPr>
+              <w:tabs>
+                <w:tab w:val="left" w:pos="916"/>
+                <w:tab w:val="left" w:pos="1832"/>
+                <w:tab w:val="left" w:pos="2748"/>
+                <w:tab w:val="left" w:pos="3664"/>
+                <w:tab w:val="left" w:pos="4580"/>
+                <w:tab w:val="left" w:pos="5496"/>
+                <w:tab w:val="left" w:pos="6412"/>
+                <w:tab w:val="left" w:pos="7328"/>
+                <w:tab w:val="left" w:pos="8244"/>
+                <w:tab w:val="left" w:pos="9160"/>
+                <w:tab w:val="left" w:pos="10076"/>
+                <w:tab w:val="left" w:pos="10992"/>
+                <w:tab w:val="left" w:pos="11908"/>
+                <w:tab w:val="left" w:pos="12824"/>
+                <w:tab w:val="left" w:pos="13740"/>
+                <w:tab w:val="left" w:pos="14656"/>
+              </w:tabs>
+              <w:rPr>
+                <w:lang w:val="en-US"/>
+              </w:rPr>
+            </w:pPr>
+            <w:r>
+              <w:rPr>
+                <w:noProof/>
+                <w:lang w:eastAsia="de-DE"/>
+              </w:rPr>
+              <w:drawing>
+                <wp:inline distT="0" distB="0" distL="0" distR="0" wp14:anchorId="4A09242D" wp14:editId="5BBDA119">
+                  <wp:extent cx="952500" cy="952500"/>
+                  <wp:effectExtent l="0" t="0" r="0" b="0"/>
+                  <wp:docPr id="99" name="Grafik 99"/>
+                  <wp:cNvGraphicFramePr>
+                    <a:graphicFrameLocks xmlns:a="http://schemas.openxmlformats.org/drawingml/2006/main" noChangeAspect="1"/>
+                  </wp:cNvGraphicFramePr>
+                  <a:graphic xmlns:a="http://schemas.openxmlformats.org/drawingml/2006/main">
+                    <a:graphicData uri="http://schemas.openxmlformats.org/drawingml/2006/picture">
+                      <pic:pic xmlns:pic="http://schemas.openxmlformats.org/drawingml/2006/picture">
+                        <pic:nvPicPr>
+                          <pic:cNvPr id="0" name="track_10.png"/>
+                          <pic:cNvPicPr/>
+                        </pic:nvPicPr>
+                        <pic:blipFill>
+                          <a:blip r:embed="rId81">
+                            <a:extLst>
+                              <a:ext uri="{28A0092B-C50C-407E-A947-70E740481C1C}">
+                                <a14:useLocalDpi xmlns:a14="http://schemas.microsoft.com/office/drawing/2010/main" val="0"/>
+                              </a:ext>
+                            </a:extLst>
+                          </a:blip>
+                          <a:stretch>
+                            <a:fillRect/>
+                          </a:stretch>
+                        </pic:blipFill>
+                        <pic:spPr>
+                          <a:xfrm>
+                            <a:off x="0" y="0"/>
+                            <a:ext cx="952500" cy="952500"/>
+                          </a:xfrm>
+                          <a:prstGeom prst="rect">
+                            <a:avLst/>
+                          </a:prstGeom>
+                        </pic:spPr>
+                      </pic:pic>
+                    </a:graphicData>
+                  </a:graphic>
+                </wp:inline>
+              </w:drawing>
+            </w:r>
+          </w:p>
+        </w:tc>
+      </w:tr>
+    </w:tbl>
+    <w:p>
+      <w:pPr>
+        <w:tabs>
+          <w:tab w:val="left" w:pos="916"/>
+          <w:tab w:val="left" w:pos="1832"/>
+          <w:tab w:val="left" w:pos="2748"/>
+          <w:tab w:val="left" w:pos="3664"/>
+          <w:tab w:val="left" w:pos="4580"/>
+          <w:tab w:val="left" w:pos="5496"/>
+          <w:tab w:val="left" w:pos="6412"/>
+          <w:tab w:val="left" w:pos="7328"/>
+          <w:tab w:val="left" w:pos="8244"/>
+          <w:tab w:val="left" w:pos="9160"/>
+          <w:tab w:val="left" w:pos="10076"/>
+          <w:tab w:val="left" w:pos="10992"/>
+          <w:tab w:val="left" w:pos="11908"/>
+          <w:tab w:val="left" w:pos="12824"/>
+          <w:tab w:val="left" w:pos="13740"/>
+          <w:tab w:val="left" w:pos="14656"/>
+        </w:tabs>
+        <w:spacing w:after="0" w:line="240" w:lineRule="auto"/>
+        <w:rPr>
+          <w:lang w:val="en-US"/>
+        </w:rPr>
+      </w:pPr>
+    </w:p>
+    <w:p>
+      <w:pPr>
+        <w:tabs>
+          <w:tab w:val="left" w:pos="916"/>
+          <w:tab w:val="left" w:pos="1832"/>
+          <w:tab w:val="left" w:pos="2748"/>
+          <w:tab w:val="left" w:pos="3664"/>
+          <w:tab w:val="left" w:pos="4580"/>
+          <w:tab w:val="left" w:pos="5496"/>
+          <w:tab w:val="left" w:pos="6412"/>
+          <w:tab w:val="left" w:pos="7328"/>
+          <w:tab w:val="left" w:pos="8244"/>
+          <w:tab w:val="left" w:pos="9160"/>
+          <w:tab w:val="left" w:pos="10076"/>
+          <w:tab w:val="left" w:pos="10992"/>
+          <w:tab w:val="left" w:pos="11908"/>
+          <w:tab w:val="left" w:pos="12824"/>
+          <w:tab w:val="left" w:pos="13740"/>
+          <w:tab w:val="left" w:pos="14656"/>
+        </w:tabs>
+        <w:spacing w:after="0" w:line="240" w:lineRule="auto"/>
+        <w:rPr>
+          <w:b/>
+          <w:i/>
+          <w:lang w:val="en-US"/>
+        </w:rPr>
+      </w:pPr>
+      <w:r>
+        <w:rPr>
+          <w:b/>
+          <w:i/>
+          <w:lang w:val="en-US"/>
+        </w:rPr>
+        <w:t xml:space="preserve">Implementation </w:t>
+      </w:r>
+      <w:r>
+        <w:rPr>
+          <w:b/>
+          <w:i/>
+          <w:lang w:val="en-US"/>
+        </w:rPr>
+        <w:t>#10</w:t>
+      </w:r>
+    </w:p>
+    <w:p>
+      <w:pPr>
+        <w:tabs>
+          <w:tab w:val="left" w:pos="916"/>
+          <w:tab w:val="left" w:pos="1832"/>
+          <w:tab w:val="left" w:pos="2748"/>
+          <w:tab w:val="left" w:pos="3664"/>
+          <w:tab w:val="left" w:pos="4580"/>
+          <w:tab w:val="left" w:pos="5496"/>
+          <w:tab w:val="left" w:pos="6412"/>
+          <w:tab w:val="left" w:pos="7328"/>
+          <w:tab w:val="left" w:pos="8244"/>
+          <w:tab w:val="left" w:pos="9160"/>
+          <w:tab w:val="left" w:pos="10076"/>
+          <w:tab w:val="left" w:pos="10992"/>
+          <w:tab w:val="left" w:pos="11908"/>
+          <w:tab w:val="left" w:pos="12824"/>
+          <w:tab w:val="left" w:pos="13740"/>
+          <w:tab w:val="left" w:pos="14656"/>
+        </w:tabs>
+        <w:spacing w:after="0" w:line="240" w:lineRule="auto"/>
+        <w:rPr>
+          <w:b/>
+          <w:lang w:val="en-US"/>
+        </w:rPr>
+      </w:pPr>
+      <w:r>
+        <w:rPr>
+          <w:b/>
+          <w:lang w:val="en-US"/>
+        </w:rPr>
+        <w:t>Track::</w:t>
       </w:r>
       <w:proofErr w:type="spellStart"/>
       <w:r>
         <w:rPr>
-          <w:lang w:val="en-US"/>
-        </w:rPr>
-        <w:t>avgVelocity</w:t>
+          <w:b/>
+          <w:lang w:val="en-US"/>
+        </w:rPr>
+        <w:t>isReversingX</w:t>
       </w:r>
       <w:proofErr w:type="spellEnd"/>
-      <w:r>
-        <w:rPr>
-          <w:lang w:val="en-US"/>
-        </w:rPr>
-        <w:t xml:space="preserve"> = </w:t>
+    </w:p>
+    <w:p>
+      <w:pPr>
+        <w:pStyle w:val="Listenabsatz"/>
+        <w:numPr>
+          <w:ilvl w:val="0"/>
+          <w:numId w:val="10"/>
+        </w:numPr>
+        <w:tabs>
+          <w:tab w:val="left" w:pos="916"/>
+          <w:tab w:val="left" w:pos="1832"/>
+          <w:tab w:val="left" w:pos="2748"/>
+          <w:tab w:val="left" w:pos="3664"/>
+          <w:tab w:val="left" w:pos="4580"/>
+          <w:tab w:val="left" w:pos="5496"/>
+          <w:tab w:val="left" w:pos="6412"/>
+          <w:tab w:val="left" w:pos="7328"/>
+          <w:tab w:val="left" w:pos="8244"/>
+          <w:tab w:val="left" w:pos="9160"/>
+          <w:tab w:val="left" w:pos="10076"/>
+          <w:tab w:val="left" w:pos="10992"/>
+          <w:tab w:val="left" w:pos="11908"/>
+          <w:tab w:val="left" w:pos="12824"/>
+          <w:tab w:val="left" w:pos="13740"/>
+          <w:tab w:val="left" w:pos="14656"/>
+        </w:tabs>
+        <w:spacing w:after="0" w:line="240" w:lineRule="auto"/>
+        <w:rPr>
+          <w:lang w:val="en-US"/>
+        </w:rPr>
+      </w:pPr>
+      <w:r>
+        <w:rPr>
+          <w:lang w:val="en-US"/>
+        </w:rPr>
+        <w:t>true, if track reverses in x-direction AND at least one abs velocity outside backlash</w:t>
+      </w:r>
+    </w:p>
+    <w:p>
+      <w:pPr>
+        <w:rPr>
+          <w:lang w:val="en-US"/>
+        </w:rPr>
+      </w:pPr>
+      <w:r>
+        <w:rPr>
+          <w:lang w:val="en-US"/>
+        </w:rPr>
+        <w:br w:type="page"/>
+      </w:r>
+    </w:p>
+    <w:p>
+      <w:pPr>
+        <w:tabs>
+          <w:tab w:val="left" w:pos="916"/>
+          <w:tab w:val="left" w:pos="1832"/>
+          <w:tab w:val="left" w:pos="2748"/>
+          <w:tab w:val="left" w:pos="3664"/>
+          <w:tab w:val="left" w:pos="4580"/>
+          <w:tab w:val="left" w:pos="5496"/>
+          <w:tab w:val="left" w:pos="6412"/>
+          <w:tab w:val="left" w:pos="7328"/>
+          <w:tab w:val="left" w:pos="8244"/>
+          <w:tab w:val="left" w:pos="9160"/>
+          <w:tab w:val="left" w:pos="10076"/>
+          <w:tab w:val="left" w:pos="10992"/>
+          <w:tab w:val="left" w:pos="11908"/>
+          <w:tab w:val="left" w:pos="12824"/>
+          <w:tab w:val="left" w:pos="13740"/>
+          <w:tab w:val="left" w:pos="14656"/>
+        </w:tabs>
+        <w:spacing w:after="0" w:line="240" w:lineRule="auto"/>
+        <w:rPr>
+          <w:b/>
+          <w:i/>
+          <w:sz w:val="28"/>
+          <w:szCs w:val="28"/>
+          <w:lang w:val="en-US"/>
+        </w:rPr>
+      </w:pPr>
+      <w:r>
+        <w:rPr>
+          <w:b/>
+          <w:i/>
+          <w:sz w:val="28"/>
+          <w:szCs w:val="28"/>
+          <w:lang w:val="en-US"/>
+        </w:rPr>
+        <w:lastRenderedPageBreak/>
+        <w:t>Requirement #11</w:t>
+      </w:r>
+      <w:r>
+        <w:rPr>
+          <w:b/>
+          <w:i/>
+          <w:sz w:val="28"/>
+          <w:szCs w:val="28"/>
+          <w:lang w:val="en-US"/>
+        </w:rPr>
+        <w:t xml:space="preserve"> (</w:t>
+      </w:r>
+      <w:r>
+        <w:rPr>
+          <w:b/>
+          <w:i/>
+          <w:sz w:val="28"/>
+          <w:szCs w:val="28"/>
+          <w:lang w:val="en-US"/>
+        </w:rPr>
+        <w:t>open</w:t>
+      </w:r>
+      <w:r>
+        <w:rPr>
+          <w:b/>
+          <w:i/>
+          <w:sz w:val="28"/>
+          <w:szCs w:val="28"/>
+          <w:lang w:val="en-US"/>
+        </w:rPr>
+        <w:t>)</w:t>
+      </w:r>
+    </w:p>
+    <w:p>
+      <w:pPr>
+        <w:pStyle w:val="Listenabsatz"/>
+        <w:numPr>
+          <w:ilvl w:val="0"/>
+          <w:numId w:val="11"/>
+        </w:numPr>
+        <w:tabs>
+          <w:tab w:val="left" w:pos="916"/>
+          <w:tab w:val="left" w:pos="1832"/>
+          <w:tab w:val="left" w:pos="2748"/>
+          <w:tab w:val="left" w:pos="3664"/>
+          <w:tab w:val="left" w:pos="4580"/>
+          <w:tab w:val="left" w:pos="5496"/>
+          <w:tab w:val="left" w:pos="6412"/>
+          <w:tab w:val="left" w:pos="7328"/>
+          <w:tab w:val="left" w:pos="8244"/>
+          <w:tab w:val="left" w:pos="9160"/>
+          <w:tab w:val="left" w:pos="10076"/>
+          <w:tab w:val="left" w:pos="10992"/>
+          <w:tab w:val="left" w:pos="11908"/>
+          <w:tab w:val="left" w:pos="12824"/>
+          <w:tab w:val="left" w:pos="13740"/>
+          <w:tab w:val="left" w:pos="14656"/>
+        </w:tabs>
+        <w:spacing w:after="0" w:line="240" w:lineRule="auto"/>
+        <w:rPr>
+          <w:b/>
+          <w:lang w:val="en-US"/>
+        </w:rPr>
+      </w:pPr>
+      <w:r>
+        <w:rPr>
+          <w:b/>
+          <w:lang w:val="en-US"/>
+        </w:rPr>
+        <w:t>assign matching blobs to track with highest confidence</w:t>
+      </w:r>
+    </w:p>
+    <w:p>
+      <w:pPr>
+        <w:pStyle w:val="Listenabsatz"/>
+        <w:numPr>
+          <w:ilvl w:val="0"/>
+          <w:numId w:val="11"/>
+        </w:numPr>
+        <w:tabs>
+          <w:tab w:val="left" w:pos="916"/>
+          <w:tab w:val="left" w:pos="1832"/>
+          <w:tab w:val="left" w:pos="2748"/>
+          <w:tab w:val="left" w:pos="3664"/>
+          <w:tab w:val="left" w:pos="4580"/>
+          <w:tab w:val="left" w:pos="5496"/>
+          <w:tab w:val="left" w:pos="6412"/>
+          <w:tab w:val="left" w:pos="7328"/>
+          <w:tab w:val="left" w:pos="8244"/>
+          <w:tab w:val="left" w:pos="9160"/>
+          <w:tab w:val="left" w:pos="10076"/>
+          <w:tab w:val="left" w:pos="10992"/>
+          <w:tab w:val="left" w:pos="11908"/>
+          <w:tab w:val="left" w:pos="12824"/>
+          <w:tab w:val="left" w:pos="13740"/>
+          <w:tab w:val="left" w:pos="14656"/>
+        </w:tabs>
+        <w:spacing w:after="0" w:line="240" w:lineRule="auto"/>
+        <w:rPr>
+          <w:lang w:val="en-US"/>
+        </w:rPr>
+      </w:pPr>
+      <w:r>
+        <w:rPr>
+          <w:lang w:val="en-US"/>
+        </w:rPr>
+        <w:t>velocity difference must be significant in order to  avoid re-assigning tracks of stand still motion, e.g. waving leaves</w:t>
+      </w:r>
+    </w:p>
+    <w:p>
+      <w:pPr>
+        <w:pStyle w:val="Listenabsatz"/>
+        <w:tabs>
+          <w:tab w:val="left" w:pos="916"/>
+          <w:tab w:val="left" w:pos="1832"/>
+          <w:tab w:val="left" w:pos="2748"/>
+          <w:tab w:val="left" w:pos="3664"/>
+          <w:tab w:val="left" w:pos="4580"/>
+          <w:tab w:val="left" w:pos="5496"/>
+          <w:tab w:val="left" w:pos="6412"/>
+          <w:tab w:val="left" w:pos="7328"/>
+          <w:tab w:val="left" w:pos="8244"/>
+          <w:tab w:val="left" w:pos="9160"/>
+          <w:tab w:val="left" w:pos="10076"/>
+          <w:tab w:val="left" w:pos="10992"/>
+          <w:tab w:val="left" w:pos="11908"/>
+          <w:tab w:val="left" w:pos="12824"/>
+          <w:tab w:val="left" w:pos="13740"/>
+          <w:tab w:val="left" w:pos="14656"/>
+        </w:tabs>
+        <w:spacing w:after="0" w:line="240" w:lineRule="auto"/>
+        <w:rPr>
+          <w:lang w:val="en-US"/>
+        </w:rPr>
+      </w:pPr>
+    </w:p>
+    <w:tbl>
+      <w:tblPr>
+        <w:tblStyle w:val="Tabellenraster"/>
+        <w:tblW w:w="9288" w:type="dxa"/>
+        <w:tblLook w:val="04A0" w:firstRow="1" w:lastRow="0" w:firstColumn="1" w:lastColumn="0" w:noHBand="0" w:noVBand="1"/>
+      </w:tblPr>
+      <w:tblGrid>
+        <w:gridCol w:w="2943"/>
+        <w:gridCol w:w="3119"/>
+        <w:gridCol w:w="3226"/>
+      </w:tblGrid>
+      <w:tr>
+        <w:tc>
+          <w:tcPr>
+            <w:tcW w:w="2943" w:type="dxa"/>
+          </w:tcPr>
+          <w:p>
+            <w:pPr>
+              <w:tabs>
+                <w:tab w:val="left" w:pos="916"/>
+                <w:tab w:val="left" w:pos="1832"/>
+                <w:tab w:val="left" w:pos="2748"/>
+                <w:tab w:val="left" w:pos="3664"/>
+                <w:tab w:val="left" w:pos="4580"/>
+                <w:tab w:val="left" w:pos="5496"/>
+                <w:tab w:val="left" w:pos="6412"/>
+                <w:tab w:val="left" w:pos="7328"/>
+                <w:tab w:val="left" w:pos="8244"/>
+                <w:tab w:val="left" w:pos="9160"/>
+                <w:tab w:val="left" w:pos="10076"/>
+                <w:tab w:val="left" w:pos="10992"/>
+                <w:tab w:val="left" w:pos="11908"/>
+                <w:tab w:val="left" w:pos="12824"/>
+                <w:tab w:val="left" w:pos="13740"/>
+                <w:tab w:val="left" w:pos="14656"/>
+              </w:tabs>
+              <w:rPr>
+                <w:lang w:val="en-US"/>
+              </w:rPr>
+            </w:pPr>
+            <w:r>
+              <w:rPr>
+                <w:lang w:val="en-US"/>
+              </w:rPr>
+              <w:t xml:space="preserve">2017-09-18/opposite/2 - 40 </w:t>
+            </w:r>
+            <w:r>
+              <w:rPr>
+                <w:lang w:val="en-US"/>
+              </w:rPr>
+              <w:t>845 - 890 van 3m17s</w:t>
+            </w:r>
+          </w:p>
+        </w:tc>
+        <w:tc>
+          <w:tcPr>
+            <w:tcW w:w="3119" w:type="dxa"/>
+          </w:tcPr>
+          <w:p>
+            <w:pPr>
+              <w:tabs>
+                <w:tab w:val="left" w:pos="916"/>
+                <w:tab w:val="left" w:pos="1832"/>
+                <w:tab w:val="left" w:pos="2748"/>
+                <w:tab w:val="left" w:pos="3664"/>
+                <w:tab w:val="left" w:pos="4580"/>
+                <w:tab w:val="left" w:pos="5496"/>
+                <w:tab w:val="left" w:pos="6412"/>
+                <w:tab w:val="left" w:pos="7328"/>
+                <w:tab w:val="left" w:pos="8244"/>
+                <w:tab w:val="left" w:pos="9160"/>
+                <w:tab w:val="left" w:pos="10076"/>
+                <w:tab w:val="left" w:pos="10992"/>
+                <w:tab w:val="left" w:pos="11908"/>
+                <w:tab w:val="left" w:pos="12824"/>
+                <w:tab w:val="left" w:pos="13740"/>
+                <w:tab w:val="left" w:pos="14656"/>
+              </w:tabs>
+              <w:rPr>
+                <w:b/>
+                <w:lang w:val="en-US"/>
+              </w:rPr>
+            </w:pPr>
+            <w:r>
+              <w:rPr>
+                <w:b/>
+                <w:lang w:val="en-US"/>
+              </w:rPr>
+              <w:t>wrong</w:t>
+            </w:r>
+          </w:p>
+          <w:p>
+            <w:pPr>
+              <w:tabs>
+                <w:tab w:val="left" w:pos="916"/>
+                <w:tab w:val="left" w:pos="1832"/>
+                <w:tab w:val="left" w:pos="2748"/>
+                <w:tab w:val="left" w:pos="3664"/>
+                <w:tab w:val="left" w:pos="4580"/>
+                <w:tab w:val="left" w:pos="5496"/>
+                <w:tab w:val="left" w:pos="6412"/>
+                <w:tab w:val="left" w:pos="7328"/>
+                <w:tab w:val="left" w:pos="8244"/>
+                <w:tab w:val="left" w:pos="9160"/>
+                <w:tab w:val="left" w:pos="10076"/>
+                <w:tab w:val="left" w:pos="10992"/>
+                <w:tab w:val="left" w:pos="11908"/>
+                <w:tab w:val="left" w:pos="12824"/>
+                <w:tab w:val="left" w:pos="13740"/>
+                <w:tab w:val="left" w:pos="14656"/>
+              </w:tabs>
+              <w:rPr>
+                <w:lang w:val="en-US"/>
+              </w:rPr>
+            </w:pPr>
+            <w:r>
+              <w:rPr>
+                <w:lang w:val="en-US"/>
+              </w:rPr>
+              <w:t>/</w:t>
+            </w:r>
+            <w:r>
+              <w:rPr>
+                <w:lang w:val="en-US"/>
+              </w:rPr>
+              <w:t>2018-12-26_16h_14m_24s</w:t>
+            </w:r>
+          </w:p>
+        </w:tc>
+        <w:tc>
+          <w:tcPr>
+            <w:tcW w:w="3226" w:type="dxa"/>
+          </w:tcPr>
+          <w:p>
+            <w:pPr>
+              <w:tabs>
+                <w:tab w:val="left" w:pos="916"/>
+                <w:tab w:val="left" w:pos="1832"/>
+                <w:tab w:val="left" w:pos="2748"/>
+                <w:tab w:val="left" w:pos="3664"/>
+                <w:tab w:val="left" w:pos="4580"/>
+                <w:tab w:val="left" w:pos="5496"/>
+                <w:tab w:val="left" w:pos="6412"/>
+                <w:tab w:val="left" w:pos="7328"/>
+                <w:tab w:val="left" w:pos="8244"/>
+                <w:tab w:val="left" w:pos="9160"/>
+                <w:tab w:val="left" w:pos="10076"/>
+                <w:tab w:val="left" w:pos="10992"/>
+                <w:tab w:val="left" w:pos="11908"/>
+                <w:tab w:val="left" w:pos="12824"/>
+                <w:tab w:val="left" w:pos="13740"/>
+                <w:tab w:val="left" w:pos="14656"/>
+              </w:tabs>
+              <w:rPr>
+                <w:b/>
+                <w:lang w:val="en-US"/>
+              </w:rPr>
+            </w:pPr>
+            <w:r>
+              <w:rPr>
+                <w:b/>
+                <w:lang w:val="en-US"/>
+              </w:rPr>
+              <w:t>right</w:t>
+            </w:r>
+          </w:p>
+          <w:p>
+            <w:pPr>
+              <w:tabs>
+                <w:tab w:val="left" w:pos="916"/>
+                <w:tab w:val="left" w:pos="1832"/>
+                <w:tab w:val="left" w:pos="2748"/>
+                <w:tab w:val="left" w:pos="3664"/>
+                <w:tab w:val="left" w:pos="4580"/>
+                <w:tab w:val="left" w:pos="5496"/>
+                <w:tab w:val="left" w:pos="6412"/>
+                <w:tab w:val="left" w:pos="7328"/>
+                <w:tab w:val="left" w:pos="8244"/>
+                <w:tab w:val="left" w:pos="9160"/>
+                <w:tab w:val="left" w:pos="10076"/>
+                <w:tab w:val="left" w:pos="10992"/>
+                <w:tab w:val="left" w:pos="11908"/>
+                <w:tab w:val="left" w:pos="12824"/>
+                <w:tab w:val="left" w:pos="13740"/>
+                <w:tab w:val="left" w:pos="14656"/>
+              </w:tabs>
+              <w:rPr>
+                <w:lang w:val="en-US"/>
+              </w:rPr>
+            </w:pPr>
+            <w:r>
+              <w:rPr>
+                <w:lang w:val="en-US"/>
+              </w:rPr>
+              <w:t>/</w:t>
+            </w:r>
+          </w:p>
+        </w:tc>
+      </w:tr>
+      <w:tr>
+        <w:tc>
+          <w:tcPr>
+            <w:tcW w:w="2943" w:type="dxa"/>
+          </w:tcPr>
+          <w:p>
+            <w:pPr>
+              <w:tabs>
+                <w:tab w:val="left" w:pos="916"/>
+                <w:tab w:val="left" w:pos="1832"/>
+                <w:tab w:val="left" w:pos="2748"/>
+                <w:tab w:val="left" w:pos="3664"/>
+                <w:tab w:val="left" w:pos="4580"/>
+                <w:tab w:val="left" w:pos="5496"/>
+                <w:tab w:val="left" w:pos="6412"/>
+                <w:tab w:val="left" w:pos="7328"/>
+                <w:tab w:val="left" w:pos="8244"/>
+                <w:tab w:val="left" w:pos="9160"/>
+                <w:tab w:val="left" w:pos="10076"/>
+                <w:tab w:val="left" w:pos="10992"/>
+                <w:tab w:val="left" w:pos="11908"/>
+                <w:tab w:val="left" w:pos="12824"/>
+                <w:tab w:val="left" w:pos="13740"/>
+                <w:tab w:val="left" w:pos="14656"/>
+              </w:tabs>
+              <w:rPr>
+                <w:lang w:val="en-US"/>
+              </w:rPr>
+            </w:pPr>
+            <w:r>
+              <w:rPr>
+                <w:lang w:val="en-US"/>
+              </w:rPr>
+              <w:t>debug_</w:t>
+            </w:r>
+            <w:r>
+              <w:rPr>
+                <w:lang w:val="en-US"/>
+              </w:rPr>
+              <w:t>85</w:t>
+            </w:r>
+            <w:r>
+              <w:rPr>
+                <w:lang w:val="en-US"/>
+              </w:rPr>
+              <w:t>5.png</w:t>
+            </w:r>
+          </w:p>
+          <w:p>
+            <w:pPr>
+              <w:tabs>
+                <w:tab w:val="left" w:pos="916"/>
+                <w:tab w:val="left" w:pos="1832"/>
+                <w:tab w:val="left" w:pos="2748"/>
+                <w:tab w:val="left" w:pos="3664"/>
+                <w:tab w:val="left" w:pos="4580"/>
+                <w:tab w:val="left" w:pos="5496"/>
+                <w:tab w:val="left" w:pos="6412"/>
+                <w:tab w:val="left" w:pos="7328"/>
+                <w:tab w:val="left" w:pos="8244"/>
+                <w:tab w:val="left" w:pos="9160"/>
+                <w:tab w:val="left" w:pos="10076"/>
+                <w:tab w:val="left" w:pos="10992"/>
+                <w:tab w:val="left" w:pos="11908"/>
+                <w:tab w:val="left" w:pos="12824"/>
+                <w:tab w:val="left" w:pos="13740"/>
+                <w:tab w:val="left" w:pos="14656"/>
+              </w:tabs>
+              <w:rPr>
+                <w:lang w:val="en-US"/>
+              </w:rPr>
+            </w:pPr>
+            <w:r>
+              <w:rPr>
+                <w:noProof/>
+                <w:lang w:eastAsia="de-DE"/>
+              </w:rPr>
+              <w:drawing>
+                <wp:inline distT="0" distB="0" distL="0" distR="0">
+                  <wp:extent cx="952500" cy="952500"/>
+                  <wp:effectExtent l="0" t="0" r="0" b="0"/>
+                  <wp:docPr id="80" name="Grafik 80"/>
+                  <wp:cNvGraphicFramePr>
+                    <a:graphicFrameLocks xmlns:a="http://schemas.openxmlformats.org/drawingml/2006/main" noChangeAspect="1"/>
+                  </wp:cNvGraphicFramePr>
+                  <a:graphic xmlns:a="http://schemas.openxmlformats.org/drawingml/2006/main">
+                    <a:graphicData uri="http://schemas.openxmlformats.org/drawingml/2006/picture">
+                      <pic:pic xmlns:pic="http://schemas.openxmlformats.org/drawingml/2006/picture">
+                        <pic:nvPicPr>
+                          <pic:cNvPr id="0" name="debug_855.png"/>
+                          <pic:cNvPicPr/>
+                        </pic:nvPicPr>
+                        <pic:blipFill>
+                          <a:blip r:embed="rId82">
+                            <a:extLst>
+                              <a:ext uri="{28A0092B-C50C-407E-A947-70E740481C1C}">
+                                <a14:useLocalDpi xmlns:a14="http://schemas.microsoft.com/office/drawing/2010/main" val="0"/>
+                              </a:ext>
+                            </a:extLst>
+                          </a:blip>
+                          <a:stretch>
+                            <a:fillRect/>
+                          </a:stretch>
+                        </pic:blipFill>
+                        <pic:spPr>
+                          <a:xfrm>
+                            <a:off x="0" y="0"/>
+                            <a:ext cx="952500" cy="952500"/>
+                          </a:xfrm>
+                          <a:prstGeom prst="rect">
+                            <a:avLst/>
+                          </a:prstGeom>
+                        </pic:spPr>
+                      </pic:pic>
+                    </a:graphicData>
+                  </a:graphic>
+                </wp:inline>
+              </w:drawing>
+            </w:r>
+          </w:p>
+        </w:tc>
+        <w:tc>
+          <w:tcPr>
+            <w:tcW w:w="3119" w:type="dxa"/>
+          </w:tcPr>
+          <w:p>
+            <w:pPr>
+              <w:tabs>
+                <w:tab w:val="left" w:pos="916"/>
+                <w:tab w:val="left" w:pos="1832"/>
+                <w:tab w:val="left" w:pos="2748"/>
+                <w:tab w:val="left" w:pos="3664"/>
+                <w:tab w:val="left" w:pos="4580"/>
+                <w:tab w:val="left" w:pos="5496"/>
+                <w:tab w:val="left" w:pos="6412"/>
+                <w:tab w:val="left" w:pos="7328"/>
+                <w:tab w:val="left" w:pos="8244"/>
+                <w:tab w:val="left" w:pos="9160"/>
+                <w:tab w:val="left" w:pos="10076"/>
+                <w:tab w:val="left" w:pos="10992"/>
+                <w:tab w:val="left" w:pos="11908"/>
+                <w:tab w:val="left" w:pos="12824"/>
+                <w:tab w:val="left" w:pos="13740"/>
+                <w:tab w:val="left" w:pos="14656"/>
+              </w:tabs>
+              <w:rPr>
+                <w:lang w:val="en-US"/>
+              </w:rPr>
+            </w:pPr>
+            <w:r>
+              <w:rPr>
+                <w:lang w:val="en-US"/>
+              </w:rPr>
+              <w:t>track_</w:t>
+            </w:r>
+            <w:r>
+              <w:rPr>
+                <w:lang w:val="en-US"/>
+              </w:rPr>
+              <w:t>85</w:t>
+            </w:r>
+            <w:r>
+              <w:rPr>
+                <w:lang w:val="en-US"/>
+              </w:rPr>
+              <w:t>5.png</w:t>
+            </w:r>
+          </w:p>
+          <w:p>
+            <w:pPr>
+              <w:tabs>
+                <w:tab w:val="left" w:pos="916"/>
+                <w:tab w:val="left" w:pos="1832"/>
+                <w:tab w:val="left" w:pos="2748"/>
+                <w:tab w:val="left" w:pos="3664"/>
+                <w:tab w:val="left" w:pos="4580"/>
+                <w:tab w:val="left" w:pos="5496"/>
+                <w:tab w:val="left" w:pos="6412"/>
+                <w:tab w:val="left" w:pos="7328"/>
+                <w:tab w:val="left" w:pos="8244"/>
+                <w:tab w:val="left" w:pos="9160"/>
+                <w:tab w:val="left" w:pos="10076"/>
+                <w:tab w:val="left" w:pos="10992"/>
+                <w:tab w:val="left" w:pos="11908"/>
+                <w:tab w:val="left" w:pos="12824"/>
+                <w:tab w:val="left" w:pos="13740"/>
+                <w:tab w:val="left" w:pos="14656"/>
+              </w:tabs>
+              <w:rPr>
+                <w:lang w:val="en-US"/>
+              </w:rPr>
+            </w:pPr>
+            <w:r>
+              <w:rPr>
+                <w:noProof/>
+                <w:lang w:eastAsia="de-DE"/>
+              </w:rPr>
+              <w:drawing>
+                <wp:inline distT="0" distB="0" distL="0" distR="0">
+                  <wp:extent cx="952500" cy="952500"/>
+                  <wp:effectExtent l="0" t="0" r="0" b="0"/>
+                  <wp:docPr id="107" name="Grafik 107"/>
+                  <wp:cNvGraphicFramePr>
+                    <a:graphicFrameLocks xmlns:a="http://schemas.openxmlformats.org/drawingml/2006/main" noChangeAspect="1"/>
+                  </wp:cNvGraphicFramePr>
+                  <a:graphic xmlns:a="http://schemas.openxmlformats.org/drawingml/2006/main">
+                    <a:graphicData uri="http://schemas.openxmlformats.org/drawingml/2006/picture">
+                      <pic:pic xmlns:pic="http://schemas.openxmlformats.org/drawingml/2006/picture">
+                        <pic:nvPicPr>
+                          <pic:cNvPr id="0" name="track_855.png"/>
+                          <pic:cNvPicPr/>
+                        </pic:nvPicPr>
+                        <pic:blipFill>
+                          <a:blip r:embed="rId83">
+                            <a:extLst>
+                              <a:ext uri="{28A0092B-C50C-407E-A947-70E740481C1C}">
+                                <a14:useLocalDpi xmlns:a14="http://schemas.microsoft.com/office/drawing/2010/main" val="0"/>
+                              </a:ext>
+                            </a:extLst>
+                          </a:blip>
+                          <a:stretch>
+                            <a:fillRect/>
+                          </a:stretch>
+                        </pic:blipFill>
+                        <pic:spPr>
+                          <a:xfrm>
+                            <a:off x="0" y="0"/>
+                            <a:ext cx="952500" cy="952500"/>
+                          </a:xfrm>
+                          <a:prstGeom prst="rect">
+                            <a:avLst/>
+                          </a:prstGeom>
+                        </pic:spPr>
+                      </pic:pic>
+                    </a:graphicData>
+                  </a:graphic>
+                </wp:inline>
+              </w:drawing>
+            </w:r>
+          </w:p>
+        </w:tc>
+        <w:tc>
+          <w:tcPr>
+            <w:tcW w:w="3226" w:type="dxa"/>
+          </w:tcPr>
+          <w:p>
+            <w:pPr>
+              <w:tabs>
+                <w:tab w:val="left" w:pos="916"/>
+                <w:tab w:val="left" w:pos="1832"/>
+                <w:tab w:val="left" w:pos="2748"/>
+                <w:tab w:val="left" w:pos="3664"/>
+                <w:tab w:val="left" w:pos="4580"/>
+                <w:tab w:val="left" w:pos="5496"/>
+                <w:tab w:val="left" w:pos="6412"/>
+                <w:tab w:val="left" w:pos="7328"/>
+                <w:tab w:val="left" w:pos="8244"/>
+                <w:tab w:val="left" w:pos="9160"/>
+                <w:tab w:val="left" w:pos="10076"/>
+                <w:tab w:val="left" w:pos="10992"/>
+                <w:tab w:val="left" w:pos="11908"/>
+                <w:tab w:val="left" w:pos="12824"/>
+                <w:tab w:val="left" w:pos="13740"/>
+                <w:tab w:val="left" w:pos="14656"/>
+              </w:tabs>
+              <w:rPr>
+                <w:lang w:val="en-US"/>
+              </w:rPr>
+            </w:pPr>
+            <w:r>
+              <w:rPr>
+                <w:lang w:val="en-US"/>
+              </w:rPr>
+              <w:t>track_5.png</w:t>
+            </w:r>
+          </w:p>
+          <w:p>
+            <w:pPr>
+              <w:tabs>
+                <w:tab w:val="left" w:pos="916"/>
+                <w:tab w:val="left" w:pos="1832"/>
+                <w:tab w:val="left" w:pos="2748"/>
+                <w:tab w:val="left" w:pos="3664"/>
+                <w:tab w:val="left" w:pos="4580"/>
+                <w:tab w:val="left" w:pos="5496"/>
+                <w:tab w:val="left" w:pos="6412"/>
+                <w:tab w:val="left" w:pos="7328"/>
+                <w:tab w:val="left" w:pos="8244"/>
+                <w:tab w:val="left" w:pos="9160"/>
+                <w:tab w:val="left" w:pos="10076"/>
+                <w:tab w:val="left" w:pos="10992"/>
+                <w:tab w:val="left" w:pos="11908"/>
+                <w:tab w:val="left" w:pos="12824"/>
+                <w:tab w:val="left" w:pos="13740"/>
+                <w:tab w:val="left" w:pos="14656"/>
+              </w:tabs>
+              <w:rPr>
+                <w:lang w:val="en-US"/>
+              </w:rPr>
+            </w:pPr>
+          </w:p>
+        </w:tc>
+      </w:tr>
+      <w:tr>
+        <w:tc>
+          <w:tcPr>
+            <w:tcW w:w="2943" w:type="dxa"/>
+          </w:tcPr>
+          <w:p>
+            <w:pPr>
+              <w:tabs>
+                <w:tab w:val="left" w:pos="916"/>
+                <w:tab w:val="left" w:pos="1832"/>
+                <w:tab w:val="left" w:pos="2748"/>
+                <w:tab w:val="left" w:pos="3664"/>
+                <w:tab w:val="left" w:pos="4580"/>
+                <w:tab w:val="left" w:pos="5496"/>
+                <w:tab w:val="left" w:pos="6412"/>
+                <w:tab w:val="left" w:pos="7328"/>
+                <w:tab w:val="left" w:pos="8244"/>
+                <w:tab w:val="left" w:pos="9160"/>
+                <w:tab w:val="left" w:pos="10076"/>
+                <w:tab w:val="left" w:pos="10992"/>
+                <w:tab w:val="left" w:pos="11908"/>
+                <w:tab w:val="left" w:pos="12824"/>
+                <w:tab w:val="left" w:pos="13740"/>
+                <w:tab w:val="left" w:pos="14656"/>
+              </w:tabs>
+              <w:rPr>
+                <w:lang w:val="en-US"/>
+              </w:rPr>
+            </w:pPr>
+            <w:r>
+              <w:rPr>
+                <w:lang w:val="en-US"/>
+              </w:rPr>
+              <w:t>debug_</w:t>
+            </w:r>
+            <w:r>
+              <w:rPr>
+                <w:lang w:val="en-US"/>
+              </w:rPr>
+              <w:t>85</w:t>
+            </w:r>
+            <w:r>
+              <w:rPr>
+                <w:lang w:val="en-US"/>
+              </w:rPr>
+              <w:t>6.png</w:t>
+            </w:r>
+          </w:p>
+          <w:p>
+            <w:pPr>
+              <w:tabs>
+                <w:tab w:val="left" w:pos="916"/>
+                <w:tab w:val="left" w:pos="1832"/>
+                <w:tab w:val="left" w:pos="2748"/>
+                <w:tab w:val="left" w:pos="3664"/>
+                <w:tab w:val="left" w:pos="4580"/>
+                <w:tab w:val="left" w:pos="5496"/>
+                <w:tab w:val="left" w:pos="6412"/>
+                <w:tab w:val="left" w:pos="7328"/>
+                <w:tab w:val="left" w:pos="8244"/>
+                <w:tab w:val="left" w:pos="9160"/>
+                <w:tab w:val="left" w:pos="10076"/>
+                <w:tab w:val="left" w:pos="10992"/>
+                <w:tab w:val="left" w:pos="11908"/>
+                <w:tab w:val="left" w:pos="12824"/>
+                <w:tab w:val="left" w:pos="13740"/>
+                <w:tab w:val="left" w:pos="14656"/>
+              </w:tabs>
+              <w:rPr>
+                <w:lang w:val="en-US"/>
+              </w:rPr>
+            </w:pPr>
+            <w:r>
+              <w:rPr>
+                <w:noProof/>
+                <w:lang w:eastAsia="de-DE"/>
+              </w:rPr>
+              <w:drawing>
+                <wp:inline distT="0" distB="0" distL="0" distR="0">
+                  <wp:extent cx="952500" cy="952500"/>
+                  <wp:effectExtent l="0" t="0" r="0" b="0"/>
+                  <wp:docPr id="102" name="Grafik 102"/>
+                  <wp:cNvGraphicFramePr>
+                    <a:graphicFrameLocks xmlns:a="http://schemas.openxmlformats.org/drawingml/2006/main" noChangeAspect="1"/>
+                  </wp:cNvGraphicFramePr>
+                  <a:graphic xmlns:a="http://schemas.openxmlformats.org/drawingml/2006/main">
+                    <a:graphicData uri="http://schemas.openxmlformats.org/drawingml/2006/picture">
+                      <pic:pic xmlns:pic="http://schemas.openxmlformats.org/drawingml/2006/picture">
+                        <pic:nvPicPr>
+                          <pic:cNvPr id="0" name="debug_856.png"/>
+                          <pic:cNvPicPr/>
+                        </pic:nvPicPr>
+                        <pic:blipFill>
+                          <a:blip r:embed="rId84">
+                            <a:extLst>
+                              <a:ext uri="{28A0092B-C50C-407E-A947-70E740481C1C}">
+                                <a14:useLocalDpi xmlns:a14="http://schemas.microsoft.com/office/drawing/2010/main" val="0"/>
+                              </a:ext>
+                            </a:extLst>
+                          </a:blip>
+                          <a:stretch>
+                            <a:fillRect/>
+                          </a:stretch>
+                        </pic:blipFill>
+                        <pic:spPr>
+                          <a:xfrm>
+                            <a:off x="0" y="0"/>
+                            <a:ext cx="952500" cy="952500"/>
+                          </a:xfrm>
+                          <a:prstGeom prst="rect">
+                            <a:avLst/>
+                          </a:prstGeom>
+                        </pic:spPr>
+                      </pic:pic>
+                    </a:graphicData>
+                  </a:graphic>
+                </wp:inline>
+              </w:drawing>
+            </w:r>
+          </w:p>
+        </w:tc>
+        <w:tc>
+          <w:tcPr>
+            <w:tcW w:w="3119" w:type="dxa"/>
+          </w:tcPr>
+          <w:p>
+            <w:pPr>
+              <w:tabs>
+                <w:tab w:val="left" w:pos="916"/>
+                <w:tab w:val="left" w:pos="1832"/>
+                <w:tab w:val="left" w:pos="2748"/>
+                <w:tab w:val="left" w:pos="3664"/>
+                <w:tab w:val="left" w:pos="4580"/>
+                <w:tab w:val="left" w:pos="5496"/>
+                <w:tab w:val="left" w:pos="6412"/>
+                <w:tab w:val="left" w:pos="7328"/>
+                <w:tab w:val="left" w:pos="8244"/>
+                <w:tab w:val="left" w:pos="9160"/>
+                <w:tab w:val="left" w:pos="10076"/>
+                <w:tab w:val="left" w:pos="10992"/>
+                <w:tab w:val="left" w:pos="11908"/>
+                <w:tab w:val="left" w:pos="12824"/>
+                <w:tab w:val="left" w:pos="13740"/>
+                <w:tab w:val="left" w:pos="14656"/>
+              </w:tabs>
+              <w:rPr>
+                <w:lang w:val="en-US"/>
+              </w:rPr>
+            </w:pPr>
+            <w:r>
+              <w:rPr>
+                <w:lang w:val="en-US"/>
+              </w:rPr>
+              <w:t>track_856.png</w:t>
+            </w:r>
+          </w:p>
+          <w:p>
+            <w:pPr>
+              <w:tabs>
+                <w:tab w:val="left" w:pos="916"/>
+                <w:tab w:val="left" w:pos="1832"/>
+                <w:tab w:val="left" w:pos="2748"/>
+                <w:tab w:val="left" w:pos="3664"/>
+                <w:tab w:val="left" w:pos="4580"/>
+                <w:tab w:val="left" w:pos="5496"/>
+                <w:tab w:val="left" w:pos="6412"/>
+                <w:tab w:val="left" w:pos="7328"/>
+                <w:tab w:val="left" w:pos="8244"/>
+                <w:tab w:val="left" w:pos="9160"/>
+                <w:tab w:val="left" w:pos="10076"/>
+                <w:tab w:val="left" w:pos="10992"/>
+                <w:tab w:val="left" w:pos="11908"/>
+                <w:tab w:val="left" w:pos="12824"/>
+                <w:tab w:val="left" w:pos="13740"/>
+                <w:tab w:val="left" w:pos="14656"/>
+              </w:tabs>
+              <w:rPr>
+                <w:lang w:val="en-US"/>
+              </w:rPr>
+            </w:pPr>
+            <w:r>
+              <w:rPr>
+                <w:noProof/>
+                <w:lang w:eastAsia="de-DE"/>
+              </w:rPr>
+              <w:drawing>
+                <wp:inline distT="0" distB="0" distL="0" distR="0">
+                  <wp:extent cx="952500" cy="952500"/>
+                  <wp:effectExtent l="0" t="0" r="0" b="0"/>
+                  <wp:docPr id="109" name="Grafik 109"/>
+                  <wp:cNvGraphicFramePr>
+                    <a:graphicFrameLocks xmlns:a="http://schemas.openxmlformats.org/drawingml/2006/main" noChangeAspect="1"/>
+                  </wp:cNvGraphicFramePr>
+                  <a:graphic xmlns:a="http://schemas.openxmlformats.org/drawingml/2006/main">
+                    <a:graphicData uri="http://schemas.openxmlformats.org/drawingml/2006/picture">
+                      <pic:pic xmlns:pic="http://schemas.openxmlformats.org/drawingml/2006/picture">
+                        <pic:nvPicPr>
+                          <pic:cNvPr id="0" name="track_856.png"/>
+                          <pic:cNvPicPr/>
+                        </pic:nvPicPr>
+                        <pic:blipFill>
+                          <a:blip r:embed="rId85">
+                            <a:extLst>
+                              <a:ext uri="{28A0092B-C50C-407E-A947-70E740481C1C}">
+                                <a14:useLocalDpi xmlns:a14="http://schemas.microsoft.com/office/drawing/2010/main" val="0"/>
+                              </a:ext>
+                            </a:extLst>
+                          </a:blip>
+                          <a:stretch>
+                            <a:fillRect/>
+                          </a:stretch>
+                        </pic:blipFill>
+                        <pic:spPr>
+                          <a:xfrm>
+                            <a:off x="0" y="0"/>
+                            <a:ext cx="952500" cy="952500"/>
+                          </a:xfrm>
+                          <a:prstGeom prst="rect">
+                            <a:avLst/>
+                          </a:prstGeom>
+                        </pic:spPr>
+                      </pic:pic>
+                    </a:graphicData>
+                  </a:graphic>
+                </wp:inline>
+              </w:drawing>
+            </w:r>
+          </w:p>
+        </w:tc>
+        <w:tc>
+          <w:tcPr>
+            <w:tcW w:w="3226" w:type="dxa"/>
+          </w:tcPr>
+          <w:p>
+            <w:pPr>
+              <w:tabs>
+                <w:tab w:val="left" w:pos="916"/>
+                <w:tab w:val="left" w:pos="1832"/>
+                <w:tab w:val="left" w:pos="2748"/>
+                <w:tab w:val="left" w:pos="3664"/>
+                <w:tab w:val="left" w:pos="4580"/>
+                <w:tab w:val="left" w:pos="5496"/>
+                <w:tab w:val="left" w:pos="6412"/>
+                <w:tab w:val="left" w:pos="7328"/>
+                <w:tab w:val="left" w:pos="8244"/>
+                <w:tab w:val="left" w:pos="9160"/>
+                <w:tab w:val="left" w:pos="10076"/>
+                <w:tab w:val="left" w:pos="10992"/>
+                <w:tab w:val="left" w:pos="11908"/>
+                <w:tab w:val="left" w:pos="12824"/>
+                <w:tab w:val="left" w:pos="13740"/>
+                <w:tab w:val="left" w:pos="14656"/>
+              </w:tabs>
+              <w:rPr>
+                <w:lang w:val="en-US"/>
+              </w:rPr>
+            </w:pPr>
+            <w:r>
+              <w:rPr>
+                <w:lang w:val="en-US"/>
+              </w:rPr>
+              <w:t>track_6.png</w:t>
+            </w:r>
+          </w:p>
+          <w:p>
+            <w:pPr>
+              <w:tabs>
+                <w:tab w:val="left" w:pos="916"/>
+                <w:tab w:val="left" w:pos="1832"/>
+                <w:tab w:val="left" w:pos="2748"/>
+                <w:tab w:val="left" w:pos="3664"/>
+                <w:tab w:val="left" w:pos="4580"/>
+                <w:tab w:val="left" w:pos="5496"/>
+                <w:tab w:val="left" w:pos="6412"/>
+                <w:tab w:val="left" w:pos="7328"/>
+                <w:tab w:val="left" w:pos="8244"/>
+                <w:tab w:val="left" w:pos="9160"/>
+                <w:tab w:val="left" w:pos="10076"/>
+                <w:tab w:val="left" w:pos="10992"/>
+                <w:tab w:val="left" w:pos="11908"/>
+                <w:tab w:val="left" w:pos="12824"/>
+                <w:tab w:val="left" w:pos="13740"/>
+                <w:tab w:val="left" w:pos="14656"/>
+              </w:tabs>
+              <w:rPr>
+                <w:lang w:val="en-US"/>
+              </w:rPr>
+            </w:pPr>
+          </w:p>
+        </w:tc>
+      </w:tr>
+      <w:tr>
+        <w:tc>
+          <w:tcPr>
+            <w:tcW w:w="2943" w:type="dxa"/>
+          </w:tcPr>
+          <w:p>
+            <w:pPr>
+              <w:tabs>
+                <w:tab w:val="left" w:pos="916"/>
+                <w:tab w:val="left" w:pos="1832"/>
+                <w:tab w:val="left" w:pos="2748"/>
+                <w:tab w:val="left" w:pos="3664"/>
+                <w:tab w:val="left" w:pos="4580"/>
+                <w:tab w:val="left" w:pos="5496"/>
+                <w:tab w:val="left" w:pos="6412"/>
+                <w:tab w:val="left" w:pos="7328"/>
+                <w:tab w:val="left" w:pos="8244"/>
+                <w:tab w:val="left" w:pos="9160"/>
+                <w:tab w:val="left" w:pos="10076"/>
+                <w:tab w:val="left" w:pos="10992"/>
+                <w:tab w:val="left" w:pos="11908"/>
+                <w:tab w:val="left" w:pos="12824"/>
+                <w:tab w:val="left" w:pos="13740"/>
+                <w:tab w:val="left" w:pos="14656"/>
+              </w:tabs>
+              <w:rPr>
+                <w:lang w:val="en-US"/>
+              </w:rPr>
+            </w:pPr>
+            <w:r>
+              <w:rPr>
+                <w:lang w:val="en-US"/>
+              </w:rPr>
+              <w:t>debug_</w:t>
+            </w:r>
+            <w:r>
+              <w:rPr>
+                <w:lang w:val="en-US"/>
+              </w:rPr>
+              <w:t>857</w:t>
+            </w:r>
+            <w:r>
+              <w:rPr>
+                <w:lang w:val="en-US"/>
+              </w:rPr>
+              <w:t>.png</w:t>
+            </w:r>
+          </w:p>
+          <w:p>
+            <w:pPr>
+              <w:tabs>
+                <w:tab w:val="left" w:pos="916"/>
+                <w:tab w:val="left" w:pos="1832"/>
+                <w:tab w:val="left" w:pos="2748"/>
+                <w:tab w:val="left" w:pos="3664"/>
+                <w:tab w:val="left" w:pos="4580"/>
+                <w:tab w:val="left" w:pos="5496"/>
+                <w:tab w:val="left" w:pos="6412"/>
+                <w:tab w:val="left" w:pos="7328"/>
+                <w:tab w:val="left" w:pos="8244"/>
+                <w:tab w:val="left" w:pos="9160"/>
+                <w:tab w:val="left" w:pos="10076"/>
+                <w:tab w:val="left" w:pos="10992"/>
+                <w:tab w:val="left" w:pos="11908"/>
+                <w:tab w:val="left" w:pos="12824"/>
+                <w:tab w:val="left" w:pos="13740"/>
+                <w:tab w:val="left" w:pos="14656"/>
+              </w:tabs>
+              <w:rPr>
+                <w:lang w:val="en-US"/>
+              </w:rPr>
+            </w:pPr>
+            <w:r>
+              <w:rPr>
+                <w:noProof/>
+                <w:lang w:eastAsia="de-DE"/>
+              </w:rPr>
+              <w:drawing>
+                <wp:inline distT="0" distB="0" distL="0" distR="0">
+                  <wp:extent cx="952500" cy="952500"/>
+                  <wp:effectExtent l="0" t="0" r="0" b="0"/>
+                  <wp:docPr id="103" name="Grafik 103"/>
+                  <wp:cNvGraphicFramePr>
+                    <a:graphicFrameLocks xmlns:a="http://schemas.openxmlformats.org/drawingml/2006/main" noChangeAspect="1"/>
+                  </wp:cNvGraphicFramePr>
+                  <a:graphic xmlns:a="http://schemas.openxmlformats.org/drawingml/2006/main">
+                    <a:graphicData uri="http://schemas.openxmlformats.org/drawingml/2006/picture">
+                      <pic:pic xmlns:pic="http://schemas.openxmlformats.org/drawingml/2006/picture">
+                        <pic:nvPicPr>
+                          <pic:cNvPr id="0" name="debug_857.png"/>
+                          <pic:cNvPicPr/>
+                        </pic:nvPicPr>
+                        <pic:blipFill>
+                          <a:blip r:embed="rId86">
+                            <a:extLst>
+                              <a:ext uri="{28A0092B-C50C-407E-A947-70E740481C1C}">
+                                <a14:useLocalDpi xmlns:a14="http://schemas.microsoft.com/office/drawing/2010/main" val="0"/>
+                              </a:ext>
+                            </a:extLst>
+                          </a:blip>
+                          <a:stretch>
+                            <a:fillRect/>
+                          </a:stretch>
+                        </pic:blipFill>
+                        <pic:spPr>
+                          <a:xfrm>
+                            <a:off x="0" y="0"/>
+                            <a:ext cx="952500" cy="952500"/>
+                          </a:xfrm>
+                          <a:prstGeom prst="rect">
+                            <a:avLst/>
+                          </a:prstGeom>
+                        </pic:spPr>
+                      </pic:pic>
+                    </a:graphicData>
+                  </a:graphic>
+                </wp:inline>
+              </w:drawing>
+            </w:r>
+          </w:p>
+        </w:tc>
+        <w:tc>
+          <w:tcPr>
+            <w:tcW w:w="3119" w:type="dxa"/>
+          </w:tcPr>
+          <w:p>
+            <w:pPr>
+              <w:tabs>
+                <w:tab w:val="left" w:pos="916"/>
+                <w:tab w:val="left" w:pos="1832"/>
+                <w:tab w:val="left" w:pos="2748"/>
+                <w:tab w:val="left" w:pos="3664"/>
+                <w:tab w:val="left" w:pos="4580"/>
+                <w:tab w:val="left" w:pos="5496"/>
+                <w:tab w:val="left" w:pos="6412"/>
+                <w:tab w:val="left" w:pos="7328"/>
+                <w:tab w:val="left" w:pos="8244"/>
+                <w:tab w:val="left" w:pos="9160"/>
+                <w:tab w:val="left" w:pos="10076"/>
+                <w:tab w:val="left" w:pos="10992"/>
+                <w:tab w:val="left" w:pos="11908"/>
+                <w:tab w:val="left" w:pos="12824"/>
+                <w:tab w:val="left" w:pos="13740"/>
+                <w:tab w:val="left" w:pos="14656"/>
+              </w:tabs>
+              <w:rPr>
+                <w:lang w:val="en-US"/>
+              </w:rPr>
+            </w:pPr>
+            <w:r>
+              <w:rPr>
+                <w:lang w:val="en-US"/>
+              </w:rPr>
+              <w:t>track_857.png</w:t>
+            </w:r>
+          </w:p>
+          <w:p>
+            <w:pPr>
+              <w:tabs>
+                <w:tab w:val="left" w:pos="916"/>
+                <w:tab w:val="left" w:pos="1832"/>
+                <w:tab w:val="left" w:pos="2748"/>
+                <w:tab w:val="left" w:pos="3664"/>
+                <w:tab w:val="left" w:pos="4580"/>
+                <w:tab w:val="left" w:pos="5496"/>
+                <w:tab w:val="left" w:pos="6412"/>
+                <w:tab w:val="left" w:pos="7328"/>
+                <w:tab w:val="left" w:pos="8244"/>
+                <w:tab w:val="left" w:pos="9160"/>
+                <w:tab w:val="left" w:pos="10076"/>
+                <w:tab w:val="left" w:pos="10992"/>
+                <w:tab w:val="left" w:pos="11908"/>
+                <w:tab w:val="left" w:pos="12824"/>
+                <w:tab w:val="left" w:pos="13740"/>
+                <w:tab w:val="left" w:pos="14656"/>
+              </w:tabs>
+              <w:rPr>
+                <w:lang w:val="en-US"/>
+              </w:rPr>
+            </w:pPr>
+            <w:r>
+              <w:rPr>
+                <w:noProof/>
+                <w:lang w:eastAsia="de-DE"/>
+              </w:rPr>
+              <w:drawing>
+                <wp:inline distT="0" distB="0" distL="0" distR="0">
+                  <wp:extent cx="952500" cy="952500"/>
+                  <wp:effectExtent l="0" t="0" r="0" b="0"/>
+                  <wp:docPr id="110" name="Grafik 110"/>
+                  <wp:cNvGraphicFramePr>
+                    <a:graphicFrameLocks xmlns:a="http://schemas.openxmlformats.org/drawingml/2006/main" noChangeAspect="1"/>
+                  </wp:cNvGraphicFramePr>
+                  <a:graphic xmlns:a="http://schemas.openxmlformats.org/drawingml/2006/main">
+                    <a:graphicData uri="http://schemas.openxmlformats.org/drawingml/2006/picture">
+                      <pic:pic xmlns:pic="http://schemas.openxmlformats.org/drawingml/2006/picture">
+                        <pic:nvPicPr>
+                          <pic:cNvPr id="0" name="track_857.png"/>
+                          <pic:cNvPicPr/>
+                        </pic:nvPicPr>
+                        <pic:blipFill>
+                          <a:blip r:embed="rId87">
+                            <a:extLst>
+                              <a:ext uri="{28A0092B-C50C-407E-A947-70E740481C1C}">
+                                <a14:useLocalDpi xmlns:a14="http://schemas.microsoft.com/office/drawing/2010/main" val="0"/>
+                              </a:ext>
+                            </a:extLst>
+                          </a:blip>
+                          <a:stretch>
+                            <a:fillRect/>
+                          </a:stretch>
+                        </pic:blipFill>
+                        <pic:spPr>
+                          <a:xfrm>
+                            <a:off x="0" y="0"/>
+                            <a:ext cx="952500" cy="952500"/>
+                          </a:xfrm>
+                          <a:prstGeom prst="rect">
+                            <a:avLst/>
+                          </a:prstGeom>
+                        </pic:spPr>
+                      </pic:pic>
+                    </a:graphicData>
+                  </a:graphic>
+                </wp:inline>
+              </w:drawing>
+            </w:r>
+          </w:p>
+        </w:tc>
+        <w:tc>
+          <w:tcPr>
+            <w:tcW w:w="3226" w:type="dxa"/>
+          </w:tcPr>
+          <w:p>
+            <w:pPr>
+              <w:tabs>
+                <w:tab w:val="left" w:pos="916"/>
+                <w:tab w:val="left" w:pos="1832"/>
+                <w:tab w:val="left" w:pos="2748"/>
+                <w:tab w:val="left" w:pos="3664"/>
+                <w:tab w:val="left" w:pos="4580"/>
+                <w:tab w:val="left" w:pos="5496"/>
+                <w:tab w:val="left" w:pos="6412"/>
+                <w:tab w:val="left" w:pos="7328"/>
+                <w:tab w:val="left" w:pos="8244"/>
+                <w:tab w:val="left" w:pos="9160"/>
+                <w:tab w:val="left" w:pos="10076"/>
+                <w:tab w:val="left" w:pos="10992"/>
+                <w:tab w:val="left" w:pos="11908"/>
+                <w:tab w:val="left" w:pos="12824"/>
+                <w:tab w:val="left" w:pos="13740"/>
+                <w:tab w:val="left" w:pos="14656"/>
+              </w:tabs>
+              <w:rPr>
+                <w:lang w:val="en-US"/>
+              </w:rPr>
+            </w:pPr>
+            <w:r>
+              <w:rPr>
+                <w:lang w:val="en-US"/>
+              </w:rPr>
+              <w:t>track_7.png</w:t>
+            </w:r>
+          </w:p>
+          <w:p>
+            <w:pPr>
+              <w:tabs>
+                <w:tab w:val="left" w:pos="916"/>
+                <w:tab w:val="left" w:pos="1832"/>
+                <w:tab w:val="left" w:pos="2748"/>
+                <w:tab w:val="left" w:pos="3664"/>
+                <w:tab w:val="left" w:pos="4580"/>
+                <w:tab w:val="left" w:pos="5496"/>
+                <w:tab w:val="left" w:pos="6412"/>
+                <w:tab w:val="left" w:pos="7328"/>
+                <w:tab w:val="left" w:pos="8244"/>
+                <w:tab w:val="left" w:pos="9160"/>
+                <w:tab w:val="left" w:pos="10076"/>
+                <w:tab w:val="left" w:pos="10992"/>
+                <w:tab w:val="left" w:pos="11908"/>
+                <w:tab w:val="left" w:pos="12824"/>
+                <w:tab w:val="left" w:pos="13740"/>
+                <w:tab w:val="left" w:pos="14656"/>
+              </w:tabs>
+              <w:rPr>
+                <w:lang w:val="en-US"/>
+              </w:rPr>
+            </w:pPr>
+          </w:p>
+        </w:tc>
+      </w:tr>
+      <w:tr>
+        <w:tc>
+          <w:tcPr>
+            <w:tcW w:w="2943" w:type="dxa"/>
+          </w:tcPr>
+          <w:p>
+            <w:pPr>
+              <w:tabs>
+                <w:tab w:val="left" w:pos="916"/>
+                <w:tab w:val="left" w:pos="1832"/>
+                <w:tab w:val="left" w:pos="2748"/>
+                <w:tab w:val="left" w:pos="3664"/>
+                <w:tab w:val="left" w:pos="4580"/>
+                <w:tab w:val="left" w:pos="5496"/>
+                <w:tab w:val="left" w:pos="6412"/>
+                <w:tab w:val="left" w:pos="7328"/>
+                <w:tab w:val="left" w:pos="8244"/>
+                <w:tab w:val="left" w:pos="9160"/>
+                <w:tab w:val="left" w:pos="10076"/>
+                <w:tab w:val="left" w:pos="10992"/>
+                <w:tab w:val="left" w:pos="11908"/>
+                <w:tab w:val="left" w:pos="12824"/>
+                <w:tab w:val="left" w:pos="13740"/>
+                <w:tab w:val="left" w:pos="14656"/>
+              </w:tabs>
+              <w:rPr>
+                <w:lang w:val="en-US"/>
+              </w:rPr>
+            </w:pPr>
+            <w:r>
+              <w:rPr>
+                <w:lang w:val="en-US"/>
+              </w:rPr>
+              <w:t>debug_858</w:t>
+            </w:r>
+            <w:r>
+              <w:rPr>
+                <w:lang w:val="en-US"/>
+              </w:rPr>
+              <w:t>.png</w:t>
+            </w:r>
+          </w:p>
+          <w:p>
+            <w:pPr>
+              <w:tabs>
+                <w:tab w:val="left" w:pos="916"/>
+                <w:tab w:val="left" w:pos="1832"/>
+                <w:tab w:val="left" w:pos="2748"/>
+                <w:tab w:val="left" w:pos="3664"/>
+                <w:tab w:val="left" w:pos="4580"/>
+                <w:tab w:val="left" w:pos="5496"/>
+                <w:tab w:val="left" w:pos="6412"/>
+                <w:tab w:val="left" w:pos="7328"/>
+                <w:tab w:val="left" w:pos="8244"/>
+                <w:tab w:val="left" w:pos="9160"/>
+                <w:tab w:val="left" w:pos="10076"/>
+                <w:tab w:val="left" w:pos="10992"/>
+                <w:tab w:val="left" w:pos="11908"/>
+                <w:tab w:val="left" w:pos="12824"/>
+                <w:tab w:val="left" w:pos="13740"/>
+                <w:tab w:val="left" w:pos="14656"/>
+              </w:tabs>
+              <w:rPr>
+                <w:lang w:val="en-US"/>
+              </w:rPr>
+            </w:pPr>
+            <w:r>
+              <w:rPr>
+                <w:noProof/>
+                <w:lang w:eastAsia="de-DE"/>
+              </w:rPr>
+              <w:drawing>
+                <wp:inline distT="0" distB="0" distL="0" distR="0" wp14:anchorId="35B5BDA4" wp14:editId="1838FF1E">
+                  <wp:extent cx="952500" cy="952500"/>
+                  <wp:effectExtent l="0" t="0" r="0" b="0"/>
+                  <wp:docPr id="104" name="Grafik 104"/>
+                  <wp:cNvGraphicFramePr>
+                    <a:graphicFrameLocks xmlns:a="http://schemas.openxmlformats.org/drawingml/2006/main" noChangeAspect="1"/>
+                  </wp:cNvGraphicFramePr>
+                  <a:graphic xmlns:a="http://schemas.openxmlformats.org/drawingml/2006/main">
+                    <a:graphicData uri="http://schemas.openxmlformats.org/drawingml/2006/picture">
+                      <pic:pic xmlns:pic="http://schemas.openxmlformats.org/drawingml/2006/picture">
+                        <pic:nvPicPr>
+                          <pic:cNvPr id="0" name="debug_858.png"/>
+                          <pic:cNvPicPr/>
+                        </pic:nvPicPr>
+                        <pic:blipFill>
+                          <a:blip r:embed="rId88">
+                            <a:extLst>
+                              <a:ext uri="{28A0092B-C50C-407E-A947-70E740481C1C}">
+                                <a14:useLocalDpi xmlns:a14="http://schemas.microsoft.com/office/drawing/2010/main" val="0"/>
+                              </a:ext>
+                            </a:extLst>
+                          </a:blip>
+                          <a:stretch>
+                            <a:fillRect/>
+                          </a:stretch>
+                        </pic:blipFill>
+                        <pic:spPr>
+                          <a:xfrm>
+                            <a:off x="0" y="0"/>
+                            <a:ext cx="952500" cy="952500"/>
+                          </a:xfrm>
+                          <a:prstGeom prst="rect">
+                            <a:avLst/>
+                          </a:prstGeom>
+                        </pic:spPr>
+                      </pic:pic>
+                    </a:graphicData>
+                  </a:graphic>
+                </wp:inline>
+              </w:drawing>
+            </w:r>
+          </w:p>
+        </w:tc>
+        <w:tc>
+          <w:tcPr>
+            <w:tcW w:w="3119" w:type="dxa"/>
+          </w:tcPr>
+          <w:p>
+            <w:pPr>
+              <w:tabs>
+                <w:tab w:val="left" w:pos="916"/>
+                <w:tab w:val="left" w:pos="1832"/>
+                <w:tab w:val="left" w:pos="2748"/>
+                <w:tab w:val="left" w:pos="3664"/>
+                <w:tab w:val="left" w:pos="4580"/>
+                <w:tab w:val="left" w:pos="5496"/>
+                <w:tab w:val="left" w:pos="6412"/>
+                <w:tab w:val="left" w:pos="7328"/>
+                <w:tab w:val="left" w:pos="8244"/>
+                <w:tab w:val="left" w:pos="9160"/>
+                <w:tab w:val="left" w:pos="10076"/>
+                <w:tab w:val="left" w:pos="10992"/>
+                <w:tab w:val="left" w:pos="11908"/>
+                <w:tab w:val="left" w:pos="12824"/>
+                <w:tab w:val="left" w:pos="13740"/>
+                <w:tab w:val="left" w:pos="14656"/>
+              </w:tabs>
+              <w:rPr>
+                <w:lang w:val="en-US"/>
+              </w:rPr>
+            </w:pPr>
+            <w:r>
+              <w:rPr>
+                <w:lang w:val="en-US"/>
+              </w:rPr>
+              <w:t>track_</w:t>
+            </w:r>
+            <w:r>
+              <w:rPr>
+                <w:lang w:val="en-US"/>
+              </w:rPr>
+              <w:t>85</w:t>
+            </w:r>
+            <w:r>
+              <w:rPr>
+                <w:lang w:val="en-US"/>
+              </w:rPr>
+              <w:t>8</w:t>
+            </w:r>
+            <w:r>
+              <w:rPr>
+                <w:lang w:val="en-US"/>
+              </w:rPr>
+              <w:t>.png</w:t>
+            </w:r>
+          </w:p>
+          <w:p>
+            <w:pPr>
+              <w:tabs>
+                <w:tab w:val="left" w:pos="916"/>
+                <w:tab w:val="left" w:pos="1832"/>
+                <w:tab w:val="left" w:pos="2748"/>
+                <w:tab w:val="left" w:pos="3664"/>
+                <w:tab w:val="left" w:pos="4580"/>
+                <w:tab w:val="left" w:pos="5496"/>
+                <w:tab w:val="left" w:pos="6412"/>
+                <w:tab w:val="left" w:pos="7328"/>
+                <w:tab w:val="left" w:pos="8244"/>
+                <w:tab w:val="left" w:pos="9160"/>
+                <w:tab w:val="left" w:pos="10076"/>
+                <w:tab w:val="left" w:pos="10992"/>
+                <w:tab w:val="left" w:pos="11908"/>
+                <w:tab w:val="left" w:pos="12824"/>
+                <w:tab w:val="left" w:pos="13740"/>
+                <w:tab w:val="left" w:pos="14656"/>
+              </w:tabs>
+              <w:rPr>
+                <w:lang w:val="en-US"/>
+              </w:rPr>
+            </w:pPr>
+            <w:r>
+              <w:rPr>
+                <w:noProof/>
+                <w:lang w:eastAsia="de-DE"/>
+              </w:rPr>
+              <w:drawing>
+                <wp:inline distT="0" distB="0" distL="0" distR="0">
+                  <wp:extent cx="952500" cy="952500"/>
+                  <wp:effectExtent l="0" t="0" r="0" b="0"/>
+                  <wp:docPr id="111" name="Grafik 111"/>
+                  <wp:cNvGraphicFramePr>
+                    <a:graphicFrameLocks xmlns:a="http://schemas.openxmlformats.org/drawingml/2006/main" noChangeAspect="1"/>
+                  </wp:cNvGraphicFramePr>
+                  <a:graphic xmlns:a="http://schemas.openxmlformats.org/drawingml/2006/main">
+                    <a:graphicData uri="http://schemas.openxmlformats.org/drawingml/2006/picture">
+                      <pic:pic xmlns:pic="http://schemas.openxmlformats.org/drawingml/2006/picture">
+                        <pic:nvPicPr>
+                          <pic:cNvPr id="0" name="track_858.png"/>
+                          <pic:cNvPicPr/>
+                        </pic:nvPicPr>
+                        <pic:blipFill>
+                          <a:blip r:embed="rId89">
+                            <a:extLst>
+                              <a:ext uri="{28A0092B-C50C-407E-A947-70E740481C1C}">
+                                <a14:useLocalDpi xmlns:a14="http://schemas.microsoft.com/office/drawing/2010/main" val="0"/>
+                              </a:ext>
+                            </a:extLst>
+                          </a:blip>
+                          <a:stretch>
+                            <a:fillRect/>
+                          </a:stretch>
+                        </pic:blipFill>
+                        <pic:spPr>
+                          <a:xfrm>
+                            <a:off x="0" y="0"/>
+                            <a:ext cx="952500" cy="952500"/>
+                          </a:xfrm>
+                          <a:prstGeom prst="rect">
+                            <a:avLst/>
+                          </a:prstGeom>
+                        </pic:spPr>
+                      </pic:pic>
+                    </a:graphicData>
+                  </a:graphic>
+                </wp:inline>
+              </w:drawing>
+            </w:r>
+          </w:p>
+        </w:tc>
+        <w:tc>
+          <w:tcPr>
+            <w:tcW w:w="3226" w:type="dxa"/>
+          </w:tcPr>
+          <w:p>
+            <w:pPr>
+              <w:tabs>
+                <w:tab w:val="left" w:pos="916"/>
+                <w:tab w:val="left" w:pos="1832"/>
+                <w:tab w:val="left" w:pos="2748"/>
+                <w:tab w:val="left" w:pos="3664"/>
+                <w:tab w:val="left" w:pos="4580"/>
+                <w:tab w:val="left" w:pos="5496"/>
+                <w:tab w:val="left" w:pos="6412"/>
+                <w:tab w:val="left" w:pos="7328"/>
+                <w:tab w:val="left" w:pos="8244"/>
+                <w:tab w:val="left" w:pos="9160"/>
+                <w:tab w:val="left" w:pos="10076"/>
+                <w:tab w:val="left" w:pos="10992"/>
+                <w:tab w:val="left" w:pos="11908"/>
+                <w:tab w:val="left" w:pos="12824"/>
+                <w:tab w:val="left" w:pos="13740"/>
+                <w:tab w:val="left" w:pos="14656"/>
+              </w:tabs>
+              <w:rPr>
+                <w:lang w:val="en-US"/>
+              </w:rPr>
+            </w:pPr>
+            <w:r>
+              <w:rPr>
+                <w:lang w:val="en-US"/>
+              </w:rPr>
+              <w:t>track_10.png</w:t>
+            </w:r>
+          </w:p>
+          <w:p>
+            <w:pPr>
+              <w:tabs>
+                <w:tab w:val="left" w:pos="916"/>
+                <w:tab w:val="left" w:pos="1832"/>
+                <w:tab w:val="left" w:pos="2748"/>
+                <w:tab w:val="left" w:pos="3664"/>
+                <w:tab w:val="left" w:pos="4580"/>
+                <w:tab w:val="left" w:pos="5496"/>
+                <w:tab w:val="left" w:pos="6412"/>
+                <w:tab w:val="left" w:pos="7328"/>
+                <w:tab w:val="left" w:pos="8244"/>
+                <w:tab w:val="left" w:pos="9160"/>
+                <w:tab w:val="left" w:pos="10076"/>
+                <w:tab w:val="left" w:pos="10992"/>
+                <w:tab w:val="left" w:pos="11908"/>
+                <w:tab w:val="left" w:pos="12824"/>
+                <w:tab w:val="left" w:pos="13740"/>
+                <w:tab w:val="left" w:pos="14656"/>
+              </w:tabs>
+              <w:rPr>
+                <w:lang w:val="en-US"/>
+              </w:rPr>
+            </w:pPr>
+          </w:p>
+        </w:tc>
+      </w:tr>
+      <w:tr>
+        <w:tc>
+          <w:tcPr>
+            <w:tcW w:w="2943" w:type="dxa"/>
+          </w:tcPr>
+          <w:p>
+            <w:pPr>
+              <w:tabs>
+                <w:tab w:val="left" w:pos="916"/>
+                <w:tab w:val="left" w:pos="1832"/>
+                <w:tab w:val="left" w:pos="2748"/>
+                <w:tab w:val="left" w:pos="3664"/>
+                <w:tab w:val="left" w:pos="4580"/>
+                <w:tab w:val="left" w:pos="5496"/>
+                <w:tab w:val="left" w:pos="6412"/>
+                <w:tab w:val="left" w:pos="7328"/>
+                <w:tab w:val="left" w:pos="8244"/>
+                <w:tab w:val="left" w:pos="9160"/>
+                <w:tab w:val="left" w:pos="10076"/>
+                <w:tab w:val="left" w:pos="10992"/>
+                <w:tab w:val="left" w:pos="11908"/>
+                <w:tab w:val="left" w:pos="12824"/>
+                <w:tab w:val="left" w:pos="13740"/>
+                <w:tab w:val="left" w:pos="14656"/>
+              </w:tabs>
+              <w:rPr>
+                <w:lang w:val="en-US"/>
+              </w:rPr>
+            </w:pPr>
+            <w:r>
+              <w:rPr>
+                <w:lang w:val="en-US"/>
+              </w:rPr>
+              <w:t>debug_859</w:t>
+            </w:r>
+            <w:r>
+              <w:rPr>
+                <w:lang w:val="en-US"/>
+              </w:rPr>
+              <w:t>.png</w:t>
+            </w:r>
+          </w:p>
+          <w:p>
+            <w:pPr>
+              <w:tabs>
+                <w:tab w:val="left" w:pos="916"/>
+                <w:tab w:val="left" w:pos="1832"/>
+                <w:tab w:val="left" w:pos="2748"/>
+                <w:tab w:val="left" w:pos="3664"/>
+                <w:tab w:val="left" w:pos="4580"/>
+                <w:tab w:val="left" w:pos="5496"/>
+                <w:tab w:val="left" w:pos="6412"/>
+                <w:tab w:val="left" w:pos="7328"/>
+                <w:tab w:val="left" w:pos="8244"/>
+                <w:tab w:val="left" w:pos="9160"/>
+                <w:tab w:val="left" w:pos="10076"/>
+                <w:tab w:val="left" w:pos="10992"/>
+                <w:tab w:val="left" w:pos="11908"/>
+                <w:tab w:val="left" w:pos="12824"/>
+                <w:tab w:val="left" w:pos="13740"/>
+                <w:tab w:val="left" w:pos="14656"/>
+              </w:tabs>
+              <w:rPr>
+                <w:lang w:val="en-US"/>
+              </w:rPr>
+            </w:pPr>
+            <w:r>
+              <w:rPr>
+                <w:noProof/>
+                <w:lang w:eastAsia="de-DE"/>
+              </w:rPr>
+              <w:drawing>
+                <wp:inline distT="0" distB="0" distL="0" distR="0">
+                  <wp:extent cx="952500" cy="952500"/>
+                  <wp:effectExtent l="0" t="0" r="0" b="0"/>
+                  <wp:docPr id="105" name="Grafik 105"/>
+                  <wp:cNvGraphicFramePr>
+                    <a:graphicFrameLocks xmlns:a="http://schemas.openxmlformats.org/drawingml/2006/main" noChangeAspect="1"/>
+                  </wp:cNvGraphicFramePr>
+                  <a:graphic xmlns:a="http://schemas.openxmlformats.org/drawingml/2006/main">
+                    <a:graphicData uri="http://schemas.openxmlformats.org/drawingml/2006/picture">
+                      <pic:pic xmlns:pic="http://schemas.openxmlformats.org/drawingml/2006/picture">
+                        <pic:nvPicPr>
+                          <pic:cNvPr id="0" name="debug_859.png"/>
+                          <pic:cNvPicPr/>
+                        </pic:nvPicPr>
+                        <pic:blipFill>
+                          <a:blip r:embed="rId90">
+                            <a:extLst>
+                              <a:ext uri="{28A0092B-C50C-407E-A947-70E740481C1C}">
+                                <a14:useLocalDpi xmlns:a14="http://schemas.microsoft.com/office/drawing/2010/main" val="0"/>
+                              </a:ext>
+                            </a:extLst>
+                          </a:blip>
+                          <a:stretch>
+                            <a:fillRect/>
+                          </a:stretch>
+                        </pic:blipFill>
+                        <pic:spPr>
+                          <a:xfrm>
+                            <a:off x="0" y="0"/>
+                            <a:ext cx="952500" cy="952500"/>
+                          </a:xfrm>
+                          <a:prstGeom prst="rect">
+                            <a:avLst/>
+                          </a:prstGeom>
+                        </pic:spPr>
+                      </pic:pic>
+                    </a:graphicData>
+                  </a:graphic>
+                </wp:inline>
+              </w:drawing>
+            </w:r>
+          </w:p>
+        </w:tc>
+        <w:tc>
+          <w:tcPr>
+            <w:tcW w:w="3119" w:type="dxa"/>
+          </w:tcPr>
+          <w:p>
+            <w:pPr>
+              <w:tabs>
+                <w:tab w:val="left" w:pos="916"/>
+                <w:tab w:val="left" w:pos="1832"/>
+                <w:tab w:val="left" w:pos="2748"/>
+                <w:tab w:val="left" w:pos="3664"/>
+                <w:tab w:val="left" w:pos="4580"/>
+                <w:tab w:val="left" w:pos="5496"/>
+                <w:tab w:val="left" w:pos="6412"/>
+                <w:tab w:val="left" w:pos="7328"/>
+                <w:tab w:val="left" w:pos="8244"/>
+                <w:tab w:val="left" w:pos="9160"/>
+                <w:tab w:val="left" w:pos="10076"/>
+                <w:tab w:val="left" w:pos="10992"/>
+                <w:tab w:val="left" w:pos="11908"/>
+                <w:tab w:val="left" w:pos="12824"/>
+                <w:tab w:val="left" w:pos="13740"/>
+                <w:tab w:val="left" w:pos="14656"/>
+              </w:tabs>
+              <w:rPr>
+                <w:lang w:val="en-US"/>
+              </w:rPr>
+            </w:pPr>
+            <w:r>
+              <w:rPr>
+                <w:lang w:val="en-US"/>
+              </w:rPr>
+              <w:t>track_</w:t>
+            </w:r>
+            <w:r>
+              <w:rPr>
+                <w:lang w:val="en-US"/>
+              </w:rPr>
+              <w:t>858</w:t>
+            </w:r>
+            <w:r>
+              <w:rPr>
+                <w:lang w:val="en-US"/>
+              </w:rPr>
+              <w:t>.png</w:t>
+            </w:r>
+          </w:p>
+          <w:p>
+            <w:pPr>
+              <w:tabs>
+                <w:tab w:val="left" w:pos="916"/>
+                <w:tab w:val="left" w:pos="1832"/>
+                <w:tab w:val="left" w:pos="2748"/>
+                <w:tab w:val="left" w:pos="3664"/>
+                <w:tab w:val="left" w:pos="4580"/>
+                <w:tab w:val="left" w:pos="5496"/>
+                <w:tab w:val="left" w:pos="6412"/>
+                <w:tab w:val="left" w:pos="7328"/>
+                <w:tab w:val="left" w:pos="8244"/>
+                <w:tab w:val="left" w:pos="9160"/>
+                <w:tab w:val="left" w:pos="10076"/>
+                <w:tab w:val="left" w:pos="10992"/>
+                <w:tab w:val="left" w:pos="11908"/>
+                <w:tab w:val="left" w:pos="12824"/>
+                <w:tab w:val="left" w:pos="13740"/>
+                <w:tab w:val="left" w:pos="14656"/>
+              </w:tabs>
+              <w:rPr>
+                <w:lang w:val="en-US"/>
+              </w:rPr>
+            </w:pPr>
+            <w:r>
+              <w:rPr>
+                <w:noProof/>
+                <w:lang w:eastAsia="de-DE"/>
+              </w:rPr>
+              <w:drawing>
+                <wp:inline distT="0" distB="0" distL="0" distR="0">
+                  <wp:extent cx="952500" cy="952500"/>
+                  <wp:effectExtent l="0" t="0" r="0" b="0"/>
+                  <wp:docPr id="112" name="Grafik 112"/>
+                  <wp:cNvGraphicFramePr>
+                    <a:graphicFrameLocks xmlns:a="http://schemas.openxmlformats.org/drawingml/2006/main" noChangeAspect="1"/>
+                  </wp:cNvGraphicFramePr>
+                  <a:graphic xmlns:a="http://schemas.openxmlformats.org/drawingml/2006/main">
+                    <a:graphicData uri="http://schemas.openxmlformats.org/drawingml/2006/picture">
+                      <pic:pic xmlns:pic="http://schemas.openxmlformats.org/drawingml/2006/picture">
+                        <pic:nvPicPr>
+                          <pic:cNvPr id="0" name="track_859.png"/>
+                          <pic:cNvPicPr/>
+                        </pic:nvPicPr>
+                        <pic:blipFill>
+                          <a:blip r:embed="rId91">
+                            <a:extLst>
+                              <a:ext uri="{28A0092B-C50C-407E-A947-70E740481C1C}">
+                                <a14:useLocalDpi xmlns:a14="http://schemas.microsoft.com/office/drawing/2010/main" val="0"/>
+                              </a:ext>
+                            </a:extLst>
+                          </a:blip>
+                          <a:stretch>
+                            <a:fillRect/>
+                          </a:stretch>
+                        </pic:blipFill>
+                        <pic:spPr>
+                          <a:xfrm>
+                            <a:off x="0" y="0"/>
+                            <a:ext cx="952500" cy="952500"/>
+                          </a:xfrm>
+                          <a:prstGeom prst="rect">
+                            <a:avLst/>
+                          </a:prstGeom>
+                        </pic:spPr>
+                      </pic:pic>
+                    </a:graphicData>
+                  </a:graphic>
+                </wp:inline>
+              </w:drawing>
+            </w:r>
+          </w:p>
+        </w:tc>
+        <w:tc>
+          <w:tcPr>
+            <w:tcW w:w="3226" w:type="dxa"/>
+          </w:tcPr>
+          <w:p>
+            <w:pPr>
+              <w:tabs>
+                <w:tab w:val="left" w:pos="916"/>
+                <w:tab w:val="left" w:pos="1832"/>
+                <w:tab w:val="left" w:pos="2748"/>
+                <w:tab w:val="left" w:pos="3664"/>
+                <w:tab w:val="left" w:pos="4580"/>
+                <w:tab w:val="left" w:pos="5496"/>
+                <w:tab w:val="left" w:pos="6412"/>
+                <w:tab w:val="left" w:pos="7328"/>
+                <w:tab w:val="left" w:pos="8244"/>
+                <w:tab w:val="left" w:pos="9160"/>
+                <w:tab w:val="left" w:pos="10076"/>
+                <w:tab w:val="left" w:pos="10992"/>
+                <w:tab w:val="left" w:pos="11908"/>
+                <w:tab w:val="left" w:pos="12824"/>
+                <w:tab w:val="left" w:pos="13740"/>
+                <w:tab w:val="left" w:pos="14656"/>
+              </w:tabs>
+              <w:rPr>
+                <w:lang w:val="en-US"/>
+              </w:rPr>
+            </w:pPr>
+          </w:p>
+        </w:tc>
+      </w:tr>
+      <w:tr>
+        <w:tc>
+          <w:tcPr>
+            <w:tcW w:w="2943" w:type="dxa"/>
+          </w:tcPr>
+          <w:p>
+            <w:pPr>
+              <w:tabs>
+                <w:tab w:val="left" w:pos="916"/>
+                <w:tab w:val="left" w:pos="1832"/>
+                <w:tab w:val="left" w:pos="2748"/>
+                <w:tab w:val="left" w:pos="3664"/>
+                <w:tab w:val="left" w:pos="4580"/>
+                <w:tab w:val="left" w:pos="5496"/>
+                <w:tab w:val="left" w:pos="6412"/>
+                <w:tab w:val="left" w:pos="7328"/>
+                <w:tab w:val="left" w:pos="8244"/>
+                <w:tab w:val="left" w:pos="9160"/>
+                <w:tab w:val="left" w:pos="10076"/>
+                <w:tab w:val="left" w:pos="10992"/>
+                <w:tab w:val="left" w:pos="11908"/>
+                <w:tab w:val="left" w:pos="12824"/>
+                <w:tab w:val="left" w:pos="13740"/>
+                <w:tab w:val="left" w:pos="14656"/>
+              </w:tabs>
+              <w:rPr>
+                <w:lang w:val="en-US"/>
+              </w:rPr>
+            </w:pPr>
+            <w:r>
+              <w:rPr>
+                <w:lang w:val="en-US"/>
+              </w:rPr>
+              <w:t>debug_8</w:t>
+            </w:r>
+            <w:r>
+              <w:rPr>
+                <w:lang w:val="en-US"/>
+              </w:rPr>
+              <w:t>60</w:t>
+            </w:r>
+            <w:r>
+              <w:rPr>
+                <w:lang w:val="en-US"/>
+              </w:rPr>
+              <w:t>.png</w:t>
+            </w:r>
+          </w:p>
+          <w:p>
+            <w:pPr>
+              <w:tabs>
+                <w:tab w:val="left" w:pos="916"/>
+                <w:tab w:val="left" w:pos="1832"/>
+                <w:tab w:val="left" w:pos="2748"/>
+                <w:tab w:val="left" w:pos="3664"/>
+                <w:tab w:val="left" w:pos="4580"/>
+                <w:tab w:val="left" w:pos="5496"/>
+                <w:tab w:val="left" w:pos="6412"/>
+                <w:tab w:val="left" w:pos="7328"/>
+                <w:tab w:val="left" w:pos="8244"/>
+                <w:tab w:val="left" w:pos="9160"/>
+                <w:tab w:val="left" w:pos="10076"/>
+                <w:tab w:val="left" w:pos="10992"/>
+                <w:tab w:val="left" w:pos="11908"/>
+                <w:tab w:val="left" w:pos="12824"/>
+                <w:tab w:val="left" w:pos="13740"/>
+                <w:tab w:val="left" w:pos="14656"/>
+              </w:tabs>
+              <w:rPr>
+                <w:lang w:val="en-US"/>
+              </w:rPr>
+            </w:pPr>
+            <w:r>
+              <w:rPr>
+                <w:noProof/>
+                <w:lang w:eastAsia="de-DE"/>
+              </w:rPr>
+              <w:drawing>
+                <wp:inline distT="0" distB="0" distL="0" distR="0">
+                  <wp:extent cx="952500" cy="952500"/>
+                  <wp:effectExtent l="0" t="0" r="0" b="0"/>
+                  <wp:docPr id="106" name="Grafik 106"/>
+                  <wp:cNvGraphicFramePr>
+                    <a:graphicFrameLocks xmlns:a="http://schemas.openxmlformats.org/drawingml/2006/main" noChangeAspect="1"/>
+                  </wp:cNvGraphicFramePr>
+                  <a:graphic xmlns:a="http://schemas.openxmlformats.org/drawingml/2006/main">
+                    <a:graphicData uri="http://schemas.openxmlformats.org/drawingml/2006/picture">
+                      <pic:pic xmlns:pic="http://schemas.openxmlformats.org/drawingml/2006/picture">
+                        <pic:nvPicPr>
+                          <pic:cNvPr id="0" name="debug_860.png"/>
+                          <pic:cNvPicPr/>
+                        </pic:nvPicPr>
+                        <pic:blipFill>
+                          <a:blip r:embed="rId92">
+                            <a:extLst>
+                              <a:ext uri="{28A0092B-C50C-407E-A947-70E740481C1C}">
+                                <a14:useLocalDpi xmlns:a14="http://schemas.microsoft.com/office/drawing/2010/main" val="0"/>
+                              </a:ext>
+                            </a:extLst>
+                          </a:blip>
+                          <a:stretch>
+                            <a:fillRect/>
+                          </a:stretch>
+                        </pic:blipFill>
+                        <pic:spPr>
+                          <a:xfrm>
+                            <a:off x="0" y="0"/>
+                            <a:ext cx="952500" cy="952500"/>
+                          </a:xfrm>
+                          <a:prstGeom prst="rect">
+                            <a:avLst/>
+                          </a:prstGeom>
+                        </pic:spPr>
+                      </pic:pic>
+                    </a:graphicData>
+                  </a:graphic>
+                </wp:inline>
+              </w:drawing>
+            </w:r>
+          </w:p>
+        </w:tc>
+        <w:tc>
+          <w:tcPr>
+            <w:tcW w:w="3119" w:type="dxa"/>
+          </w:tcPr>
+          <w:p>
+            <w:pPr>
+              <w:tabs>
+                <w:tab w:val="left" w:pos="916"/>
+                <w:tab w:val="left" w:pos="1832"/>
+                <w:tab w:val="left" w:pos="2748"/>
+                <w:tab w:val="left" w:pos="3664"/>
+                <w:tab w:val="left" w:pos="4580"/>
+                <w:tab w:val="left" w:pos="5496"/>
+                <w:tab w:val="left" w:pos="6412"/>
+                <w:tab w:val="left" w:pos="7328"/>
+                <w:tab w:val="left" w:pos="8244"/>
+                <w:tab w:val="left" w:pos="9160"/>
+                <w:tab w:val="left" w:pos="10076"/>
+                <w:tab w:val="left" w:pos="10992"/>
+                <w:tab w:val="left" w:pos="11908"/>
+                <w:tab w:val="left" w:pos="12824"/>
+                <w:tab w:val="left" w:pos="13740"/>
+                <w:tab w:val="left" w:pos="14656"/>
+              </w:tabs>
+              <w:rPr>
+                <w:lang w:val="en-US"/>
+              </w:rPr>
+            </w:pPr>
+            <w:r>
+              <w:rPr>
+                <w:lang w:val="en-US"/>
+              </w:rPr>
+              <w:t>track_</w:t>
+            </w:r>
+            <w:bookmarkStart w:id="0" w:name="_GoBack"/>
+            <w:bookmarkEnd w:id="0"/>
+            <w:r>
+              <w:rPr>
+                <w:lang w:val="en-US"/>
+              </w:rPr>
+              <w:t>860.png</w:t>
+            </w:r>
+          </w:p>
+          <w:p>
+            <w:pPr>
+              <w:tabs>
+                <w:tab w:val="left" w:pos="916"/>
+                <w:tab w:val="left" w:pos="1832"/>
+                <w:tab w:val="left" w:pos="2748"/>
+                <w:tab w:val="left" w:pos="3664"/>
+                <w:tab w:val="left" w:pos="4580"/>
+                <w:tab w:val="left" w:pos="5496"/>
+                <w:tab w:val="left" w:pos="6412"/>
+                <w:tab w:val="left" w:pos="7328"/>
+                <w:tab w:val="left" w:pos="8244"/>
+                <w:tab w:val="left" w:pos="9160"/>
+                <w:tab w:val="left" w:pos="10076"/>
+                <w:tab w:val="left" w:pos="10992"/>
+                <w:tab w:val="left" w:pos="11908"/>
+                <w:tab w:val="left" w:pos="12824"/>
+                <w:tab w:val="left" w:pos="13740"/>
+                <w:tab w:val="left" w:pos="14656"/>
+              </w:tabs>
+              <w:rPr>
+                <w:lang w:val="en-US"/>
+              </w:rPr>
+            </w:pPr>
+            <w:r>
+              <w:rPr>
+                <w:noProof/>
+                <w:lang w:eastAsia="de-DE"/>
+              </w:rPr>
+              <w:drawing>
+                <wp:inline distT="0" distB="0" distL="0" distR="0">
+                  <wp:extent cx="952500" cy="952500"/>
+                  <wp:effectExtent l="0" t="0" r="0" b="0"/>
+                  <wp:docPr id="113" name="Grafik 113"/>
+                  <wp:cNvGraphicFramePr>
+                    <a:graphicFrameLocks xmlns:a="http://schemas.openxmlformats.org/drawingml/2006/main" noChangeAspect="1"/>
+                  </wp:cNvGraphicFramePr>
+                  <a:graphic xmlns:a="http://schemas.openxmlformats.org/drawingml/2006/main">
+                    <a:graphicData uri="http://schemas.openxmlformats.org/drawingml/2006/picture">
+                      <pic:pic xmlns:pic="http://schemas.openxmlformats.org/drawingml/2006/picture">
+                        <pic:nvPicPr>
+                          <pic:cNvPr id="0" name="track_860.png"/>
+                          <pic:cNvPicPr/>
+                        </pic:nvPicPr>
+                        <pic:blipFill>
+                          <a:blip r:embed="rId93">
+                            <a:extLst>
+                              <a:ext uri="{28A0092B-C50C-407E-A947-70E740481C1C}">
+                                <a14:useLocalDpi xmlns:a14="http://schemas.microsoft.com/office/drawing/2010/main" val="0"/>
+                              </a:ext>
+                            </a:extLst>
+                          </a:blip>
+                          <a:stretch>
+                            <a:fillRect/>
+                          </a:stretch>
+                        </pic:blipFill>
+                        <pic:spPr>
+                          <a:xfrm>
+                            <a:off x="0" y="0"/>
+                            <a:ext cx="952500" cy="952500"/>
+                          </a:xfrm>
+                          <a:prstGeom prst="rect">
+                            <a:avLst/>
+                          </a:prstGeom>
+                        </pic:spPr>
+                      </pic:pic>
+                    </a:graphicData>
+                  </a:graphic>
+                </wp:inline>
+              </w:drawing>
+            </w:r>
+          </w:p>
+        </w:tc>
+        <w:tc>
+          <w:tcPr>
+            <w:tcW w:w="3226" w:type="dxa"/>
+          </w:tcPr>
+          <w:p>
+            <w:pPr>
+              <w:tabs>
+                <w:tab w:val="left" w:pos="916"/>
+                <w:tab w:val="left" w:pos="1832"/>
+                <w:tab w:val="left" w:pos="2748"/>
+                <w:tab w:val="left" w:pos="3664"/>
+                <w:tab w:val="left" w:pos="4580"/>
+                <w:tab w:val="left" w:pos="5496"/>
+                <w:tab w:val="left" w:pos="6412"/>
+                <w:tab w:val="left" w:pos="7328"/>
+                <w:tab w:val="left" w:pos="8244"/>
+                <w:tab w:val="left" w:pos="9160"/>
+                <w:tab w:val="left" w:pos="10076"/>
+                <w:tab w:val="left" w:pos="10992"/>
+                <w:tab w:val="left" w:pos="11908"/>
+                <w:tab w:val="left" w:pos="12824"/>
+                <w:tab w:val="left" w:pos="13740"/>
+                <w:tab w:val="left" w:pos="14656"/>
+              </w:tabs>
+              <w:rPr>
+                <w:lang w:val="en-US"/>
+              </w:rPr>
+            </w:pPr>
+          </w:p>
+        </w:tc>
+      </w:tr>
+    </w:tbl>
+    <w:p>
+      <w:pPr>
+        <w:tabs>
+          <w:tab w:val="left" w:pos="916"/>
+          <w:tab w:val="left" w:pos="1832"/>
+          <w:tab w:val="left" w:pos="2748"/>
+          <w:tab w:val="left" w:pos="3664"/>
+          <w:tab w:val="left" w:pos="4580"/>
+          <w:tab w:val="left" w:pos="5496"/>
+          <w:tab w:val="left" w:pos="6412"/>
+          <w:tab w:val="left" w:pos="7328"/>
+          <w:tab w:val="left" w:pos="8244"/>
+          <w:tab w:val="left" w:pos="9160"/>
+          <w:tab w:val="left" w:pos="10076"/>
+          <w:tab w:val="left" w:pos="10992"/>
+          <w:tab w:val="left" w:pos="11908"/>
+          <w:tab w:val="left" w:pos="12824"/>
+          <w:tab w:val="left" w:pos="13740"/>
+          <w:tab w:val="left" w:pos="14656"/>
+        </w:tabs>
+        <w:spacing w:after="0" w:line="240" w:lineRule="auto"/>
+        <w:rPr>
+          <w:lang w:val="en-US"/>
+        </w:rPr>
+      </w:pPr>
+    </w:p>
+    <w:p>
+      <w:pPr>
+        <w:tabs>
+          <w:tab w:val="left" w:pos="916"/>
+          <w:tab w:val="left" w:pos="1832"/>
+          <w:tab w:val="left" w:pos="2748"/>
+          <w:tab w:val="left" w:pos="3664"/>
+          <w:tab w:val="left" w:pos="4580"/>
+          <w:tab w:val="left" w:pos="5496"/>
+          <w:tab w:val="left" w:pos="6412"/>
+          <w:tab w:val="left" w:pos="7328"/>
+          <w:tab w:val="left" w:pos="8244"/>
+          <w:tab w:val="left" w:pos="9160"/>
+          <w:tab w:val="left" w:pos="10076"/>
+          <w:tab w:val="left" w:pos="10992"/>
+          <w:tab w:val="left" w:pos="11908"/>
+          <w:tab w:val="left" w:pos="12824"/>
+          <w:tab w:val="left" w:pos="13740"/>
+          <w:tab w:val="left" w:pos="14656"/>
+        </w:tabs>
+        <w:spacing w:after="0" w:line="240" w:lineRule="auto"/>
+        <w:rPr>
+          <w:b/>
+          <w:i/>
+          <w:lang w:val="en-US"/>
+        </w:rPr>
+      </w:pPr>
+      <w:r>
+        <w:rPr>
+          <w:b/>
+          <w:i/>
+          <w:lang w:val="en-US"/>
+        </w:rPr>
+        <w:t xml:space="preserve">Implementation </w:t>
+      </w:r>
+      <w:r>
+        <w:rPr>
+          <w:b/>
+          <w:i/>
+          <w:lang w:val="en-US"/>
+        </w:rPr>
+        <w:t>#11</w:t>
+      </w:r>
+    </w:p>
+    <w:p>
+      <w:pPr>
+        <w:tabs>
+          <w:tab w:val="left" w:pos="916"/>
+          <w:tab w:val="left" w:pos="1832"/>
+          <w:tab w:val="left" w:pos="2748"/>
+          <w:tab w:val="left" w:pos="3664"/>
+          <w:tab w:val="left" w:pos="4580"/>
+          <w:tab w:val="left" w:pos="5496"/>
+          <w:tab w:val="left" w:pos="6412"/>
+          <w:tab w:val="left" w:pos="7328"/>
+          <w:tab w:val="left" w:pos="8244"/>
+          <w:tab w:val="left" w:pos="9160"/>
+          <w:tab w:val="left" w:pos="10076"/>
+          <w:tab w:val="left" w:pos="10992"/>
+          <w:tab w:val="left" w:pos="11908"/>
+          <w:tab w:val="left" w:pos="12824"/>
+          <w:tab w:val="left" w:pos="13740"/>
+          <w:tab w:val="left" w:pos="14656"/>
+        </w:tabs>
+        <w:spacing w:after="0" w:line="240" w:lineRule="auto"/>
+        <w:rPr>
+          <w:b/>
+          <w:lang w:val="en-US"/>
+        </w:rPr>
+      </w:pPr>
+      <w:r>
+        <w:rPr>
+          <w:b/>
+          <w:lang w:val="en-US"/>
+        </w:rPr>
+        <w:t>Track::</w:t>
       </w:r>
       <w:proofErr w:type="spellStart"/>
       <w:r>
         <w:rPr>
-          <w:lang w:val="en-US"/>
-        </w:rPr>
-        <w:t>avgVelocity</w:t>
+          <w:b/>
+          <w:lang w:val="en-US"/>
+        </w:rPr>
+        <w:t>isReversingX</w:t>
       </w:r>
       <w:proofErr w:type="spellEnd"/>
+    </w:p>
+    <w:p>
+      <w:pPr>
+        <w:pStyle w:val="Listenabsatz"/>
+        <w:numPr>
+          <w:ilvl w:val="0"/>
+          <w:numId w:val="10"/>
+        </w:numPr>
+        <w:tabs>
+          <w:tab w:val="left" w:pos="916"/>
+          <w:tab w:val="left" w:pos="1832"/>
+          <w:tab w:val="left" w:pos="2748"/>
+          <w:tab w:val="left" w:pos="3664"/>
+          <w:tab w:val="left" w:pos="4580"/>
+          <w:tab w:val="left" w:pos="5496"/>
+          <w:tab w:val="left" w:pos="6412"/>
+          <w:tab w:val="left" w:pos="7328"/>
+          <w:tab w:val="left" w:pos="8244"/>
+          <w:tab w:val="left" w:pos="9160"/>
+          <w:tab w:val="left" w:pos="10076"/>
+          <w:tab w:val="left" w:pos="10992"/>
+          <w:tab w:val="left" w:pos="11908"/>
+          <w:tab w:val="left" w:pos="12824"/>
+          <w:tab w:val="left" w:pos="13740"/>
+          <w:tab w:val="left" w:pos="14656"/>
+        </w:tabs>
+        <w:spacing w:after="0" w:line="240" w:lineRule="auto"/>
+        <w:rPr>
+          <w:lang w:val="en-US"/>
+        </w:rPr>
+      </w:pPr>
+      <w:r>
+        <w:rPr>
+          <w:lang w:val="en-US"/>
+        </w:rPr>
+        <w:t>true, if track reverses in x-direction AND at least one abs velocity outside backlash</w:t>
+      </w:r>
     </w:p>
     <w:p>
       <w:pPr>
@@ -15124,7 +19353,7 @@
   <w:abstractNum w:abstractNumId="6">
     <w:nsid w:val="5DF4230F"/>
     <w:multiLevelType w:val="hybridMultilevel"/>
-    <w:tmpl w:val="4A425578"/>
+    <w:tmpl w:val="696CDFEA"/>
     <w:lvl w:ilvl="0" w:tplc="B870151E">
       <w:start w:val="1"/>
       <w:numFmt w:val="bullet"/>

</xml_diff>

<commit_message>
[Track] test cases started
</commit_message>
<xml_diff>
--- a/utilities/tracking.docx
+++ b/utilities/tracking.docx
@@ -19813,7 +19813,6 @@
           <w:lang w:val="en-US"/>
         </w:rPr>
       </w:pPr>
-      <w:bookmarkStart w:id="0" w:name="_GoBack"/>
       <w:r>
         <w:rPr>
           <w:lang w:val="en-US"/>
@@ -19821,7 +19820,6 @@
         <w:t>Track constructor: use ID as parameter only</w:t>
       </w:r>
     </w:p>
-    <w:bookmarkEnd w:id="0"/>
     <w:p>
       <w:pPr>
         <w:pStyle w:val="Listenabsatz"/>
@@ -20094,6 +20092,480 @@
         </w:rPr>
       </w:pPr>
     </w:p>
+    <w:p>
+      <w:pPr>
+        <w:rPr>
+          <w:lang w:val="en-US"/>
+        </w:rPr>
+      </w:pPr>
+      <w:r>
+        <w:rPr>
+          <w:lang w:val="en-US"/>
+        </w:rPr>
+        <w:br w:type="page"/>
+      </w:r>
+    </w:p>
+    <w:p>
+      <w:pPr>
+        <w:tabs>
+          <w:tab w:val="left" w:pos="916"/>
+          <w:tab w:val="left" w:pos="1832"/>
+          <w:tab w:val="left" w:pos="2748"/>
+          <w:tab w:val="left" w:pos="3664"/>
+          <w:tab w:val="left" w:pos="4580"/>
+          <w:tab w:val="left" w:pos="5496"/>
+          <w:tab w:val="left" w:pos="6412"/>
+          <w:tab w:val="left" w:pos="7328"/>
+          <w:tab w:val="left" w:pos="8244"/>
+          <w:tab w:val="left" w:pos="9160"/>
+          <w:tab w:val="left" w:pos="10076"/>
+          <w:tab w:val="left" w:pos="10992"/>
+          <w:tab w:val="left" w:pos="11908"/>
+          <w:tab w:val="left" w:pos="12824"/>
+          <w:tab w:val="left" w:pos="13740"/>
+          <w:tab w:val="left" w:pos="14656"/>
+        </w:tabs>
+        <w:spacing w:after="0" w:line="240" w:lineRule="auto"/>
+        <w:rPr>
+          <w:b/>
+          <w:i/>
+          <w:sz w:val="28"/>
+          <w:szCs w:val="28"/>
+          <w:lang w:val="en-US"/>
+        </w:rPr>
+      </w:pPr>
+      <w:r>
+        <w:rPr>
+          <w:b/>
+          <w:i/>
+          <w:sz w:val="28"/>
+          <w:szCs w:val="28"/>
+          <w:lang w:val="en-US"/>
+        </w:rPr>
+        <w:lastRenderedPageBreak/>
+        <w:t>Error#13</w:t>
+      </w:r>
+    </w:p>
+    <w:p>
+      <w:pPr>
+        <w:pStyle w:val="Listenabsatz"/>
+        <w:numPr>
+          <w:ilvl w:val="0"/>
+          <w:numId w:val="14"/>
+        </w:numPr>
+        <w:tabs>
+          <w:tab w:val="left" w:pos="916"/>
+          <w:tab w:val="left" w:pos="1832"/>
+          <w:tab w:val="left" w:pos="2748"/>
+          <w:tab w:val="left" w:pos="3664"/>
+          <w:tab w:val="left" w:pos="4580"/>
+          <w:tab w:val="left" w:pos="5496"/>
+          <w:tab w:val="left" w:pos="6412"/>
+          <w:tab w:val="left" w:pos="7328"/>
+          <w:tab w:val="left" w:pos="8244"/>
+          <w:tab w:val="left" w:pos="9160"/>
+          <w:tab w:val="left" w:pos="10076"/>
+          <w:tab w:val="left" w:pos="10992"/>
+          <w:tab w:val="left" w:pos="11908"/>
+          <w:tab w:val="left" w:pos="12824"/>
+          <w:tab w:val="left" w:pos="13740"/>
+          <w:tab w:val="left" w:pos="14656"/>
+        </w:tabs>
+        <w:spacing w:after="0" w:line="240" w:lineRule="auto"/>
+        <w:rPr>
+          <w:lang w:val="en-US"/>
+        </w:rPr>
+      </w:pPr>
+      <w:r>
+        <w:rPr>
+          <w:lang w:val="en-US"/>
+        </w:rPr>
+        <w:t xml:space="preserve">second occlusion introduced in frame 856 -&gt; fix in </w:t>
+      </w:r>
+      <w:proofErr w:type="spellStart"/>
+      <w:r>
+        <w:rPr>
+          <w:lang w:val="en-US"/>
+        </w:rPr>
+        <w:t>checkOcclusion</w:t>
+      </w:r>
+      <w:proofErr w:type="spellEnd"/>
+      <w:r>
+        <w:rPr>
+          <w:lang w:val="en-US"/>
+        </w:rPr>
+        <w:t>()</w:t>
+      </w:r>
+    </w:p>
+    <w:p>
+      <w:pPr>
+        <w:pStyle w:val="Listenabsatz"/>
+        <w:numPr>
+          <w:ilvl w:val="0"/>
+          <w:numId w:val="14"/>
+        </w:numPr>
+        <w:tabs>
+          <w:tab w:val="left" w:pos="916"/>
+          <w:tab w:val="left" w:pos="1832"/>
+          <w:tab w:val="left" w:pos="2748"/>
+          <w:tab w:val="left" w:pos="3664"/>
+          <w:tab w:val="left" w:pos="4580"/>
+          <w:tab w:val="left" w:pos="5496"/>
+          <w:tab w:val="left" w:pos="6412"/>
+          <w:tab w:val="left" w:pos="7328"/>
+          <w:tab w:val="left" w:pos="8244"/>
+          <w:tab w:val="left" w:pos="9160"/>
+          <w:tab w:val="left" w:pos="10076"/>
+          <w:tab w:val="left" w:pos="10992"/>
+          <w:tab w:val="left" w:pos="11908"/>
+          <w:tab w:val="left" w:pos="12824"/>
+          <w:tab w:val="left" w:pos="13740"/>
+          <w:tab w:val="left" w:pos="14656"/>
+        </w:tabs>
+        <w:spacing w:after="0" w:line="240" w:lineRule="auto"/>
+        <w:rPr>
+          <w:lang w:val="en-US"/>
+        </w:rPr>
+      </w:pPr>
+      <w:r>
+        <w:rPr>
+          <w:lang w:val="en-US"/>
+        </w:rPr>
+        <w:t xml:space="preserve">probable cause:  if tracks are occluded, </w:t>
+      </w:r>
+      <w:proofErr w:type="spellStart"/>
+      <w:r>
+        <w:rPr>
+          <w:lang w:val="en-US"/>
+        </w:rPr>
+        <w:t>nextUpdateOccluded</w:t>
+      </w:r>
+      <w:proofErr w:type="spellEnd"/>
+      <w:r>
+        <w:rPr>
+          <w:lang w:val="en-US"/>
+        </w:rPr>
+        <w:t xml:space="preserve"> does not have to be checked anymore</w:t>
+      </w:r>
+    </w:p>
+    <w:p>
+      <w:pPr>
+        <w:pStyle w:val="Listenabsatz"/>
+        <w:tabs>
+          <w:tab w:val="left" w:pos="916"/>
+          <w:tab w:val="left" w:pos="1832"/>
+          <w:tab w:val="left" w:pos="2748"/>
+          <w:tab w:val="left" w:pos="3664"/>
+          <w:tab w:val="left" w:pos="4580"/>
+          <w:tab w:val="left" w:pos="5496"/>
+          <w:tab w:val="left" w:pos="6412"/>
+          <w:tab w:val="left" w:pos="7328"/>
+          <w:tab w:val="left" w:pos="8244"/>
+          <w:tab w:val="left" w:pos="9160"/>
+          <w:tab w:val="left" w:pos="10076"/>
+          <w:tab w:val="left" w:pos="10992"/>
+          <w:tab w:val="left" w:pos="11908"/>
+          <w:tab w:val="left" w:pos="12824"/>
+          <w:tab w:val="left" w:pos="13740"/>
+          <w:tab w:val="left" w:pos="14656"/>
+        </w:tabs>
+        <w:spacing w:after="0" w:line="240" w:lineRule="auto"/>
+        <w:rPr>
+          <w:lang w:val="en-US"/>
+        </w:rPr>
+      </w:pPr>
+      <w:r>
+        <w:rPr>
+          <w:noProof/>
+          <w:lang w:eastAsia="de-DE"/>
+        </w:rPr>
+        <w:drawing>
+          <wp:inline distT="0" distB="0" distL="0" distR="0" wp14:anchorId="3F381F59" wp14:editId="671766F5">
+            <wp:extent cx="3010619" cy="3547276"/>
+            <wp:effectExtent l="0" t="0" r="0" b="0"/>
+            <wp:docPr id="57" name="Grafik 57"/>
+            <wp:cNvGraphicFramePr>
+              <a:graphicFrameLocks xmlns:a="http://schemas.openxmlformats.org/drawingml/2006/main" noChangeAspect="1"/>
+            </wp:cNvGraphicFramePr>
+            <a:graphic xmlns:a="http://schemas.openxmlformats.org/drawingml/2006/main">
+              <a:graphicData uri="http://schemas.openxmlformats.org/drawingml/2006/picture">
+                <pic:pic xmlns:pic="http://schemas.openxmlformats.org/drawingml/2006/picture">
+                  <pic:nvPicPr>
+                    <pic:cNvPr id="0" name="Picture 1"/>
+                    <pic:cNvPicPr>
+                      <a:picLocks noChangeAspect="1" noChangeArrowheads="1"/>
+                    </pic:cNvPicPr>
+                  </pic:nvPicPr>
+                  <pic:blipFill>
+                    <a:blip r:embed="rId95">
+                      <a:extLst>
+                        <a:ext uri="{28A0092B-C50C-407E-A947-70E740481C1C}">
+                          <a14:useLocalDpi xmlns:a14="http://schemas.microsoft.com/office/drawing/2010/main" val="0"/>
+                        </a:ext>
+                      </a:extLst>
+                    </a:blip>
+                    <a:srcRect/>
+                    <a:stretch>
+                      <a:fillRect/>
+                    </a:stretch>
+                  </pic:blipFill>
+                  <pic:spPr bwMode="auto">
+                    <a:xfrm>
+                      <a:off x="0" y="0"/>
+                      <a:ext cx="3010760" cy="3547442"/>
+                    </a:xfrm>
+                    <a:prstGeom prst="rect">
+                      <a:avLst/>
+                    </a:prstGeom>
+                    <a:noFill/>
+                    <a:ln>
+                      <a:noFill/>
+                    </a:ln>
+                  </pic:spPr>
+                </pic:pic>
+              </a:graphicData>
+            </a:graphic>
+          </wp:inline>
+        </w:drawing>
+      </w:r>
+    </w:p>
+    <w:p>
+      <w:pPr>
+        <w:pStyle w:val="Listenabsatz"/>
+        <w:tabs>
+          <w:tab w:val="left" w:pos="916"/>
+          <w:tab w:val="left" w:pos="1832"/>
+          <w:tab w:val="left" w:pos="2748"/>
+          <w:tab w:val="left" w:pos="3664"/>
+          <w:tab w:val="left" w:pos="4580"/>
+          <w:tab w:val="left" w:pos="5496"/>
+          <w:tab w:val="left" w:pos="6412"/>
+          <w:tab w:val="left" w:pos="7328"/>
+          <w:tab w:val="left" w:pos="8244"/>
+          <w:tab w:val="left" w:pos="9160"/>
+          <w:tab w:val="left" w:pos="10076"/>
+          <w:tab w:val="left" w:pos="10992"/>
+          <w:tab w:val="left" w:pos="11908"/>
+          <w:tab w:val="left" w:pos="12824"/>
+          <w:tab w:val="left" w:pos="13740"/>
+          <w:tab w:val="left" w:pos="14656"/>
+        </w:tabs>
+        <w:spacing w:after="0" w:line="240" w:lineRule="auto"/>
+        <w:rPr>
+          <w:lang w:val="en-US"/>
+        </w:rPr>
+      </w:pPr>
+    </w:p>
+    <w:p>
+      <w:pPr>
+        <w:tabs>
+          <w:tab w:val="left" w:pos="916"/>
+          <w:tab w:val="left" w:pos="1832"/>
+          <w:tab w:val="left" w:pos="2748"/>
+          <w:tab w:val="left" w:pos="3664"/>
+          <w:tab w:val="left" w:pos="4580"/>
+          <w:tab w:val="left" w:pos="5496"/>
+          <w:tab w:val="left" w:pos="6412"/>
+          <w:tab w:val="left" w:pos="7328"/>
+          <w:tab w:val="left" w:pos="8244"/>
+          <w:tab w:val="left" w:pos="9160"/>
+          <w:tab w:val="left" w:pos="10076"/>
+          <w:tab w:val="left" w:pos="10992"/>
+          <w:tab w:val="left" w:pos="11908"/>
+          <w:tab w:val="left" w:pos="12824"/>
+          <w:tab w:val="left" w:pos="13740"/>
+          <w:tab w:val="left" w:pos="14656"/>
+        </w:tabs>
+        <w:spacing w:after="0" w:line="240" w:lineRule="auto"/>
+        <w:rPr>
+          <w:b/>
+          <w:i/>
+          <w:sz w:val="28"/>
+          <w:szCs w:val="28"/>
+          <w:lang w:val="en-US"/>
+        </w:rPr>
+      </w:pPr>
+      <w:r>
+        <w:rPr>
+          <w:b/>
+          <w:i/>
+          <w:sz w:val="28"/>
+          <w:szCs w:val="28"/>
+          <w:lang w:val="en-US"/>
+        </w:rPr>
+        <w:t>Error#14</w:t>
+      </w:r>
+    </w:p>
+    <w:p>
+      <w:pPr>
+        <w:pStyle w:val="Listenabsatz"/>
+        <w:numPr>
+          <w:ilvl w:val="0"/>
+          <w:numId w:val="14"/>
+        </w:numPr>
+        <w:tabs>
+          <w:tab w:val="left" w:pos="916"/>
+          <w:tab w:val="left" w:pos="1832"/>
+          <w:tab w:val="left" w:pos="2748"/>
+          <w:tab w:val="left" w:pos="3664"/>
+          <w:tab w:val="left" w:pos="4580"/>
+          <w:tab w:val="left" w:pos="5496"/>
+          <w:tab w:val="left" w:pos="6412"/>
+          <w:tab w:val="left" w:pos="7328"/>
+          <w:tab w:val="left" w:pos="8244"/>
+          <w:tab w:val="left" w:pos="9160"/>
+          <w:tab w:val="left" w:pos="10076"/>
+          <w:tab w:val="left" w:pos="10992"/>
+          <w:tab w:val="left" w:pos="11908"/>
+          <w:tab w:val="left" w:pos="12824"/>
+          <w:tab w:val="left" w:pos="13740"/>
+          <w:tab w:val="left" w:pos="14656"/>
+        </w:tabs>
+        <w:spacing w:after="0" w:line="240" w:lineRule="auto"/>
+        <w:rPr>
+          <w:lang w:val="en-US"/>
+        </w:rPr>
+      </w:pPr>
+      <w:r>
+        <w:rPr>
+          <w:lang w:val="en-US"/>
+        </w:rPr>
+        <w:t>occlusion area has been left too early</w:t>
+      </w:r>
+    </w:p>
+    <w:p>
+      <w:pPr>
+        <w:pStyle w:val="Listenabsatz"/>
+        <w:numPr>
+          <w:ilvl w:val="0"/>
+          <w:numId w:val="14"/>
+        </w:numPr>
+        <w:tabs>
+          <w:tab w:val="left" w:pos="916"/>
+          <w:tab w:val="left" w:pos="1832"/>
+          <w:tab w:val="left" w:pos="2748"/>
+          <w:tab w:val="left" w:pos="3664"/>
+          <w:tab w:val="left" w:pos="4580"/>
+          <w:tab w:val="left" w:pos="5496"/>
+          <w:tab w:val="left" w:pos="6412"/>
+          <w:tab w:val="left" w:pos="7328"/>
+          <w:tab w:val="left" w:pos="8244"/>
+          <w:tab w:val="left" w:pos="9160"/>
+          <w:tab w:val="left" w:pos="10076"/>
+          <w:tab w:val="left" w:pos="10992"/>
+          <w:tab w:val="left" w:pos="11908"/>
+          <w:tab w:val="left" w:pos="12824"/>
+          <w:tab w:val="left" w:pos="13740"/>
+          <w:tab w:val="left" w:pos="14656"/>
+        </w:tabs>
+        <w:spacing w:after="0" w:line="240" w:lineRule="auto"/>
+        <w:rPr>
+          <w:lang w:val="en-US"/>
+        </w:rPr>
+      </w:pPr>
+      <w:r>
+        <w:rPr>
+          <w:lang w:val="en-US"/>
+        </w:rPr>
+        <w:t xml:space="preserve">fix: in occlusion </w:t>
+      </w:r>
+      <w:proofErr w:type="spellStart"/>
+      <w:r>
+        <w:rPr>
+          <w:lang w:val="en-US"/>
+        </w:rPr>
+        <w:t>rect</w:t>
+      </w:r>
+      <w:proofErr w:type="spellEnd"/>
+      <w:r>
+        <w:rPr>
+          <w:lang w:val="en-US"/>
+        </w:rPr>
+        <w:t>:</w:t>
+      </w:r>
+    </w:p>
+    <w:p>
+      <w:pPr>
+        <w:pStyle w:val="Listenabsatz"/>
+        <w:numPr>
+          <w:ilvl w:val="1"/>
+          <w:numId w:val="14"/>
+        </w:numPr>
+        <w:tabs>
+          <w:tab w:val="left" w:pos="916"/>
+          <w:tab w:val="left" w:pos="1832"/>
+          <w:tab w:val="left" w:pos="2748"/>
+          <w:tab w:val="left" w:pos="3664"/>
+          <w:tab w:val="left" w:pos="4580"/>
+          <w:tab w:val="left" w:pos="5496"/>
+          <w:tab w:val="left" w:pos="6412"/>
+          <w:tab w:val="left" w:pos="7328"/>
+          <w:tab w:val="left" w:pos="8244"/>
+          <w:tab w:val="left" w:pos="9160"/>
+          <w:tab w:val="left" w:pos="10076"/>
+          <w:tab w:val="left" w:pos="10992"/>
+          <w:tab w:val="left" w:pos="11908"/>
+          <w:tab w:val="left" w:pos="12824"/>
+          <w:tab w:val="left" w:pos="13740"/>
+          <w:tab w:val="left" w:pos="14656"/>
+        </w:tabs>
+        <w:spacing w:after="0" w:line="240" w:lineRule="auto"/>
+        <w:rPr>
+          <w:lang w:val="en-US"/>
+        </w:rPr>
+      </w:pPr>
+      <w:r>
+        <w:rPr>
+          <w:lang w:val="en-US"/>
+        </w:rPr>
+        <w:t>if there is one blob: match right (or left) edge with edge of substitute</w:t>
+      </w:r>
+    </w:p>
+    <w:p>
+      <w:pPr>
+        <w:pStyle w:val="Listenabsatz"/>
+        <w:numPr>
+          <w:ilvl w:val="1"/>
+          <w:numId w:val="14"/>
+        </w:numPr>
+        <w:tabs>
+          <w:tab w:val="left" w:pos="916"/>
+          <w:tab w:val="left" w:pos="1832"/>
+          <w:tab w:val="left" w:pos="2748"/>
+          <w:tab w:val="left" w:pos="3664"/>
+          <w:tab w:val="left" w:pos="4580"/>
+          <w:tab w:val="left" w:pos="5496"/>
+          <w:tab w:val="left" w:pos="6412"/>
+          <w:tab w:val="left" w:pos="7328"/>
+          <w:tab w:val="left" w:pos="8244"/>
+          <w:tab w:val="left" w:pos="9160"/>
+          <w:tab w:val="left" w:pos="10076"/>
+          <w:tab w:val="left" w:pos="10992"/>
+          <w:tab w:val="left" w:pos="11908"/>
+          <w:tab w:val="left" w:pos="12824"/>
+          <w:tab w:val="left" w:pos="13740"/>
+          <w:tab w:val="left" w:pos="14656"/>
+        </w:tabs>
+        <w:spacing w:after="0" w:line="240" w:lineRule="auto"/>
+        <w:rPr>
+          <w:lang w:val="en-US"/>
+        </w:rPr>
+      </w:pPr>
+      <w:r>
+        <w:rPr>
+          <w:lang w:val="en-US"/>
+        </w:rPr>
+        <w:t>if two blobs: assign to track, even if update steps have not been reached</w:t>
+      </w:r>
+      <w:bookmarkStart w:id="0" w:name="_GoBack"/>
+      <w:bookmarkEnd w:id="0"/>
+      <w:r>
+        <w:rPr>
+          <w:lang w:val="en-US"/>
+        </w:rPr>
+        <w:t xml:space="preserve"> </w:t>
+      </w:r>
+    </w:p>
     <w:sectPr>
       <w:pgSz w:w="11906" w:h="16838"/>
       <w:pgMar w:top="1417" w:right="1417" w:bottom="1134" w:left="1417" w:header="708" w:footer="708" w:gutter="0"/>
@@ -20107,9 +20579,9 @@
 <file path=word/numbering.xml><?xml version="1.0" encoding="utf-8"?>
 <w:numbering xmlns:wpc="http://schemas.microsoft.com/office/word/2010/wordprocessingCanvas" xmlns:mc="http://schemas.openxmlformats.org/markup-compatibility/2006" xmlns:o="urn:schemas-microsoft-com:office:office" xmlns:r="http://schemas.openxmlformats.org/officeDocument/2006/relationships" xmlns:m="http://schemas.openxmlformats.org/officeDocument/2006/math" xmlns:v="urn:schemas-microsoft-com:vml" xmlns:wp14="http://schemas.microsoft.com/office/word/2010/wordprocessingDrawing" xmlns:wp="http://schemas.openxmlformats.org/drawingml/2006/wordprocessingDrawing" xmlns:w10="urn:schemas-microsoft-com:office:word" xmlns:w="http://schemas.openxmlformats.org/wordprocessingml/2006/main" xmlns:w14="http://schemas.microsoft.com/office/word/2010/wordml" xmlns:wpg="http://schemas.microsoft.com/office/word/2010/wordprocessingGroup" xmlns:wpi="http://schemas.microsoft.com/office/word/2010/wordprocessingInk" xmlns:wne="http://schemas.microsoft.com/office/word/2006/wordml" xmlns:wps="http://schemas.microsoft.com/office/word/2010/wordprocessingShape" mc:Ignorable="w14 wp14">
   <w:abstractNum w:abstractNumId="0">
-    <w:nsid w:val="28016B24"/>
+    <w:nsid w:val="1C577710"/>
     <w:multiLevelType w:val="hybridMultilevel"/>
-    <w:tmpl w:val="22322126"/>
+    <w:tmpl w:val="77C89004"/>
     <w:lvl w:ilvl="0" w:tplc="B870151E">
       <w:start w:val="1"/>
       <w:numFmt w:val="bullet"/>
@@ -20134,7 +20606,7 @@
         <w:rFonts w:ascii="Courier New" w:hAnsi="Courier New" w:cs="Courier New" w:hint="default"/>
       </w:rPr>
     </w:lvl>
-    <w:lvl w:ilvl="2" w:tplc="04070005">
+    <w:lvl w:ilvl="2" w:tplc="04070005" w:tentative="1">
       <w:start w:val="1"/>
       <w:numFmt w:val="bullet"/>
       <w:lvlText w:val=""/>
@@ -20220,6 +20692,119 @@
     </w:lvl>
   </w:abstractNum>
   <w:abstractNum w:abstractNumId="1">
+    <w:nsid w:val="28016B24"/>
+    <w:multiLevelType w:val="hybridMultilevel"/>
+    <w:tmpl w:val="22322126"/>
+    <w:lvl w:ilvl="0" w:tplc="B870151E">
+      <w:start w:val="1"/>
+      <w:numFmt w:val="bullet"/>
+      <w:lvlText w:val="-"/>
+      <w:lvlJc w:val="left"/>
+      <w:pPr>
+        <w:ind w:left="720" w:hanging="360"/>
+      </w:pPr>
+      <w:rPr>
+        <w:rFonts w:ascii="Arial" w:hAnsi="Arial" w:hint="default"/>
+      </w:rPr>
+    </w:lvl>
+    <w:lvl w:ilvl="1" w:tplc="04070003">
+      <w:start w:val="1"/>
+      <w:numFmt w:val="bullet"/>
+      <w:lvlText w:val="o"/>
+      <w:lvlJc w:val="left"/>
+      <w:pPr>
+        <w:ind w:left="1440" w:hanging="360"/>
+      </w:pPr>
+      <w:rPr>
+        <w:rFonts w:ascii="Courier New" w:hAnsi="Courier New" w:cs="Courier New" w:hint="default"/>
+      </w:rPr>
+    </w:lvl>
+    <w:lvl w:ilvl="2" w:tplc="04070005">
+      <w:start w:val="1"/>
+      <w:numFmt w:val="bullet"/>
+      <w:lvlText w:val=""/>
+      <w:lvlJc w:val="left"/>
+      <w:pPr>
+        <w:ind w:left="2160" w:hanging="360"/>
+      </w:pPr>
+      <w:rPr>
+        <w:rFonts w:ascii="Wingdings" w:hAnsi="Wingdings" w:hint="default"/>
+      </w:rPr>
+    </w:lvl>
+    <w:lvl w:ilvl="3" w:tplc="04070001" w:tentative="1">
+      <w:start w:val="1"/>
+      <w:numFmt w:val="bullet"/>
+      <w:lvlText w:val=""/>
+      <w:lvlJc w:val="left"/>
+      <w:pPr>
+        <w:ind w:left="2880" w:hanging="360"/>
+      </w:pPr>
+      <w:rPr>
+        <w:rFonts w:ascii="Symbol" w:hAnsi="Symbol" w:hint="default"/>
+      </w:rPr>
+    </w:lvl>
+    <w:lvl w:ilvl="4" w:tplc="04070003" w:tentative="1">
+      <w:start w:val="1"/>
+      <w:numFmt w:val="bullet"/>
+      <w:lvlText w:val="o"/>
+      <w:lvlJc w:val="left"/>
+      <w:pPr>
+        <w:ind w:left="3600" w:hanging="360"/>
+      </w:pPr>
+      <w:rPr>
+        <w:rFonts w:ascii="Courier New" w:hAnsi="Courier New" w:cs="Courier New" w:hint="default"/>
+      </w:rPr>
+    </w:lvl>
+    <w:lvl w:ilvl="5" w:tplc="04070005" w:tentative="1">
+      <w:start w:val="1"/>
+      <w:numFmt w:val="bullet"/>
+      <w:lvlText w:val=""/>
+      <w:lvlJc w:val="left"/>
+      <w:pPr>
+        <w:ind w:left="4320" w:hanging="360"/>
+      </w:pPr>
+      <w:rPr>
+        <w:rFonts w:ascii="Wingdings" w:hAnsi="Wingdings" w:hint="default"/>
+      </w:rPr>
+    </w:lvl>
+    <w:lvl w:ilvl="6" w:tplc="04070001" w:tentative="1">
+      <w:start w:val="1"/>
+      <w:numFmt w:val="bullet"/>
+      <w:lvlText w:val=""/>
+      <w:lvlJc w:val="left"/>
+      <w:pPr>
+        <w:ind w:left="5040" w:hanging="360"/>
+      </w:pPr>
+      <w:rPr>
+        <w:rFonts w:ascii="Symbol" w:hAnsi="Symbol" w:hint="default"/>
+      </w:rPr>
+    </w:lvl>
+    <w:lvl w:ilvl="7" w:tplc="04070003" w:tentative="1">
+      <w:start w:val="1"/>
+      <w:numFmt w:val="bullet"/>
+      <w:lvlText w:val="o"/>
+      <w:lvlJc w:val="left"/>
+      <w:pPr>
+        <w:ind w:left="5760" w:hanging="360"/>
+      </w:pPr>
+      <w:rPr>
+        <w:rFonts w:ascii="Courier New" w:hAnsi="Courier New" w:cs="Courier New" w:hint="default"/>
+      </w:rPr>
+    </w:lvl>
+    <w:lvl w:ilvl="8" w:tplc="04070005" w:tentative="1">
+      <w:start w:val="1"/>
+      <w:numFmt w:val="bullet"/>
+      <w:lvlText w:val=""/>
+      <w:lvlJc w:val="left"/>
+      <w:pPr>
+        <w:ind w:left="6480" w:hanging="360"/>
+      </w:pPr>
+      <w:rPr>
+        <w:rFonts w:ascii="Wingdings" w:hAnsi="Wingdings" w:hint="default"/>
+      </w:rPr>
+    </w:lvl>
+  </w:abstractNum>
+  <w:abstractNum w:abstractNumId="2">
     <w:nsid w:val="32EC324B"/>
     <w:multiLevelType w:val="hybridMultilevel"/>
     <w:tmpl w:val="44AA9B1A"/>
@@ -20305,7 +20890,7 @@
       </w:pPr>
     </w:lvl>
   </w:abstractNum>
-  <w:abstractNum w:abstractNumId="2">
+  <w:abstractNum w:abstractNumId="3">
     <w:nsid w:val="356A666E"/>
     <w:multiLevelType w:val="hybridMultilevel"/>
     <w:tmpl w:val="BD0AA506"/>
@@ -20418,7 +21003,7 @@
       </w:rPr>
     </w:lvl>
   </w:abstractNum>
-  <w:abstractNum w:abstractNumId="3">
+  <w:abstractNum w:abstractNumId="4">
     <w:nsid w:val="4B8577B3"/>
     <w:multiLevelType w:val="hybridMultilevel"/>
     <w:tmpl w:val="9ECC97F6"/>
@@ -20531,7 +21116,7 @@
       </w:rPr>
     </w:lvl>
   </w:abstractNum>
-  <w:abstractNum w:abstractNumId="4">
+  <w:abstractNum w:abstractNumId="5">
     <w:nsid w:val="4DA87C27"/>
     <w:multiLevelType w:val="hybridMultilevel"/>
     <w:tmpl w:val="7120411A"/>
@@ -20644,7 +21229,7 @@
       </w:rPr>
     </w:lvl>
   </w:abstractNum>
-  <w:abstractNum w:abstractNumId="5">
+  <w:abstractNum w:abstractNumId="6">
     <w:nsid w:val="4F925C4B"/>
     <w:multiLevelType w:val="hybridMultilevel"/>
     <w:tmpl w:val="CA92F5DA"/>
@@ -20757,7 +21342,7 @@
       </w:rPr>
     </w:lvl>
   </w:abstractNum>
-  <w:abstractNum w:abstractNumId="6">
+  <w:abstractNum w:abstractNumId="7">
     <w:nsid w:val="54B97C66"/>
     <w:multiLevelType w:val="hybridMultilevel"/>
     <w:tmpl w:val="4538061E"/>
@@ -20870,7 +21455,7 @@
       </w:rPr>
     </w:lvl>
   </w:abstractNum>
-  <w:abstractNum w:abstractNumId="7">
+  <w:abstractNum w:abstractNumId="8">
     <w:nsid w:val="55630209"/>
     <w:multiLevelType w:val="hybridMultilevel"/>
     <w:tmpl w:val="7E168762"/>
@@ -20983,7 +21568,7 @@
       </w:rPr>
     </w:lvl>
   </w:abstractNum>
-  <w:abstractNum w:abstractNumId="8">
+  <w:abstractNum w:abstractNumId="9">
     <w:nsid w:val="5DF4230F"/>
     <w:multiLevelType w:val="hybridMultilevel"/>
     <w:tmpl w:val="696CDFEA"/>
@@ -21096,7 +21681,7 @@
       </w:rPr>
     </w:lvl>
   </w:abstractNum>
-  <w:abstractNum w:abstractNumId="9">
+  <w:abstractNum w:abstractNumId="10">
     <w:nsid w:val="63A87FA2"/>
     <w:multiLevelType w:val="hybridMultilevel"/>
     <w:tmpl w:val="9FDAFDA6"/>
@@ -21209,7 +21794,7 @@
       </w:rPr>
     </w:lvl>
   </w:abstractNum>
-  <w:abstractNum w:abstractNumId="10">
+  <w:abstractNum w:abstractNumId="11">
     <w:nsid w:val="6E590E84"/>
     <w:multiLevelType w:val="hybridMultilevel"/>
     <w:tmpl w:val="236061BC"/>
@@ -21322,7 +21907,7 @@
       </w:rPr>
     </w:lvl>
   </w:abstractNum>
-  <w:abstractNum w:abstractNumId="11">
+  <w:abstractNum w:abstractNumId="12">
     <w:nsid w:val="6FB95879"/>
     <w:multiLevelType w:val="hybridMultilevel"/>
     <w:tmpl w:val="EA02E80E"/>
@@ -21435,7 +22020,7 @@
       </w:rPr>
     </w:lvl>
   </w:abstractNum>
-  <w:abstractNum w:abstractNumId="12">
+  <w:abstractNum w:abstractNumId="13">
     <w:nsid w:val="77D738F5"/>
     <w:multiLevelType w:val="hybridMultilevel"/>
     <w:tmpl w:val="9578857E"/>
@@ -21549,43 +22134,46 @@
     </w:lvl>
   </w:abstractNum>
   <w:num w:numId="1">
+    <w:abstractNumId w:val="4"/>
+  </w:num>
+  <w:num w:numId="2">
+    <w:abstractNumId w:val="12"/>
+  </w:num>
+  <w:num w:numId="3">
+    <w:abstractNumId w:val="8"/>
+  </w:num>
+  <w:num w:numId="4">
+    <w:abstractNumId w:val="10"/>
+  </w:num>
+  <w:num w:numId="5">
+    <w:abstractNumId w:val="13"/>
+  </w:num>
+  <w:num w:numId="6">
+    <w:abstractNumId w:val="7"/>
+  </w:num>
+  <w:num w:numId="7">
+    <w:abstractNumId w:val="11"/>
+  </w:num>
+  <w:num w:numId="8">
+    <w:abstractNumId w:val="5"/>
+  </w:num>
+  <w:num w:numId="9">
+    <w:abstractNumId w:val="6"/>
+  </w:num>
+  <w:num w:numId="10">
+    <w:abstractNumId w:val="9"/>
+  </w:num>
+  <w:num w:numId="11">
     <w:abstractNumId w:val="3"/>
   </w:num>
-  <w:num w:numId="2">
-    <w:abstractNumId w:val="11"/>
+  <w:num w:numId="12">
+    <w:abstractNumId w:val="1"/>
   </w:num>
-  <w:num w:numId="3">
-    <w:abstractNumId w:val="7"/>
-  </w:num>
-  <w:num w:numId="4">
-    <w:abstractNumId w:val="9"/>
-  </w:num>
-  <w:num w:numId="5">
-    <w:abstractNumId w:val="12"/>
-  </w:num>
-  <w:num w:numId="6">
-    <w:abstractNumId w:val="6"/>
-  </w:num>
-  <w:num w:numId="7">
-    <w:abstractNumId w:val="10"/>
-  </w:num>
-  <w:num w:numId="8">
-    <w:abstractNumId w:val="4"/>
-  </w:num>
-  <w:num w:numId="9">
-    <w:abstractNumId w:val="5"/>
-  </w:num>
-  <w:num w:numId="10">
-    <w:abstractNumId w:val="8"/>
-  </w:num>
-  <w:num w:numId="11">
+  <w:num w:numId="13">
     <w:abstractNumId w:val="2"/>
   </w:num>
-  <w:num w:numId="12">
+  <w:num w:numId="14">
     <w:abstractNumId w:val="0"/>
-  </w:num>
-  <w:num w:numId="13">
-    <w:abstractNumId w:val="1"/>
   </w:num>
 </w:numbering>
 </file>

</xml_diff>

<commit_message>
fix #16 delete occlusion, if at least one track was deleted
</commit_message>
<xml_diff>
--- a/utilities/tracking.docx
+++ b/utilities/tracking.docx
@@ -20555,16 +20555,4199 @@
         <w:rPr>
           <w:lang w:val="en-US"/>
         </w:rPr>
-        <w:t>if two blobs: assign to track, even if update steps have not been reached</w:t>
-      </w:r>
-      <w:bookmarkStart w:id="0" w:name="_GoBack"/>
-      <w:bookmarkEnd w:id="0"/>
-      <w:r>
-        <w:rPr>
-          <w:lang w:val="en-US"/>
-        </w:rPr>
-        <w:t xml:space="preserve"> </w:t>
-      </w:r>
+        <w:t xml:space="preserve">if two blobs: assign to track, even if update steps have not been reached </w:t>
+      </w:r>
+    </w:p>
+    <w:p>
+      <w:pPr>
+        <w:tabs>
+          <w:tab w:val="left" w:pos="916"/>
+          <w:tab w:val="left" w:pos="1832"/>
+          <w:tab w:val="left" w:pos="2748"/>
+          <w:tab w:val="left" w:pos="3664"/>
+          <w:tab w:val="left" w:pos="4580"/>
+          <w:tab w:val="left" w:pos="5496"/>
+          <w:tab w:val="left" w:pos="6412"/>
+          <w:tab w:val="left" w:pos="7328"/>
+          <w:tab w:val="left" w:pos="8244"/>
+          <w:tab w:val="left" w:pos="9160"/>
+          <w:tab w:val="left" w:pos="10076"/>
+          <w:tab w:val="left" w:pos="10992"/>
+          <w:tab w:val="left" w:pos="11908"/>
+          <w:tab w:val="left" w:pos="12824"/>
+          <w:tab w:val="left" w:pos="13740"/>
+          <w:tab w:val="left" w:pos="14656"/>
+        </w:tabs>
+        <w:spacing w:after="0" w:line="240" w:lineRule="auto"/>
+        <w:rPr>
+          <w:lang w:val="en-US"/>
+        </w:rPr>
+      </w:pPr>
+    </w:p>
+    <w:p>
+      <w:pPr>
+        <w:rPr>
+          <w:b/>
+          <w:i/>
+          <w:sz w:val="28"/>
+          <w:szCs w:val="28"/>
+          <w:lang w:val="en-US"/>
+        </w:rPr>
+      </w:pPr>
+      <w:r>
+        <w:rPr>
+          <w:b/>
+          <w:i/>
+          <w:sz w:val="28"/>
+          <w:szCs w:val="28"/>
+          <w:lang w:val="en-US"/>
+        </w:rPr>
+        <w:br w:type="page"/>
+      </w:r>
+    </w:p>
+    <w:p>
+      <w:pPr>
+        <w:tabs>
+          <w:tab w:val="left" w:pos="916"/>
+          <w:tab w:val="left" w:pos="1832"/>
+          <w:tab w:val="left" w:pos="2748"/>
+          <w:tab w:val="left" w:pos="3664"/>
+          <w:tab w:val="left" w:pos="4580"/>
+          <w:tab w:val="left" w:pos="5496"/>
+          <w:tab w:val="left" w:pos="6412"/>
+          <w:tab w:val="left" w:pos="7328"/>
+          <w:tab w:val="left" w:pos="8244"/>
+          <w:tab w:val="left" w:pos="9160"/>
+          <w:tab w:val="left" w:pos="10076"/>
+          <w:tab w:val="left" w:pos="10992"/>
+          <w:tab w:val="left" w:pos="11908"/>
+          <w:tab w:val="left" w:pos="12824"/>
+          <w:tab w:val="left" w:pos="13740"/>
+          <w:tab w:val="left" w:pos="14656"/>
+        </w:tabs>
+        <w:spacing w:after="0" w:line="240" w:lineRule="auto"/>
+        <w:rPr>
+          <w:b/>
+          <w:i/>
+          <w:sz w:val="28"/>
+          <w:szCs w:val="28"/>
+          <w:lang w:val="en-US"/>
+        </w:rPr>
+      </w:pPr>
+      <w:r>
+        <w:rPr>
+          <w:b/>
+          <w:i/>
+          <w:sz w:val="28"/>
+          <w:szCs w:val="28"/>
+          <w:lang w:val="en-US"/>
+        </w:rPr>
+        <w:lastRenderedPageBreak/>
+        <w:t>Error#15</w:t>
+      </w:r>
+      <w:r>
+        <w:rPr>
+          <w:b/>
+          <w:i/>
+          <w:sz w:val="28"/>
+          <w:szCs w:val="28"/>
+          <w:lang w:val="en-US"/>
+        </w:rPr>
+        <w:t xml:space="preserve"> (fixed)</w:t>
+      </w:r>
+    </w:p>
+    <w:p>
+      <w:pPr>
+        <w:pStyle w:val="Listenabsatz"/>
+        <w:numPr>
+          <w:ilvl w:val="0"/>
+          <w:numId w:val="15"/>
+        </w:numPr>
+        <w:tabs>
+          <w:tab w:val="left" w:pos="916"/>
+          <w:tab w:val="left" w:pos="1832"/>
+          <w:tab w:val="left" w:pos="2748"/>
+          <w:tab w:val="left" w:pos="3664"/>
+          <w:tab w:val="left" w:pos="4580"/>
+          <w:tab w:val="left" w:pos="5496"/>
+          <w:tab w:val="left" w:pos="6412"/>
+          <w:tab w:val="left" w:pos="7328"/>
+          <w:tab w:val="left" w:pos="8244"/>
+          <w:tab w:val="left" w:pos="9160"/>
+          <w:tab w:val="left" w:pos="10076"/>
+          <w:tab w:val="left" w:pos="10992"/>
+          <w:tab w:val="left" w:pos="11908"/>
+          <w:tab w:val="left" w:pos="12824"/>
+          <w:tab w:val="left" w:pos="13740"/>
+          <w:tab w:val="left" w:pos="14656"/>
+        </w:tabs>
+        <w:spacing w:after="0" w:line="240" w:lineRule="auto"/>
+        <w:rPr>
+          <w:lang w:val="en-US"/>
+        </w:rPr>
+      </w:pPr>
+      <w:r>
+        <w:rPr>
+          <w:lang w:val="en-US"/>
+        </w:rPr>
+        <w:t>combination of tracks and deletion of reversing tracks only for tracks that are not occluded</w:t>
+      </w:r>
+    </w:p>
+    <w:p>
+      <w:pPr>
+        <w:pStyle w:val="Listenabsatz"/>
+        <w:numPr>
+          <w:ilvl w:val="0"/>
+          <w:numId w:val="15"/>
+        </w:numPr>
+        <w:tabs>
+          <w:tab w:val="left" w:pos="916"/>
+          <w:tab w:val="left" w:pos="1832"/>
+          <w:tab w:val="left" w:pos="2748"/>
+          <w:tab w:val="left" w:pos="3664"/>
+          <w:tab w:val="left" w:pos="4580"/>
+          <w:tab w:val="left" w:pos="5496"/>
+          <w:tab w:val="left" w:pos="6412"/>
+          <w:tab w:val="left" w:pos="7328"/>
+          <w:tab w:val="left" w:pos="8244"/>
+          <w:tab w:val="left" w:pos="9160"/>
+          <w:tab w:val="left" w:pos="10076"/>
+          <w:tab w:val="left" w:pos="10992"/>
+          <w:tab w:val="left" w:pos="11908"/>
+          <w:tab w:val="left" w:pos="12824"/>
+          <w:tab w:val="left" w:pos="13740"/>
+          <w:tab w:val="left" w:pos="14656"/>
+        </w:tabs>
+        <w:spacing w:after="0" w:line="240" w:lineRule="auto"/>
+        <w:rPr>
+          <w:lang w:val="en-US"/>
+        </w:rPr>
+      </w:pPr>
+      <w:r>
+        <w:rPr>
+          <w:lang w:val="en-US"/>
+        </w:rPr>
+        <w:t xml:space="preserve">see below track_857.png: velocity will drop below zero in next update step, as velocity of </w:t>
+      </w:r>
+      <w:r>
+        <w:rPr>
+          <w:lang w:val="en-US"/>
+        </w:rPr>
+        <w:t>substitute in occlusion is not calculated correctly at ROI border</w:t>
+      </w:r>
+    </w:p>
+    <w:p>
+      <w:pPr>
+        <w:pStyle w:val="Listenabsatz"/>
+        <w:numPr>
+          <w:ilvl w:val="0"/>
+          <w:numId w:val="15"/>
+        </w:numPr>
+        <w:tabs>
+          <w:tab w:val="left" w:pos="916"/>
+          <w:tab w:val="left" w:pos="1832"/>
+          <w:tab w:val="left" w:pos="2748"/>
+          <w:tab w:val="left" w:pos="3664"/>
+          <w:tab w:val="left" w:pos="4580"/>
+          <w:tab w:val="left" w:pos="5496"/>
+          <w:tab w:val="left" w:pos="6412"/>
+          <w:tab w:val="left" w:pos="7328"/>
+          <w:tab w:val="left" w:pos="8244"/>
+          <w:tab w:val="left" w:pos="9160"/>
+          <w:tab w:val="left" w:pos="10076"/>
+          <w:tab w:val="left" w:pos="10992"/>
+          <w:tab w:val="left" w:pos="11908"/>
+          <w:tab w:val="left" w:pos="12824"/>
+          <w:tab w:val="left" w:pos="13740"/>
+          <w:tab w:val="left" w:pos="14656"/>
+        </w:tabs>
+        <w:spacing w:after="0" w:line="240" w:lineRule="auto"/>
+        <w:rPr>
+          <w:lang w:val="en-US"/>
+        </w:rPr>
+      </w:pPr>
+      <w:r>
+        <w:rPr>
+          <w:lang w:val="en-US"/>
+        </w:rPr>
+        <w:t>track_858.png: both tracks have been combined into one left moving track (keep#1, discard#2)</w:t>
+      </w:r>
+    </w:p>
+    <w:p>
+      <w:pPr>
+        <w:pStyle w:val="Listenabsatz"/>
+        <w:numPr>
+          <w:ilvl w:val="0"/>
+          <w:numId w:val="15"/>
+        </w:numPr>
+        <w:tabs>
+          <w:tab w:val="left" w:pos="916"/>
+          <w:tab w:val="left" w:pos="1832"/>
+          <w:tab w:val="left" w:pos="2748"/>
+          <w:tab w:val="left" w:pos="3664"/>
+          <w:tab w:val="left" w:pos="4580"/>
+          <w:tab w:val="left" w:pos="5496"/>
+          <w:tab w:val="left" w:pos="6412"/>
+          <w:tab w:val="left" w:pos="7328"/>
+          <w:tab w:val="left" w:pos="8244"/>
+          <w:tab w:val="left" w:pos="9160"/>
+          <w:tab w:val="left" w:pos="10076"/>
+          <w:tab w:val="left" w:pos="10992"/>
+          <w:tab w:val="left" w:pos="11908"/>
+          <w:tab w:val="left" w:pos="12824"/>
+          <w:tab w:val="left" w:pos="13740"/>
+          <w:tab w:val="left" w:pos="14656"/>
+        </w:tabs>
+        <w:spacing w:after="0" w:line="240" w:lineRule="auto"/>
+        <w:rPr>
+          <w:lang w:val="en-US"/>
+        </w:rPr>
+      </w:pPr>
+      <w:proofErr w:type="spellStart"/>
+      <w:r>
+        <w:rPr>
+          <w:lang w:val="en-US"/>
+        </w:rPr>
+        <w:t>deleteReversingTracks</w:t>
+      </w:r>
+      <w:proofErr w:type="spellEnd"/>
+      <w:r>
+        <w:rPr>
+          <w:lang w:val="en-US"/>
+        </w:rPr>
+        <w:t xml:space="preserve"> erases #1 and creates new track #2</w:t>
+      </w:r>
+    </w:p>
+    <w:p>
+      <w:pPr>
+        <w:pStyle w:val="Listenabsatz"/>
+        <w:numPr>
+          <w:ilvl w:val="0"/>
+          <w:numId w:val="15"/>
+        </w:numPr>
+        <w:tabs>
+          <w:tab w:val="left" w:pos="916"/>
+          <w:tab w:val="left" w:pos="1832"/>
+          <w:tab w:val="left" w:pos="2748"/>
+          <w:tab w:val="left" w:pos="3664"/>
+          <w:tab w:val="left" w:pos="4580"/>
+          <w:tab w:val="left" w:pos="5496"/>
+          <w:tab w:val="left" w:pos="6412"/>
+          <w:tab w:val="left" w:pos="7328"/>
+          <w:tab w:val="left" w:pos="8244"/>
+          <w:tab w:val="left" w:pos="9160"/>
+          <w:tab w:val="left" w:pos="10076"/>
+          <w:tab w:val="left" w:pos="10992"/>
+          <w:tab w:val="left" w:pos="11908"/>
+          <w:tab w:val="left" w:pos="12824"/>
+          <w:tab w:val="left" w:pos="13740"/>
+          <w:tab w:val="left" w:pos="14656"/>
+        </w:tabs>
+        <w:spacing w:after="0" w:line="240" w:lineRule="auto"/>
+        <w:rPr>
+          <w:lang w:val="en-US"/>
+        </w:rPr>
+      </w:pPr>
+      <w:r>
+        <w:rPr>
+          <w:lang w:val="en-US"/>
+        </w:rPr>
+        <w:t>fix:</w:t>
+      </w:r>
+    </w:p>
+    <w:p>
+      <w:pPr>
+        <w:pStyle w:val="Listenabsatz"/>
+        <w:numPr>
+          <w:ilvl w:val="1"/>
+          <w:numId w:val="15"/>
+        </w:numPr>
+        <w:tabs>
+          <w:tab w:val="left" w:pos="916"/>
+          <w:tab w:val="left" w:pos="1832"/>
+          <w:tab w:val="left" w:pos="2748"/>
+          <w:tab w:val="left" w:pos="3664"/>
+          <w:tab w:val="left" w:pos="4580"/>
+          <w:tab w:val="left" w:pos="5496"/>
+          <w:tab w:val="left" w:pos="6412"/>
+          <w:tab w:val="left" w:pos="7328"/>
+          <w:tab w:val="left" w:pos="8244"/>
+          <w:tab w:val="left" w:pos="9160"/>
+          <w:tab w:val="left" w:pos="10076"/>
+          <w:tab w:val="left" w:pos="10992"/>
+          <w:tab w:val="left" w:pos="11908"/>
+          <w:tab w:val="left" w:pos="12824"/>
+          <w:tab w:val="left" w:pos="13740"/>
+          <w:tab w:val="left" w:pos="14656"/>
+        </w:tabs>
+        <w:spacing w:after="0" w:line="240" w:lineRule="auto"/>
+        <w:rPr>
+          <w:lang w:val="en-US"/>
+        </w:rPr>
+      </w:pPr>
+      <w:r>
+        <w:rPr>
+          <w:lang w:val="en-US"/>
+        </w:rPr>
+        <w:t xml:space="preserve">(done) </w:t>
+      </w:r>
+      <w:proofErr w:type="spellStart"/>
+      <w:r>
+        <w:rPr>
+          <w:lang w:val="en-US"/>
+        </w:rPr>
+        <w:t>combineTracks</w:t>
+      </w:r>
+      <w:proofErr w:type="spellEnd"/>
+      <w:r>
+        <w:rPr>
+          <w:lang w:val="en-US"/>
+        </w:rPr>
+        <w:t xml:space="preserve"> and </w:t>
+      </w:r>
+      <w:proofErr w:type="spellStart"/>
+      <w:r>
+        <w:rPr>
+          <w:lang w:val="en-US"/>
+        </w:rPr>
+        <w:t>deleteReversingTracks</w:t>
+      </w:r>
+      <w:proofErr w:type="spellEnd"/>
+      <w:r>
+        <w:rPr>
+          <w:lang w:val="en-US"/>
+        </w:rPr>
+        <w:t xml:space="preserve"> for un-occluded tracks only</w:t>
+      </w:r>
+    </w:p>
+    <w:p>
+      <w:pPr>
+        <w:pStyle w:val="Listenabsatz"/>
+        <w:numPr>
+          <w:ilvl w:val="1"/>
+          <w:numId w:val="15"/>
+        </w:numPr>
+        <w:tabs>
+          <w:tab w:val="left" w:pos="916"/>
+          <w:tab w:val="left" w:pos="1832"/>
+          <w:tab w:val="left" w:pos="2748"/>
+          <w:tab w:val="left" w:pos="3664"/>
+          <w:tab w:val="left" w:pos="4580"/>
+          <w:tab w:val="left" w:pos="5496"/>
+          <w:tab w:val="left" w:pos="6412"/>
+          <w:tab w:val="left" w:pos="7328"/>
+          <w:tab w:val="left" w:pos="8244"/>
+          <w:tab w:val="left" w:pos="9160"/>
+          <w:tab w:val="left" w:pos="10076"/>
+          <w:tab w:val="left" w:pos="10992"/>
+          <w:tab w:val="left" w:pos="11908"/>
+          <w:tab w:val="left" w:pos="12824"/>
+          <w:tab w:val="left" w:pos="13740"/>
+          <w:tab w:val="left" w:pos="14656"/>
+        </w:tabs>
+        <w:spacing w:after="0" w:line="240" w:lineRule="auto"/>
+        <w:rPr>
+          <w:lang w:val="en-US"/>
+        </w:rPr>
+      </w:pPr>
+      <w:r>
+        <w:rPr>
+          <w:lang w:val="en-US"/>
+        </w:rPr>
+        <w:t xml:space="preserve">(done) </w:t>
+      </w:r>
+      <w:r>
+        <w:rPr>
+          <w:lang w:val="en-US"/>
+        </w:rPr>
+        <w:t xml:space="preserve">execute </w:t>
+      </w:r>
+      <w:proofErr w:type="spellStart"/>
+      <w:r>
+        <w:rPr>
+          <w:lang w:val="en-US"/>
+        </w:rPr>
+        <w:t>deleteReversingTracks</w:t>
+      </w:r>
+      <w:proofErr w:type="spellEnd"/>
+      <w:r>
+        <w:rPr>
+          <w:lang w:val="en-US"/>
+        </w:rPr>
+        <w:t xml:space="preserve"> before </w:t>
+      </w:r>
+      <w:proofErr w:type="spellStart"/>
+      <w:r>
+        <w:rPr>
+          <w:lang w:val="en-US"/>
+        </w:rPr>
+        <w:t>combineTracks</w:t>
+      </w:r>
+      <w:proofErr w:type="spellEnd"/>
+    </w:p>
+    <w:p>
+      <w:pPr>
+        <w:pStyle w:val="Listenabsatz"/>
+        <w:numPr>
+          <w:ilvl w:val="1"/>
+          <w:numId w:val="15"/>
+        </w:numPr>
+        <w:tabs>
+          <w:tab w:val="left" w:pos="916"/>
+          <w:tab w:val="left" w:pos="1832"/>
+          <w:tab w:val="left" w:pos="2748"/>
+          <w:tab w:val="left" w:pos="3664"/>
+          <w:tab w:val="left" w:pos="4580"/>
+          <w:tab w:val="left" w:pos="5496"/>
+          <w:tab w:val="left" w:pos="6412"/>
+          <w:tab w:val="left" w:pos="7328"/>
+          <w:tab w:val="left" w:pos="8244"/>
+          <w:tab w:val="left" w:pos="9160"/>
+          <w:tab w:val="left" w:pos="10076"/>
+          <w:tab w:val="left" w:pos="10992"/>
+          <w:tab w:val="left" w:pos="11908"/>
+          <w:tab w:val="left" w:pos="12824"/>
+          <w:tab w:val="left" w:pos="13740"/>
+          <w:tab w:val="left" w:pos="14656"/>
+        </w:tabs>
+        <w:spacing w:after="0" w:line="240" w:lineRule="auto"/>
+        <w:rPr>
+          <w:lang w:val="en-US"/>
+        </w:rPr>
+      </w:pPr>
+      <w:r>
+        <w:rPr>
+          <w:lang w:val="en-US"/>
+        </w:rPr>
+        <w:t xml:space="preserve">(done) </w:t>
+      </w:r>
+      <w:r>
+        <w:rPr>
+          <w:lang w:val="en-US"/>
+        </w:rPr>
+        <w:t xml:space="preserve">fix calculation of substitute values that touch </w:t>
+      </w:r>
+      <w:proofErr w:type="spellStart"/>
+      <w:r>
+        <w:rPr>
+          <w:lang w:val="en-US"/>
+        </w:rPr>
+        <w:t>roi</w:t>
+      </w:r>
+      <w:proofErr w:type="spellEnd"/>
+      <w:r>
+        <w:rPr>
+          <w:lang w:val="en-US"/>
+        </w:rPr>
+        <w:t xml:space="preserve"> border</w:t>
+      </w:r>
+    </w:p>
+    <w:p>
+      <w:pPr>
+        <w:pStyle w:val="Listenabsatz"/>
+        <w:numPr>
+          <w:ilvl w:val="0"/>
+          <w:numId w:val="15"/>
+        </w:numPr>
+        <w:tabs>
+          <w:tab w:val="left" w:pos="916"/>
+          <w:tab w:val="left" w:pos="1832"/>
+          <w:tab w:val="left" w:pos="2748"/>
+          <w:tab w:val="left" w:pos="3664"/>
+          <w:tab w:val="left" w:pos="4580"/>
+          <w:tab w:val="left" w:pos="5496"/>
+          <w:tab w:val="left" w:pos="6412"/>
+          <w:tab w:val="left" w:pos="7328"/>
+          <w:tab w:val="left" w:pos="8244"/>
+          <w:tab w:val="left" w:pos="9160"/>
+          <w:tab w:val="left" w:pos="10076"/>
+          <w:tab w:val="left" w:pos="10992"/>
+          <w:tab w:val="left" w:pos="11908"/>
+          <w:tab w:val="left" w:pos="12824"/>
+          <w:tab w:val="left" w:pos="13740"/>
+          <w:tab w:val="left" w:pos="14656"/>
+        </w:tabs>
+        <w:spacing w:after="0" w:line="240" w:lineRule="auto"/>
+        <w:rPr>
+          <w:lang w:val="en-US"/>
+        </w:rPr>
+      </w:pPr>
+      <w:r>
+        <w:rPr>
+          <w:lang w:val="en-US"/>
+        </w:rPr>
+        <w:t xml:space="preserve">uncommented </w:t>
+      </w:r>
+      <w:proofErr w:type="spellStart"/>
+      <w:r>
+        <w:rPr>
+          <w:lang w:val="en-US"/>
+        </w:rPr>
+        <w:t>adjustSubstPosition</w:t>
+      </w:r>
+      <w:proofErr w:type="spellEnd"/>
+      <w:r>
+        <w:rPr>
+          <w:lang w:val="en-US"/>
+        </w:rPr>
+        <w:t xml:space="preserve"> (in </w:t>
+      </w:r>
+      <w:proofErr w:type="spellStart"/>
+      <w:r>
+        <w:rPr>
+          <w:lang w:val="en-US"/>
+        </w:rPr>
+        <w:t>SceneTracker</w:t>
+      </w:r>
+      <w:proofErr w:type="spellEnd"/>
+      <w:r>
+        <w:rPr>
+          <w:lang w:val="en-US"/>
+        </w:rPr>
+        <w:t>::</w:t>
+      </w:r>
+      <w:proofErr w:type="spellStart"/>
+      <w:r>
+        <w:rPr>
+          <w:lang w:val="en-US"/>
+        </w:rPr>
+        <w:t>assignBlobsInOcclusion</w:t>
+      </w:r>
+      <w:proofErr w:type="spellEnd"/>
+      <w:r>
+        <w:rPr>
+          <w:lang w:val="en-US"/>
+        </w:rPr>
+        <w:t>)</w:t>
+      </w:r>
+    </w:p>
+    <w:p>
+      <w:pPr>
+        <w:tabs>
+          <w:tab w:val="left" w:pos="916"/>
+          <w:tab w:val="left" w:pos="1832"/>
+          <w:tab w:val="left" w:pos="2748"/>
+          <w:tab w:val="left" w:pos="3664"/>
+          <w:tab w:val="left" w:pos="4580"/>
+          <w:tab w:val="left" w:pos="5496"/>
+          <w:tab w:val="left" w:pos="6412"/>
+          <w:tab w:val="left" w:pos="7328"/>
+          <w:tab w:val="left" w:pos="8244"/>
+          <w:tab w:val="left" w:pos="9160"/>
+          <w:tab w:val="left" w:pos="10076"/>
+          <w:tab w:val="left" w:pos="10992"/>
+          <w:tab w:val="left" w:pos="11908"/>
+          <w:tab w:val="left" w:pos="12824"/>
+          <w:tab w:val="left" w:pos="13740"/>
+          <w:tab w:val="left" w:pos="14656"/>
+        </w:tabs>
+        <w:spacing w:after="0" w:line="240" w:lineRule="auto"/>
+        <w:rPr>
+          <w:lang w:val="en-US"/>
+        </w:rPr>
+      </w:pPr>
+    </w:p>
+    <w:tbl>
+      <w:tblPr>
+        <w:tblStyle w:val="Tabellenraster"/>
+        <w:tblW w:w="9464" w:type="dxa"/>
+        <w:tblLook w:val="04A0" w:firstRow="1" w:lastRow="0" w:firstColumn="1" w:lastColumn="0" w:noHBand="0" w:noVBand="1"/>
+      </w:tblPr>
+      <w:tblGrid>
+        <w:gridCol w:w="2802"/>
+        <w:gridCol w:w="2976"/>
+        <w:gridCol w:w="3686"/>
+      </w:tblGrid>
+      <w:tr>
+        <w:tc>
+          <w:tcPr>
+            <w:tcW w:w="2802" w:type="dxa"/>
+          </w:tcPr>
+          <w:p>
+            <w:pPr>
+              <w:tabs>
+                <w:tab w:val="left" w:pos="916"/>
+                <w:tab w:val="left" w:pos="1832"/>
+                <w:tab w:val="left" w:pos="2748"/>
+                <w:tab w:val="left" w:pos="3664"/>
+                <w:tab w:val="left" w:pos="4580"/>
+                <w:tab w:val="left" w:pos="5496"/>
+                <w:tab w:val="left" w:pos="6412"/>
+                <w:tab w:val="left" w:pos="7328"/>
+                <w:tab w:val="left" w:pos="8244"/>
+                <w:tab w:val="left" w:pos="9160"/>
+                <w:tab w:val="left" w:pos="10076"/>
+                <w:tab w:val="left" w:pos="10992"/>
+                <w:tab w:val="left" w:pos="11908"/>
+                <w:tab w:val="left" w:pos="12824"/>
+                <w:tab w:val="left" w:pos="13740"/>
+                <w:tab w:val="left" w:pos="14656"/>
+              </w:tabs>
+              <w:rPr>
+                <w:lang w:val="en-US"/>
+              </w:rPr>
+            </w:pPr>
+            <w:r>
+              <w:rPr>
+                <w:lang w:val="en-US"/>
+              </w:rPr>
+              <w:t>2017-09-18/opposite/</w:t>
+            </w:r>
+            <w:r>
+              <w:rPr>
+                <w:lang w:val="en-US"/>
+              </w:rPr>
+              <w:br/>
+            </w:r>
+            <w:r>
+              <w:rPr>
+                <w:lang w:val="en-US"/>
+              </w:rPr>
+              <w:t xml:space="preserve">845 - 890 </w:t>
+            </w:r>
+          </w:p>
+        </w:tc>
+        <w:tc>
+          <w:tcPr>
+            <w:tcW w:w="2976" w:type="dxa"/>
+          </w:tcPr>
+          <w:p>
+            <w:pPr>
+              <w:tabs>
+                <w:tab w:val="left" w:pos="916"/>
+                <w:tab w:val="left" w:pos="1832"/>
+                <w:tab w:val="left" w:pos="2748"/>
+                <w:tab w:val="left" w:pos="3664"/>
+                <w:tab w:val="left" w:pos="4580"/>
+                <w:tab w:val="left" w:pos="5496"/>
+                <w:tab w:val="left" w:pos="6412"/>
+                <w:tab w:val="left" w:pos="7328"/>
+                <w:tab w:val="left" w:pos="8244"/>
+                <w:tab w:val="left" w:pos="9160"/>
+                <w:tab w:val="left" w:pos="10076"/>
+                <w:tab w:val="left" w:pos="10992"/>
+                <w:tab w:val="left" w:pos="11908"/>
+                <w:tab w:val="left" w:pos="12824"/>
+                <w:tab w:val="left" w:pos="13740"/>
+                <w:tab w:val="left" w:pos="14656"/>
+              </w:tabs>
+              <w:rPr>
+                <w:b/>
+                <w:lang w:val="en-US"/>
+              </w:rPr>
+            </w:pPr>
+            <w:r>
+              <w:rPr>
+                <w:b/>
+                <w:lang w:val="en-US"/>
+              </w:rPr>
+              <w:t>wrong</w:t>
+            </w:r>
+          </w:p>
+          <w:p>
+            <w:pPr>
+              <w:tabs>
+                <w:tab w:val="left" w:pos="916"/>
+                <w:tab w:val="left" w:pos="1832"/>
+                <w:tab w:val="left" w:pos="2748"/>
+                <w:tab w:val="left" w:pos="3664"/>
+                <w:tab w:val="left" w:pos="4580"/>
+                <w:tab w:val="left" w:pos="5496"/>
+                <w:tab w:val="left" w:pos="6412"/>
+                <w:tab w:val="left" w:pos="7328"/>
+                <w:tab w:val="left" w:pos="8244"/>
+                <w:tab w:val="left" w:pos="9160"/>
+                <w:tab w:val="left" w:pos="10076"/>
+                <w:tab w:val="left" w:pos="10992"/>
+                <w:tab w:val="left" w:pos="11908"/>
+                <w:tab w:val="left" w:pos="12824"/>
+                <w:tab w:val="left" w:pos="13740"/>
+                <w:tab w:val="left" w:pos="14656"/>
+              </w:tabs>
+              <w:rPr>
+                <w:lang w:val="en-US"/>
+              </w:rPr>
+            </w:pPr>
+            <w:r>
+              <w:rPr>
+                <w:lang w:val="en-US"/>
+              </w:rPr>
+              <w:t>/</w:t>
+            </w:r>
+            <w:r>
+              <w:rPr>
+                <w:lang w:val="en-US"/>
+              </w:rPr>
+              <w:t>2019-1-20_12h_5m_57s</w:t>
+            </w:r>
+            <w:r>
+              <w:rPr>
+                <w:lang w:val="en-US"/>
+              </w:rPr>
+              <w:t>_#15</w:t>
+            </w:r>
+          </w:p>
+        </w:tc>
+        <w:tc>
+          <w:tcPr>
+            <w:tcW w:w="3686" w:type="dxa"/>
+          </w:tcPr>
+          <w:p>
+            <w:pPr>
+              <w:tabs>
+                <w:tab w:val="left" w:pos="916"/>
+                <w:tab w:val="left" w:pos="1832"/>
+                <w:tab w:val="left" w:pos="2748"/>
+                <w:tab w:val="left" w:pos="3664"/>
+                <w:tab w:val="left" w:pos="4580"/>
+                <w:tab w:val="left" w:pos="5496"/>
+                <w:tab w:val="left" w:pos="6412"/>
+                <w:tab w:val="left" w:pos="7328"/>
+                <w:tab w:val="left" w:pos="8244"/>
+                <w:tab w:val="left" w:pos="9160"/>
+                <w:tab w:val="left" w:pos="10076"/>
+                <w:tab w:val="left" w:pos="10992"/>
+                <w:tab w:val="left" w:pos="11908"/>
+                <w:tab w:val="left" w:pos="12824"/>
+                <w:tab w:val="left" w:pos="13740"/>
+                <w:tab w:val="left" w:pos="14656"/>
+              </w:tabs>
+              <w:rPr>
+                <w:b/>
+                <w:lang w:val="en-US"/>
+              </w:rPr>
+            </w:pPr>
+            <w:r>
+              <w:rPr>
+                <w:b/>
+                <w:lang w:val="en-US"/>
+              </w:rPr>
+              <w:t>right</w:t>
+            </w:r>
+          </w:p>
+          <w:p>
+            <w:pPr>
+              <w:tabs>
+                <w:tab w:val="left" w:pos="916"/>
+                <w:tab w:val="left" w:pos="1832"/>
+                <w:tab w:val="left" w:pos="2748"/>
+                <w:tab w:val="left" w:pos="3664"/>
+                <w:tab w:val="left" w:pos="4580"/>
+                <w:tab w:val="left" w:pos="5496"/>
+                <w:tab w:val="left" w:pos="6412"/>
+                <w:tab w:val="left" w:pos="7328"/>
+                <w:tab w:val="left" w:pos="8244"/>
+                <w:tab w:val="left" w:pos="9160"/>
+                <w:tab w:val="left" w:pos="10076"/>
+                <w:tab w:val="left" w:pos="10992"/>
+                <w:tab w:val="left" w:pos="11908"/>
+                <w:tab w:val="left" w:pos="12824"/>
+                <w:tab w:val="left" w:pos="13740"/>
+                <w:tab w:val="left" w:pos="14656"/>
+              </w:tabs>
+              <w:rPr>
+                <w:lang w:val="en-US"/>
+              </w:rPr>
+            </w:pPr>
+            <w:r>
+              <w:rPr>
+                <w:lang w:val="en-US"/>
+              </w:rPr>
+              <w:t>/</w:t>
+            </w:r>
+            <w:r>
+              <w:rPr>
+                <w:lang w:val="en-US"/>
+              </w:rPr>
+              <w:t>2019-1-20_19h_51m_15s_#15</w:t>
+            </w:r>
+            <w:r>
+              <w:rPr>
+                <w:lang w:val="en-US"/>
+              </w:rPr>
+              <w:t>_fixed</w:t>
+            </w:r>
+          </w:p>
+        </w:tc>
+      </w:tr>
+      <w:tr>
+        <w:tc>
+          <w:tcPr>
+            <w:tcW w:w="2802" w:type="dxa"/>
+          </w:tcPr>
+          <w:p>
+            <w:pPr>
+              <w:tabs>
+                <w:tab w:val="left" w:pos="916"/>
+                <w:tab w:val="left" w:pos="1832"/>
+                <w:tab w:val="left" w:pos="2748"/>
+                <w:tab w:val="left" w:pos="3664"/>
+                <w:tab w:val="left" w:pos="4580"/>
+                <w:tab w:val="left" w:pos="5496"/>
+                <w:tab w:val="left" w:pos="6412"/>
+                <w:tab w:val="left" w:pos="7328"/>
+                <w:tab w:val="left" w:pos="8244"/>
+                <w:tab w:val="left" w:pos="9160"/>
+                <w:tab w:val="left" w:pos="10076"/>
+                <w:tab w:val="left" w:pos="10992"/>
+                <w:tab w:val="left" w:pos="11908"/>
+                <w:tab w:val="left" w:pos="12824"/>
+                <w:tab w:val="left" w:pos="13740"/>
+                <w:tab w:val="left" w:pos="14656"/>
+              </w:tabs>
+              <w:rPr>
+                <w:lang w:val="en-US"/>
+              </w:rPr>
+            </w:pPr>
+            <w:r>
+              <w:rPr>
+                <w:lang w:val="en-US"/>
+              </w:rPr>
+              <w:t>debug_857.png</w:t>
+            </w:r>
+          </w:p>
+          <w:p>
+            <w:pPr>
+              <w:tabs>
+                <w:tab w:val="left" w:pos="916"/>
+                <w:tab w:val="left" w:pos="1832"/>
+                <w:tab w:val="left" w:pos="2748"/>
+                <w:tab w:val="left" w:pos="3664"/>
+                <w:tab w:val="left" w:pos="4580"/>
+                <w:tab w:val="left" w:pos="5496"/>
+                <w:tab w:val="left" w:pos="6412"/>
+                <w:tab w:val="left" w:pos="7328"/>
+                <w:tab w:val="left" w:pos="8244"/>
+                <w:tab w:val="left" w:pos="9160"/>
+                <w:tab w:val="left" w:pos="10076"/>
+                <w:tab w:val="left" w:pos="10992"/>
+                <w:tab w:val="left" w:pos="11908"/>
+                <w:tab w:val="left" w:pos="12824"/>
+                <w:tab w:val="left" w:pos="13740"/>
+                <w:tab w:val="left" w:pos="14656"/>
+              </w:tabs>
+              <w:rPr>
+                <w:lang w:val="en-US"/>
+              </w:rPr>
+            </w:pPr>
+            <w:r>
+              <w:rPr>
+                <w:noProof/>
+                <w:lang w:eastAsia="de-DE"/>
+              </w:rPr>
+              <w:drawing>
+                <wp:inline distT="0" distB="0" distL="0" distR="0" wp14:anchorId="51CF9A37" wp14:editId="245C0507">
+                  <wp:extent cx="952500" cy="952500"/>
+                  <wp:effectExtent l="0" t="0" r="0" b="0"/>
+                  <wp:docPr id="72" name="Grafik 72"/>
+                  <wp:cNvGraphicFramePr>
+                    <a:graphicFrameLocks xmlns:a="http://schemas.openxmlformats.org/drawingml/2006/main" noChangeAspect="1"/>
+                  </wp:cNvGraphicFramePr>
+                  <a:graphic xmlns:a="http://schemas.openxmlformats.org/drawingml/2006/main">
+                    <a:graphicData uri="http://schemas.openxmlformats.org/drawingml/2006/picture">
+                      <pic:pic xmlns:pic="http://schemas.openxmlformats.org/drawingml/2006/picture">
+                        <pic:nvPicPr>
+                          <pic:cNvPr id="0" name="debug_857.png"/>
+                          <pic:cNvPicPr/>
+                        </pic:nvPicPr>
+                        <pic:blipFill>
+                          <a:blip r:embed="rId86">
+                            <a:extLst>
+                              <a:ext uri="{28A0092B-C50C-407E-A947-70E740481C1C}">
+                                <a14:useLocalDpi xmlns:a14="http://schemas.microsoft.com/office/drawing/2010/main" val="0"/>
+                              </a:ext>
+                            </a:extLst>
+                          </a:blip>
+                          <a:stretch>
+                            <a:fillRect/>
+                          </a:stretch>
+                        </pic:blipFill>
+                        <pic:spPr>
+                          <a:xfrm>
+                            <a:off x="0" y="0"/>
+                            <a:ext cx="952500" cy="952500"/>
+                          </a:xfrm>
+                          <a:prstGeom prst="rect">
+                            <a:avLst/>
+                          </a:prstGeom>
+                        </pic:spPr>
+                      </pic:pic>
+                    </a:graphicData>
+                  </a:graphic>
+                </wp:inline>
+              </w:drawing>
+            </w:r>
+          </w:p>
+        </w:tc>
+        <w:tc>
+          <w:tcPr>
+            <w:tcW w:w="2976" w:type="dxa"/>
+          </w:tcPr>
+          <w:p>
+            <w:pPr>
+              <w:tabs>
+                <w:tab w:val="left" w:pos="916"/>
+                <w:tab w:val="left" w:pos="1832"/>
+                <w:tab w:val="left" w:pos="2748"/>
+                <w:tab w:val="left" w:pos="3664"/>
+                <w:tab w:val="left" w:pos="4580"/>
+                <w:tab w:val="left" w:pos="5496"/>
+                <w:tab w:val="left" w:pos="6412"/>
+                <w:tab w:val="left" w:pos="7328"/>
+                <w:tab w:val="left" w:pos="8244"/>
+                <w:tab w:val="left" w:pos="9160"/>
+                <w:tab w:val="left" w:pos="10076"/>
+                <w:tab w:val="left" w:pos="10992"/>
+                <w:tab w:val="left" w:pos="11908"/>
+                <w:tab w:val="left" w:pos="12824"/>
+                <w:tab w:val="left" w:pos="13740"/>
+                <w:tab w:val="left" w:pos="14656"/>
+              </w:tabs>
+              <w:rPr>
+                <w:lang w:val="en-US"/>
+              </w:rPr>
+            </w:pPr>
+            <w:r>
+              <w:rPr>
+                <w:lang w:val="en-US"/>
+              </w:rPr>
+              <w:t>track_857.png</w:t>
+            </w:r>
+          </w:p>
+          <w:p>
+            <w:pPr>
+              <w:tabs>
+                <w:tab w:val="left" w:pos="916"/>
+                <w:tab w:val="left" w:pos="1832"/>
+                <w:tab w:val="left" w:pos="2748"/>
+                <w:tab w:val="left" w:pos="3664"/>
+                <w:tab w:val="left" w:pos="4580"/>
+                <w:tab w:val="left" w:pos="5496"/>
+                <w:tab w:val="left" w:pos="6412"/>
+                <w:tab w:val="left" w:pos="7328"/>
+                <w:tab w:val="left" w:pos="8244"/>
+                <w:tab w:val="left" w:pos="9160"/>
+                <w:tab w:val="left" w:pos="10076"/>
+                <w:tab w:val="left" w:pos="10992"/>
+                <w:tab w:val="left" w:pos="11908"/>
+                <w:tab w:val="left" w:pos="12824"/>
+                <w:tab w:val="left" w:pos="13740"/>
+                <w:tab w:val="left" w:pos="14656"/>
+              </w:tabs>
+              <w:rPr>
+                <w:lang w:val="en-US"/>
+              </w:rPr>
+            </w:pPr>
+            <w:r>
+              <w:rPr>
+                <w:noProof/>
+                <w:lang w:eastAsia="de-DE"/>
+              </w:rPr>
+              <w:drawing>
+                <wp:inline distT="0" distB="0" distL="0" distR="0" wp14:anchorId="7939973C" wp14:editId="316BD3C1">
+                  <wp:extent cx="952500" cy="952500"/>
+                  <wp:effectExtent l="0" t="0" r="0" b="0"/>
+                  <wp:docPr id="71" name="Grafik 71"/>
+                  <wp:cNvGraphicFramePr>
+                    <a:graphicFrameLocks xmlns:a="http://schemas.openxmlformats.org/drawingml/2006/main" noChangeAspect="1"/>
+                  </wp:cNvGraphicFramePr>
+                  <a:graphic xmlns:a="http://schemas.openxmlformats.org/drawingml/2006/main">
+                    <a:graphicData uri="http://schemas.openxmlformats.org/drawingml/2006/picture">
+                      <pic:pic xmlns:pic="http://schemas.openxmlformats.org/drawingml/2006/picture">
+                        <pic:nvPicPr>
+                          <pic:cNvPr id="0" name="track_857.png"/>
+                          <pic:cNvPicPr/>
+                        </pic:nvPicPr>
+                        <pic:blipFill>
+                          <a:blip r:embed="rId96">
+                            <a:extLst>
+                              <a:ext uri="{28A0092B-C50C-407E-A947-70E740481C1C}">
+                                <a14:useLocalDpi xmlns:a14="http://schemas.microsoft.com/office/drawing/2010/main" val="0"/>
+                              </a:ext>
+                            </a:extLst>
+                          </a:blip>
+                          <a:stretch>
+                            <a:fillRect/>
+                          </a:stretch>
+                        </pic:blipFill>
+                        <pic:spPr>
+                          <a:xfrm>
+                            <a:off x="0" y="0"/>
+                            <a:ext cx="952500" cy="952500"/>
+                          </a:xfrm>
+                          <a:prstGeom prst="rect">
+                            <a:avLst/>
+                          </a:prstGeom>
+                        </pic:spPr>
+                      </pic:pic>
+                    </a:graphicData>
+                  </a:graphic>
+                </wp:inline>
+              </w:drawing>
+            </w:r>
+          </w:p>
+          <w:p>
+            <w:pPr>
+              <w:tabs>
+                <w:tab w:val="left" w:pos="916"/>
+                <w:tab w:val="left" w:pos="1832"/>
+                <w:tab w:val="left" w:pos="2748"/>
+                <w:tab w:val="left" w:pos="3664"/>
+                <w:tab w:val="left" w:pos="4580"/>
+                <w:tab w:val="left" w:pos="5496"/>
+                <w:tab w:val="left" w:pos="6412"/>
+                <w:tab w:val="left" w:pos="7328"/>
+                <w:tab w:val="left" w:pos="8244"/>
+                <w:tab w:val="left" w:pos="9160"/>
+                <w:tab w:val="left" w:pos="10076"/>
+                <w:tab w:val="left" w:pos="10992"/>
+                <w:tab w:val="left" w:pos="11908"/>
+                <w:tab w:val="left" w:pos="12824"/>
+                <w:tab w:val="left" w:pos="13740"/>
+                <w:tab w:val="left" w:pos="14656"/>
+              </w:tabs>
+              <w:rPr>
+                <w:lang w:val="en-US"/>
+              </w:rPr>
+            </w:pPr>
+          </w:p>
+        </w:tc>
+        <w:tc>
+          <w:tcPr>
+            <w:tcW w:w="3686" w:type="dxa"/>
+          </w:tcPr>
+          <w:p>
+            <w:pPr>
+              <w:tabs>
+                <w:tab w:val="left" w:pos="916"/>
+                <w:tab w:val="left" w:pos="1832"/>
+                <w:tab w:val="left" w:pos="2748"/>
+                <w:tab w:val="left" w:pos="3664"/>
+                <w:tab w:val="left" w:pos="4580"/>
+                <w:tab w:val="left" w:pos="5496"/>
+                <w:tab w:val="left" w:pos="6412"/>
+                <w:tab w:val="left" w:pos="7328"/>
+                <w:tab w:val="left" w:pos="8244"/>
+                <w:tab w:val="left" w:pos="9160"/>
+                <w:tab w:val="left" w:pos="10076"/>
+                <w:tab w:val="left" w:pos="10992"/>
+                <w:tab w:val="left" w:pos="11908"/>
+                <w:tab w:val="left" w:pos="12824"/>
+                <w:tab w:val="left" w:pos="13740"/>
+                <w:tab w:val="left" w:pos="14656"/>
+              </w:tabs>
+              <w:rPr>
+                <w:lang w:val="en-US"/>
+              </w:rPr>
+            </w:pPr>
+            <w:r>
+              <w:rPr>
+                <w:lang w:val="en-US"/>
+              </w:rPr>
+              <w:t>track_</w:t>
+            </w:r>
+            <w:r>
+              <w:rPr>
+                <w:lang w:val="en-US"/>
+              </w:rPr>
+              <w:t>8</w:t>
+            </w:r>
+            <w:r>
+              <w:rPr>
+                <w:lang w:val="en-US"/>
+              </w:rPr>
+              <w:t>5</w:t>
+            </w:r>
+            <w:r>
+              <w:rPr>
+                <w:lang w:val="en-US"/>
+              </w:rPr>
+              <w:t>7</w:t>
+            </w:r>
+            <w:r>
+              <w:rPr>
+                <w:lang w:val="en-US"/>
+              </w:rPr>
+              <w:t>.png</w:t>
+            </w:r>
+          </w:p>
+          <w:p>
+            <w:pPr>
+              <w:tabs>
+                <w:tab w:val="left" w:pos="916"/>
+                <w:tab w:val="left" w:pos="1832"/>
+                <w:tab w:val="left" w:pos="2748"/>
+                <w:tab w:val="left" w:pos="3664"/>
+                <w:tab w:val="left" w:pos="4580"/>
+                <w:tab w:val="left" w:pos="5496"/>
+                <w:tab w:val="left" w:pos="6412"/>
+                <w:tab w:val="left" w:pos="7328"/>
+                <w:tab w:val="left" w:pos="8244"/>
+                <w:tab w:val="left" w:pos="9160"/>
+                <w:tab w:val="left" w:pos="10076"/>
+                <w:tab w:val="left" w:pos="10992"/>
+                <w:tab w:val="left" w:pos="11908"/>
+                <w:tab w:val="left" w:pos="12824"/>
+                <w:tab w:val="left" w:pos="13740"/>
+                <w:tab w:val="left" w:pos="14656"/>
+              </w:tabs>
+              <w:rPr>
+                <w:lang w:val="en-US"/>
+              </w:rPr>
+            </w:pPr>
+            <w:r>
+              <w:rPr>
+                <w:noProof/>
+                <w:lang w:eastAsia="de-DE"/>
+              </w:rPr>
+              <w:drawing>
+                <wp:inline distT="0" distB="0" distL="0" distR="0" wp14:anchorId="10A76FCE" wp14:editId="0278D967">
+                  <wp:extent cx="952500" cy="952500"/>
+                  <wp:effectExtent l="0" t="0" r="0" b="0"/>
+                  <wp:docPr id="75" name="Grafik 75"/>
+                  <wp:cNvGraphicFramePr>
+                    <a:graphicFrameLocks xmlns:a="http://schemas.openxmlformats.org/drawingml/2006/main" noChangeAspect="1"/>
+                  </wp:cNvGraphicFramePr>
+                  <a:graphic xmlns:a="http://schemas.openxmlformats.org/drawingml/2006/main">
+                    <a:graphicData uri="http://schemas.openxmlformats.org/drawingml/2006/picture">
+                      <pic:pic xmlns:pic="http://schemas.openxmlformats.org/drawingml/2006/picture">
+                        <pic:nvPicPr>
+                          <pic:cNvPr id="0" name="track_857.png"/>
+                          <pic:cNvPicPr/>
+                        </pic:nvPicPr>
+                        <pic:blipFill>
+                          <a:blip r:embed="rId97">
+                            <a:extLst>
+                              <a:ext uri="{28A0092B-C50C-407E-A947-70E740481C1C}">
+                                <a14:useLocalDpi xmlns:a14="http://schemas.microsoft.com/office/drawing/2010/main" val="0"/>
+                              </a:ext>
+                            </a:extLst>
+                          </a:blip>
+                          <a:stretch>
+                            <a:fillRect/>
+                          </a:stretch>
+                        </pic:blipFill>
+                        <pic:spPr>
+                          <a:xfrm>
+                            <a:off x="0" y="0"/>
+                            <a:ext cx="952500" cy="952500"/>
+                          </a:xfrm>
+                          <a:prstGeom prst="rect">
+                            <a:avLst/>
+                          </a:prstGeom>
+                        </pic:spPr>
+                      </pic:pic>
+                    </a:graphicData>
+                  </a:graphic>
+                </wp:inline>
+              </w:drawing>
+            </w:r>
+          </w:p>
+        </w:tc>
+      </w:tr>
+      <w:tr>
+        <w:tc>
+          <w:tcPr>
+            <w:tcW w:w="2802" w:type="dxa"/>
+          </w:tcPr>
+          <w:p>
+            <w:pPr>
+              <w:tabs>
+                <w:tab w:val="left" w:pos="916"/>
+                <w:tab w:val="left" w:pos="1832"/>
+                <w:tab w:val="left" w:pos="2748"/>
+                <w:tab w:val="left" w:pos="3664"/>
+                <w:tab w:val="left" w:pos="4580"/>
+                <w:tab w:val="left" w:pos="5496"/>
+                <w:tab w:val="left" w:pos="6412"/>
+                <w:tab w:val="left" w:pos="7328"/>
+                <w:tab w:val="left" w:pos="8244"/>
+                <w:tab w:val="left" w:pos="9160"/>
+                <w:tab w:val="left" w:pos="10076"/>
+                <w:tab w:val="left" w:pos="10992"/>
+                <w:tab w:val="left" w:pos="11908"/>
+                <w:tab w:val="left" w:pos="12824"/>
+                <w:tab w:val="left" w:pos="13740"/>
+                <w:tab w:val="left" w:pos="14656"/>
+              </w:tabs>
+              <w:rPr>
+                <w:lang w:val="en-US"/>
+              </w:rPr>
+            </w:pPr>
+            <w:r>
+              <w:rPr>
+                <w:lang w:val="en-US"/>
+              </w:rPr>
+              <w:t>debug_858.png</w:t>
+            </w:r>
+          </w:p>
+          <w:p>
+            <w:pPr>
+              <w:tabs>
+                <w:tab w:val="left" w:pos="916"/>
+                <w:tab w:val="left" w:pos="1832"/>
+                <w:tab w:val="left" w:pos="2748"/>
+                <w:tab w:val="left" w:pos="3664"/>
+                <w:tab w:val="left" w:pos="4580"/>
+                <w:tab w:val="left" w:pos="5496"/>
+                <w:tab w:val="left" w:pos="6412"/>
+                <w:tab w:val="left" w:pos="7328"/>
+                <w:tab w:val="left" w:pos="8244"/>
+                <w:tab w:val="left" w:pos="9160"/>
+                <w:tab w:val="left" w:pos="10076"/>
+                <w:tab w:val="left" w:pos="10992"/>
+                <w:tab w:val="left" w:pos="11908"/>
+                <w:tab w:val="left" w:pos="12824"/>
+                <w:tab w:val="left" w:pos="13740"/>
+                <w:tab w:val="left" w:pos="14656"/>
+              </w:tabs>
+              <w:rPr>
+                <w:lang w:val="en-US"/>
+              </w:rPr>
+            </w:pPr>
+            <w:r>
+              <w:rPr>
+                <w:noProof/>
+                <w:lang w:eastAsia="de-DE"/>
+              </w:rPr>
+              <w:drawing>
+                <wp:inline distT="0" distB="0" distL="0" distR="0" wp14:anchorId="616C0D47" wp14:editId="094645FF">
+                  <wp:extent cx="952500" cy="952500"/>
+                  <wp:effectExtent l="0" t="0" r="0" b="0"/>
+                  <wp:docPr id="73" name="Grafik 73"/>
+                  <wp:cNvGraphicFramePr>
+                    <a:graphicFrameLocks xmlns:a="http://schemas.openxmlformats.org/drawingml/2006/main" noChangeAspect="1"/>
+                  </wp:cNvGraphicFramePr>
+                  <a:graphic xmlns:a="http://schemas.openxmlformats.org/drawingml/2006/main">
+                    <a:graphicData uri="http://schemas.openxmlformats.org/drawingml/2006/picture">
+                      <pic:pic xmlns:pic="http://schemas.openxmlformats.org/drawingml/2006/picture">
+                        <pic:nvPicPr>
+                          <pic:cNvPr id="0" name="debug_858.png"/>
+                          <pic:cNvPicPr/>
+                        </pic:nvPicPr>
+                        <pic:blipFill>
+                          <a:blip r:embed="rId88">
+                            <a:extLst>
+                              <a:ext uri="{28A0092B-C50C-407E-A947-70E740481C1C}">
+                                <a14:useLocalDpi xmlns:a14="http://schemas.microsoft.com/office/drawing/2010/main" val="0"/>
+                              </a:ext>
+                            </a:extLst>
+                          </a:blip>
+                          <a:stretch>
+                            <a:fillRect/>
+                          </a:stretch>
+                        </pic:blipFill>
+                        <pic:spPr>
+                          <a:xfrm>
+                            <a:off x="0" y="0"/>
+                            <a:ext cx="952500" cy="952500"/>
+                          </a:xfrm>
+                          <a:prstGeom prst="rect">
+                            <a:avLst/>
+                          </a:prstGeom>
+                        </pic:spPr>
+                      </pic:pic>
+                    </a:graphicData>
+                  </a:graphic>
+                </wp:inline>
+              </w:drawing>
+            </w:r>
+          </w:p>
+        </w:tc>
+        <w:tc>
+          <w:tcPr>
+            <w:tcW w:w="2976" w:type="dxa"/>
+          </w:tcPr>
+          <w:p>
+            <w:pPr>
+              <w:tabs>
+                <w:tab w:val="left" w:pos="916"/>
+                <w:tab w:val="left" w:pos="1832"/>
+                <w:tab w:val="left" w:pos="2748"/>
+                <w:tab w:val="left" w:pos="3664"/>
+                <w:tab w:val="left" w:pos="4580"/>
+                <w:tab w:val="left" w:pos="5496"/>
+                <w:tab w:val="left" w:pos="6412"/>
+                <w:tab w:val="left" w:pos="7328"/>
+                <w:tab w:val="left" w:pos="8244"/>
+                <w:tab w:val="left" w:pos="9160"/>
+                <w:tab w:val="left" w:pos="10076"/>
+                <w:tab w:val="left" w:pos="10992"/>
+                <w:tab w:val="left" w:pos="11908"/>
+                <w:tab w:val="left" w:pos="12824"/>
+                <w:tab w:val="left" w:pos="13740"/>
+                <w:tab w:val="left" w:pos="14656"/>
+              </w:tabs>
+              <w:rPr>
+                <w:lang w:val="en-US"/>
+              </w:rPr>
+            </w:pPr>
+            <w:r>
+              <w:rPr>
+                <w:lang w:val="en-US"/>
+              </w:rPr>
+              <w:t>track_858.png</w:t>
+            </w:r>
+          </w:p>
+          <w:p>
+            <w:pPr>
+              <w:tabs>
+                <w:tab w:val="left" w:pos="916"/>
+                <w:tab w:val="left" w:pos="1832"/>
+                <w:tab w:val="left" w:pos="2748"/>
+                <w:tab w:val="left" w:pos="3664"/>
+                <w:tab w:val="left" w:pos="4580"/>
+                <w:tab w:val="left" w:pos="5496"/>
+                <w:tab w:val="left" w:pos="6412"/>
+                <w:tab w:val="left" w:pos="7328"/>
+                <w:tab w:val="left" w:pos="8244"/>
+                <w:tab w:val="left" w:pos="9160"/>
+                <w:tab w:val="left" w:pos="10076"/>
+                <w:tab w:val="left" w:pos="10992"/>
+                <w:tab w:val="left" w:pos="11908"/>
+                <w:tab w:val="left" w:pos="12824"/>
+                <w:tab w:val="left" w:pos="13740"/>
+                <w:tab w:val="left" w:pos="14656"/>
+              </w:tabs>
+              <w:rPr>
+                <w:lang w:val="en-US"/>
+              </w:rPr>
+            </w:pPr>
+            <w:r>
+              <w:rPr>
+                <w:noProof/>
+                <w:lang w:eastAsia="de-DE"/>
+              </w:rPr>
+              <w:drawing>
+                <wp:inline distT="0" distB="0" distL="0" distR="0" wp14:anchorId="67F7FC02" wp14:editId="2F8BD7A8">
+                  <wp:extent cx="952500" cy="952500"/>
+                  <wp:effectExtent l="0" t="0" r="0" b="0"/>
+                  <wp:docPr id="74" name="Grafik 74"/>
+                  <wp:cNvGraphicFramePr>
+                    <a:graphicFrameLocks xmlns:a="http://schemas.openxmlformats.org/drawingml/2006/main" noChangeAspect="1"/>
+                  </wp:cNvGraphicFramePr>
+                  <a:graphic xmlns:a="http://schemas.openxmlformats.org/drawingml/2006/main">
+                    <a:graphicData uri="http://schemas.openxmlformats.org/drawingml/2006/picture">
+                      <pic:pic xmlns:pic="http://schemas.openxmlformats.org/drawingml/2006/picture">
+                        <pic:nvPicPr>
+                          <pic:cNvPr id="0" name="track_858.png"/>
+                          <pic:cNvPicPr/>
+                        </pic:nvPicPr>
+                        <pic:blipFill>
+                          <a:blip r:embed="rId98">
+                            <a:extLst>
+                              <a:ext uri="{28A0092B-C50C-407E-A947-70E740481C1C}">
+                                <a14:useLocalDpi xmlns:a14="http://schemas.microsoft.com/office/drawing/2010/main" val="0"/>
+                              </a:ext>
+                            </a:extLst>
+                          </a:blip>
+                          <a:stretch>
+                            <a:fillRect/>
+                          </a:stretch>
+                        </pic:blipFill>
+                        <pic:spPr>
+                          <a:xfrm>
+                            <a:off x="0" y="0"/>
+                            <a:ext cx="952500" cy="952500"/>
+                          </a:xfrm>
+                          <a:prstGeom prst="rect">
+                            <a:avLst/>
+                          </a:prstGeom>
+                        </pic:spPr>
+                      </pic:pic>
+                    </a:graphicData>
+                  </a:graphic>
+                </wp:inline>
+              </w:drawing>
+            </w:r>
+          </w:p>
+        </w:tc>
+        <w:tc>
+          <w:tcPr>
+            <w:tcW w:w="3686" w:type="dxa"/>
+          </w:tcPr>
+          <w:p>
+            <w:pPr>
+              <w:tabs>
+                <w:tab w:val="left" w:pos="916"/>
+                <w:tab w:val="left" w:pos="1832"/>
+                <w:tab w:val="left" w:pos="2748"/>
+                <w:tab w:val="left" w:pos="3664"/>
+                <w:tab w:val="left" w:pos="4580"/>
+                <w:tab w:val="left" w:pos="5496"/>
+                <w:tab w:val="left" w:pos="6412"/>
+                <w:tab w:val="left" w:pos="7328"/>
+                <w:tab w:val="left" w:pos="8244"/>
+                <w:tab w:val="left" w:pos="9160"/>
+                <w:tab w:val="left" w:pos="10076"/>
+                <w:tab w:val="left" w:pos="10992"/>
+                <w:tab w:val="left" w:pos="11908"/>
+                <w:tab w:val="left" w:pos="12824"/>
+                <w:tab w:val="left" w:pos="13740"/>
+                <w:tab w:val="left" w:pos="14656"/>
+              </w:tabs>
+              <w:rPr>
+                <w:lang w:val="en-US"/>
+              </w:rPr>
+            </w:pPr>
+            <w:r>
+              <w:rPr>
+                <w:lang w:val="en-US"/>
+              </w:rPr>
+              <w:t>track_857.png</w:t>
+            </w:r>
+          </w:p>
+          <w:p>
+            <w:pPr>
+              <w:tabs>
+                <w:tab w:val="left" w:pos="916"/>
+                <w:tab w:val="left" w:pos="1832"/>
+                <w:tab w:val="left" w:pos="2748"/>
+                <w:tab w:val="left" w:pos="3664"/>
+                <w:tab w:val="left" w:pos="4580"/>
+                <w:tab w:val="left" w:pos="5496"/>
+                <w:tab w:val="left" w:pos="6412"/>
+                <w:tab w:val="left" w:pos="7328"/>
+                <w:tab w:val="left" w:pos="8244"/>
+                <w:tab w:val="left" w:pos="9160"/>
+                <w:tab w:val="left" w:pos="10076"/>
+                <w:tab w:val="left" w:pos="10992"/>
+                <w:tab w:val="left" w:pos="11908"/>
+                <w:tab w:val="left" w:pos="12824"/>
+                <w:tab w:val="left" w:pos="13740"/>
+                <w:tab w:val="left" w:pos="14656"/>
+              </w:tabs>
+              <w:rPr>
+                <w:lang w:val="en-US"/>
+              </w:rPr>
+            </w:pPr>
+            <w:r>
+              <w:rPr>
+                <w:noProof/>
+                <w:lang w:eastAsia="de-DE"/>
+              </w:rPr>
+              <w:drawing>
+                <wp:inline distT="0" distB="0" distL="0" distR="0" wp14:anchorId="22DD1655" wp14:editId="16AE8D9A">
+                  <wp:extent cx="952500" cy="952500"/>
+                  <wp:effectExtent l="0" t="0" r="0" b="0"/>
+                  <wp:docPr id="76" name="Grafik 76"/>
+                  <wp:cNvGraphicFramePr>
+                    <a:graphicFrameLocks xmlns:a="http://schemas.openxmlformats.org/drawingml/2006/main" noChangeAspect="1"/>
+                  </wp:cNvGraphicFramePr>
+                  <a:graphic xmlns:a="http://schemas.openxmlformats.org/drawingml/2006/main">
+                    <a:graphicData uri="http://schemas.openxmlformats.org/drawingml/2006/picture">
+                      <pic:pic xmlns:pic="http://schemas.openxmlformats.org/drawingml/2006/picture">
+                        <pic:nvPicPr>
+                          <pic:cNvPr id="0" name="track_858.png"/>
+                          <pic:cNvPicPr/>
+                        </pic:nvPicPr>
+                        <pic:blipFill>
+                          <a:blip r:embed="rId99">
+                            <a:extLst>
+                              <a:ext uri="{28A0092B-C50C-407E-A947-70E740481C1C}">
+                                <a14:useLocalDpi xmlns:a14="http://schemas.microsoft.com/office/drawing/2010/main" val="0"/>
+                              </a:ext>
+                            </a:extLst>
+                          </a:blip>
+                          <a:stretch>
+                            <a:fillRect/>
+                          </a:stretch>
+                        </pic:blipFill>
+                        <pic:spPr>
+                          <a:xfrm>
+                            <a:off x="0" y="0"/>
+                            <a:ext cx="952500" cy="952500"/>
+                          </a:xfrm>
+                          <a:prstGeom prst="rect">
+                            <a:avLst/>
+                          </a:prstGeom>
+                        </pic:spPr>
+                      </pic:pic>
+                    </a:graphicData>
+                  </a:graphic>
+                </wp:inline>
+              </w:drawing>
+            </w:r>
+          </w:p>
+        </w:tc>
+      </w:tr>
+      <w:tr>
+        <w:tc>
+          <w:tcPr>
+            <w:tcW w:w="2802" w:type="dxa"/>
+          </w:tcPr>
+          <w:p>
+            <w:pPr>
+              <w:tabs>
+                <w:tab w:val="left" w:pos="916"/>
+                <w:tab w:val="left" w:pos="1832"/>
+                <w:tab w:val="left" w:pos="2748"/>
+                <w:tab w:val="left" w:pos="3664"/>
+                <w:tab w:val="left" w:pos="4580"/>
+                <w:tab w:val="left" w:pos="5496"/>
+                <w:tab w:val="left" w:pos="6412"/>
+                <w:tab w:val="left" w:pos="7328"/>
+                <w:tab w:val="left" w:pos="8244"/>
+                <w:tab w:val="left" w:pos="9160"/>
+                <w:tab w:val="left" w:pos="10076"/>
+                <w:tab w:val="left" w:pos="10992"/>
+                <w:tab w:val="left" w:pos="11908"/>
+                <w:tab w:val="left" w:pos="12824"/>
+                <w:tab w:val="left" w:pos="13740"/>
+                <w:tab w:val="left" w:pos="14656"/>
+              </w:tabs>
+              <w:rPr>
+                <w:lang w:val="en-US"/>
+              </w:rPr>
+            </w:pPr>
+            <w:r>
+              <w:rPr>
+                <w:lang w:val="en-US"/>
+              </w:rPr>
+              <w:t>debug_864.png</w:t>
+            </w:r>
+          </w:p>
+          <w:p>
+            <w:pPr>
+              <w:tabs>
+                <w:tab w:val="left" w:pos="916"/>
+                <w:tab w:val="left" w:pos="1832"/>
+                <w:tab w:val="left" w:pos="2748"/>
+                <w:tab w:val="left" w:pos="3664"/>
+                <w:tab w:val="left" w:pos="4580"/>
+                <w:tab w:val="left" w:pos="5496"/>
+                <w:tab w:val="left" w:pos="6412"/>
+                <w:tab w:val="left" w:pos="7328"/>
+                <w:tab w:val="left" w:pos="8244"/>
+                <w:tab w:val="left" w:pos="9160"/>
+                <w:tab w:val="left" w:pos="10076"/>
+                <w:tab w:val="left" w:pos="10992"/>
+                <w:tab w:val="left" w:pos="11908"/>
+                <w:tab w:val="left" w:pos="12824"/>
+                <w:tab w:val="left" w:pos="13740"/>
+                <w:tab w:val="left" w:pos="14656"/>
+              </w:tabs>
+              <w:rPr>
+                <w:lang w:val="en-US"/>
+              </w:rPr>
+            </w:pPr>
+            <w:r>
+              <w:rPr>
+                <w:noProof/>
+                <w:lang w:eastAsia="de-DE"/>
+              </w:rPr>
+              <w:drawing>
+                <wp:inline distT="0" distB="0" distL="0" distR="0" wp14:anchorId="70D050F6" wp14:editId="02BEDD50">
+                  <wp:extent cx="952500" cy="952500"/>
+                  <wp:effectExtent l="0" t="0" r="0" b="0"/>
+                  <wp:docPr id="115" name="Grafik 115"/>
+                  <wp:cNvGraphicFramePr>
+                    <a:graphicFrameLocks xmlns:a="http://schemas.openxmlformats.org/drawingml/2006/main" noChangeAspect="1"/>
+                  </wp:cNvGraphicFramePr>
+                  <a:graphic xmlns:a="http://schemas.openxmlformats.org/drawingml/2006/main">
+                    <a:graphicData uri="http://schemas.openxmlformats.org/drawingml/2006/picture">
+                      <pic:pic xmlns:pic="http://schemas.openxmlformats.org/drawingml/2006/picture">
+                        <pic:nvPicPr>
+                          <pic:cNvPr id="0" name="debug_864.png"/>
+                          <pic:cNvPicPr/>
+                        </pic:nvPicPr>
+                        <pic:blipFill>
+                          <a:blip r:embed="rId100">
+                            <a:extLst>
+                              <a:ext uri="{28A0092B-C50C-407E-A947-70E740481C1C}">
+                                <a14:useLocalDpi xmlns:a14="http://schemas.microsoft.com/office/drawing/2010/main" val="0"/>
+                              </a:ext>
+                            </a:extLst>
+                          </a:blip>
+                          <a:stretch>
+                            <a:fillRect/>
+                          </a:stretch>
+                        </pic:blipFill>
+                        <pic:spPr>
+                          <a:xfrm>
+                            <a:off x="0" y="0"/>
+                            <a:ext cx="952500" cy="952500"/>
+                          </a:xfrm>
+                          <a:prstGeom prst="rect">
+                            <a:avLst/>
+                          </a:prstGeom>
+                        </pic:spPr>
+                      </pic:pic>
+                    </a:graphicData>
+                  </a:graphic>
+                </wp:inline>
+              </w:drawing>
+            </w:r>
+          </w:p>
+        </w:tc>
+        <w:tc>
+          <w:tcPr>
+            <w:tcW w:w="2976" w:type="dxa"/>
+          </w:tcPr>
+          <w:p>
+            <w:pPr>
+              <w:tabs>
+                <w:tab w:val="left" w:pos="916"/>
+                <w:tab w:val="left" w:pos="1832"/>
+                <w:tab w:val="left" w:pos="2748"/>
+                <w:tab w:val="left" w:pos="3664"/>
+                <w:tab w:val="left" w:pos="4580"/>
+                <w:tab w:val="left" w:pos="5496"/>
+                <w:tab w:val="left" w:pos="6412"/>
+                <w:tab w:val="left" w:pos="7328"/>
+                <w:tab w:val="left" w:pos="8244"/>
+                <w:tab w:val="left" w:pos="9160"/>
+                <w:tab w:val="left" w:pos="10076"/>
+                <w:tab w:val="left" w:pos="10992"/>
+                <w:tab w:val="left" w:pos="11908"/>
+                <w:tab w:val="left" w:pos="12824"/>
+                <w:tab w:val="left" w:pos="13740"/>
+                <w:tab w:val="left" w:pos="14656"/>
+              </w:tabs>
+              <w:rPr>
+                <w:lang w:val="en-US"/>
+              </w:rPr>
+            </w:pPr>
+            <w:r>
+              <w:rPr>
+                <w:lang w:val="en-US"/>
+              </w:rPr>
+              <w:t>track_864.png</w:t>
+            </w:r>
+          </w:p>
+          <w:p>
+            <w:pPr>
+              <w:tabs>
+                <w:tab w:val="left" w:pos="916"/>
+                <w:tab w:val="left" w:pos="1832"/>
+                <w:tab w:val="left" w:pos="2748"/>
+                <w:tab w:val="left" w:pos="3664"/>
+                <w:tab w:val="left" w:pos="4580"/>
+                <w:tab w:val="left" w:pos="5496"/>
+                <w:tab w:val="left" w:pos="6412"/>
+                <w:tab w:val="left" w:pos="7328"/>
+                <w:tab w:val="left" w:pos="8244"/>
+                <w:tab w:val="left" w:pos="9160"/>
+                <w:tab w:val="left" w:pos="10076"/>
+                <w:tab w:val="left" w:pos="10992"/>
+                <w:tab w:val="left" w:pos="11908"/>
+                <w:tab w:val="left" w:pos="12824"/>
+                <w:tab w:val="left" w:pos="13740"/>
+                <w:tab w:val="left" w:pos="14656"/>
+              </w:tabs>
+              <w:rPr>
+                <w:lang w:val="en-US"/>
+              </w:rPr>
+            </w:pPr>
+          </w:p>
+        </w:tc>
+        <w:tc>
+          <w:tcPr>
+            <w:tcW w:w="3686" w:type="dxa"/>
+          </w:tcPr>
+          <w:p>
+            <w:pPr>
+              <w:tabs>
+                <w:tab w:val="left" w:pos="916"/>
+                <w:tab w:val="left" w:pos="1832"/>
+                <w:tab w:val="left" w:pos="2748"/>
+                <w:tab w:val="left" w:pos="3664"/>
+                <w:tab w:val="left" w:pos="4580"/>
+                <w:tab w:val="left" w:pos="5496"/>
+                <w:tab w:val="left" w:pos="6412"/>
+                <w:tab w:val="left" w:pos="7328"/>
+                <w:tab w:val="left" w:pos="8244"/>
+                <w:tab w:val="left" w:pos="9160"/>
+                <w:tab w:val="left" w:pos="10076"/>
+                <w:tab w:val="left" w:pos="10992"/>
+                <w:tab w:val="left" w:pos="11908"/>
+                <w:tab w:val="left" w:pos="12824"/>
+                <w:tab w:val="left" w:pos="13740"/>
+                <w:tab w:val="left" w:pos="14656"/>
+              </w:tabs>
+              <w:rPr>
+                <w:lang w:val="en-US"/>
+              </w:rPr>
+            </w:pPr>
+            <w:r>
+              <w:rPr>
+                <w:lang w:val="en-US"/>
+              </w:rPr>
+              <w:t>track_864.png</w:t>
+            </w:r>
+          </w:p>
+          <w:p>
+            <w:pPr>
+              <w:tabs>
+                <w:tab w:val="left" w:pos="916"/>
+                <w:tab w:val="left" w:pos="1832"/>
+                <w:tab w:val="left" w:pos="2748"/>
+                <w:tab w:val="left" w:pos="3664"/>
+                <w:tab w:val="left" w:pos="4580"/>
+                <w:tab w:val="left" w:pos="5496"/>
+                <w:tab w:val="left" w:pos="6412"/>
+                <w:tab w:val="left" w:pos="7328"/>
+                <w:tab w:val="left" w:pos="8244"/>
+                <w:tab w:val="left" w:pos="9160"/>
+                <w:tab w:val="left" w:pos="10076"/>
+                <w:tab w:val="left" w:pos="10992"/>
+                <w:tab w:val="left" w:pos="11908"/>
+                <w:tab w:val="left" w:pos="12824"/>
+                <w:tab w:val="left" w:pos="13740"/>
+                <w:tab w:val="left" w:pos="14656"/>
+              </w:tabs>
+              <w:rPr>
+                <w:lang w:val="en-US"/>
+              </w:rPr>
+            </w:pPr>
+            <w:r>
+              <w:rPr>
+                <w:noProof/>
+                <w:lang w:eastAsia="de-DE"/>
+              </w:rPr>
+              <w:drawing>
+                <wp:inline distT="0" distB="0" distL="0" distR="0" wp14:anchorId="6F3D07EC" wp14:editId="1365DBFB">
+                  <wp:extent cx="952500" cy="952500"/>
+                  <wp:effectExtent l="0" t="0" r="0" b="0"/>
+                  <wp:docPr id="116" name="Grafik 116"/>
+                  <wp:cNvGraphicFramePr>
+                    <a:graphicFrameLocks xmlns:a="http://schemas.openxmlformats.org/drawingml/2006/main" noChangeAspect="1"/>
+                  </wp:cNvGraphicFramePr>
+                  <a:graphic xmlns:a="http://schemas.openxmlformats.org/drawingml/2006/main">
+                    <a:graphicData uri="http://schemas.openxmlformats.org/drawingml/2006/picture">
+                      <pic:pic xmlns:pic="http://schemas.openxmlformats.org/drawingml/2006/picture">
+                        <pic:nvPicPr>
+                          <pic:cNvPr id="0" name="track_864.png"/>
+                          <pic:cNvPicPr/>
+                        </pic:nvPicPr>
+                        <pic:blipFill>
+                          <a:blip r:embed="rId101">
+                            <a:extLst>
+                              <a:ext uri="{28A0092B-C50C-407E-A947-70E740481C1C}">
+                                <a14:useLocalDpi xmlns:a14="http://schemas.microsoft.com/office/drawing/2010/main" val="0"/>
+                              </a:ext>
+                            </a:extLst>
+                          </a:blip>
+                          <a:stretch>
+                            <a:fillRect/>
+                          </a:stretch>
+                        </pic:blipFill>
+                        <pic:spPr>
+                          <a:xfrm>
+                            <a:off x="0" y="0"/>
+                            <a:ext cx="952500" cy="952500"/>
+                          </a:xfrm>
+                          <a:prstGeom prst="rect">
+                            <a:avLst/>
+                          </a:prstGeom>
+                        </pic:spPr>
+                      </pic:pic>
+                    </a:graphicData>
+                  </a:graphic>
+                </wp:inline>
+              </w:drawing>
+            </w:r>
+          </w:p>
+        </w:tc>
+      </w:tr>
+      <w:tr>
+        <w:tc>
+          <w:tcPr>
+            <w:tcW w:w="2802" w:type="dxa"/>
+          </w:tcPr>
+          <w:p>
+            <w:pPr>
+              <w:tabs>
+                <w:tab w:val="left" w:pos="916"/>
+                <w:tab w:val="left" w:pos="1832"/>
+                <w:tab w:val="left" w:pos="2748"/>
+                <w:tab w:val="left" w:pos="3664"/>
+                <w:tab w:val="left" w:pos="4580"/>
+                <w:tab w:val="left" w:pos="5496"/>
+                <w:tab w:val="left" w:pos="6412"/>
+                <w:tab w:val="left" w:pos="7328"/>
+                <w:tab w:val="left" w:pos="8244"/>
+                <w:tab w:val="left" w:pos="9160"/>
+                <w:tab w:val="left" w:pos="10076"/>
+                <w:tab w:val="left" w:pos="10992"/>
+                <w:tab w:val="left" w:pos="11908"/>
+                <w:tab w:val="left" w:pos="12824"/>
+                <w:tab w:val="left" w:pos="13740"/>
+                <w:tab w:val="left" w:pos="14656"/>
+              </w:tabs>
+              <w:rPr>
+                <w:lang w:val="en-US"/>
+              </w:rPr>
+            </w:pPr>
+            <w:r>
+              <w:rPr>
+                <w:lang w:val="en-US"/>
+              </w:rPr>
+              <w:t>debug_865.png</w:t>
+            </w:r>
+          </w:p>
+          <w:p>
+            <w:pPr>
+              <w:tabs>
+                <w:tab w:val="left" w:pos="916"/>
+                <w:tab w:val="left" w:pos="1832"/>
+                <w:tab w:val="left" w:pos="2748"/>
+                <w:tab w:val="left" w:pos="3664"/>
+                <w:tab w:val="left" w:pos="4580"/>
+                <w:tab w:val="left" w:pos="5496"/>
+                <w:tab w:val="left" w:pos="6412"/>
+                <w:tab w:val="left" w:pos="7328"/>
+                <w:tab w:val="left" w:pos="8244"/>
+                <w:tab w:val="left" w:pos="9160"/>
+                <w:tab w:val="left" w:pos="10076"/>
+                <w:tab w:val="left" w:pos="10992"/>
+                <w:tab w:val="left" w:pos="11908"/>
+                <w:tab w:val="left" w:pos="12824"/>
+                <w:tab w:val="left" w:pos="13740"/>
+                <w:tab w:val="left" w:pos="14656"/>
+              </w:tabs>
+              <w:rPr>
+                <w:lang w:val="en-US"/>
+              </w:rPr>
+            </w:pPr>
+            <w:r>
+              <w:rPr>
+                <w:noProof/>
+                <w:lang w:eastAsia="de-DE"/>
+              </w:rPr>
+              <w:drawing>
+                <wp:inline distT="0" distB="0" distL="0" distR="0" wp14:anchorId="013184A8" wp14:editId="63BADD59">
+                  <wp:extent cx="952500" cy="952500"/>
+                  <wp:effectExtent l="0" t="0" r="0" b="0"/>
+                  <wp:docPr id="108" name="Grafik 108"/>
+                  <wp:cNvGraphicFramePr>
+                    <a:graphicFrameLocks xmlns:a="http://schemas.openxmlformats.org/drawingml/2006/main" noChangeAspect="1"/>
+                  </wp:cNvGraphicFramePr>
+                  <a:graphic xmlns:a="http://schemas.openxmlformats.org/drawingml/2006/main">
+                    <a:graphicData uri="http://schemas.openxmlformats.org/drawingml/2006/picture">
+                      <pic:pic xmlns:pic="http://schemas.openxmlformats.org/drawingml/2006/picture">
+                        <pic:nvPicPr>
+                          <pic:cNvPr id="0" name="debug_865.png"/>
+                          <pic:cNvPicPr/>
+                        </pic:nvPicPr>
+                        <pic:blipFill>
+                          <a:blip r:embed="rId102">
+                            <a:extLst>
+                              <a:ext uri="{28A0092B-C50C-407E-A947-70E740481C1C}">
+                                <a14:useLocalDpi xmlns:a14="http://schemas.microsoft.com/office/drawing/2010/main" val="0"/>
+                              </a:ext>
+                            </a:extLst>
+                          </a:blip>
+                          <a:stretch>
+                            <a:fillRect/>
+                          </a:stretch>
+                        </pic:blipFill>
+                        <pic:spPr>
+                          <a:xfrm>
+                            <a:off x="0" y="0"/>
+                            <a:ext cx="952500" cy="952500"/>
+                          </a:xfrm>
+                          <a:prstGeom prst="rect">
+                            <a:avLst/>
+                          </a:prstGeom>
+                        </pic:spPr>
+                      </pic:pic>
+                    </a:graphicData>
+                  </a:graphic>
+                </wp:inline>
+              </w:drawing>
+            </w:r>
+          </w:p>
+        </w:tc>
+        <w:tc>
+          <w:tcPr>
+            <w:tcW w:w="2976" w:type="dxa"/>
+          </w:tcPr>
+          <w:p>
+            <w:pPr>
+              <w:tabs>
+                <w:tab w:val="left" w:pos="916"/>
+                <w:tab w:val="left" w:pos="1832"/>
+                <w:tab w:val="left" w:pos="2748"/>
+                <w:tab w:val="left" w:pos="3664"/>
+                <w:tab w:val="left" w:pos="4580"/>
+                <w:tab w:val="left" w:pos="5496"/>
+                <w:tab w:val="left" w:pos="6412"/>
+                <w:tab w:val="left" w:pos="7328"/>
+                <w:tab w:val="left" w:pos="8244"/>
+                <w:tab w:val="left" w:pos="9160"/>
+                <w:tab w:val="left" w:pos="10076"/>
+                <w:tab w:val="left" w:pos="10992"/>
+                <w:tab w:val="left" w:pos="11908"/>
+                <w:tab w:val="left" w:pos="12824"/>
+                <w:tab w:val="left" w:pos="13740"/>
+                <w:tab w:val="left" w:pos="14656"/>
+              </w:tabs>
+              <w:rPr>
+                <w:lang w:val="en-US"/>
+              </w:rPr>
+            </w:pPr>
+            <w:r>
+              <w:rPr>
+                <w:lang w:val="en-US"/>
+              </w:rPr>
+              <w:t>track_865.png</w:t>
+            </w:r>
+          </w:p>
+          <w:p>
+            <w:pPr>
+              <w:tabs>
+                <w:tab w:val="left" w:pos="916"/>
+                <w:tab w:val="left" w:pos="1832"/>
+                <w:tab w:val="left" w:pos="2748"/>
+                <w:tab w:val="left" w:pos="3664"/>
+                <w:tab w:val="left" w:pos="4580"/>
+                <w:tab w:val="left" w:pos="5496"/>
+                <w:tab w:val="left" w:pos="6412"/>
+                <w:tab w:val="left" w:pos="7328"/>
+                <w:tab w:val="left" w:pos="8244"/>
+                <w:tab w:val="left" w:pos="9160"/>
+                <w:tab w:val="left" w:pos="10076"/>
+                <w:tab w:val="left" w:pos="10992"/>
+                <w:tab w:val="left" w:pos="11908"/>
+                <w:tab w:val="left" w:pos="12824"/>
+                <w:tab w:val="left" w:pos="13740"/>
+                <w:tab w:val="left" w:pos="14656"/>
+              </w:tabs>
+              <w:rPr>
+                <w:lang w:val="en-US"/>
+              </w:rPr>
+            </w:pPr>
+          </w:p>
+        </w:tc>
+        <w:tc>
+          <w:tcPr>
+            <w:tcW w:w="3686" w:type="dxa"/>
+          </w:tcPr>
+          <w:p>
+            <w:pPr>
+              <w:tabs>
+                <w:tab w:val="left" w:pos="916"/>
+                <w:tab w:val="left" w:pos="1832"/>
+                <w:tab w:val="left" w:pos="2748"/>
+                <w:tab w:val="left" w:pos="3664"/>
+                <w:tab w:val="left" w:pos="4580"/>
+                <w:tab w:val="left" w:pos="5496"/>
+                <w:tab w:val="left" w:pos="6412"/>
+                <w:tab w:val="left" w:pos="7328"/>
+                <w:tab w:val="left" w:pos="8244"/>
+                <w:tab w:val="left" w:pos="9160"/>
+                <w:tab w:val="left" w:pos="10076"/>
+                <w:tab w:val="left" w:pos="10992"/>
+                <w:tab w:val="left" w:pos="11908"/>
+                <w:tab w:val="left" w:pos="12824"/>
+                <w:tab w:val="left" w:pos="13740"/>
+                <w:tab w:val="left" w:pos="14656"/>
+              </w:tabs>
+              <w:rPr>
+                <w:lang w:val="en-US"/>
+              </w:rPr>
+            </w:pPr>
+            <w:r>
+              <w:rPr>
+                <w:lang w:val="en-US"/>
+              </w:rPr>
+              <w:t>track_865.png</w:t>
+            </w:r>
+          </w:p>
+          <w:p>
+            <w:pPr>
+              <w:tabs>
+                <w:tab w:val="left" w:pos="916"/>
+                <w:tab w:val="left" w:pos="1832"/>
+                <w:tab w:val="left" w:pos="2748"/>
+                <w:tab w:val="left" w:pos="3664"/>
+                <w:tab w:val="left" w:pos="4580"/>
+                <w:tab w:val="left" w:pos="5496"/>
+                <w:tab w:val="left" w:pos="6412"/>
+                <w:tab w:val="left" w:pos="7328"/>
+                <w:tab w:val="left" w:pos="8244"/>
+                <w:tab w:val="left" w:pos="9160"/>
+                <w:tab w:val="left" w:pos="10076"/>
+                <w:tab w:val="left" w:pos="10992"/>
+                <w:tab w:val="left" w:pos="11908"/>
+                <w:tab w:val="left" w:pos="12824"/>
+                <w:tab w:val="left" w:pos="13740"/>
+                <w:tab w:val="left" w:pos="14656"/>
+              </w:tabs>
+              <w:rPr>
+                <w:lang w:val="en-US"/>
+              </w:rPr>
+            </w:pPr>
+            <w:r>
+              <w:rPr>
+                <w:noProof/>
+                <w:lang w:eastAsia="de-DE"/>
+              </w:rPr>
+              <w:drawing>
+                <wp:inline distT="0" distB="0" distL="0" distR="0" wp14:anchorId="12CA81A4" wp14:editId="7DDC3B81">
+                  <wp:extent cx="952500" cy="952500"/>
+                  <wp:effectExtent l="0" t="0" r="0" b="0"/>
+                  <wp:docPr id="117" name="Grafik 117"/>
+                  <wp:cNvGraphicFramePr>
+                    <a:graphicFrameLocks xmlns:a="http://schemas.openxmlformats.org/drawingml/2006/main" noChangeAspect="1"/>
+                  </wp:cNvGraphicFramePr>
+                  <a:graphic xmlns:a="http://schemas.openxmlformats.org/drawingml/2006/main">
+                    <a:graphicData uri="http://schemas.openxmlformats.org/drawingml/2006/picture">
+                      <pic:pic xmlns:pic="http://schemas.openxmlformats.org/drawingml/2006/picture">
+                        <pic:nvPicPr>
+                          <pic:cNvPr id="0" name="track_865.png"/>
+                          <pic:cNvPicPr/>
+                        </pic:nvPicPr>
+                        <pic:blipFill>
+                          <a:blip r:embed="rId103">
+                            <a:extLst>
+                              <a:ext uri="{28A0092B-C50C-407E-A947-70E740481C1C}">
+                                <a14:useLocalDpi xmlns:a14="http://schemas.microsoft.com/office/drawing/2010/main" val="0"/>
+                              </a:ext>
+                            </a:extLst>
+                          </a:blip>
+                          <a:stretch>
+                            <a:fillRect/>
+                          </a:stretch>
+                        </pic:blipFill>
+                        <pic:spPr>
+                          <a:xfrm>
+                            <a:off x="0" y="0"/>
+                            <a:ext cx="952500" cy="952500"/>
+                          </a:xfrm>
+                          <a:prstGeom prst="rect">
+                            <a:avLst/>
+                          </a:prstGeom>
+                        </pic:spPr>
+                      </pic:pic>
+                    </a:graphicData>
+                  </a:graphic>
+                </wp:inline>
+              </w:drawing>
+            </w:r>
+          </w:p>
+        </w:tc>
+      </w:tr>
+      <w:tr>
+        <w:tc>
+          <w:tcPr>
+            <w:tcW w:w="2802" w:type="dxa"/>
+          </w:tcPr>
+          <w:p>
+            <w:pPr>
+              <w:tabs>
+                <w:tab w:val="left" w:pos="916"/>
+                <w:tab w:val="left" w:pos="1832"/>
+                <w:tab w:val="left" w:pos="2748"/>
+                <w:tab w:val="left" w:pos="3664"/>
+                <w:tab w:val="left" w:pos="4580"/>
+                <w:tab w:val="left" w:pos="5496"/>
+                <w:tab w:val="left" w:pos="6412"/>
+                <w:tab w:val="left" w:pos="7328"/>
+                <w:tab w:val="left" w:pos="8244"/>
+                <w:tab w:val="left" w:pos="9160"/>
+                <w:tab w:val="left" w:pos="10076"/>
+                <w:tab w:val="left" w:pos="10992"/>
+                <w:tab w:val="left" w:pos="11908"/>
+                <w:tab w:val="left" w:pos="12824"/>
+                <w:tab w:val="left" w:pos="13740"/>
+                <w:tab w:val="left" w:pos="14656"/>
+              </w:tabs>
+              <w:rPr>
+                <w:lang w:val="en-US"/>
+              </w:rPr>
+            </w:pPr>
+            <w:r>
+              <w:rPr>
+                <w:lang w:val="en-US"/>
+              </w:rPr>
+              <w:t>debug_866.png</w:t>
+            </w:r>
+          </w:p>
+          <w:p>
+            <w:pPr>
+              <w:tabs>
+                <w:tab w:val="left" w:pos="916"/>
+                <w:tab w:val="left" w:pos="1832"/>
+                <w:tab w:val="left" w:pos="2748"/>
+                <w:tab w:val="left" w:pos="3664"/>
+                <w:tab w:val="left" w:pos="4580"/>
+                <w:tab w:val="left" w:pos="5496"/>
+                <w:tab w:val="left" w:pos="6412"/>
+                <w:tab w:val="left" w:pos="7328"/>
+                <w:tab w:val="left" w:pos="8244"/>
+                <w:tab w:val="left" w:pos="9160"/>
+                <w:tab w:val="left" w:pos="10076"/>
+                <w:tab w:val="left" w:pos="10992"/>
+                <w:tab w:val="left" w:pos="11908"/>
+                <w:tab w:val="left" w:pos="12824"/>
+                <w:tab w:val="left" w:pos="13740"/>
+                <w:tab w:val="left" w:pos="14656"/>
+              </w:tabs>
+              <w:rPr>
+                <w:lang w:val="en-US"/>
+              </w:rPr>
+            </w:pPr>
+            <w:r>
+              <w:rPr>
+                <w:noProof/>
+                <w:lang w:eastAsia="de-DE"/>
+              </w:rPr>
+              <w:drawing>
+                <wp:inline distT="0" distB="0" distL="0" distR="0" wp14:anchorId="5370F81A" wp14:editId="2FEAED51">
+                  <wp:extent cx="952500" cy="952500"/>
+                  <wp:effectExtent l="0" t="0" r="0" b="0"/>
+                  <wp:docPr id="114" name="Grafik 114"/>
+                  <wp:cNvGraphicFramePr>
+                    <a:graphicFrameLocks xmlns:a="http://schemas.openxmlformats.org/drawingml/2006/main" noChangeAspect="1"/>
+                  </wp:cNvGraphicFramePr>
+                  <a:graphic xmlns:a="http://schemas.openxmlformats.org/drawingml/2006/main">
+                    <a:graphicData uri="http://schemas.openxmlformats.org/drawingml/2006/picture">
+                      <pic:pic xmlns:pic="http://schemas.openxmlformats.org/drawingml/2006/picture">
+                        <pic:nvPicPr>
+                          <pic:cNvPr id="0" name="debug_866.png"/>
+                          <pic:cNvPicPr/>
+                        </pic:nvPicPr>
+                        <pic:blipFill>
+                          <a:blip r:embed="rId104">
+                            <a:extLst>
+                              <a:ext uri="{28A0092B-C50C-407E-A947-70E740481C1C}">
+                                <a14:useLocalDpi xmlns:a14="http://schemas.microsoft.com/office/drawing/2010/main" val="0"/>
+                              </a:ext>
+                            </a:extLst>
+                          </a:blip>
+                          <a:stretch>
+                            <a:fillRect/>
+                          </a:stretch>
+                        </pic:blipFill>
+                        <pic:spPr>
+                          <a:xfrm>
+                            <a:off x="0" y="0"/>
+                            <a:ext cx="952500" cy="952500"/>
+                          </a:xfrm>
+                          <a:prstGeom prst="rect">
+                            <a:avLst/>
+                          </a:prstGeom>
+                        </pic:spPr>
+                      </pic:pic>
+                    </a:graphicData>
+                  </a:graphic>
+                </wp:inline>
+              </w:drawing>
+            </w:r>
+          </w:p>
+        </w:tc>
+        <w:tc>
+          <w:tcPr>
+            <w:tcW w:w="2976" w:type="dxa"/>
+          </w:tcPr>
+          <w:p>
+            <w:pPr>
+              <w:tabs>
+                <w:tab w:val="left" w:pos="916"/>
+                <w:tab w:val="left" w:pos="1832"/>
+                <w:tab w:val="left" w:pos="2748"/>
+                <w:tab w:val="left" w:pos="3664"/>
+                <w:tab w:val="left" w:pos="4580"/>
+                <w:tab w:val="left" w:pos="5496"/>
+                <w:tab w:val="left" w:pos="6412"/>
+                <w:tab w:val="left" w:pos="7328"/>
+                <w:tab w:val="left" w:pos="8244"/>
+                <w:tab w:val="left" w:pos="9160"/>
+                <w:tab w:val="left" w:pos="10076"/>
+                <w:tab w:val="left" w:pos="10992"/>
+                <w:tab w:val="left" w:pos="11908"/>
+                <w:tab w:val="left" w:pos="12824"/>
+                <w:tab w:val="left" w:pos="13740"/>
+                <w:tab w:val="left" w:pos="14656"/>
+              </w:tabs>
+              <w:rPr>
+                <w:lang w:val="en-US"/>
+              </w:rPr>
+            </w:pPr>
+            <w:r>
+              <w:rPr>
+                <w:lang w:val="en-US"/>
+              </w:rPr>
+              <w:t>track_866.png</w:t>
+            </w:r>
+          </w:p>
+          <w:p>
+            <w:pPr>
+              <w:tabs>
+                <w:tab w:val="left" w:pos="916"/>
+                <w:tab w:val="left" w:pos="1832"/>
+                <w:tab w:val="left" w:pos="2748"/>
+                <w:tab w:val="left" w:pos="3664"/>
+                <w:tab w:val="left" w:pos="4580"/>
+                <w:tab w:val="left" w:pos="5496"/>
+                <w:tab w:val="left" w:pos="6412"/>
+                <w:tab w:val="left" w:pos="7328"/>
+                <w:tab w:val="left" w:pos="8244"/>
+                <w:tab w:val="left" w:pos="9160"/>
+                <w:tab w:val="left" w:pos="10076"/>
+                <w:tab w:val="left" w:pos="10992"/>
+                <w:tab w:val="left" w:pos="11908"/>
+                <w:tab w:val="left" w:pos="12824"/>
+                <w:tab w:val="left" w:pos="13740"/>
+                <w:tab w:val="left" w:pos="14656"/>
+              </w:tabs>
+              <w:rPr>
+                <w:lang w:val="en-US"/>
+              </w:rPr>
+            </w:pPr>
+          </w:p>
+        </w:tc>
+        <w:tc>
+          <w:tcPr>
+            <w:tcW w:w="3686" w:type="dxa"/>
+          </w:tcPr>
+          <w:p>
+            <w:pPr>
+              <w:tabs>
+                <w:tab w:val="left" w:pos="916"/>
+                <w:tab w:val="left" w:pos="1832"/>
+                <w:tab w:val="left" w:pos="2748"/>
+                <w:tab w:val="left" w:pos="3664"/>
+                <w:tab w:val="left" w:pos="4580"/>
+                <w:tab w:val="left" w:pos="5496"/>
+                <w:tab w:val="left" w:pos="6412"/>
+                <w:tab w:val="left" w:pos="7328"/>
+                <w:tab w:val="left" w:pos="8244"/>
+                <w:tab w:val="left" w:pos="9160"/>
+                <w:tab w:val="left" w:pos="10076"/>
+                <w:tab w:val="left" w:pos="10992"/>
+                <w:tab w:val="left" w:pos="11908"/>
+                <w:tab w:val="left" w:pos="12824"/>
+                <w:tab w:val="left" w:pos="13740"/>
+                <w:tab w:val="left" w:pos="14656"/>
+              </w:tabs>
+              <w:rPr>
+                <w:lang w:val="en-US"/>
+              </w:rPr>
+            </w:pPr>
+            <w:r>
+              <w:rPr>
+                <w:lang w:val="en-US"/>
+              </w:rPr>
+              <w:t>track_866.png</w:t>
+            </w:r>
+          </w:p>
+          <w:p>
+            <w:pPr>
+              <w:tabs>
+                <w:tab w:val="left" w:pos="916"/>
+                <w:tab w:val="left" w:pos="1832"/>
+                <w:tab w:val="left" w:pos="2748"/>
+                <w:tab w:val="left" w:pos="3664"/>
+                <w:tab w:val="left" w:pos="4580"/>
+                <w:tab w:val="left" w:pos="5496"/>
+                <w:tab w:val="left" w:pos="6412"/>
+                <w:tab w:val="left" w:pos="7328"/>
+                <w:tab w:val="left" w:pos="8244"/>
+                <w:tab w:val="left" w:pos="9160"/>
+                <w:tab w:val="left" w:pos="10076"/>
+                <w:tab w:val="left" w:pos="10992"/>
+                <w:tab w:val="left" w:pos="11908"/>
+                <w:tab w:val="left" w:pos="12824"/>
+                <w:tab w:val="left" w:pos="13740"/>
+                <w:tab w:val="left" w:pos="14656"/>
+              </w:tabs>
+              <w:rPr>
+                <w:lang w:val="en-US"/>
+              </w:rPr>
+            </w:pPr>
+            <w:r>
+              <w:rPr>
+                <w:noProof/>
+                <w:lang w:eastAsia="de-DE"/>
+              </w:rPr>
+              <w:drawing>
+                <wp:inline distT="0" distB="0" distL="0" distR="0" wp14:anchorId="629EF72B" wp14:editId="077D160D">
+                  <wp:extent cx="952500" cy="952500"/>
+                  <wp:effectExtent l="0" t="0" r="0" b="0"/>
+                  <wp:docPr id="118" name="Grafik 118"/>
+                  <wp:cNvGraphicFramePr>
+                    <a:graphicFrameLocks xmlns:a="http://schemas.openxmlformats.org/drawingml/2006/main" noChangeAspect="1"/>
+                  </wp:cNvGraphicFramePr>
+                  <a:graphic xmlns:a="http://schemas.openxmlformats.org/drawingml/2006/main">
+                    <a:graphicData uri="http://schemas.openxmlformats.org/drawingml/2006/picture">
+                      <pic:pic xmlns:pic="http://schemas.openxmlformats.org/drawingml/2006/picture">
+                        <pic:nvPicPr>
+                          <pic:cNvPr id="0" name="track_866.png"/>
+                          <pic:cNvPicPr/>
+                        </pic:nvPicPr>
+                        <pic:blipFill>
+                          <a:blip r:embed="rId105">
+                            <a:extLst>
+                              <a:ext uri="{28A0092B-C50C-407E-A947-70E740481C1C}">
+                                <a14:useLocalDpi xmlns:a14="http://schemas.microsoft.com/office/drawing/2010/main" val="0"/>
+                              </a:ext>
+                            </a:extLst>
+                          </a:blip>
+                          <a:stretch>
+                            <a:fillRect/>
+                          </a:stretch>
+                        </pic:blipFill>
+                        <pic:spPr>
+                          <a:xfrm>
+                            <a:off x="0" y="0"/>
+                            <a:ext cx="952500" cy="952500"/>
+                          </a:xfrm>
+                          <a:prstGeom prst="rect">
+                            <a:avLst/>
+                          </a:prstGeom>
+                        </pic:spPr>
+                      </pic:pic>
+                    </a:graphicData>
+                  </a:graphic>
+                </wp:inline>
+              </w:drawing>
+            </w:r>
+          </w:p>
+        </w:tc>
+      </w:tr>
+    </w:tbl>
+    <w:p>
+      <w:pPr>
+        <w:tabs>
+          <w:tab w:val="left" w:pos="916"/>
+          <w:tab w:val="left" w:pos="1832"/>
+          <w:tab w:val="left" w:pos="2748"/>
+          <w:tab w:val="left" w:pos="3664"/>
+          <w:tab w:val="left" w:pos="4580"/>
+          <w:tab w:val="left" w:pos="5496"/>
+          <w:tab w:val="left" w:pos="6412"/>
+          <w:tab w:val="left" w:pos="7328"/>
+          <w:tab w:val="left" w:pos="8244"/>
+          <w:tab w:val="left" w:pos="9160"/>
+          <w:tab w:val="left" w:pos="10076"/>
+          <w:tab w:val="left" w:pos="10992"/>
+          <w:tab w:val="left" w:pos="11908"/>
+          <w:tab w:val="left" w:pos="12824"/>
+          <w:tab w:val="left" w:pos="13740"/>
+          <w:tab w:val="left" w:pos="14656"/>
+        </w:tabs>
+        <w:spacing w:after="0" w:line="240" w:lineRule="auto"/>
+        <w:rPr>
+          <w:lang w:val="en-US"/>
+        </w:rPr>
+      </w:pPr>
+    </w:p>
+    <w:p>
+      <w:pPr>
+        <w:rPr>
+          <w:lang w:val="en-US"/>
+        </w:rPr>
+      </w:pPr>
+      <w:r>
+        <w:rPr>
+          <w:lang w:val="en-US"/>
+        </w:rPr>
+        <w:br w:type="page"/>
+      </w:r>
+    </w:p>
+    <w:p>
+      <w:pPr>
+        <w:tabs>
+          <w:tab w:val="left" w:pos="916"/>
+          <w:tab w:val="left" w:pos="1832"/>
+          <w:tab w:val="left" w:pos="2748"/>
+          <w:tab w:val="left" w:pos="3664"/>
+          <w:tab w:val="left" w:pos="4580"/>
+          <w:tab w:val="left" w:pos="5496"/>
+          <w:tab w:val="left" w:pos="6412"/>
+          <w:tab w:val="left" w:pos="7328"/>
+          <w:tab w:val="left" w:pos="8244"/>
+          <w:tab w:val="left" w:pos="9160"/>
+          <w:tab w:val="left" w:pos="10076"/>
+          <w:tab w:val="left" w:pos="10992"/>
+          <w:tab w:val="left" w:pos="11908"/>
+          <w:tab w:val="left" w:pos="12824"/>
+          <w:tab w:val="left" w:pos="13740"/>
+          <w:tab w:val="left" w:pos="14656"/>
+        </w:tabs>
+        <w:spacing w:after="0" w:line="240" w:lineRule="auto"/>
+        <w:rPr>
+          <w:b/>
+          <w:i/>
+          <w:sz w:val="28"/>
+          <w:szCs w:val="28"/>
+          <w:lang w:val="en-US"/>
+        </w:rPr>
+      </w:pPr>
+      <w:r>
+        <w:rPr>
+          <w:b/>
+          <w:i/>
+          <w:sz w:val="28"/>
+          <w:szCs w:val="28"/>
+          <w:lang w:val="en-US"/>
+        </w:rPr>
+        <w:lastRenderedPageBreak/>
+        <w:t>Error#1</w:t>
+      </w:r>
+      <w:r>
+        <w:rPr>
+          <w:b/>
+          <w:i/>
+          <w:sz w:val="28"/>
+          <w:szCs w:val="28"/>
+          <w:lang w:val="en-US"/>
+        </w:rPr>
+        <w:t>6 (open)</w:t>
+      </w:r>
+    </w:p>
+    <w:p>
+      <w:pPr>
+        <w:pStyle w:val="Listenabsatz"/>
+        <w:numPr>
+          <w:ilvl w:val="0"/>
+          <w:numId w:val="15"/>
+        </w:numPr>
+        <w:tabs>
+          <w:tab w:val="left" w:pos="916"/>
+          <w:tab w:val="left" w:pos="1832"/>
+          <w:tab w:val="left" w:pos="2748"/>
+          <w:tab w:val="left" w:pos="3664"/>
+          <w:tab w:val="left" w:pos="4580"/>
+          <w:tab w:val="left" w:pos="5496"/>
+          <w:tab w:val="left" w:pos="6412"/>
+          <w:tab w:val="left" w:pos="7328"/>
+          <w:tab w:val="left" w:pos="8244"/>
+          <w:tab w:val="left" w:pos="9160"/>
+          <w:tab w:val="left" w:pos="10076"/>
+          <w:tab w:val="left" w:pos="10992"/>
+          <w:tab w:val="left" w:pos="11908"/>
+          <w:tab w:val="left" w:pos="12824"/>
+          <w:tab w:val="left" w:pos="13740"/>
+          <w:tab w:val="left" w:pos="14656"/>
+        </w:tabs>
+        <w:spacing w:after="0" w:line="240" w:lineRule="auto"/>
+        <w:rPr>
+          <w:lang w:val="en-US"/>
+        </w:rPr>
+      </w:pPr>
+      <w:r>
+        <w:rPr>
+          <w:lang w:val="en-US"/>
+        </w:rPr>
+        <w:t>update occlusion area as blobs move -&gt; faster detection of new blobs moving in the opposite direction</w:t>
+      </w:r>
+    </w:p>
+    <w:p>
+      <w:pPr>
+        <w:pStyle w:val="Listenabsatz"/>
+        <w:numPr>
+          <w:ilvl w:val="0"/>
+          <w:numId w:val="15"/>
+        </w:numPr>
+        <w:tabs>
+          <w:tab w:val="left" w:pos="916"/>
+          <w:tab w:val="left" w:pos="1832"/>
+          <w:tab w:val="left" w:pos="2748"/>
+          <w:tab w:val="left" w:pos="3664"/>
+          <w:tab w:val="left" w:pos="4580"/>
+          <w:tab w:val="left" w:pos="5496"/>
+          <w:tab w:val="left" w:pos="6412"/>
+          <w:tab w:val="left" w:pos="7328"/>
+          <w:tab w:val="left" w:pos="8244"/>
+          <w:tab w:val="left" w:pos="9160"/>
+          <w:tab w:val="left" w:pos="10076"/>
+          <w:tab w:val="left" w:pos="10992"/>
+          <w:tab w:val="left" w:pos="11908"/>
+          <w:tab w:val="left" w:pos="12824"/>
+          <w:tab w:val="left" w:pos="13740"/>
+          <w:tab w:val="left" w:pos="14656"/>
+        </w:tabs>
+        <w:spacing w:after="0" w:line="240" w:lineRule="auto"/>
+        <w:rPr>
+          <w:lang w:val="en-US"/>
+        </w:rPr>
+      </w:pPr>
+      <w:r>
+        <w:rPr>
+          <w:lang w:val="en-US"/>
+        </w:rPr>
+        <w:t>delete occlusion, if one of the tracks have been deleted</w:t>
+      </w:r>
+    </w:p>
+    <w:p>
+      <w:pPr>
+        <w:pStyle w:val="Listenabsatz"/>
+        <w:tabs>
+          <w:tab w:val="left" w:pos="916"/>
+          <w:tab w:val="left" w:pos="1832"/>
+          <w:tab w:val="left" w:pos="2748"/>
+          <w:tab w:val="left" w:pos="3664"/>
+          <w:tab w:val="left" w:pos="4580"/>
+          <w:tab w:val="left" w:pos="5496"/>
+          <w:tab w:val="left" w:pos="6412"/>
+          <w:tab w:val="left" w:pos="7328"/>
+          <w:tab w:val="left" w:pos="8244"/>
+          <w:tab w:val="left" w:pos="9160"/>
+          <w:tab w:val="left" w:pos="10076"/>
+          <w:tab w:val="left" w:pos="10992"/>
+          <w:tab w:val="left" w:pos="11908"/>
+          <w:tab w:val="left" w:pos="12824"/>
+          <w:tab w:val="left" w:pos="13740"/>
+          <w:tab w:val="left" w:pos="14656"/>
+        </w:tabs>
+        <w:spacing w:after="0" w:line="240" w:lineRule="auto"/>
+        <w:rPr>
+          <w:lang w:val="en-US"/>
+        </w:rPr>
+      </w:pPr>
+    </w:p>
+    <w:tbl>
+      <w:tblPr>
+        <w:tblStyle w:val="Tabellenraster"/>
+        <w:tblW w:w="9464" w:type="dxa"/>
+        <w:tblLook w:val="04A0" w:firstRow="1" w:lastRow="0" w:firstColumn="1" w:lastColumn="0" w:noHBand="0" w:noVBand="1"/>
+      </w:tblPr>
+      <w:tblGrid>
+        <w:gridCol w:w="2802"/>
+        <w:gridCol w:w="2976"/>
+        <w:gridCol w:w="3686"/>
+      </w:tblGrid>
+      <w:tr>
+        <w:tc>
+          <w:tcPr>
+            <w:tcW w:w="2802" w:type="dxa"/>
+          </w:tcPr>
+          <w:p>
+            <w:pPr>
+              <w:tabs>
+                <w:tab w:val="left" w:pos="916"/>
+                <w:tab w:val="left" w:pos="1832"/>
+                <w:tab w:val="left" w:pos="2748"/>
+                <w:tab w:val="left" w:pos="3664"/>
+                <w:tab w:val="left" w:pos="4580"/>
+                <w:tab w:val="left" w:pos="5496"/>
+                <w:tab w:val="left" w:pos="6412"/>
+                <w:tab w:val="left" w:pos="7328"/>
+                <w:tab w:val="left" w:pos="8244"/>
+                <w:tab w:val="left" w:pos="9160"/>
+                <w:tab w:val="left" w:pos="10076"/>
+                <w:tab w:val="left" w:pos="10992"/>
+                <w:tab w:val="left" w:pos="11908"/>
+                <w:tab w:val="left" w:pos="12824"/>
+                <w:tab w:val="left" w:pos="13740"/>
+                <w:tab w:val="left" w:pos="14656"/>
+              </w:tabs>
+              <w:rPr>
+                <w:lang w:val="en-US"/>
+              </w:rPr>
+            </w:pPr>
+            <w:r>
+              <w:rPr>
+                <w:lang w:val="en-US"/>
+              </w:rPr>
+              <w:t>2017-09-18/opposite/</w:t>
+            </w:r>
+            <w:r>
+              <w:rPr>
+                <w:lang w:val="en-US"/>
+              </w:rPr>
+              <w:br/>
+              <w:t>2</w:t>
+            </w:r>
+            <w:r>
+              <w:rPr>
+                <w:lang w:val="en-US"/>
+              </w:rPr>
+              <w:t xml:space="preserve"> - </w:t>
+            </w:r>
+            <w:r>
+              <w:rPr>
+                <w:lang w:val="en-US"/>
+              </w:rPr>
+              <w:t>40</w:t>
+            </w:r>
+          </w:p>
+        </w:tc>
+        <w:tc>
+          <w:tcPr>
+            <w:tcW w:w="2976" w:type="dxa"/>
+          </w:tcPr>
+          <w:p>
+            <w:pPr>
+              <w:tabs>
+                <w:tab w:val="left" w:pos="916"/>
+                <w:tab w:val="left" w:pos="1832"/>
+                <w:tab w:val="left" w:pos="2748"/>
+                <w:tab w:val="left" w:pos="3664"/>
+                <w:tab w:val="left" w:pos="4580"/>
+                <w:tab w:val="left" w:pos="5496"/>
+                <w:tab w:val="left" w:pos="6412"/>
+                <w:tab w:val="left" w:pos="7328"/>
+                <w:tab w:val="left" w:pos="8244"/>
+                <w:tab w:val="left" w:pos="9160"/>
+                <w:tab w:val="left" w:pos="10076"/>
+                <w:tab w:val="left" w:pos="10992"/>
+                <w:tab w:val="left" w:pos="11908"/>
+                <w:tab w:val="left" w:pos="12824"/>
+                <w:tab w:val="left" w:pos="13740"/>
+                <w:tab w:val="left" w:pos="14656"/>
+              </w:tabs>
+              <w:rPr>
+                <w:b/>
+                <w:lang w:val="en-US"/>
+              </w:rPr>
+            </w:pPr>
+            <w:r>
+              <w:rPr>
+                <w:b/>
+                <w:lang w:val="en-US"/>
+              </w:rPr>
+              <w:t>wrong</w:t>
+            </w:r>
+          </w:p>
+          <w:p>
+            <w:pPr>
+              <w:tabs>
+                <w:tab w:val="left" w:pos="916"/>
+                <w:tab w:val="left" w:pos="1832"/>
+                <w:tab w:val="left" w:pos="2748"/>
+                <w:tab w:val="left" w:pos="3664"/>
+                <w:tab w:val="left" w:pos="4580"/>
+                <w:tab w:val="left" w:pos="5496"/>
+                <w:tab w:val="left" w:pos="6412"/>
+                <w:tab w:val="left" w:pos="7328"/>
+                <w:tab w:val="left" w:pos="8244"/>
+                <w:tab w:val="left" w:pos="9160"/>
+                <w:tab w:val="left" w:pos="10076"/>
+                <w:tab w:val="left" w:pos="10992"/>
+                <w:tab w:val="left" w:pos="11908"/>
+                <w:tab w:val="left" w:pos="12824"/>
+                <w:tab w:val="left" w:pos="13740"/>
+                <w:tab w:val="left" w:pos="14656"/>
+              </w:tabs>
+              <w:rPr>
+                <w:lang w:val="en-US"/>
+              </w:rPr>
+            </w:pPr>
+            <w:r>
+              <w:rPr>
+                <w:lang w:val="en-US"/>
+              </w:rPr>
+              <w:t>/</w:t>
+            </w:r>
+            <w:r>
+              <w:rPr>
+                <w:lang w:val="en-US"/>
+              </w:rPr>
+              <w:t>2019-1-20_20h_4m_56s_#16</w:t>
+            </w:r>
+          </w:p>
+        </w:tc>
+        <w:tc>
+          <w:tcPr>
+            <w:tcW w:w="3686" w:type="dxa"/>
+          </w:tcPr>
+          <w:p>
+            <w:pPr>
+              <w:tabs>
+                <w:tab w:val="left" w:pos="916"/>
+                <w:tab w:val="left" w:pos="1832"/>
+                <w:tab w:val="left" w:pos="2748"/>
+                <w:tab w:val="left" w:pos="3664"/>
+                <w:tab w:val="left" w:pos="4580"/>
+                <w:tab w:val="left" w:pos="5496"/>
+                <w:tab w:val="left" w:pos="6412"/>
+                <w:tab w:val="left" w:pos="7328"/>
+                <w:tab w:val="left" w:pos="8244"/>
+                <w:tab w:val="left" w:pos="9160"/>
+                <w:tab w:val="left" w:pos="10076"/>
+                <w:tab w:val="left" w:pos="10992"/>
+                <w:tab w:val="left" w:pos="11908"/>
+                <w:tab w:val="left" w:pos="12824"/>
+                <w:tab w:val="left" w:pos="13740"/>
+                <w:tab w:val="left" w:pos="14656"/>
+              </w:tabs>
+              <w:rPr>
+                <w:b/>
+                <w:lang w:val="en-US"/>
+              </w:rPr>
+            </w:pPr>
+            <w:r>
+              <w:rPr>
+                <w:b/>
+                <w:lang w:val="en-US"/>
+              </w:rPr>
+              <w:t>right</w:t>
+            </w:r>
+          </w:p>
+          <w:p>
+            <w:pPr>
+              <w:tabs>
+                <w:tab w:val="left" w:pos="916"/>
+                <w:tab w:val="left" w:pos="1832"/>
+                <w:tab w:val="left" w:pos="2748"/>
+                <w:tab w:val="left" w:pos="3664"/>
+                <w:tab w:val="left" w:pos="4580"/>
+                <w:tab w:val="left" w:pos="5496"/>
+                <w:tab w:val="left" w:pos="6412"/>
+                <w:tab w:val="left" w:pos="7328"/>
+                <w:tab w:val="left" w:pos="8244"/>
+                <w:tab w:val="left" w:pos="9160"/>
+                <w:tab w:val="left" w:pos="10076"/>
+                <w:tab w:val="left" w:pos="10992"/>
+                <w:tab w:val="left" w:pos="11908"/>
+                <w:tab w:val="left" w:pos="12824"/>
+                <w:tab w:val="left" w:pos="13740"/>
+                <w:tab w:val="left" w:pos="14656"/>
+              </w:tabs>
+              <w:rPr>
+                <w:lang w:val="en-US"/>
+              </w:rPr>
+            </w:pPr>
+            <w:r>
+              <w:rPr>
+                <w:lang w:val="en-US"/>
+              </w:rPr>
+              <w:t>/</w:t>
+            </w:r>
+          </w:p>
+        </w:tc>
+      </w:tr>
+      <w:tr>
+        <w:tc>
+          <w:tcPr>
+            <w:tcW w:w="2802" w:type="dxa"/>
+          </w:tcPr>
+          <w:p>
+            <w:pPr>
+              <w:tabs>
+                <w:tab w:val="left" w:pos="916"/>
+                <w:tab w:val="left" w:pos="1832"/>
+                <w:tab w:val="left" w:pos="2748"/>
+                <w:tab w:val="left" w:pos="3664"/>
+                <w:tab w:val="left" w:pos="4580"/>
+                <w:tab w:val="left" w:pos="5496"/>
+                <w:tab w:val="left" w:pos="6412"/>
+                <w:tab w:val="left" w:pos="7328"/>
+                <w:tab w:val="left" w:pos="8244"/>
+                <w:tab w:val="left" w:pos="9160"/>
+                <w:tab w:val="left" w:pos="10076"/>
+                <w:tab w:val="left" w:pos="10992"/>
+                <w:tab w:val="left" w:pos="11908"/>
+                <w:tab w:val="left" w:pos="12824"/>
+                <w:tab w:val="left" w:pos="13740"/>
+                <w:tab w:val="left" w:pos="14656"/>
+              </w:tabs>
+              <w:rPr>
+                <w:lang w:val="en-US"/>
+              </w:rPr>
+            </w:pPr>
+            <w:r>
+              <w:rPr>
+                <w:lang w:val="en-US"/>
+              </w:rPr>
+              <w:t>debug_17.png</w:t>
+            </w:r>
+          </w:p>
+          <w:p>
+            <w:pPr>
+              <w:tabs>
+                <w:tab w:val="left" w:pos="916"/>
+                <w:tab w:val="left" w:pos="1832"/>
+                <w:tab w:val="left" w:pos="2748"/>
+                <w:tab w:val="left" w:pos="3664"/>
+                <w:tab w:val="left" w:pos="4580"/>
+                <w:tab w:val="left" w:pos="5496"/>
+                <w:tab w:val="left" w:pos="6412"/>
+                <w:tab w:val="left" w:pos="7328"/>
+                <w:tab w:val="left" w:pos="8244"/>
+                <w:tab w:val="left" w:pos="9160"/>
+                <w:tab w:val="left" w:pos="10076"/>
+                <w:tab w:val="left" w:pos="10992"/>
+                <w:tab w:val="left" w:pos="11908"/>
+                <w:tab w:val="left" w:pos="12824"/>
+                <w:tab w:val="left" w:pos="13740"/>
+                <w:tab w:val="left" w:pos="14656"/>
+              </w:tabs>
+              <w:rPr>
+                <w:lang w:val="en-US"/>
+              </w:rPr>
+            </w:pPr>
+            <w:r>
+              <w:rPr>
+                <w:noProof/>
+                <w:lang w:eastAsia="de-DE"/>
+              </w:rPr>
+              <w:drawing>
+                <wp:inline distT="0" distB="0" distL="0" distR="0">
+                  <wp:extent cx="952500" cy="952500"/>
+                  <wp:effectExtent l="0" t="0" r="0" b="0"/>
+                  <wp:docPr id="131" name="Grafik 131"/>
+                  <wp:cNvGraphicFramePr>
+                    <a:graphicFrameLocks xmlns:a="http://schemas.openxmlformats.org/drawingml/2006/main" noChangeAspect="1"/>
+                  </wp:cNvGraphicFramePr>
+                  <a:graphic xmlns:a="http://schemas.openxmlformats.org/drawingml/2006/main">
+                    <a:graphicData uri="http://schemas.openxmlformats.org/drawingml/2006/picture">
+                      <pic:pic xmlns:pic="http://schemas.openxmlformats.org/drawingml/2006/picture">
+                        <pic:nvPicPr>
+                          <pic:cNvPr id="0" name="debug_17.png"/>
+                          <pic:cNvPicPr/>
+                        </pic:nvPicPr>
+                        <pic:blipFill>
+                          <a:blip r:embed="rId106">
+                            <a:extLst>
+                              <a:ext uri="{28A0092B-C50C-407E-A947-70E740481C1C}">
+                                <a14:useLocalDpi xmlns:a14="http://schemas.microsoft.com/office/drawing/2010/main" val="0"/>
+                              </a:ext>
+                            </a:extLst>
+                          </a:blip>
+                          <a:stretch>
+                            <a:fillRect/>
+                          </a:stretch>
+                        </pic:blipFill>
+                        <pic:spPr>
+                          <a:xfrm>
+                            <a:off x="0" y="0"/>
+                            <a:ext cx="952500" cy="952500"/>
+                          </a:xfrm>
+                          <a:prstGeom prst="rect">
+                            <a:avLst/>
+                          </a:prstGeom>
+                        </pic:spPr>
+                      </pic:pic>
+                    </a:graphicData>
+                  </a:graphic>
+                </wp:inline>
+              </w:drawing>
+            </w:r>
+          </w:p>
+        </w:tc>
+        <w:tc>
+          <w:tcPr>
+            <w:tcW w:w="2976" w:type="dxa"/>
+          </w:tcPr>
+          <w:p>
+            <w:pPr>
+              <w:tabs>
+                <w:tab w:val="left" w:pos="916"/>
+                <w:tab w:val="left" w:pos="1832"/>
+                <w:tab w:val="left" w:pos="2748"/>
+                <w:tab w:val="left" w:pos="3664"/>
+                <w:tab w:val="left" w:pos="4580"/>
+                <w:tab w:val="left" w:pos="5496"/>
+                <w:tab w:val="left" w:pos="6412"/>
+                <w:tab w:val="left" w:pos="7328"/>
+                <w:tab w:val="left" w:pos="8244"/>
+                <w:tab w:val="left" w:pos="9160"/>
+                <w:tab w:val="left" w:pos="10076"/>
+                <w:tab w:val="left" w:pos="10992"/>
+                <w:tab w:val="left" w:pos="11908"/>
+                <w:tab w:val="left" w:pos="12824"/>
+                <w:tab w:val="left" w:pos="13740"/>
+                <w:tab w:val="left" w:pos="14656"/>
+              </w:tabs>
+              <w:rPr>
+                <w:lang w:val="en-US"/>
+              </w:rPr>
+            </w:pPr>
+            <w:r>
+              <w:rPr>
+                <w:lang w:val="en-US"/>
+              </w:rPr>
+              <w:t>track_17</w:t>
+            </w:r>
+            <w:r>
+              <w:rPr>
+                <w:lang w:val="en-US"/>
+              </w:rPr>
+              <w:t>.png</w:t>
+            </w:r>
+          </w:p>
+          <w:p>
+            <w:pPr>
+              <w:tabs>
+                <w:tab w:val="left" w:pos="916"/>
+                <w:tab w:val="left" w:pos="1832"/>
+                <w:tab w:val="left" w:pos="2748"/>
+                <w:tab w:val="left" w:pos="3664"/>
+                <w:tab w:val="left" w:pos="4580"/>
+                <w:tab w:val="left" w:pos="5496"/>
+                <w:tab w:val="left" w:pos="6412"/>
+                <w:tab w:val="left" w:pos="7328"/>
+                <w:tab w:val="left" w:pos="8244"/>
+                <w:tab w:val="left" w:pos="9160"/>
+                <w:tab w:val="left" w:pos="10076"/>
+                <w:tab w:val="left" w:pos="10992"/>
+                <w:tab w:val="left" w:pos="11908"/>
+                <w:tab w:val="left" w:pos="12824"/>
+                <w:tab w:val="left" w:pos="13740"/>
+                <w:tab w:val="left" w:pos="14656"/>
+              </w:tabs>
+              <w:rPr>
+                <w:lang w:val="en-US"/>
+              </w:rPr>
+            </w:pPr>
+            <w:r>
+              <w:rPr>
+                <w:noProof/>
+                <w:lang w:eastAsia="de-DE"/>
+              </w:rPr>
+              <w:drawing>
+                <wp:inline distT="0" distB="0" distL="0" distR="0">
+                  <wp:extent cx="952500" cy="952500"/>
+                  <wp:effectExtent l="0" t="0" r="0" b="0"/>
+                  <wp:docPr id="132" name="Grafik 132"/>
+                  <wp:cNvGraphicFramePr>
+                    <a:graphicFrameLocks xmlns:a="http://schemas.openxmlformats.org/drawingml/2006/main" noChangeAspect="1"/>
+                  </wp:cNvGraphicFramePr>
+                  <a:graphic xmlns:a="http://schemas.openxmlformats.org/drawingml/2006/main">
+                    <a:graphicData uri="http://schemas.openxmlformats.org/drawingml/2006/picture">
+                      <pic:pic xmlns:pic="http://schemas.openxmlformats.org/drawingml/2006/picture">
+                        <pic:nvPicPr>
+                          <pic:cNvPr id="0" name="track_17.png"/>
+                          <pic:cNvPicPr/>
+                        </pic:nvPicPr>
+                        <pic:blipFill>
+                          <a:blip r:embed="rId107">
+                            <a:extLst>
+                              <a:ext uri="{28A0092B-C50C-407E-A947-70E740481C1C}">
+                                <a14:useLocalDpi xmlns:a14="http://schemas.microsoft.com/office/drawing/2010/main" val="0"/>
+                              </a:ext>
+                            </a:extLst>
+                          </a:blip>
+                          <a:stretch>
+                            <a:fillRect/>
+                          </a:stretch>
+                        </pic:blipFill>
+                        <pic:spPr>
+                          <a:xfrm>
+                            <a:off x="0" y="0"/>
+                            <a:ext cx="952500" cy="952500"/>
+                          </a:xfrm>
+                          <a:prstGeom prst="rect">
+                            <a:avLst/>
+                          </a:prstGeom>
+                        </pic:spPr>
+                      </pic:pic>
+                    </a:graphicData>
+                  </a:graphic>
+                </wp:inline>
+              </w:drawing>
+            </w:r>
+          </w:p>
+        </w:tc>
+        <w:tc>
+          <w:tcPr>
+            <w:tcW w:w="3686" w:type="dxa"/>
+          </w:tcPr>
+          <w:p>
+            <w:pPr>
+              <w:tabs>
+                <w:tab w:val="left" w:pos="916"/>
+                <w:tab w:val="left" w:pos="1832"/>
+                <w:tab w:val="left" w:pos="2748"/>
+                <w:tab w:val="left" w:pos="3664"/>
+                <w:tab w:val="left" w:pos="4580"/>
+                <w:tab w:val="left" w:pos="5496"/>
+                <w:tab w:val="left" w:pos="6412"/>
+                <w:tab w:val="left" w:pos="7328"/>
+                <w:tab w:val="left" w:pos="8244"/>
+                <w:tab w:val="left" w:pos="9160"/>
+                <w:tab w:val="left" w:pos="10076"/>
+                <w:tab w:val="left" w:pos="10992"/>
+                <w:tab w:val="left" w:pos="11908"/>
+                <w:tab w:val="left" w:pos="12824"/>
+                <w:tab w:val="left" w:pos="13740"/>
+                <w:tab w:val="left" w:pos="14656"/>
+              </w:tabs>
+              <w:rPr>
+                <w:lang w:val="en-US"/>
+              </w:rPr>
+            </w:pPr>
+            <w:r>
+              <w:rPr>
+                <w:lang w:val="en-US"/>
+              </w:rPr>
+              <w:t>track_17.png</w:t>
+            </w:r>
+          </w:p>
+          <w:p>
+            <w:pPr>
+              <w:tabs>
+                <w:tab w:val="left" w:pos="916"/>
+                <w:tab w:val="left" w:pos="1832"/>
+                <w:tab w:val="left" w:pos="2748"/>
+                <w:tab w:val="left" w:pos="3664"/>
+                <w:tab w:val="left" w:pos="4580"/>
+                <w:tab w:val="left" w:pos="5496"/>
+                <w:tab w:val="left" w:pos="6412"/>
+                <w:tab w:val="left" w:pos="7328"/>
+                <w:tab w:val="left" w:pos="8244"/>
+                <w:tab w:val="left" w:pos="9160"/>
+                <w:tab w:val="left" w:pos="10076"/>
+                <w:tab w:val="left" w:pos="10992"/>
+                <w:tab w:val="left" w:pos="11908"/>
+                <w:tab w:val="left" w:pos="12824"/>
+                <w:tab w:val="left" w:pos="13740"/>
+                <w:tab w:val="left" w:pos="14656"/>
+              </w:tabs>
+              <w:rPr>
+                <w:lang w:val="en-US"/>
+              </w:rPr>
+            </w:pPr>
+          </w:p>
+        </w:tc>
+      </w:tr>
+      <w:tr>
+        <w:tc>
+          <w:tcPr>
+            <w:tcW w:w="2802" w:type="dxa"/>
+          </w:tcPr>
+          <w:p>
+            <w:pPr>
+              <w:tabs>
+                <w:tab w:val="left" w:pos="916"/>
+                <w:tab w:val="left" w:pos="1832"/>
+                <w:tab w:val="left" w:pos="2748"/>
+                <w:tab w:val="left" w:pos="3664"/>
+                <w:tab w:val="left" w:pos="4580"/>
+                <w:tab w:val="left" w:pos="5496"/>
+                <w:tab w:val="left" w:pos="6412"/>
+                <w:tab w:val="left" w:pos="7328"/>
+                <w:tab w:val="left" w:pos="8244"/>
+                <w:tab w:val="left" w:pos="9160"/>
+                <w:tab w:val="left" w:pos="10076"/>
+                <w:tab w:val="left" w:pos="10992"/>
+                <w:tab w:val="left" w:pos="11908"/>
+                <w:tab w:val="left" w:pos="12824"/>
+                <w:tab w:val="left" w:pos="13740"/>
+                <w:tab w:val="left" w:pos="14656"/>
+              </w:tabs>
+              <w:rPr>
+                <w:lang w:val="en-US"/>
+              </w:rPr>
+            </w:pPr>
+            <w:r>
+              <w:rPr>
+                <w:lang w:val="en-US"/>
+              </w:rPr>
+              <w:t>debug_18</w:t>
+            </w:r>
+            <w:r>
+              <w:rPr>
+                <w:lang w:val="en-US"/>
+              </w:rPr>
+              <w:t>.png</w:t>
+            </w:r>
+          </w:p>
+          <w:p>
+            <w:pPr>
+              <w:tabs>
+                <w:tab w:val="left" w:pos="916"/>
+                <w:tab w:val="left" w:pos="1832"/>
+                <w:tab w:val="left" w:pos="2748"/>
+                <w:tab w:val="left" w:pos="3664"/>
+                <w:tab w:val="left" w:pos="4580"/>
+                <w:tab w:val="left" w:pos="5496"/>
+                <w:tab w:val="left" w:pos="6412"/>
+                <w:tab w:val="left" w:pos="7328"/>
+                <w:tab w:val="left" w:pos="8244"/>
+                <w:tab w:val="left" w:pos="9160"/>
+                <w:tab w:val="left" w:pos="10076"/>
+                <w:tab w:val="left" w:pos="10992"/>
+                <w:tab w:val="left" w:pos="11908"/>
+                <w:tab w:val="left" w:pos="12824"/>
+                <w:tab w:val="left" w:pos="13740"/>
+                <w:tab w:val="left" w:pos="14656"/>
+              </w:tabs>
+              <w:rPr>
+                <w:lang w:val="en-US"/>
+              </w:rPr>
+            </w:pPr>
+            <w:r>
+              <w:rPr>
+                <w:noProof/>
+                <w:lang w:eastAsia="de-DE"/>
+              </w:rPr>
+              <w:drawing>
+                <wp:inline distT="0" distB="0" distL="0" distR="0">
+                  <wp:extent cx="952500" cy="952500"/>
+                  <wp:effectExtent l="0" t="0" r="0" b="0"/>
+                  <wp:docPr id="134" name="Grafik 134"/>
+                  <wp:cNvGraphicFramePr>
+                    <a:graphicFrameLocks xmlns:a="http://schemas.openxmlformats.org/drawingml/2006/main" noChangeAspect="1"/>
+                  </wp:cNvGraphicFramePr>
+                  <a:graphic xmlns:a="http://schemas.openxmlformats.org/drawingml/2006/main">
+                    <a:graphicData uri="http://schemas.openxmlformats.org/drawingml/2006/picture">
+                      <pic:pic xmlns:pic="http://schemas.openxmlformats.org/drawingml/2006/picture">
+                        <pic:nvPicPr>
+                          <pic:cNvPr id="0" name="debug_18.png"/>
+                          <pic:cNvPicPr/>
+                        </pic:nvPicPr>
+                        <pic:blipFill>
+                          <a:blip r:embed="rId108">
+                            <a:extLst>
+                              <a:ext uri="{28A0092B-C50C-407E-A947-70E740481C1C}">
+                                <a14:useLocalDpi xmlns:a14="http://schemas.microsoft.com/office/drawing/2010/main" val="0"/>
+                              </a:ext>
+                            </a:extLst>
+                          </a:blip>
+                          <a:stretch>
+                            <a:fillRect/>
+                          </a:stretch>
+                        </pic:blipFill>
+                        <pic:spPr>
+                          <a:xfrm>
+                            <a:off x="0" y="0"/>
+                            <a:ext cx="952500" cy="952500"/>
+                          </a:xfrm>
+                          <a:prstGeom prst="rect">
+                            <a:avLst/>
+                          </a:prstGeom>
+                        </pic:spPr>
+                      </pic:pic>
+                    </a:graphicData>
+                  </a:graphic>
+                </wp:inline>
+              </w:drawing>
+            </w:r>
+          </w:p>
+        </w:tc>
+        <w:tc>
+          <w:tcPr>
+            <w:tcW w:w="2976" w:type="dxa"/>
+          </w:tcPr>
+          <w:p>
+            <w:pPr>
+              <w:tabs>
+                <w:tab w:val="left" w:pos="916"/>
+                <w:tab w:val="left" w:pos="1832"/>
+                <w:tab w:val="left" w:pos="2748"/>
+                <w:tab w:val="left" w:pos="3664"/>
+                <w:tab w:val="left" w:pos="4580"/>
+                <w:tab w:val="left" w:pos="5496"/>
+                <w:tab w:val="left" w:pos="6412"/>
+                <w:tab w:val="left" w:pos="7328"/>
+                <w:tab w:val="left" w:pos="8244"/>
+                <w:tab w:val="left" w:pos="9160"/>
+                <w:tab w:val="left" w:pos="10076"/>
+                <w:tab w:val="left" w:pos="10992"/>
+                <w:tab w:val="left" w:pos="11908"/>
+                <w:tab w:val="left" w:pos="12824"/>
+                <w:tab w:val="left" w:pos="13740"/>
+                <w:tab w:val="left" w:pos="14656"/>
+              </w:tabs>
+              <w:rPr>
+                <w:lang w:val="en-US"/>
+              </w:rPr>
+            </w:pPr>
+            <w:r>
+              <w:rPr>
+                <w:lang w:val="en-US"/>
+              </w:rPr>
+              <w:t>track_</w:t>
+            </w:r>
+            <w:r>
+              <w:rPr>
+                <w:lang w:val="en-US"/>
+              </w:rPr>
+              <w:t>1</w:t>
+            </w:r>
+            <w:r>
+              <w:rPr>
+                <w:lang w:val="en-US"/>
+              </w:rPr>
+              <w:t>8.png</w:t>
+            </w:r>
+          </w:p>
+          <w:p>
+            <w:pPr>
+              <w:tabs>
+                <w:tab w:val="left" w:pos="916"/>
+                <w:tab w:val="left" w:pos="1832"/>
+                <w:tab w:val="left" w:pos="2748"/>
+                <w:tab w:val="left" w:pos="3664"/>
+                <w:tab w:val="left" w:pos="4580"/>
+                <w:tab w:val="left" w:pos="5496"/>
+                <w:tab w:val="left" w:pos="6412"/>
+                <w:tab w:val="left" w:pos="7328"/>
+                <w:tab w:val="left" w:pos="8244"/>
+                <w:tab w:val="left" w:pos="9160"/>
+                <w:tab w:val="left" w:pos="10076"/>
+                <w:tab w:val="left" w:pos="10992"/>
+                <w:tab w:val="left" w:pos="11908"/>
+                <w:tab w:val="left" w:pos="12824"/>
+                <w:tab w:val="left" w:pos="13740"/>
+                <w:tab w:val="left" w:pos="14656"/>
+              </w:tabs>
+              <w:rPr>
+                <w:lang w:val="en-US"/>
+              </w:rPr>
+            </w:pPr>
+            <w:r>
+              <w:rPr>
+                <w:noProof/>
+                <w:lang w:eastAsia="de-DE"/>
+              </w:rPr>
+              <w:drawing>
+                <wp:inline distT="0" distB="0" distL="0" distR="0">
+                  <wp:extent cx="952500" cy="952500"/>
+                  <wp:effectExtent l="0" t="0" r="0" b="0"/>
+                  <wp:docPr id="133" name="Grafik 133"/>
+                  <wp:cNvGraphicFramePr>
+                    <a:graphicFrameLocks xmlns:a="http://schemas.openxmlformats.org/drawingml/2006/main" noChangeAspect="1"/>
+                  </wp:cNvGraphicFramePr>
+                  <a:graphic xmlns:a="http://schemas.openxmlformats.org/drawingml/2006/main">
+                    <a:graphicData uri="http://schemas.openxmlformats.org/drawingml/2006/picture">
+                      <pic:pic xmlns:pic="http://schemas.openxmlformats.org/drawingml/2006/picture">
+                        <pic:nvPicPr>
+                          <pic:cNvPr id="0" name="track_18.png"/>
+                          <pic:cNvPicPr/>
+                        </pic:nvPicPr>
+                        <pic:blipFill>
+                          <a:blip r:embed="rId109">
+                            <a:extLst>
+                              <a:ext uri="{28A0092B-C50C-407E-A947-70E740481C1C}">
+                                <a14:useLocalDpi xmlns:a14="http://schemas.microsoft.com/office/drawing/2010/main" val="0"/>
+                              </a:ext>
+                            </a:extLst>
+                          </a:blip>
+                          <a:stretch>
+                            <a:fillRect/>
+                          </a:stretch>
+                        </pic:blipFill>
+                        <pic:spPr>
+                          <a:xfrm>
+                            <a:off x="0" y="0"/>
+                            <a:ext cx="952500" cy="952500"/>
+                          </a:xfrm>
+                          <a:prstGeom prst="rect">
+                            <a:avLst/>
+                          </a:prstGeom>
+                        </pic:spPr>
+                      </pic:pic>
+                    </a:graphicData>
+                  </a:graphic>
+                </wp:inline>
+              </w:drawing>
+            </w:r>
+          </w:p>
+        </w:tc>
+        <w:tc>
+          <w:tcPr>
+            <w:tcW w:w="3686" w:type="dxa"/>
+          </w:tcPr>
+          <w:p>
+            <w:pPr>
+              <w:tabs>
+                <w:tab w:val="left" w:pos="916"/>
+                <w:tab w:val="left" w:pos="1832"/>
+                <w:tab w:val="left" w:pos="2748"/>
+                <w:tab w:val="left" w:pos="3664"/>
+                <w:tab w:val="left" w:pos="4580"/>
+                <w:tab w:val="left" w:pos="5496"/>
+                <w:tab w:val="left" w:pos="6412"/>
+                <w:tab w:val="left" w:pos="7328"/>
+                <w:tab w:val="left" w:pos="8244"/>
+                <w:tab w:val="left" w:pos="9160"/>
+                <w:tab w:val="left" w:pos="10076"/>
+                <w:tab w:val="left" w:pos="10992"/>
+                <w:tab w:val="left" w:pos="11908"/>
+                <w:tab w:val="left" w:pos="12824"/>
+                <w:tab w:val="left" w:pos="13740"/>
+                <w:tab w:val="left" w:pos="14656"/>
+              </w:tabs>
+              <w:rPr>
+                <w:lang w:val="en-US"/>
+              </w:rPr>
+            </w:pPr>
+          </w:p>
+          <w:p>
+            <w:pPr>
+              <w:tabs>
+                <w:tab w:val="left" w:pos="916"/>
+                <w:tab w:val="left" w:pos="1832"/>
+                <w:tab w:val="left" w:pos="2748"/>
+                <w:tab w:val="left" w:pos="3664"/>
+                <w:tab w:val="left" w:pos="4580"/>
+                <w:tab w:val="left" w:pos="5496"/>
+                <w:tab w:val="left" w:pos="6412"/>
+                <w:tab w:val="left" w:pos="7328"/>
+                <w:tab w:val="left" w:pos="8244"/>
+                <w:tab w:val="left" w:pos="9160"/>
+                <w:tab w:val="left" w:pos="10076"/>
+                <w:tab w:val="left" w:pos="10992"/>
+                <w:tab w:val="left" w:pos="11908"/>
+                <w:tab w:val="left" w:pos="12824"/>
+                <w:tab w:val="left" w:pos="13740"/>
+                <w:tab w:val="left" w:pos="14656"/>
+              </w:tabs>
+              <w:rPr>
+                <w:lang w:val="en-US"/>
+              </w:rPr>
+            </w:pPr>
+          </w:p>
+        </w:tc>
+      </w:tr>
+      <w:tr>
+        <w:tc>
+          <w:tcPr>
+            <w:tcW w:w="2802" w:type="dxa"/>
+          </w:tcPr>
+          <w:p>
+            <w:pPr>
+              <w:tabs>
+                <w:tab w:val="left" w:pos="916"/>
+                <w:tab w:val="left" w:pos="1832"/>
+                <w:tab w:val="left" w:pos="2748"/>
+                <w:tab w:val="left" w:pos="3664"/>
+                <w:tab w:val="left" w:pos="4580"/>
+                <w:tab w:val="left" w:pos="5496"/>
+                <w:tab w:val="left" w:pos="6412"/>
+                <w:tab w:val="left" w:pos="7328"/>
+                <w:tab w:val="left" w:pos="8244"/>
+                <w:tab w:val="left" w:pos="9160"/>
+                <w:tab w:val="left" w:pos="10076"/>
+                <w:tab w:val="left" w:pos="10992"/>
+                <w:tab w:val="left" w:pos="11908"/>
+                <w:tab w:val="left" w:pos="12824"/>
+                <w:tab w:val="left" w:pos="13740"/>
+                <w:tab w:val="left" w:pos="14656"/>
+              </w:tabs>
+              <w:rPr>
+                <w:lang w:val="en-US"/>
+              </w:rPr>
+            </w:pPr>
+            <w:r>
+              <w:rPr>
+                <w:lang w:val="en-US"/>
+              </w:rPr>
+              <w:t>debug_19</w:t>
+            </w:r>
+            <w:r>
+              <w:rPr>
+                <w:lang w:val="en-US"/>
+              </w:rPr>
+              <w:t>.png</w:t>
+            </w:r>
+          </w:p>
+          <w:p>
+            <w:pPr>
+              <w:tabs>
+                <w:tab w:val="left" w:pos="916"/>
+                <w:tab w:val="left" w:pos="1832"/>
+                <w:tab w:val="left" w:pos="2748"/>
+                <w:tab w:val="left" w:pos="3664"/>
+                <w:tab w:val="left" w:pos="4580"/>
+                <w:tab w:val="left" w:pos="5496"/>
+                <w:tab w:val="left" w:pos="6412"/>
+                <w:tab w:val="left" w:pos="7328"/>
+                <w:tab w:val="left" w:pos="8244"/>
+                <w:tab w:val="left" w:pos="9160"/>
+                <w:tab w:val="left" w:pos="10076"/>
+                <w:tab w:val="left" w:pos="10992"/>
+                <w:tab w:val="left" w:pos="11908"/>
+                <w:tab w:val="left" w:pos="12824"/>
+                <w:tab w:val="left" w:pos="13740"/>
+                <w:tab w:val="left" w:pos="14656"/>
+              </w:tabs>
+              <w:rPr>
+                <w:lang w:val="en-US"/>
+              </w:rPr>
+            </w:pPr>
+            <w:r>
+              <w:rPr>
+                <w:noProof/>
+                <w:lang w:eastAsia="de-DE"/>
+              </w:rPr>
+              <w:drawing>
+                <wp:inline distT="0" distB="0" distL="0" distR="0">
+                  <wp:extent cx="952500" cy="952500"/>
+                  <wp:effectExtent l="0" t="0" r="0" b="0"/>
+                  <wp:docPr id="135" name="Grafik 135"/>
+                  <wp:cNvGraphicFramePr>
+                    <a:graphicFrameLocks xmlns:a="http://schemas.openxmlformats.org/drawingml/2006/main" noChangeAspect="1"/>
+                  </wp:cNvGraphicFramePr>
+                  <a:graphic xmlns:a="http://schemas.openxmlformats.org/drawingml/2006/main">
+                    <a:graphicData uri="http://schemas.openxmlformats.org/drawingml/2006/picture">
+                      <pic:pic xmlns:pic="http://schemas.openxmlformats.org/drawingml/2006/picture">
+                        <pic:nvPicPr>
+                          <pic:cNvPr id="0" name="debug_19.png"/>
+                          <pic:cNvPicPr/>
+                        </pic:nvPicPr>
+                        <pic:blipFill>
+                          <a:blip r:embed="rId110">
+                            <a:extLst>
+                              <a:ext uri="{28A0092B-C50C-407E-A947-70E740481C1C}">
+                                <a14:useLocalDpi xmlns:a14="http://schemas.microsoft.com/office/drawing/2010/main" val="0"/>
+                              </a:ext>
+                            </a:extLst>
+                          </a:blip>
+                          <a:stretch>
+                            <a:fillRect/>
+                          </a:stretch>
+                        </pic:blipFill>
+                        <pic:spPr>
+                          <a:xfrm>
+                            <a:off x="0" y="0"/>
+                            <a:ext cx="952500" cy="952500"/>
+                          </a:xfrm>
+                          <a:prstGeom prst="rect">
+                            <a:avLst/>
+                          </a:prstGeom>
+                        </pic:spPr>
+                      </pic:pic>
+                    </a:graphicData>
+                  </a:graphic>
+                </wp:inline>
+              </w:drawing>
+            </w:r>
+          </w:p>
+        </w:tc>
+        <w:tc>
+          <w:tcPr>
+            <w:tcW w:w="2976" w:type="dxa"/>
+          </w:tcPr>
+          <w:p>
+            <w:pPr>
+              <w:tabs>
+                <w:tab w:val="left" w:pos="916"/>
+                <w:tab w:val="left" w:pos="1832"/>
+                <w:tab w:val="left" w:pos="2748"/>
+                <w:tab w:val="left" w:pos="3664"/>
+                <w:tab w:val="left" w:pos="4580"/>
+                <w:tab w:val="left" w:pos="5496"/>
+                <w:tab w:val="left" w:pos="6412"/>
+                <w:tab w:val="left" w:pos="7328"/>
+                <w:tab w:val="left" w:pos="8244"/>
+                <w:tab w:val="left" w:pos="9160"/>
+                <w:tab w:val="left" w:pos="10076"/>
+                <w:tab w:val="left" w:pos="10992"/>
+                <w:tab w:val="left" w:pos="11908"/>
+                <w:tab w:val="left" w:pos="12824"/>
+                <w:tab w:val="left" w:pos="13740"/>
+                <w:tab w:val="left" w:pos="14656"/>
+              </w:tabs>
+              <w:rPr>
+                <w:lang w:val="en-US"/>
+              </w:rPr>
+            </w:pPr>
+            <w:r>
+              <w:rPr>
+                <w:lang w:val="en-US"/>
+              </w:rPr>
+              <w:t>track_19</w:t>
+            </w:r>
+            <w:r>
+              <w:rPr>
+                <w:lang w:val="en-US"/>
+              </w:rPr>
+              <w:t>.png</w:t>
+            </w:r>
+          </w:p>
+          <w:p>
+            <w:pPr>
+              <w:tabs>
+                <w:tab w:val="left" w:pos="916"/>
+                <w:tab w:val="left" w:pos="1832"/>
+                <w:tab w:val="left" w:pos="2748"/>
+                <w:tab w:val="left" w:pos="3664"/>
+                <w:tab w:val="left" w:pos="4580"/>
+                <w:tab w:val="left" w:pos="5496"/>
+                <w:tab w:val="left" w:pos="6412"/>
+                <w:tab w:val="left" w:pos="7328"/>
+                <w:tab w:val="left" w:pos="8244"/>
+                <w:tab w:val="left" w:pos="9160"/>
+                <w:tab w:val="left" w:pos="10076"/>
+                <w:tab w:val="left" w:pos="10992"/>
+                <w:tab w:val="left" w:pos="11908"/>
+                <w:tab w:val="left" w:pos="12824"/>
+                <w:tab w:val="left" w:pos="13740"/>
+                <w:tab w:val="left" w:pos="14656"/>
+              </w:tabs>
+              <w:rPr>
+                <w:lang w:val="en-US"/>
+              </w:rPr>
+            </w:pPr>
+            <w:r>
+              <w:rPr>
+                <w:noProof/>
+                <w:lang w:eastAsia="de-DE"/>
+              </w:rPr>
+              <w:drawing>
+                <wp:inline distT="0" distB="0" distL="0" distR="0">
+                  <wp:extent cx="952500" cy="952500"/>
+                  <wp:effectExtent l="0" t="0" r="0" b="0"/>
+                  <wp:docPr id="136" name="Grafik 136"/>
+                  <wp:cNvGraphicFramePr>
+                    <a:graphicFrameLocks xmlns:a="http://schemas.openxmlformats.org/drawingml/2006/main" noChangeAspect="1"/>
+                  </wp:cNvGraphicFramePr>
+                  <a:graphic xmlns:a="http://schemas.openxmlformats.org/drawingml/2006/main">
+                    <a:graphicData uri="http://schemas.openxmlformats.org/drawingml/2006/picture">
+                      <pic:pic xmlns:pic="http://schemas.openxmlformats.org/drawingml/2006/picture">
+                        <pic:nvPicPr>
+                          <pic:cNvPr id="0" name="track_19.png"/>
+                          <pic:cNvPicPr/>
+                        </pic:nvPicPr>
+                        <pic:blipFill>
+                          <a:blip r:embed="rId111">
+                            <a:extLst>
+                              <a:ext uri="{28A0092B-C50C-407E-A947-70E740481C1C}">
+                                <a14:useLocalDpi xmlns:a14="http://schemas.microsoft.com/office/drawing/2010/main" val="0"/>
+                              </a:ext>
+                            </a:extLst>
+                          </a:blip>
+                          <a:stretch>
+                            <a:fillRect/>
+                          </a:stretch>
+                        </pic:blipFill>
+                        <pic:spPr>
+                          <a:xfrm>
+                            <a:off x="0" y="0"/>
+                            <a:ext cx="952500" cy="952500"/>
+                          </a:xfrm>
+                          <a:prstGeom prst="rect">
+                            <a:avLst/>
+                          </a:prstGeom>
+                        </pic:spPr>
+                      </pic:pic>
+                    </a:graphicData>
+                  </a:graphic>
+                </wp:inline>
+              </w:drawing>
+            </w:r>
+          </w:p>
+        </w:tc>
+        <w:tc>
+          <w:tcPr>
+            <w:tcW w:w="3686" w:type="dxa"/>
+          </w:tcPr>
+          <w:p>
+            <w:pPr>
+              <w:tabs>
+                <w:tab w:val="left" w:pos="916"/>
+                <w:tab w:val="left" w:pos="1832"/>
+                <w:tab w:val="left" w:pos="2748"/>
+                <w:tab w:val="left" w:pos="3664"/>
+                <w:tab w:val="left" w:pos="4580"/>
+                <w:tab w:val="left" w:pos="5496"/>
+                <w:tab w:val="left" w:pos="6412"/>
+                <w:tab w:val="left" w:pos="7328"/>
+                <w:tab w:val="left" w:pos="8244"/>
+                <w:tab w:val="left" w:pos="9160"/>
+                <w:tab w:val="left" w:pos="10076"/>
+                <w:tab w:val="left" w:pos="10992"/>
+                <w:tab w:val="left" w:pos="11908"/>
+                <w:tab w:val="left" w:pos="12824"/>
+                <w:tab w:val="left" w:pos="13740"/>
+                <w:tab w:val="left" w:pos="14656"/>
+              </w:tabs>
+              <w:rPr>
+                <w:lang w:val="en-US"/>
+              </w:rPr>
+            </w:pPr>
+          </w:p>
+          <w:p>
+            <w:pPr>
+              <w:tabs>
+                <w:tab w:val="left" w:pos="916"/>
+                <w:tab w:val="left" w:pos="1832"/>
+                <w:tab w:val="left" w:pos="2748"/>
+                <w:tab w:val="left" w:pos="3664"/>
+                <w:tab w:val="left" w:pos="4580"/>
+                <w:tab w:val="left" w:pos="5496"/>
+                <w:tab w:val="left" w:pos="6412"/>
+                <w:tab w:val="left" w:pos="7328"/>
+                <w:tab w:val="left" w:pos="8244"/>
+                <w:tab w:val="left" w:pos="9160"/>
+                <w:tab w:val="left" w:pos="10076"/>
+                <w:tab w:val="left" w:pos="10992"/>
+                <w:tab w:val="left" w:pos="11908"/>
+                <w:tab w:val="left" w:pos="12824"/>
+                <w:tab w:val="left" w:pos="13740"/>
+                <w:tab w:val="left" w:pos="14656"/>
+              </w:tabs>
+              <w:rPr>
+                <w:lang w:val="en-US"/>
+              </w:rPr>
+            </w:pPr>
+          </w:p>
+        </w:tc>
+      </w:tr>
+      <w:tr>
+        <w:tc>
+          <w:tcPr>
+            <w:tcW w:w="2802" w:type="dxa"/>
+          </w:tcPr>
+          <w:p>
+            <w:pPr>
+              <w:tabs>
+                <w:tab w:val="left" w:pos="916"/>
+                <w:tab w:val="left" w:pos="1832"/>
+                <w:tab w:val="left" w:pos="2748"/>
+                <w:tab w:val="left" w:pos="3664"/>
+                <w:tab w:val="left" w:pos="4580"/>
+                <w:tab w:val="left" w:pos="5496"/>
+                <w:tab w:val="left" w:pos="6412"/>
+                <w:tab w:val="left" w:pos="7328"/>
+                <w:tab w:val="left" w:pos="8244"/>
+                <w:tab w:val="left" w:pos="9160"/>
+                <w:tab w:val="left" w:pos="10076"/>
+                <w:tab w:val="left" w:pos="10992"/>
+                <w:tab w:val="left" w:pos="11908"/>
+                <w:tab w:val="left" w:pos="12824"/>
+                <w:tab w:val="left" w:pos="13740"/>
+                <w:tab w:val="left" w:pos="14656"/>
+              </w:tabs>
+              <w:rPr>
+                <w:lang w:val="en-US"/>
+              </w:rPr>
+            </w:pPr>
+          </w:p>
+        </w:tc>
+        <w:tc>
+          <w:tcPr>
+            <w:tcW w:w="2976" w:type="dxa"/>
+          </w:tcPr>
+          <w:p>
+            <w:pPr>
+              <w:tabs>
+                <w:tab w:val="left" w:pos="916"/>
+                <w:tab w:val="left" w:pos="1832"/>
+                <w:tab w:val="left" w:pos="2748"/>
+                <w:tab w:val="left" w:pos="3664"/>
+                <w:tab w:val="left" w:pos="4580"/>
+                <w:tab w:val="left" w:pos="5496"/>
+                <w:tab w:val="left" w:pos="6412"/>
+                <w:tab w:val="left" w:pos="7328"/>
+                <w:tab w:val="left" w:pos="8244"/>
+                <w:tab w:val="left" w:pos="9160"/>
+                <w:tab w:val="left" w:pos="10076"/>
+                <w:tab w:val="left" w:pos="10992"/>
+                <w:tab w:val="left" w:pos="11908"/>
+                <w:tab w:val="left" w:pos="12824"/>
+                <w:tab w:val="left" w:pos="13740"/>
+                <w:tab w:val="left" w:pos="14656"/>
+              </w:tabs>
+              <w:rPr>
+                <w:lang w:val="en-US"/>
+              </w:rPr>
+            </w:pPr>
+          </w:p>
+        </w:tc>
+        <w:tc>
+          <w:tcPr>
+            <w:tcW w:w="3686" w:type="dxa"/>
+          </w:tcPr>
+          <w:p>
+            <w:pPr>
+              <w:tabs>
+                <w:tab w:val="left" w:pos="916"/>
+                <w:tab w:val="left" w:pos="1832"/>
+                <w:tab w:val="left" w:pos="2748"/>
+                <w:tab w:val="left" w:pos="3664"/>
+                <w:tab w:val="left" w:pos="4580"/>
+                <w:tab w:val="left" w:pos="5496"/>
+                <w:tab w:val="left" w:pos="6412"/>
+                <w:tab w:val="left" w:pos="7328"/>
+                <w:tab w:val="left" w:pos="8244"/>
+                <w:tab w:val="left" w:pos="9160"/>
+                <w:tab w:val="left" w:pos="10076"/>
+                <w:tab w:val="left" w:pos="10992"/>
+                <w:tab w:val="left" w:pos="11908"/>
+                <w:tab w:val="left" w:pos="12824"/>
+                <w:tab w:val="left" w:pos="13740"/>
+                <w:tab w:val="left" w:pos="14656"/>
+              </w:tabs>
+              <w:rPr>
+                <w:lang w:val="en-US"/>
+              </w:rPr>
+            </w:pPr>
+          </w:p>
+        </w:tc>
+      </w:tr>
+      <w:tr>
+        <w:tc>
+          <w:tcPr>
+            <w:tcW w:w="2802" w:type="dxa"/>
+          </w:tcPr>
+          <w:p>
+            <w:pPr>
+              <w:tabs>
+                <w:tab w:val="left" w:pos="916"/>
+                <w:tab w:val="left" w:pos="1832"/>
+                <w:tab w:val="left" w:pos="2748"/>
+                <w:tab w:val="left" w:pos="3664"/>
+                <w:tab w:val="left" w:pos="4580"/>
+                <w:tab w:val="left" w:pos="5496"/>
+                <w:tab w:val="left" w:pos="6412"/>
+                <w:tab w:val="left" w:pos="7328"/>
+                <w:tab w:val="left" w:pos="8244"/>
+                <w:tab w:val="left" w:pos="9160"/>
+                <w:tab w:val="left" w:pos="10076"/>
+                <w:tab w:val="left" w:pos="10992"/>
+                <w:tab w:val="left" w:pos="11908"/>
+                <w:tab w:val="left" w:pos="12824"/>
+                <w:tab w:val="left" w:pos="13740"/>
+                <w:tab w:val="left" w:pos="14656"/>
+              </w:tabs>
+              <w:rPr>
+                <w:lang w:val="en-US"/>
+              </w:rPr>
+            </w:pPr>
+            <w:r>
+              <w:rPr>
+                <w:lang w:val="en-US"/>
+              </w:rPr>
+              <w:t>debug_33.png</w:t>
+            </w:r>
+          </w:p>
+          <w:p>
+            <w:pPr>
+              <w:tabs>
+                <w:tab w:val="left" w:pos="916"/>
+                <w:tab w:val="left" w:pos="1832"/>
+                <w:tab w:val="left" w:pos="2748"/>
+                <w:tab w:val="left" w:pos="3664"/>
+                <w:tab w:val="left" w:pos="4580"/>
+                <w:tab w:val="left" w:pos="5496"/>
+                <w:tab w:val="left" w:pos="6412"/>
+                <w:tab w:val="left" w:pos="7328"/>
+                <w:tab w:val="left" w:pos="8244"/>
+                <w:tab w:val="left" w:pos="9160"/>
+                <w:tab w:val="left" w:pos="10076"/>
+                <w:tab w:val="left" w:pos="10992"/>
+                <w:tab w:val="left" w:pos="11908"/>
+                <w:tab w:val="left" w:pos="12824"/>
+                <w:tab w:val="left" w:pos="13740"/>
+                <w:tab w:val="left" w:pos="14656"/>
+              </w:tabs>
+              <w:rPr>
+                <w:lang w:val="en-US"/>
+              </w:rPr>
+            </w:pPr>
+            <w:r>
+              <w:rPr>
+                <w:noProof/>
+                <w:lang w:eastAsia="de-DE"/>
+              </w:rPr>
+              <w:drawing>
+                <wp:inline distT="0" distB="0" distL="0" distR="0">
+                  <wp:extent cx="952500" cy="952500"/>
+                  <wp:effectExtent l="0" t="0" r="0" b="0"/>
+                  <wp:docPr id="137" name="Grafik 137"/>
+                  <wp:cNvGraphicFramePr>
+                    <a:graphicFrameLocks xmlns:a="http://schemas.openxmlformats.org/drawingml/2006/main" noChangeAspect="1"/>
+                  </wp:cNvGraphicFramePr>
+                  <a:graphic xmlns:a="http://schemas.openxmlformats.org/drawingml/2006/main">
+                    <a:graphicData uri="http://schemas.openxmlformats.org/drawingml/2006/picture">
+                      <pic:pic xmlns:pic="http://schemas.openxmlformats.org/drawingml/2006/picture">
+                        <pic:nvPicPr>
+                          <pic:cNvPr id="0" name="debug_33.png"/>
+                          <pic:cNvPicPr/>
+                        </pic:nvPicPr>
+                        <pic:blipFill>
+                          <a:blip r:embed="rId112">
+                            <a:extLst>
+                              <a:ext uri="{28A0092B-C50C-407E-A947-70E740481C1C}">
+                                <a14:useLocalDpi xmlns:a14="http://schemas.microsoft.com/office/drawing/2010/main" val="0"/>
+                              </a:ext>
+                            </a:extLst>
+                          </a:blip>
+                          <a:stretch>
+                            <a:fillRect/>
+                          </a:stretch>
+                        </pic:blipFill>
+                        <pic:spPr>
+                          <a:xfrm>
+                            <a:off x="0" y="0"/>
+                            <a:ext cx="952500" cy="952500"/>
+                          </a:xfrm>
+                          <a:prstGeom prst="rect">
+                            <a:avLst/>
+                          </a:prstGeom>
+                        </pic:spPr>
+                      </pic:pic>
+                    </a:graphicData>
+                  </a:graphic>
+                </wp:inline>
+              </w:drawing>
+            </w:r>
+          </w:p>
+        </w:tc>
+        <w:tc>
+          <w:tcPr>
+            <w:tcW w:w="2976" w:type="dxa"/>
+          </w:tcPr>
+          <w:p>
+            <w:pPr>
+              <w:tabs>
+                <w:tab w:val="left" w:pos="916"/>
+                <w:tab w:val="left" w:pos="1832"/>
+                <w:tab w:val="left" w:pos="2748"/>
+                <w:tab w:val="left" w:pos="3664"/>
+                <w:tab w:val="left" w:pos="4580"/>
+                <w:tab w:val="left" w:pos="5496"/>
+                <w:tab w:val="left" w:pos="6412"/>
+                <w:tab w:val="left" w:pos="7328"/>
+                <w:tab w:val="left" w:pos="8244"/>
+                <w:tab w:val="left" w:pos="9160"/>
+                <w:tab w:val="left" w:pos="10076"/>
+                <w:tab w:val="left" w:pos="10992"/>
+                <w:tab w:val="left" w:pos="11908"/>
+                <w:tab w:val="left" w:pos="12824"/>
+                <w:tab w:val="left" w:pos="13740"/>
+                <w:tab w:val="left" w:pos="14656"/>
+              </w:tabs>
+              <w:rPr>
+                <w:lang w:val="en-US"/>
+              </w:rPr>
+            </w:pPr>
+            <w:r>
+              <w:rPr>
+                <w:lang w:val="en-US"/>
+              </w:rPr>
+              <w:t>track</w:t>
+            </w:r>
+            <w:r>
+              <w:rPr>
+                <w:lang w:val="en-US"/>
+              </w:rPr>
+              <w:t>_33.png</w:t>
+            </w:r>
+          </w:p>
+          <w:p>
+            <w:pPr>
+              <w:tabs>
+                <w:tab w:val="left" w:pos="916"/>
+                <w:tab w:val="left" w:pos="1832"/>
+                <w:tab w:val="left" w:pos="2748"/>
+                <w:tab w:val="left" w:pos="3664"/>
+                <w:tab w:val="left" w:pos="4580"/>
+                <w:tab w:val="left" w:pos="5496"/>
+                <w:tab w:val="left" w:pos="6412"/>
+                <w:tab w:val="left" w:pos="7328"/>
+                <w:tab w:val="left" w:pos="8244"/>
+                <w:tab w:val="left" w:pos="9160"/>
+                <w:tab w:val="left" w:pos="10076"/>
+                <w:tab w:val="left" w:pos="10992"/>
+                <w:tab w:val="left" w:pos="11908"/>
+                <w:tab w:val="left" w:pos="12824"/>
+                <w:tab w:val="left" w:pos="13740"/>
+                <w:tab w:val="left" w:pos="14656"/>
+              </w:tabs>
+              <w:rPr>
+                <w:lang w:val="en-US"/>
+              </w:rPr>
+            </w:pPr>
+            <w:bookmarkStart w:id="0" w:name="_GoBack"/>
+            <w:r>
+              <w:rPr>
+                <w:noProof/>
+                <w:lang w:eastAsia="de-DE"/>
+              </w:rPr>
+              <w:drawing>
+                <wp:inline distT="0" distB="0" distL="0" distR="0">
+                  <wp:extent cx="952500" cy="952500"/>
+                  <wp:effectExtent l="0" t="0" r="0" b="0"/>
+                  <wp:docPr id="140" name="Grafik 140"/>
+                  <wp:cNvGraphicFramePr>
+                    <a:graphicFrameLocks xmlns:a="http://schemas.openxmlformats.org/drawingml/2006/main" noChangeAspect="1"/>
+                  </wp:cNvGraphicFramePr>
+                  <a:graphic xmlns:a="http://schemas.openxmlformats.org/drawingml/2006/main">
+                    <a:graphicData uri="http://schemas.openxmlformats.org/drawingml/2006/picture">
+                      <pic:pic xmlns:pic="http://schemas.openxmlformats.org/drawingml/2006/picture">
+                        <pic:nvPicPr>
+                          <pic:cNvPr id="0" name="track_33.png"/>
+                          <pic:cNvPicPr/>
+                        </pic:nvPicPr>
+                        <pic:blipFill>
+                          <a:blip r:embed="rId113">
+                            <a:extLst>
+                              <a:ext uri="{28A0092B-C50C-407E-A947-70E740481C1C}">
+                                <a14:useLocalDpi xmlns:a14="http://schemas.microsoft.com/office/drawing/2010/main" val="0"/>
+                              </a:ext>
+                            </a:extLst>
+                          </a:blip>
+                          <a:stretch>
+                            <a:fillRect/>
+                          </a:stretch>
+                        </pic:blipFill>
+                        <pic:spPr>
+                          <a:xfrm>
+                            <a:off x="0" y="0"/>
+                            <a:ext cx="952500" cy="952500"/>
+                          </a:xfrm>
+                          <a:prstGeom prst="rect">
+                            <a:avLst/>
+                          </a:prstGeom>
+                        </pic:spPr>
+                      </pic:pic>
+                    </a:graphicData>
+                  </a:graphic>
+                </wp:inline>
+              </w:drawing>
+            </w:r>
+            <w:bookmarkEnd w:id="0"/>
+          </w:p>
+        </w:tc>
+        <w:tc>
+          <w:tcPr>
+            <w:tcW w:w="3686" w:type="dxa"/>
+          </w:tcPr>
+          <w:p>
+            <w:pPr>
+              <w:tabs>
+                <w:tab w:val="left" w:pos="916"/>
+                <w:tab w:val="left" w:pos="1832"/>
+                <w:tab w:val="left" w:pos="2748"/>
+                <w:tab w:val="left" w:pos="3664"/>
+                <w:tab w:val="left" w:pos="4580"/>
+                <w:tab w:val="left" w:pos="5496"/>
+                <w:tab w:val="left" w:pos="6412"/>
+                <w:tab w:val="left" w:pos="7328"/>
+                <w:tab w:val="left" w:pos="8244"/>
+                <w:tab w:val="left" w:pos="9160"/>
+                <w:tab w:val="left" w:pos="10076"/>
+                <w:tab w:val="left" w:pos="10992"/>
+                <w:tab w:val="left" w:pos="11908"/>
+                <w:tab w:val="left" w:pos="12824"/>
+                <w:tab w:val="left" w:pos="13740"/>
+                <w:tab w:val="left" w:pos="14656"/>
+              </w:tabs>
+              <w:rPr>
+                <w:lang w:val="en-US"/>
+              </w:rPr>
+            </w:pPr>
+          </w:p>
+        </w:tc>
+      </w:tr>
+      <w:tr>
+        <w:tc>
+          <w:tcPr>
+            <w:tcW w:w="2802" w:type="dxa"/>
+          </w:tcPr>
+          <w:p>
+            <w:pPr>
+              <w:tabs>
+                <w:tab w:val="left" w:pos="916"/>
+                <w:tab w:val="left" w:pos="1832"/>
+                <w:tab w:val="left" w:pos="2748"/>
+                <w:tab w:val="left" w:pos="3664"/>
+                <w:tab w:val="left" w:pos="4580"/>
+                <w:tab w:val="left" w:pos="5496"/>
+                <w:tab w:val="left" w:pos="6412"/>
+                <w:tab w:val="left" w:pos="7328"/>
+                <w:tab w:val="left" w:pos="8244"/>
+                <w:tab w:val="left" w:pos="9160"/>
+                <w:tab w:val="left" w:pos="10076"/>
+                <w:tab w:val="left" w:pos="10992"/>
+                <w:tab w:val="left" w:pos="11908"/>
+                <w:tab w:val="left" w:pos="12824"/>
+                <w:tab w:val="left" w:pos="13740"/>
+                <w:tab w:val="left" w:pos="14656"/>
+              </w:tabs>
+              <w:rPr>
+                <w:lang w:val="en-US"/>
+              </w:rPr>
+            </w:pPr>
+            <w:r>
+              <w:rPr>
+                <w:lang w:val="en-US"/>
+              </w:rPr>
+              <w:t>debug_34.png</w:t>
+            </w:r>
+          </w:p>
+          <w:p>
+            <w:pPr>
+              <w:tabs>
+                <w:tab w:val="left" w:pos="916"/>
+                <w:tab w:val="left" w:pos="1832"/>
+                <w:tab w:val="left" w:pos="2748"/>
+                <w:tab w:val="left" w:pos="3664"/>
+                <w:tab w:val="left" w:pos="4580"/>
+                <w:tab w:val="left" w:pos="5496"/>
+                <w:tab w:val="left" w:pos="6412"/>
+                <w:tab w:val="left" w:pos="7328"/>
+                <w:tab w:val="left" w:pos="8244"/>
+                <w:tab w:val="left" w:pos="9160"/>
+                <w:tab w:val="left" w:pos="10076"/>
+                <w:tab w:val="left" w:pos="10992"/>
+                <w:tab w:val="left" w:pos="11908"/>
+                <w:tab w:val="left" w:pos="12824"/>
+                <w:tab w:val="left" w:pos="13740"/>
+                <w:tab w:val="left" w:pos="14656"/>
+              </w:tabs>
+              <w:rPr>
+                <w:lang w:val="en-US"/>
+              </w:rPr>
+            </w:pPr>
+            <w:r>
+              <w:rPr>
+                <w:noProof/>
+                <w:lang w:eastAsia="de-DE"/>
+              </w:rPr>
+              <w:drawing>
+                <wp:inline distT="0" distB="0" distL="0" distR="0">
+                  <wp:extent cx="952500" cy="952500"/>
+                  <wp:effectExtent l="0" t="0" r="0" b="0"/>
+                  <wp:docPr id="138" name="Grafik 138"/>
+                  <wp:cNvGraphicFramePr>
+                    <a:graphicFrameLocks xmlns:a="http://schemas.openxmlformats.org/drawingml/2006/main" noChangeAspect="1"/>
+                  </wp:cNvGraphicFramePr>
+                  <a:graphic xmlns:a="http://schemas.openxmlformats.org/drawingml/2006/main">
+                    <a:graphicData uri="http://schemas.openxmlformats.org/drawingml/2006/picture">
+                      <pic:pic xmlns:pic="http://schemas.openxmlformats.org/drawingml/2006/picture">
+                        <pic:nvPicPr>
+                          <pic:cNvPr id="0" name="debug_34.png"/>
+                          <pic:cNvPicPr/>
+                        </pic:nvPicPr>
+                        <pic:blipFill>
+                          <a:blip r:embed="rId114">
+                            <a:extLst>
+                              <a:ext uri="{28A0092B-C50C-407E-A947-70E740481C1C}">
+                                <a14:useLocalDpi xmlns:a14="http://schemas.microsoft.com/office/drawing/2010/main" val="0"/>
+                              </a:ext>
+                            </a:extLst>
+                          </a:blip>
+                          <a:stretch>
+                            <a:fillRect/>
+                          </a:stretch>
+                        </pic:blipFill>
+                        <pic:spPr>
+                          <a:xfrm>
+                            <a:off x="0" y="0"/>
+                            <a:ext cx="952500" cy="952500"/>
+                          </a:xfrm>
+                          <a:prstGeom prst="rect">
+                            <a:avLst/>
+                          </a:prstGeom>
+                        </pic:spPr>
+                      </pic:pic>
+                    </a:graphicData>
+                  </a:graphic>
+                </wp:inline>
+              </w:drawing>
+            </w:r>
+          </w:p>
+        </w:tc>
+        <w:tc>
+          <w:tcPr>
+            <w:tcW w:w="2976" w:type="dxa"/>
+          </w:tcPr>
+          <w:p>
+            <w:pPr>
+              <w:tabs>
+                <w:tab w:val="left" w:pos="916"/>
+                <w:tab w:val="left" w:pos="1832"/>
+                <w:tab w:val="left" w:pos="2748"/>
+                <w:tab w:val="left" w:pos="3664"/>
+                <w:tab w:val="left" w:pos="4580"/>
+                <w:tab w:val="left" w:pos="5496"/>
+                <w:tab w:val="left" w:pos="6412"/>
+                <w:tab w:val="left" w:pos="7328"/>
+                <w:tab w:val="left" w:pos="8244"/>
+                <w:tab w:val="left" w:pos="9160"/>
+                <w:tab w:val="left" w:pos="10076"/>
+                <w:tab w:val="left" w:pos="10992"/>
+                <w:tab w:val="left" w:pos="11908"/>
+                <w:tab w:val="left" w:pos="12824"/>
+                <w:tab w:val="left" w:pos="13740"/>
+                <w:tab w:val="left" w:pos="14656"/>
+              </w:tabs>
+              <w:rPr>
+                <w:lang w:val="en-US"/>
+              </w:rPr>
+            </w:pPr>
+            <w:r>
+              <w:rPr>
+                <w:lang w:val="en-US"/>
+              </w:rPr>
+              <w:t>track_34.png</w:t>
+            </w:r>
+          </w:p>
+          <w:p>
+            <w:pPr>
+              <w:tabs>
+                <w:tab w:val="left" w:pos="916"/>
+                <w:tab w:val="left" w:pos="1832"/>
+                <w:tab w:val="left" w:pos="2748"/>
+                <w:tab w:val="left" w:pos="3664"/>
+                <w:tab w:val="left" w:pos="4580"/>
+                <w:tab w:val="left" w:pos="5496"/>
+                <w:tab w:val="left" w:pos="6412"/>
+                <w:tab w:val="left" w:pos="7328"/>
+                <w:tab w:val="left" w:pos="8244"/>
+                <w:tab w:val="left" w:pos="9160"/>
+                <w:tab w:val="left" w:pos="10076"/>
+                <w:tab w:val="left" w:pos="10992"/>
+                <w:tab w:val="left" w:pos="11908"/>
+                <w:tab w:val="left" w:pos="12824"/>
+                <w:tab w:val="left" w:pos="13740"/>
+                <w:tab w:val="left" w:pos="14656"/>
+              </w:tabs>
+              <w:rPr>
+                <w:lang w:val="en-US"/>
+              </w:rPr>
+            </w:pPr>
+          </w:p>
+        </w:tc>
+        <w:tc>
+          <w:tcPr>
+            <w:tcW w:w="3686" w:type="dxa"/>
+          </w:tcPr>
+          <w:p>
+            <w:pPr>
+              <w:tabs>
+                <w:tab w:val="left" w:pos="916"/>
+                <w:tab w:val="left" w:pos="1832"/>
+                <w:tab w:val="left" w:pos="2748"/>
+                <w:tab w:val="left" w:pos="3664"/>
+                <w:tab w:val="left" w:pos="4580"/>
+                <w:tab w:val="left" w:pos="5496"/>
+                <w:tab w:val="left" w:pos="6412"/>
+                <w:tab w:val="left" w:pos="7328"/>
+                <w:tab w:val="left" w:pos="8244"/>
+                <w:tab w:val="left" w:pos="9160"/>
+                <w:tab w:val="left" w:pos="10076"/>
+                <w:tab w:val="left" w:pos="10992"/>
+                <w:tab w:val="left" w:pos="11908"/>
+                <w:tab w:val="left" w:pos="12824"/>
+                <w:tab w:val="left" w:pos="13740"/>
+                <w:tab w:val="left" w:pos="14656"/>
+              </w:tabs>
+              <w:rPr>
+                <w:lang w:val="en-US"/>
+              </w:rPr>
+            </w:pPr>
+          </w:p>
+        </w:tc>
+      </w:tr>
+    </w:tbl>
+    <w:p>
+      <w:pPr>
+        <w:tabs>
+          <w:tab w:val="left" w:pos="916"/>
+          <w:tab w:val="left" w:pos="1832"/>
+          <w:tab w:val="left" w:pos="2748"/>
+          <w:tab w:val="left" w:pos="3664"/>
+          <w:tab w:val="left" w:pos="4580"/>
+          <w:tab w:val="left" w:pos="5496"/>
+          <w:tab w:val="left" w:pos="6412"/>
+          <w:tab w:val="left" w:pos="7328"/>
+          <w:tab w:val="left" w:pos="8244"/>
+          <w:tab w:val="left" w:pos="9160"/>
+          <w:tab w:val="left" w:pos="10076"/>
+          <w:tab w:val="left" w:pos="10992"/>
+          <w:tab w:val="left" w:pos="11908"/>
+          <w:tab w:val="left" w:pos="12824"/>
+          <w:tab w:val="left" w:pos="13740"/>
+          <w:tab w:val="left" w:pos="14656"/>
+        </w:tabs>
+        <w:spacing w:after="0" w:line="240" w:lineRule="auto"/>
+        <w:rPr>
+          <w:lang w:val="en-US"/>
+        </w:rPr>
+      </w:pPr>
     </w:p>
     <w:sectPr>
       <w:pgSz w:w="11906" w:h="16838"/>
@@ -20579,9 +24762,9 @@
 <file path=word/numbering.xml><?xml version="1.0" encoding="utf-8"?>
 <w:numbering xmlns:wpc="http://schemas.microsoft.com/office/word/2010/wordprocessingCanvas" xmlns:mc="http://schemas.openxmlformats.org/markup-compatibility/2006" xmlns:o="urn:schemas-microsoft-com:office:office" xmlns:r="http://schemas.openxmlformats.org/officeDocument/2006/relationships" xmlns:m="http://schemas.openxmlformats.org/officeDocument/2006/math" xmlns:v="urn:schemas-microsoft-com:vml" xmlns:wp14="http://schemas.microsoft.com/office/word/2010/wordprocessingDrawing" xmlns:wp="http://schemas.openxmlformats.org/drawingml/2006/wordprocessingDrawing" xmlns:w10="urn:schemas-microsoft-com:office:word" xmlns:w="http://schemas.openxmlformats.org/wordprocessingml/2006/main" xmlns:w14="http://schemas.microsoft.com/office/word/2010/wordml" xmlns:wpg="http://schemas.microsoft.com/office/word/2010/wordprocessingGroup" xmlns:wpi="http://schemas.microsoft.com/office/word/2010/wordprocessingInk" xmlns:wne="http://schemas.microsoft.com/office/word/2006/wordml" xmlns:wps="http://schemas.microsoft.com/office/word/2010/wordprocessingShape" mc:Ignorable="w14 wp14">
   <w:abstractNum w:abstractNumId="0">
-    <w:nsid w:val="1C577710"/>
+    <w:nsid w:val="1B2D3843"/>
     <w:multiLevelType w:val="hybridMultilevel"/>
-    <w:tmpl w:val="77C89004"/>
+    <w:tmpl w:val="41E423FE"/>
     <w:lvl w:ilvl="0" w:tplc="B870151E">
       <w:start w:val="1"/>
       <w:numFmt w:val="bullet"/>
@@ -20692,9 +24875,9 @@
     </w:lvl>
   </w:abstractNum>
   <w:abstractNum w:abstractNumId="1">
-    <w:nsid w:val="28016B24"/>
+    <w:nsid w:val="1C577710"/>
     <w:multiLevelType w:val="hybridMultilevel"/>
-    <w:tmpl w:val="22322126"/>
+    <w:tmpl w:val="77C89004"/>
     <w:lvl w:ilvl="0" w:tplc="B870151E">
       <w:start w:val="1"/>
       <w:numFmt w:val="bullet"/>
@@ -20719,7 +24902,7 @@
         <w:rFonts w:ascii="Courier New" w:hAnsi="Courier New" w:cs="Courier New" w:hint="default"/>
       </w:rPr>
     </w:lvl>
-    <w:lvl w:ilvl="2" w:tplc="04070005">
+    <w:lvl w:ilvl="2" w:tplc="04070005" w:tentative="1">
       <w:start w:val="1"/>
       <w:numFmt w:val="bullet"/>
       <w:lvlText w:val=""/>
@@ -20805,6 +24988,119 @@
     </w:lvl>
   </w:abstractNum>
   <w:abstractNum w:abstractNumId="2">
+    <w:nsid w:val="28016B24"/>
+    <w:multiLevelType w:val="hybridMultilevel"/>
+    <w:tmpl w:val="22322126"/>
+    <w:lvl w:ilvl="0" w:tplc="B870151E">
+      <w:start w:val="1"/>
+      <w:numFmt w:val="bullet"/>
+      <w:lvlText w:val="-"/>
+      <w:lvlJc w:val="left"/>
+      <w:pPr>
+        <w:ind w:left="720" w:hanging="360"/>
+      </w:pPr>
+      <w:rPr>
+        <w:rFonts w:ascii="Arial" w:hAnsi="Arial" w:hint="default"/>
+      </w:rPr>
+    </w:lvl>
+    <w:lvl w:ilvl="1" w:tplc="04070003">
+      <w:start w:val="1"/>
+      <w:numFmt w:val="bullet"/>
+      <w:lvlText w:val="o"/>
+      <w:lvlJc w:val="left"/>
+      <w:pPr>
+        <w:ind w:left="1440" w:hanging="360"/>
+      </w:pPr>
+      <w:rPr>
+        <w:rFonts w:ascii="Courier New" w:hAnsi="Courier New" w:cs="Courier New" w:hint="default"/>
+      </w:rPr>
+    </w:lvl>
+    <w:lvl w:ilvl="2" w:tplc="04070005">
+      <w:start w:val="1"/>
+      <w:numFmt w:val="bullet"/>
+      <w:lvlText w:val=""/>
+      <w:lvlJc w:val="left"/>
+      <w:pPr>
+        <w:ind w:left="2160" w:hanging="360"/>
+      </w:pPr>
+      <w:rPr>
+        <w:rFonts w:ascii="Wingdings" w:hAnsi="Wingdings" w:hint="default"/>
+      </w:rPr>
+    </w:lvl>
+    <w:lvl w:ilvl="3" w:tplc="04070001" w:tentative="1">
+      <w:start w:val="1"/>
+      <w:numFmt w:val="bullet"/>
+      <w:lvlText w:val=""/>
+      <w:lvlJc w:val="left"/>
+      <w:pPr>
+        <w:ind w:left="2880" w:hanging="360"/>
+      </w:pPr>
+      <w:rPr>
+        <w:rFonts w:ascii="Symbol" w:hAnsi="Symbol" w:hint="default"/>
+      </w:rPr>
+    </w:lvl>
+    <w:lvl w:ilvl="4" w:tplc="04070003" w:tentative="1">
+      <w:start w:val="1"/>
+      <w:numFmt w:val="bullet"/>
+      <w:lvlText w:val="o"/>
+      <w:lvlJc w:val="left"/>
+      <w:pPr>
+        <w:ind w:left="3600" w:hanging="360"/>
+      </w:pPr>
+      <w:rPr>
+        <w:rFonts w:ascii="Courier New" w:hAnsi="Courier New" w:cs="Courier New" w:hint="default"/>
+      </w:rPr>
+    </w:lvl>
+    <w:lvl w:ilvl="5" w:tplc="04070005" w:tentative="1">
+      <w:start w:val="1"/>
+      <w:numFmt w:val="bullet"/>
+      <w:lvlText w:val=""/>
+      <w:lvlJc w:val="left"/>
+      <w:pPr>
+        <w:ind w:left="4320" w:hanging="360"/>
+      </w:pPr>
+      <w:rPr>
+        <w:rFonts w:ascii="Wingdings" w:hAnsi="Wingdings" w:hint="default"/>
+      </w:rPr>
+    </w:lvl>
+    <w:lvl w:ilvl="6" w:tplc="04070001" w:tentative="1">
+      <w:start w:val="1"/>
+      <w:numFmt w:val="bullet"/>
+      <w:lvlText w:val=""/>
+      <w:lvlJc w:val="left"/>
+      <w:pPr>
+        <w:ind w:left="5040" w:hanging="360"/>
+      </w:pPr>
+      <w:rPr>
+        <w:rFonts w:ascii="Symbol" w:hAnsi="Symbol" w:hint="default"/>
+      </w:rPr>
+    </w:lvl>
+    <w:lvl w:ilvl="7" w:tplc="04070003" w:tentative="1">
+      <w:start w:val="1"/>
+      <w:numFmt w:val="bullet"/>
+      <w:lvlText w:val="o"/>
+      <w:lvlJc w:val="left"/>
+      <w:pPr>
+        <w:ind w:left="5760" w:hanging="360"/>
+      </w:pPr>
+      <w:rPr>
+        <w:rFonts w:ascii="Courier New" w:hAnsi="Courier New" w:cs="Courier New" w:hint="default"/>
+      </w:rPr>
+    </w:lvl>
+    <w:lvl w:ilvl="8" w:tplc="04070005" w:tentative="1">
+      <w:start w:val="1"/>
+      <w:numFmt w:val="bullet"/>
+      <w:lvlText w:val=""/>
+      <w:lvlJc w:val="left"/>
+      <w:pPr>
+        <w:ind w:left="6480" w:hanging="360"/>
+      </w:pPr>
+      <w:rPr>
+        <w:rFonts w:ascii="Wingdings" w:hAnsi="Wingdings" w:hint="default"/>
+      </w:rPr>
+    </w:lvl>
+  </w:abstractNum>
+  <w:abstractNum w:abstractNumId="3">
     <w:nsid w:val="32EC324B"/>
     <w:multiLevelType w:val="hybridMultilevel"/>
     <w:tmpl w:val="44AA9B1A"/>
@@ -20890,7 +25186,7 @@
       </w:pPr>
     </w:lvl>
   </w:abstractNum>
-  <w:abstractNum w:abstractNumId="3">
+  <w:abstractNum w:abstractNumId="4">
     <w:nsid w:val="356A666E"/>
     <w:multiLevelType w:val="hybridMultilevel"/>
     <w:tmpl w:val="BD0AA506"/>
@@ -21003,7 +25299,7 @@
       </w:rPr>
     </w:lvl>
   </w:abstractNum>
-  <w:abstractNum w:abstractNumId="4">
+  <w:abstractNum w:abstractNumId="5">
     <w:nsid w:val="4B8577B3"/>
     <w:multiLevelType w:val="hybridMultilevel"/>
     <w:tmpl w:val="9ECC97F6"/>
@@ -21116,7 +25412,7 @@
       </w:rPr>
     </w:lvl>
   </w:abstractNum>
-  <w:abstractNum w:abstractNumId="5">
+  <w:abstractNum w:abstractNumId="6">
     <w:nsid w:val="4DA87C27"/>
     <w:multiLevelType w:val="hybridMultilevel"/>
     <w:tmpl w:val="7120411A"/>
@@ -21229,7 +25525,7 @@
       </w:rPr>
     </w:lvl>
   </w:abstractNum>
-  <w:abstractNum w:abstractNumId="6">
+  <w:abstractNum w:abstractNumId="7">
     <w:nsid w:val="4F925C4B"/>
     <w:multiLevelType w:val="hybridMultilevel"/>
     <w:tmpl w:val="CA92F5DA"/>
@@ -21342,7 +25638,7 @@
       </w:rPr>
     </w:lvl>
   </w:abstractNum>
-  <w:abstractNum w:abstractNumId="7">
+  <w:abstractNum w:abstractNumId="8">
     <w:nsid w:val="54B97C66"/>
     <w:multiLevelType w:val="hybridMultilevel"/>
     <w:tmpl w:val="4538061E"/>
@@ -21455,7 +25751,7 @@
       </w:rPr>
     </w:lvl>
   </w:abstractNum>
-  <w:abstractNum w:abstractNumId="8">
+  <w:abstractNum w:abstractNumId="9">
     <w:nsid w:val="55630209"/>
     <w:multiLevelType w:val="hybridMultilevel"/>
     <w:tmpl w:val="7E168762"/>
@@ -21568,7 +25864,7 @@
       </w:rPr>
     </w:lvl>
   </w:abstractNum>
-  <w:abstractNum w:abstractNumId="9">
+  <w:abstractNum w:abstractNumId="10">
     <w:nsid w:val="5DF4230F"/>
     <w:multiLevelType w:val="hybridMultilevel"/>
     <w:tmpl w:val="696CDFEA"/>
@@ -21681,7 +25977,7 @@
       </w:rPr>
     </w:lvl>
   </w:abstractNum>
-  <w:abstractNum w:abstractNumId="10">
+  <w:abstractNum w:abstractNumId="11">
     <w:nsid w:val="63A87FA2"/>
     <w:multiLevelType w:val="hybridMultilevel"/>
     <w:tmpl w:val="9FDAFDA6"/>
@@ -21794,7 +26090,7 @@
       </w:rPr>
     </w:lvl>
   </w:abstractNum>
-  <w:abstractNum w:abstractNumId="11">
+  <w:abstractNum w:abstractNumId="12">
     <w:nsid w:val="6E590E84"/>
     <w:multiLevelType w:val="hybridMultilevel"/>
     <w:tmpl w:val="236061BC"/>
@@ -21907,7 +26203,7 @@
       </w:rPr>
     </w:lvl>
   </w:abstractNum>
-  <w:abstractNum w:abstractNumId="12">
+  <w:abstractNum w:abstractNumId="13">
     <w:nsid w:val="6FB95879"/>
     <w:multiLevelType w:val="hybridMultilevel"/>
     <w:tmpl w:val="EA02E80E"/>
@@ -22020,7 +26316,7 @@
       </w:rPr>
     </w:lvl>
   </w:abstractNum>
-  <w:abstractNum w:abstractNumId="13">
+  <w:abstractNum w:abstractNumId="14">
     <w:nsid w:val="77D738F5"/>
     <w:multiLevelType w:val="hybridMultilevel"/>
     <w:tmpl w:val="9578857E"/>
@@ -22134,45 +26430,48 @@
     </w:lvl>
   </w:abstractNum>
   <w:num w:numId="1">
+    <w:abstractNumId w:val="5"/>
+  </w:num>
+  <w:num w:numId="2">
+    <w:abstractNumId w:val="13"/>
+  </w:num>
+  <w:num w:numId="3">
+    <w:abstractNumId w:val="9"/>
+  </w:num>
+  <w:num w:numId="4">
+    <w:abstractNumId w:val="11"/>
+  </w:num>
+  <w:num w:numId="5">
+    <w:abstractNumId w:val="14"/>
+  </w:num>
+  <w:num w:numId="6">
+    <w:abstractNumId w:val="8"/>
+  </w:num>
+  <w:num w:numId="7">
+    <w:abstractNumId w:val="12"/>
+  </w:num>
+  <w:num w:numId="8">
+    <w:abstractNumId w:val="6"/>
+  </w:num>
+  <w:num w:numId="9">
+    <w:abstractNumId w:val="7"/>
+  </w:num>
+  <w:num w:numId="10">
+    <w:abstractNumId w:val="10"/>
+  </w:num>
+  <w:num w:numId="11">
     <w:abstractNumId w:val="4"/>
   </w:num>
-  <w:num w:numId="2">
-    <w:abstractNumId w:val="12"/>
+  <w:num w:numId="12">
+    <w:abstractNumId w:val="2"/>
   </w:num>
-  <w:num w:numId="3">
-    <w:abstractNumId w:val="8"/>
-  </w:num>
-  <w:num w:numId="4">
-    <w:abstractNumId w:val="10"/>
-  </w:num>
-  <w:num w:numId="5">
-    <w:abstractNumId w:val="13"/>
-  </w:num>
-  <w:num w:numId="6">
-    <w:abstractNumId w:val="7"/>
-  </w:num>
-  <w:num w:numId="7">
-    <w:abstractNumId w:val="11"/>
-  </w:num>
-  <w:num w:numId="8">
-    <w:abstractNumId w:val="5"/>
-  </w:num>
-  <w:num w:numId="9">
-    <w:abstractNumId w:val="6"/>
-  </w:num>
-  <w:num w:numId="10">
-    <w:abstractNumId w:val="9"/>
-  </w:num>
-  <w:num w:numId="11">
+  <w:num w:numId="13">
     <w:abstractNumId w:val="3"/>
   </w:num>
-  <w:num w:numId="12">
+  <w:num w:numId="14">
     <w:abstractNumId w:val="1"/>
   </w:num>
-  <w:num w:numId="13">
-    <w:abstractNumId w:val="2"/>
-  </w:num>
-  <w:num w:numId="14">
+  <w:num w:numId="15">
     <w:abstractNumId w:val="0"/>
   </w:num>
 </w:numbering>

</xml_diff>

<commit_message>
started visual test cases
</commit_message>
<xml_diff>
--- a/utilities/tracking.docx
+++ b/utilities/tracking.docx
@@ -24406,40 +24406,33 @@
               <w:rPr>
                 <w:lang w:val="en-US"/>
               </w:rPr>
-              <w:t>track</w:t>
-            </w:r>
-            <w:r>
-              <w:rPr>
-                <w:lang w:val="en-US"/>
-              </w:rPr>
-              <w:t>_33.png</w:t>
-            </w:r>
-          </w:p>
-          <w:p>
-            <w:pPr>
-              <w:tabs>
-                <w:tab w:val="left" w:pos="916"/>
-                <w:tab w:val="left" w:pos="1832"/>
-                <w:tab w:val="left" w:pos="2748"/>
-                <w:tab w:val="left" w:pos="3664"/>
-                <w:tab w:val="left" w:pos="4580"/>
-                <w:tab w:val="left" w:pos="5496"/>
-                <w:tab w:val="left" w:pos="6412"/>
-                <w:tab w:val="left" w:pos="7328"/>
-                <w:tab w:val="left" w:pos="8244"/>
-                <w:tab w:val="left" w:pos="9160"/>
-                <w:tab w:val="left" w:pos="10076"/>
-                <w:tab w:val="left" w:pos="10992"/>
-                <w:tab w:val="left" w:pos="11908"/>
-                <w:tab w:val="left" w:pos="12824"/>
-                <w:tab w:val="left" w:pos="13740"/>
-                <w:tab w:val="left" w:pos="14656"/>
-              </w:tabs>
-              <w:rPr>
-                <w:lang w:val="en-US"/>
-              </w:rPr>
-            </w:pPr>
-            <w:bookmarkStart w:id="0" w:name="_GoBack"/>
+              <w:t>track_33.png</w:t>
+            </w:r>
+          </w:p>
+          <w:p>
+            <w:pPr>
+              <w:tabs>
+                <w:tab w:val="left" w:pos="916"/>
+                <w:tab w:val="left" w:pos="1832"/>
+                <w:tab w:val="left" w:pos="2748"/>
+                <w:tab w:val="left" w:pos="3664"/>
+                <w:tab w:val="left" w:pos="4580"/>
+                <w:tab w:val="left" w:pos="5496"/>
+                <w:tab w:val="left" w:pos="6412"/>
+                <w:tab w:val="left" w:pos="7328"/>
+                <w:tab w:val="left" w:pos="8244"/>
+                <w:tab w:val="left" w:pos="9160"/>
+                <w:tab w:val="left" w:pos="10076"/>
+                <w:tab w:val="left" w:pos="10992"/>
+                <w:tab w:val="left" w:pos="11908"/>
+                <w:tab w:val="left" w:pos="12824"/>
+                <w:tab w:val="left" w:pos="13740"/>
+                <w:tab w:val="left" w:pos="14656"/>
+              </w:tabs>
+              <w:rPr>
+                <w:lang w:val="en-US"/>
+              </w:rPr>
+            </w:pPr>
             <w:r>
               <w:rPr>
                 <w:noProof/>
@@ -24487,7 +24480,6 @@
                 </wp:inline>
               </w:drawing>
             </w:r>
-            <w:bookmarkEnd w:id="0"/>
           </w:p>
         </w:tc>
         <w:tc>
@@ -24723,6 +24715,437 @@
         </w:tc>
       </w:tr>
     </w:tbl>
+    <w:p>
+      <w:pPr>
+        <w:tabs>
+          <w:tab w:val="left" w:pos="916"/>
+          <w:tab w:val="left" w:pos="1832"/>
+          <w:tab w:val="left" w:pos="2748"/>
+          <w:tab w:val="left" w:pos="3664"/>
+          <w:tab w:val="left" w:pos="4580"/>
+          <w:tab w:val="left" w:pos="5496"/>
+          <w:tab w:val="left" w:pos="6412"/>
+          <w:tab w:val="left" w:pos="7328"/>
+          <w:tab w:val="left" w:pos="8244"/>
+          <w:tab w:val="left" w:pos="9160"/>
+          <w:tab w:val="left" w:pos="10076"/>
+          <w:tab w:val="left" w:pos="10992"/>
+          <w:tab w:val="left" w:pos="11908"/>
+          <w:tab w:val="left" w:pos="12824"/>
+          <w:tab w:val="left" w:pos="13740"/>
+          <w:tab w:val="left" w:pos="14656"/>
+        </w:tabs>
+        <w:spacing w:after="0" w:line="240" w:lineRule="auto"/>
+        <w:rPr>
+          <w:lang w:val="en-US"/>
+        </w:rPr>
+      </w:pPr>
+    </w:p>
+    <w:p>
+      <w:pPr>
+        <w:tabs>
+          <w:tab w:val="left" w:pos="916"/>
+          <w:tab w:val="left" w:pos="1832"/>
+          <w:tab w:val="left" w:pos="2748"/>
+          <w:tab w:val="left" w:pos="3664"/>
+          <w:tab w:val="left" w:pos="4580"/>
+          <w:tab w:val="left" w:pos="5496"/>
+          <w:tab w:val="left" w:pos="6412"/>
+          <w:tab w:val="left" w:pos="7328"/>
+          <w:tab w:val="left" w:pos="8244"/>
+          <w:tab w:val="left" w:pos="9160"/>
+          <w:tab w:val="left" w:pos="10076"/>
+          <w:tab w:val="left" w:pos="10992"/>
+          <w:tab w:val="left" w:pos="11908"/>
+          <w:tab w:val="left" w:pos="12824"/>
+          <w:tab w:val="left" w:pos="13740"/>
+          <w:tab w:val="left" w:pos="14656"/>
+        </w:tabs>
+        <w:spacing w:after="0" w:line="240" w:lineRule="auto"/>
+        <w:rPr>
+          <w:b/>
+          <w:i/>
+          <w:lang w:val="en-US"/>
+        </w:rPr>
+      </w:pPr>
+      <w:r>
+        <w:rPr>
+          <w:b/>
+          <w:i/>
+          <w:lang w:val="en-US"/>
+        </w:rPr>
+        <w:t xml:space="preserve">Implementation </w:t>
+      </w:r>
+      <w:r>
+        <w:rPr>
+          <w:b/>
+          <w:i/>
+          <w:lang w:val="en-US"/>
+        </w:rPr>
+        <w:t>#16</w:t>
+      </w:r>
+    </w:p>
+    <w:p>
+      <w:pPr>
+        <w:tabs>
+          <w:tab w:val="left" w:pos="916"/>
+          <w:tab w:val="left" w:pos="1832"/>
+          <w:tab w:val="left" w:pos="2748"/>
+          <w:tab w:val="left" w:pos="3664"/>
+          <w:tab w:val="left" w:pos="4580"/>
+          <w:tab w:val="left" w:pos="5496"/>
+          <w:tab w:val="left" w:pos="6412"/>
+          <w:tab w:val="left" w:pos="7328"/>
+          <w:tab w:val="left" w:pos="8244"/>
+          <w:tab w:val="left" w:pos="9160"/>
+          <w:tab w:val="left" w:pos="10076"/>
+          <w:tab w:val="left" w:pos="10992"/>
+          <w:tab w:val="left" w:pos="11908"/>
+          <w:tab w:val="left" w:pos="12824"/>
+          <w:tab w:val="left" w:pos="13740"/>
+          <w:tab w:val="left" w:pos="14656"/>
+        </w:tabs>
+        <w:spacing w:after="0" w:line="240" w:lineRule="auto"/>
+        <w:rPr>
+          <w:b/>
+          <w:lang w:val="en-US"/>
+        </w:rPr>
+      </w:pPr>
+      <w:r>
+        <w:rPr>
+          <w:b/>
+          <w:lang w:val="en-US"/>
+        </w:rPr>
+        <w:t>Track::</w:t>
+      </w:r>
+      <w:proofErr w:type="spellStart"/>
+      <w:r>
+        <w:rPr>
+          <w:b/>
+          <w:lang w:val="en-US"/>
+        </w:rPr>
+        <w:t>isReversingX</w:t>
+      </w:r>
+      <w:proofErr w:type="spellEnd"/>
+    </w:p>
+    <w:p>
+      <w:pPr>
+        <w:pStyle w:val="Listenabsatz"/>
+        <w:numPr>
+          <w:ilvl w:val="0"/>
+          <w:numId w:val="10"/>
+        </w:numPr>
+        <w:tabs>
+          <w:tab w:val="left" w:pos="916"/>
+          <w:tab w:val="left" w:pos="1832"/>
+          <w:tab w:val="left" w:pos="2748"/>
+          <w:tab w:val="left" w:pos="3664"/>
+          <w:tab w:val="left" w:pos="4580"/>
+          <w:tab w:val="left" w:pos="5496"/>
+          <w:tab w:val="left" w:pos="6412"/>
+          <w:tab w:val="left" w:pos="7328"/>
+          <w:tab w:val="left" w:pos="8244"/>
+          <w:tab w:val="left" w:pos="9160"/>
+          <w:tab w:val="left" w:pos="10076"/>
+          <w:tab w:val="left" w:pos="10992"/>
+          <w:tab w:val="left" w:pos="11908"/>
+          <w:tab w:val="left" w:pos="12824"/>
+          <w:tab w:val="left" w:pos="13740"/>
+          <w:tab w:val="left" w:pos="14656"/>
+        </w:tabs>
+        <w:spacing w:after="0" w:line="240" w:lineRule="auto"/>
+        <w:rPr>
+          <w:lang w:val="en-US"/>
+        </w:rPr>
+      </w:pPr>
+      <w:r>
+        <w:rPr>
+          <w:lang w:val="en-US"/>
+        </w:rPr>
+        <w:t xml:space="preserve">in </w:t>
+      </w:r>
+      <w:proofErr w:type="spellStart"/>
+      <w:r>
+        <w:rPr>
+          <w:lang w:val="en-US"/>
+        </w:rPr>
+        <w:t>SceneTracker</w:t>
+      </w:r>
+      <w:proofErr w:type="spellEnd"/>
+      <w:r>
+        <w:rPr>
+          <w:lang w:val="en-US"/>
+        </w:rPr>
+        <w:t>::</w:t>
+      </w:r>
+      <w:proofErr w:type="spellStart"/>
+      <w:r>
+        <w:rPr>
+          <w:lang w:val="en-US"/>
+        </w:rPr>
+        <w:t>deleteTracks</w:t>
+      </w:r>
+      <w:proofErr w:type="spellEnd"/>
+      <w:r>
+        <w:rPr>
+          <w:lang w:val="en-US"/>
+        </w:rPr>
+        <w:t xml:space="preserve">: set </w:t>
+      </w:r>
+      <w:proofErr w:type="spellStart"/>
+      <w:r>
+        <w:rPr>
+          <w:lang w:val="en-US"/>
+        </w:rPr>
+        <w:t>Occlussion.hasPassed</w:t>
+      </w:r>
+      <w:proofErr w:type="spellEnd"/>
+      <w:r>
+        <w:rPr>
+          <w:lang w:val="en-US"/>
+        </w:rPr>
+        <w:t xml:space="preserve"> to true</w:t>
+      </w:r>
+      <w:r>
+        <w:rPr>
+          <w:lang w:val="en-US"/>
+        </w:rPr>
+        <w:br/>
+        <w:t>(will be deleted in next update step)</w:t>
+      </w:r>
+    </w:p>
+    <w:p>
+      <w:pPr>
+        <w:pStyle w:val="Listenabsatz"/>
+        <w:numPr>
+          <w:ilvl w:val="0"/>
+          <w:numId w:val="10"/>
+        </w:numPr>
+        <w:tabs>
+          <w:tab w:val="left" w:pos="916"/>
+          <w:tab w:val="left" w:pos="1832"/>
+          <w:tab w:val="left" w:pos="2748"/>
+          <w:tab w:val="left" w:pos="3664"/>
+          <w:tab w:val="left" w:pos="4580"/>
+          <w:tab w:val="left" w:pos="5496"/>
+          <w:tab w:val="left" w:pos="6412"/>
+          <w:tab w:val="left" w:pos="7328"/>
+          <w:tab w:val="left" w:pos="8244"/>
+          <w:tab w:val="left" w:pos="9160"/>
+          <w:tab w:val="left" w:pos="10076"/>
+          <w:tab w:val="left" w:pos="10992"/>
+          <w:tab w:val="left" w:pos="11908"/>
+          <w:tab w:val="left" w:pos="12824"/>
+          <w:tab w:val="left" w:pos="13740"/>
+          <w:tab w:val="left" w:pos="14656"/>
+        </w:tabs>
+        <w:spacing w:after="0" w:line="240" w:lineRule="auto"/>
+        <w:rPr>
+          <w:lang w:val="en-US"/>
+        </w:rPr>
+      </w:pPr>
+      <w:r>
+        <w:rPr>
+          <w:lang w:val="en-US"/>
+        </w:rPr>
+        <w:t xml:space="preserve">adjust occlusion rectangle (so that </w:t>
+      </w:r>
+      <w:proofErr w:type="spellStart"/>
+      <w:r>
+        <w:rPr>
+          <w:lang w:val="en-US"/>
+        </w:rPr>
+        <w:t>ist</w:t>
+      </w:r>
+      <w:proofErr w:type="spellEnd"/>
+      <w:r>
+        <w:rPr>
+          <w:lang w:val="en-US"/>
+        </w:rPr>
+        <w:t xml:space="preserve"> covers next update step only)</w:t>
+      </w:r>
+    </w:p>
+    <w:p>
+      <w:pPr>
+        <w:pStyle w:val="Listenabsatz"/>
+        <w:numPr>
+          <w:ilvl w:val="0"/>
+          <w:numId w:val="10"/>
+        </w:numPr>
+        <w:tabs>
+          <w:tab w:val="left" w:pos="916"/>
+          <w:tab w:val="left" w:pos="1832"/>
+          <w:tab w:val="left" w:pos="2748"/>
+          <w:tab w:val="left" w:pos="3664"/>
+          <w:tab w:val="left" w:pos="4580"/>
+          <w:tab w:val="left" w:pos="5496"/>
+          <w:tab w:val="left" w:pos="6412"/>
+          <w:tab w:val="left" w:pos="7328"/>
+          <w:tab w:val="left" w:pos="8244"/>
+          <w:tab w:val="left" w:pos="9160"/>
+          <w:tab w:val="left" w:pos="10076"/>
+          <w:tab w:val="left" w:pos="10992"/>
+          <w:tab w:val="left" w:pos="11908"/>
+          <w:tab w:val="left" w:pos="12824"/>
+          <w:tab w:val="left" w:pos="13740"/>
+          <w:tab w:val="left" w:pos="14656"/>
+        </w:tabs>
+        <w:spacing w:after="0" w:line="240" w:lineRule="auto"/>
+        <w:rPr>
+          <w:lang w:val="en-US"/>
+        </w:rPr>
+      </w:pPr>
+      <w:r>
+        <w:rPr>
+          <w:lang w:val="en-US"/>
+        </w:rPr>
+        <w:t xml:space="preserve">no matching blob in occlusion </w:t>
+      </w:r>
+      <w:r>
+        <w:rPr>
+          <w:lang w:val="en-US"/>
+        </w:rPr>
+        <w:sym w:font="Wingdings" w:char="F0E0"/>
+      </w:r>
+      <w:r>
+        <w:rPr>
+          <w:lang w:val="en-US"/>
+        </w:rPr>
+        <w:t xml:space="preserve"> decrease confidence</w:t>
+      </w:r>
+      <w:r>
+        <w:rPr>
+          <w:lang w:val="en-US"/>
+        </w:rPr>
+        <w:t xml:space="preserve"> (OK)</w:t>
+      </w:r>
+    </w:p>
+    <w:p>
+      <w:pPr>
+        <w:pStyle w:val="Listenabsatz"/>
+        <w:numPr>
+          <w:ilvl w:val="1"/>
+          <w:numId w:val="10"/>
+        </w:numPr>
+        <w:tabs>
+          <w:tab w:val="left" w:pos="916"/>
+          <w:tab w:val="left" w:pos="1832"/>
+          <w:tab w:val="left" w:pos="2748"/>
+          <w:tab w:val="left" w:pos="3664"/>
+          <w:tab w:val="left" w:pos="4580"/>
+          <w:tab w:val="left" w:pos="5496"/>
+          <w:tab w:val="left" w:pos="6412"/>
+          <w:tab w:val="left" w:pos="7328"/>
+          <w:tab w:val="left" w:pos="8244"/>
+          <w:tab w:val="left" w:pos="9160"/>
+          <w:tab w:val="left" w:pos="10076"/>
+          <w:tab w:val="left" w:pos="10992"/>
+          <w:tab w:val="left" w:pos="11908"/>
+          <w:tab w:val="left" w:pos="12824"/>
+          <w:tab w:val="left" w:pos="13740"/>
+          <w:tab w:val="left" w:pos="14656"/>
+        </w:tabs>
+        <w:spacing w:after="0" w:line="240" w:lineRule="auto"/>
+        <w:rPr>
+          <w:lang w:val="en-US"/>
+        </w:rPr>
+      </w:pPr>
+      <w:r>
+        <w:rPr>
+          <w:lang w:val="en-US"/>
+        </w:rPr>
+        <w:t>Occlusion::</w:t>
+      </w:r>
+      <w:proofErr w:type="spellStart"/>
+      <w:r>
+        <w:rPr>
+          <w:lang w:val="en-US"/>
+        </w:rPr>
+        <w:t>assignBlobs</w:t>
+      </w:r>
+      <w:proofErr w:type="spellEnd"/>
+      <w:r>
+        <w:rPr>
+          <w:lang w:val="en-US"/>
+        </w:rPr>
+        <w:t xml:space="preserve">: case 0 blobs: </w:t>
+      </w:r>
+      <w:proofErr w:type="spellStart"/>
+      <w:r>
+        <w:rPr>
+          <w:lang w:val="en-US"/>
+        </w:rPr>
+        <w:t>assignTrackIntersect</w:t>
+      </w:r>
+      <w:proofErr w:type="spellEnd"/>
+      <w:r>
+        <w:rPr>
+          <w:lang w:val="en-US"/>
+        </w:rPr>
+        <w:t xml:space="preserve"> with no blobs to assign will create </w:t>
+      </w:r>
+      <w:proofErr w:type="spellStart"/>
+      <w:r>
+        <w:rPr>
+          <w:lang w:val="en-US"/>
+        </w:rPr>
+        <w:t>subst</w:t>
+      </w:r>
+      <w:proofErr w:type="spellEnd"/>
+      <w:r>
+        <w:rPr>
+          <w:lang w:val="en-US"/>
+        </w:rPr>
+        <w:t xml:space="preserve"> values and decrease confidence</w:t>
+      </w:r>
+    </w:p>
+    <w:p>
+      <w:pPr>
+        <w:pStyle w:val="Listenabsatz"/>
+        <w:numPr>
+          <w:ilvl w:val="0"/>
+          <w:numId w:val="10"/>
+        </w:numPr>
+        <w:tabs>
+          <w:tab w:val="left" w:pos="916"/>
+          <w:tab w:val="left" w:pos="1832"/>
+          <w:tab w:val="left" w:pos="2748"/>
+          <w:tab w:val="left" w:pos="3664"/>
+          <w:tab w:val="left" w:pos="4580"/>
+          <w:tab w:val="left" w:pos="5496"/>
+          <w:tab w:val="left" w:pos="6412"/>
+          <w:tab w:val="left" w:pos="7328"/>
+          <w:tab w:val="left" w:pos="8244"/>
+          <w:tab w:val="left" w:pos="9160"/>
+          <w:tab w:val="left" w:pos="10076"/>
+          <w:tab w:val="left" w:pos="10992"/>
+          <w:tab w:val="left" w:pos="11908"/>
+          <w:tab w:val="left" w:pos="12824"/>
+          <w:tab w:val="left" w:pos="13740"/>
+          <w:tab w:val="left" w:pos="14656"/>
+        </w:tabs>
+        <w:spacing w:after="0" w:line="240" w:lineRule="auto"/>
+        <w:rPr>
+          <w:lang w:val="en-US"/>
+        </w:rPr>
+      </w:pPr>
+      <w:proofErr w:type="spellStart"/>
+      <w:r>
+        <w:rPr>
+          <w:lang w:val="en-US"/>
+        </w:rPr>
+        <w:t>adjustOcclusion</w:t>
+      </w:r>
+      <w:proofErr w:type="spellEnd"/>
+      <w:r>
+        <w:rPr>
+          <w:lang w:val="en-US"/>
+        </w:rPr>
+        <w:t xml:space="preserve"> (after update steps)</w:t>
+      </w:r>
+      <w:bookmarkStart w:id="0" w:name="_GoBack"/>
+      <w:bookmarkEnd w:id="0"/>
+    </w:p>
     <w:p>
       <w:pPr>
         <w:tabs>

</xml_diff>